<commit_message>
Minor fix to make sure everything works and some consolidation of messages.
</commit_message>
<xml_diff>
--- a/Projects/SGDe/Documentation/Content Format.docx
+++ b/Projects/SGDe/Documentation/Content Format.docx
@@ -20,26 +20,253 @@
         <w:rPr>
           <w:b/>
         </w:rPr>
-        <w:t xml:space="preserve">By Vinnie </w:t>
-      </w:r>
-      <w:proofErr w:type="spellStart"/>
+        <w:t>By Vinnie Simonetti</w:t>
+      </w:r>
+    </w:p>
+    <w:p>
+      <w:r>
+        <w:t>This document is intended to explain the file formats used by SGDe.</w:t>
+      </w:r>
+    </w:p>
+    <w:p>
+      <w:pPr>
+        <w:pStyle w:val="Heading2"/>
+      </w:pPr>
+      <w:r>
+        <w:t>*.sgde</w:t>
+      </w:r>
+    </w:p>
+    <w:p>
+      <w:pPr>
+        <w:tabs>
+          <w:tab w:val="left" w:pos="7875"/>
+        </w:tabs>
+      </w:pPr>
+      <w:r>
+        <w:t xml:space="preserve">An SGDE is a </w:t>
+      </w:r>
+      <w:r>
+        <w:t xml:space="preserve">XML document that links </w:t>
+      </w:r>
+      <w:r>
+        <w:t>defines different document types together.</w:t>
+      </w:r>
+      <w:r>
+        <w:tab/>
+      </w:r>
+    </w:p>
+    <w:p>
+      <w:pPr>
+        <w:pStyle w:val="Heading3"/>
+      </w:pPr>
+      <w:bookmarkStart w:id="0" w:name="_Ref279174892"/>
+      <w:r>
+        <w:t>Types</w:t>
+      </w:r>
+      <w:bookmarkEnd w:id="0"/>
+    </w:p>
+    <w:p>
+      <w:pPr>
+        <w:pStyle w:val="Heading4"/>
+      </w:pPr>
+      <w:r>
+        <w:t>Sprite map</w:t>
+      </w:r>
+    </w:p>
+    <w:p>
+      <w:r>
+        <w:t>//TODO</w:t>
+      </w:r>
+    </w:p>
+    <w:p>
+      <w:pPr>
+        <w:pStyle w:val="Heading4"/>
+      </w:pPr>
+      <w:r>
+        <w:t>Entity</w:t>
+      </w:r>
+    </w:p>
+    <w:p>
+      <w:r>
+        <w:t>//TODO</w:t>
+      </w:r>
+    </w:p>
+    <w:p>
+      <w:pPr>
+        <w:pStyle w:val="Heading4"/>
+      </w:pPr>
+      <w:r>
+        <w:t>Map</w:t>
+      </w:r>
+    </w:p>
+    <w:p>
+      <w:r>
+        <w:t>//TODO</w:t>
+      </w:r>
+    </w:p>
+    <w:p>
+      <w:pPr>
+        <w:pStyle w:val="Heading4"/>
+      </w:pPr>
+      <w:r>
+        <w:t>Game</w:t>
+      </w:r>
+    </w:p>
+    <w:p>
+      <w:r>
+        <w:t>This is the central file type and th</w:t>
+      </w:r>
+      <w:r>
+        <w:t xml:space="preserve">e only one required </w:t>
+      </w:r>
+      <w:r>
+        <w:t>to be included in a game’s content project.</w:t>
+      </w:r>
+    </w:p>
+    <w:p>
+      <w:pPr>
+        <w:pStyle w:val="Heading5"/>
+      </w:pPr>
+      <w:r>
+        <w:t>Format</w:t>
+      </w:r>
+    </w:p>
+    <w:p>
+      <w:r>
+        <w:t xml:space="preserve">A game comprises of two XML Elements: </w:t>
+      </w:r>
       <w:r>
         <w:rPr>
-          <w:b/>
+          <w:i/>
         </w:rPr>
-        <w:t>Simonetti</w:t>
-      </w:r>
-      <w:proofErr w:type="spellEnd"/>
-    </w:p>
-    <w:p>
-      <w:r>
-        <w:t xml:space="preserve">This document is intended to explain the file formats used by </w:t>
-      </w:r>
-      <w:proofErr w:type="spellStart"/>
-      <w:r>
-        <w:t>SGDe</w:t>
-      </w:r>
-      <w:proofErr w:type="spellEnd"/>
+        <w:t>Game</w:t>
+      </w:r>
+      <w:r>
+        <w:t xml:space="preserve">, and </w:t>
+      </w:r>
+      <w:r>
+        <w:rPr>
+          <w:i/>
+        </w:rPr>
+        <w:t>Settings</w:t>
+      </w:r>
+      <w:r>
+        <w:t xml:space="preserve">. “Game” must always </w:t>
+      </w:r>
+      <w:r>
+        <w:t>precede</w:t>
+      </w:r>
+      <w:r>
+        <w:t xml:space="preserve"> “Settings” otherwise the content system will not be able to process it.</w:t>
+      </w:r>
+    </w:p>
+    <w:p>
+      <w:r>
+        <w:t>//TODO</w:t>
+      </w:r>
+    </w:p>
+    <w:p>
+      <w:pPr>
+        <w:pStyle w:val="Heading2"/>
+      </w:pPr>
+      <w:r>
+        <w:t>General container format</w:t>
+      </w:r>
+    </w:p>
+    <w:p>
+      <w:pPr>
+        <w:tabs>
+          <w:tab w:val="left" w:pos="7875"/>
+        </w:tabs>
+      </w:pPr>
+      <w:r>
+        <w:t>The first line is a standard XML declaration:</w:t>
+      </w:r>
+    </w:p>
+    <w:p>
+      <w:pPr>
+        <w:tabs>
+          <w:tab w:val="left" w:pos="7875"/>
+        </w:tabs>
+        <w:rPr>
+          <w:rStyle w:val="Emphasis"/>
+        </w:rPr>
+      </w:pPr>
+      <w:r>
+        <w:rPr>
+          <w:rStyle w:val="Emphasis"/>
+        </w:rPr>
+        <w:t>&lt;?xml version="1.0" encoding="utf-8"?&gt;</w:t>
+      </w:r>
+    </w:p>
+    <w:p>
+      <w:pPr>
+        <w:tabs>
+          <w:tab w:val="left" w:pos="7875"/>
+        </w:tabs>
+      </w:pPr>
+      <w:r>
+        <w:t>The root element is “SGDE” with the attribute “</w:t>
+      </w:r>
+      <w:r>
+        <w:t>Version</w:t>
+      </w:r>
+      <w:r>
+        <w:t>” which specifies the version, which is 1.0 (as of SGDE 1.0)</w:t>
+      </w:r>
+      <w:r>
+        <w:t>:</w:t>
+      </w:r>
+    </w:p>
+    <w:p>
+      <w:pPr>
+        <w:tabs>
+          <w:tab w:val="left" w:pos="7875"/>
+        </w:tabs>
+        <w:rPr>
+          <w:rStyle w:val="Emphasis"/>
+        </w:rPr>
+      </w:pPr>
+      <w:r>
+        <w:rPr>
+          <w:rStyle w:val="Emphasis"/>
+        </w:rPr>
+        <w:t>&lt;SGDE Version="1.0"&gt;</w:t>
+      </w:r>
+    </w:p>
+    <w:p>
+      <w:pPr>
+        <w:tabs>
+          <w:tab w:val="left" w:pos="7875"/>
+        </w:tabs>
+      </w:pPr>
+      <w:r>
+        <w:t>The following element</w:t>
+      </w:r>
+      <w:r>
+        <w:t xml:space="preserve"> is one of the specified element types listed </w:t>
+      </w:r>
+      <w:r>
+        <w:fldChar w:fldCharType="begin"/>
+      </w:r>
+      <w:r>
+        <w:instrText xml:space="preserve"> REF _Ref279174892 \h </w:instrText>
+      </w:r>
+      <w:r>
+        <w:fldChar w:fldCharType="separate"/>
+      </w:r>
+      <w:r>
+        <w:t>abo</w:t>
+      </w:r>
+      <w:r>
+        <w:t>v</w:t>
+      </w:r>
+      <w:r>
+        <w:t>e</w:t>
+      </w:r>
+      <w:r>
+        <w:fldChar w:fldCharType="end"/>
+      </w:r>
       <w:r>
         <w:t>.</w:t>
       </w:r>
@@ -49,150 +276,16 @@
         <w:pStyle w:val="Heading2"/>
       </w:pPr>
       <w:r>
-        <w:t>*.</w:t>
-      </w:r>
-      <w:proofErr w:type="spellStart"/>
-      <w:r>
-        <w:t>sgde</w:t>
-      </w:r>
-      <w:proofErr w:type="spellEnd"/>
-    </w:p>
-    <w:p>
-      <w:r>
-        <w:t xml:space="preserve">An SGDE is a </w:t>
-      </w:r>
-      <w:r>
-        <w:t xml:space="preserve">XML document that links </w:t>
-      </w:r>
-      <w:r>
-        <w:t>defines different document types together.</w:t>
-      </w:r>
-    </w:p>
-    <w:p>
-      <w:pPr>
-        <w:pStyle w:val="Heading3"/>
-      </w:pPr>
-      <w:r>
-        <w:t>Types</w:t>
-      </w:r>
-    </w:p>
-    <w:p>
-      <w:pPr>
-        <w:pStyle w:val="Heading4"/>
-      </w:pPr>
-      <w:r>
-        <w:t>Sprite map</w:t>
-      </w:r>
-    </w:p>
-    <w:p>
-      <w:r>
-        <w:t>Defines all sprites used in a map.</w:t>
-      </w:r>
-    </w:p>
-    <w:p>
-      <w:pPr>
-        <w:pStyle w:val="Heading4"/>
-      </w:pPr>
-      <w:r>
-        <w:t>Sprite</w:t>
-      </w:r>
-    </w:p>
-    <w:p>
-      <w:proofErr w:type="gramStart"/>
-      <w:r>
-        <w:t>a</w:t>
-      </w:r>
-      <w:proofErr w:type="gramEnd"/>
-    </w:p>
-    <w:p>
-      <w:pPr>
-        <w:pStyle w:val="Heading4"/>
-      </w:pPr>
-      <w:r>
-        <w:t>Physics</w:t>
-      </w:r>
-    </w:p>
-    <w:p>
-      <w:proofErr w:type="gramStart"/>
-      <w:r>
-        <w:t>a</w:t>
-      </w:r>
-      <w:proofErr w:type="gramEnd"/>
-    </w:p>
-    <w:p>
-      <w:pPr>
-        <w:pStyle w:val="Heading4"/>
-      </w:pPr>
-      <w:r>
-        <w:t>Node</w:t>
-      </w:r>
-    </w:p>
-    <w:p>
-      <w:r>
-        <w:t>A</w:t>
-      </w:r>
-    </w:p>
-    <w:p>
-      <w:pPr>
-        <w:pStyle w:val="Heading4"/>
-      </w:pPr>
-      <w:r>
-        <w:t>Entity</w:t>
-      </w:r>
-    </w:p>
-    <w:p>
-      <w:proofErr w:type="gramStart"/>
-      <w:r>
-        <w:t>a</w:t>
-      </w:r>
-      <w:proofErr w:type="gramEnd"/>
-    </w:p>
-    <w:p>
-      <w:pPr>
-        <w:pStyle w:val="Heading4"/>
-      </w:pPr>
-      <w:r>
-        <w:t>Map</w:t>
-      </w:r>
-    </w:p>
-    <w:p>
-      <w:proofErr w:type="gramStart"/>
-      <w:r>
-        <w:t>a</w:t>
-      </w:r>
-      <w:proofErr w:type="gramEnd"/>
-    </w:p>
-    <w:p>
-      <w:pPr>
-        <w:pStyle w:val="Heading4"/>
-      </w:pPr>
-      <w:r>
-        <w:t>Setting</w:t>
-      </w:r>
-    </w:p>
-    <w:p>
-      <w:r>
-        <w:t>A</w:t>
-      </w:r>
-    </w:p>
-    <w:p>
-      <w:pPr>
-        <w:pStyle w:val="Heading4"/>
-      </w:pPr>
-      <w:r>
-        <w:t>Game</w:t>
-      </w:r>
-    </w:p>
-    <w:p>
-      <w:proofErr w:type="gramStart"/>
-      <w:r>
-        <w:t>a</w:t>
-      </w:r>
-      <w:bookmarkStart w:id="0" w:name="_GoBack"/>
-      <w:bookmarkEnd w:id="0"/>
-      <w:proofErr w:type="gramEnd"/>
-    </w:p>
-    <w:p/>
+        <w:t>Basic Types</w:t>
+      </w:r>
+    </w:p>
+    <w:p>
+      <w:r>
+        <w:t>//TODO</w:t>
+      </w:r>
+      <w:bookmarkStart w:id="1" w:name="_GoBack"/>
+      <w:bookmarkEnd w:id="1"/>
+    </w:p>
     <w:sectPr>
       <w:pgSz w:w="12240" w:h="15840"/>
       <w:pgMar w:top="1440" w:right="1440" w:bottom="1440" w:left="1440" w:header="720" w:footer="720" w:gutter="0"/>
@@ -693,6 +786,26 @@
       <w:color w:val="4F81BD" w:themeColor="accent1"/>
     </w:rPr>
   </w:style>
+  <w:style w:type="paragraph" w:styleId="Heading5">
+    <w:name w:val="heading 5"/>
+    <w:basedOn w:val="Normal"/>
+    <w:next w:val="Normal"/>
+    <w:link w:val="Heading5Char"/>
+    <w:uiPriority w:val="9"/>
+    <w:unhideWhenUsed/>
+    <w:qFormat/>
+    <w:rsid w:val="00FA6428"/>
+    <w:pPr>
+      <w:keepNext/>
+      <w:keepLines/>
+      <w:spacing w:before="200" w:after="0"/>
+      <w:outlineLvl w:val="4"/>
+    </w:pPr>
+    <w:rPr>
+      <w:rFonts w:asciiTheme="majorHAnsi" w:eastAsiaTheme="majorEastAsia" w:hAnsiTheme="majorHAnsi" w:cstheme="majorBidi"/>
+      <w:color w:val="243F60" w:themeColor="accent1" w:themeShade="7F"/>
+    </w:rPr>
+  </w:style>
   <w:style w:type="character" w:default="1" w:styleId="DefaultParagraphFont">
     <w:name w:val="Default Paragraph Font"/>
     <w:uiPriority w:val="1"/>
@@ -826,6 +939,28 @@
       <w:i/>
       <w:iCs/>
       <w:color w:val="4F81BD" w:themeColor="accent1"/>
+    </w:rPr>
+  </w:style>
+  <w:style w:type="character" w:customStyle="1" w:styleId="Heading5Char">
+    <w:name w:val="Heading 5 Char"/>
+    <w:basedOn w:val="DefaultParagraphFont"/>
+    <w:link w:val="Heading5"/>
+    <w:uiPriority w:val="9"/>
+    <w:rsid w:val="00FA6428"/>
+    <w:rPr>
+      <w:rFonts w:asciiTheme="majorHAnsi" w:eastAsiaTheme="majorEastAsia" w:hAnsiTheme="majorHAnsi" w:cstheme="majorBidi"/>
+      <w:color w:val="243F60" w:themeColor="accent1" w:themeShade="7F"/>
+    </w:rPr>
+  </w:style>
+  <w:style w:type="character" w:styleId="Emphasis">
+    <w:name w:val="Emphasis"/>
+    <w:basedOn w:val="DefaultParagraphFont"/>
+    <w:uiPriority w:val="20"/>
+    <w:qFormat/>
+    <w:rsid w:val="000A2A98"/>
+    <w:rPr>
+      <w:i/>
+      <w:iCs/>
     </w:rPr>
   </w:style>
 </w:styles>
@@ -1084,6 +1219,26 @@
       <w:color w:val="4F81BD" w:themeColor="accent1"/>
     </w:rPr>
   </w:style>
+  <w:style w:type="paragraph" w:styleId="Heading5">
+    <w:name w:val="heading 5"/>
+    <w:basedOn w:val="Normal"/>
+    <w:next w:val="Normal"/>
+    <w:link w:val="Heading5Char"/>
+    <w:uiPriority w:val="9"/>
+    <w:unhideWhenUsed/>
+    <w:qFormat/>
+    <w:rsid w:val="00FA6428"/>
+    <w:pPr>
+      <w:keepNext/>
+      <w:keepLines/>
+      <w:spacing w:before="200" w:after="0"/>
+      <w:outlineLvl w:val="4"/>
+    </w:pPr>
+    <w:rPr>
+      <w:rFonts w:asciiTheme="majorHAnsi" w:eastAsiaTheme="majorEastAsia" w:hAnsiTheme="majorHAnsi" w:cstheme="majorBidi"/>
+      <w:color w:val="243F60" w:themeColor="accent1" w:themeShade="7F"/>
+    </w:rPr>
+  </w:style>
   <w:style w:type="character" w:default="1" w:styleId="DefaultParagraphFont">
     <w:name w:val="Default Paragraph Font"/>
     <w:uiPriority w:val="1"/>
@@ -1217,6 +1372,28 @@
       <w:i/>
       <w:iCs/>
       <w:color w:val="4F81BD" w:themeColor="accent1"/>
+    </w:rPr>
+  </w:style>
+  <w:style w:type="character" w:customStyle="1" w:styleId="Heading5Char">
+    <w:name w:val="Heading 5 Char"/>
+    <w:basedOn w:val="DefaultParagraphFont"/>
+    <w:link w:val="Heading5"/>
+    <w:uiPriority w:val="9"/>
+    <w:rsid w:val="00FA6428"/>
+    <w:rPr>
+      <w:rFonts w:asciiTheme="majorHAnsi" w:eastAsiaTheme="majorEastAsia" w:hAnsiTheme="majorHAnsi" w:cstheme="majorBidi"/>
+      <w:color w:val="243F60" w:themeColor="accent1" w:themeShade="7F"/>
+    </w:rPr>
+  </w:style>
+  <w:style w:type="character" w:styleId="Emphasis">
+    <w:name w:val="Emphasis"/>
+    <w:basedOn w:val="DefaultParagraphFont"/>
+    <w:uiPriority w:val="20"/>
+    <w:qFormat/>
+    <w:rsid w:val="000A2A98"/>
+    <w:rPr>
+      <w:i/>
+      <w:iCs/>
     </w:rPr>
   </w:style>
 </w:styles>
@@ -1505,4 +1682,16 @@
   <a:objectDefaults/>
   <a:extraClrSchemeLst/>
 </a:theme>
+</file>
+
+<file path=customXml/item1.xml><?xml version="1.0" encoding="utf-8"?>
+<b:Sources xmlns:b="http://schemas.openxmlformats.org/officeDocument/2006/bibliography" xmlns="http://schemas.openxmlformats.org/officeDocument/2006/bibliography" SelectedStyle="\APA.XSL" StyleName="APA"/>
+</file>
+
+<file path=customXml/itemProps1.xml><?xml version="1.0" encoding="utf-8"?>
+<ds:datastoreItem xmlns:ds="http://schemas.openxmlformats.org/officeDocument/2006/customXml" ds:itemID="{FA304E53-D8D5-4310-B4E3-8FE236B1582C}">
+  <ds:schemaRefs>
+    <ds:schemaRef ds:uri="http://schemas.openxmlformats.org/officeDocument/2006/bibliography"/>
+  </ds:schemaRefs>
+</ds:datastoreItem>
 </file>
</xml_diff>

<commit_message>
Documented the "Game" content type, consolidated external resource processing, enabled subfolders to be used for content, removed hardcoded SpriteSheet, fixed bug where NextLevel and level order would not work properly if levels repeated.
</commit_message>
<xml_diff>
--- a/Projects/SGDe/Documentation/Content Format.docx
+++ b/Projects/SGDe/Documentation/Content Format.docx
@@ -25,7 +25,15 @@
     </w:p>
     <w:p>
       <w:r>
-        <w:t>This document is intended to explain the file formats used by SGDe.</w:t>
+        <w:t xml:space="preserve">This document is intended to explain the file formats used by </w:t>
+      </w:r>
+      <w:proofErr w:type="spellStart"/>
+      <w:r>
+        <w:t>SGDe</w:t>
+      </w:r>
+      <w:proofErr w:type="spellEnd"/>
+      <w:r>
+        <w:t>.</w:t>
       </w:r>
     </w:p>
     <w:p>
@@ -33,8 +41,118 @@
         <w:pStyle w:val="Heading2"/>
       </w:pPr>
       <w:r>
-        <w:t>*.sgde</w:t>
-      </w:r>
+        <w:t>Hierarchy</w:t>
+      </w:r>
+    </w:p>
+    <w:p>
+      <w:pPr>
+        <w:pStyle w:val="ListParagraph"/>
+        <w:numPr>
+          <w:ilvl w:val="0"/>
+          <w:numId w:val="4"/>
+        </w:numPr>
+      </w:pPr>
+      <w:r>
+        <w:fldChar w:fldCharType="begin"/>
+      </w:r>
+      <w:r>
+        <w:instrText xml:space="preserve"> REF _Ref279431714 \h </w:instrText>
+      </w:r>
+      <w:r>
+        <w:fldChar w:fldCharType="separate"/>
+      </w:r>
+      <w:r>
+        <w:t>Game</w:t>
+      </w:r>
+      <w:r>
+        <w:fldChar w:fldCharType="end"/>
+      </w:r>
+    </w:p>
+    <w:p>
+      <w:pPr>
+        <w:pStyle w:val="ListParagraph"/>
+        <w:numPr>
+          <w:ilvl w:val="1"/>
+          <w:numId w:val="4"/>
+        </w:numPr>
+      </w:pPr>
+      <w:r>
+        <w:fldChar w:fldCharType="begin"/>
+      </w:r>
+      <w:r>
+        <w:instrText xml:space="preserve"> REF _Ref279431745 \h </w:instrText>
+      </w:r>
+      <w:r>
+        <w:fldChar w:fldCharType="separate"/>
+      </w:r>
+      <w:r>
+        <w:t>Sprite Sheet</w:t>
+      </w:r>
+      <w:r>
+        <w:fldChar w:fldCharType="end"/>
+      </w:r>
+    </w:p>
+    <w:p>
+      <w:pPr>
+        <w:pStyle w:val="ListParagraph"/>
+        <w:numPr>
+          <w:ilvl w:val="1"/>
+          <w:numId w:val="4"/>
+        </w:numPr>
+      </w:pPr>
+      <w:r>
+        <w:fldChar w:fldCharType="begin"/>
+      </w:r>
+      <w:r>
+        <w:instrText xml:space="preserve"> REF _Ref279431751 \h </w:instrText>
+      </w:r>
+      <w:r>
+        <w:fldChar w:fldCharType="separate"/>
+      </w:r>
+      <w:r>
+        <w:t>Map</w:t>
+      </w:r>
+      <w:r>
+        <w:fldChar w:fldCharType="end"/>
+      </w:r>
+    </w:p>
+    <w:p>
+      <w:pPr>
+        <w:pStyle w:val="ListParagraph"/>
+        <w:numPr>
+          <w:ilvl w:val="2"/>
+          <w:numId w:val="4"/>
+        </w:numPr>
+      </w:pPr>
+      <w:r>
+        <w:t>a</w:t>
+      </w:r>
+    </w:p>
+    <w:p>
+      <w:pPr>
+        <w:pStyle w:val="Heading2"/>
+      </w:pPr>
+      <w:r>
+        <w:t>General format</w:t>
+      </w:r>
+    </w:p>
+    <w:p>
+      <w:r>
+        <w:t>For the format, XML is the primary data format and comprises of XML elements and attributes.</w:t>
+      </w:r>
+    </w:p>
+    <w:p>
+      <w:pPr>
+        <w:pStyle w:val="Heading2"/>
+      </w:pPr>
+      <w:r>
+        <w:t>*.</w:t>
+      </w:r>
+      <w:proofErr w:type="spellStart"/>
+      <w:r>
+        <w:t>sgde</w:t>
+      </w:r>
+      <w:proofErr w:type="spellEnd"/>
     </w:p>
     <w:p>
       <w:pPr>
@@ -69,9 +187,14 @@
       <w:pPr>
         <w:pStyle w:val="Heading4"/>
       </w:pPr>
-      <w:r>
-        <w:t>Sprite map</w:t>
-      </w:r>
+      <w:bookmarkStart w:id="1" w:name="_Ref279431745"/>
+      <w:r>
+        <w:t xml:space="preserve">Sprite </w:t>
+      </w:r>
+      <w:r>
+        <w:t>Sheet</w:t>
+      </w:r>
+      <w:bookmarkEnd w:id="1"/>
     </w:p>
     <w:p>
       <w:r>
@@ -95,9 +218,11 @@
       <w:pPr>
         <w:pStyle w:val="Heading4"/>
       </w:pPr>
+      <w:bookmarkStart w:id="2" w:name="_Ref279431751"/>
       <w:r>
         <w:t>Map</w:t>
       </w:r>
+      <w:bookmarkEnd w:id="2"/>
     </w:p>
     <w:p>
       <w:r>
@@ -108,9 +233,11 @@
       <w:pPr>
         <w:pStyle w:val="Heading4"/>
       </w:pPr>
+      <w:bookmarkStart w:id="3" w:name="_Ref279431714"/>
       <w:r>
         <w:t>Game</w:t>
       </w:r>
+      <w:bookmarkEnd w:id="3"/>
     </w:p>
     <w:p>
       <w:r>
@@ -162,8 +289,591 @@
     </w:p>
     <w:p>
       <w:r>
-        <w:t>//TODO</w:t>
-      </w:r>
+        <w:t>A “Game” is the resource definition of what maps the game contains. “Settings” defines the game’s settings (screen, window, etc.) and map order.</w:t>
+      </w:r>
+    </w:p>
+    <w:p>
+      <w:pPr>
+        <w:pStyle w:val="Heading6"/>
+      </w:pPr>
+      <w:r>
+        <w:t>Game</w:t>
+      </w:r>
+    </w:p>
+    <w:p>
+      <w:r>
+        <w:t>Child elements:</w:t>
+      </w:r>
+    </w:p>
+    <w:p>
+      <w:pPr>
+        <w:pStyle w:val="ListParagraph"/>
+        <w:numPr>
+          <w:ilvl w:val="0"/>
+          <w:numId w:val="3"/>
+        </w:numPr>
+      </w:pPr>
+      <w:r>
+        <w:t>Maps: This is a list of maps used by the game. Contains a list the following elements:</w:t>
+      </w:r>
+    </w:p>
+    <w:p>
+      <w:pPr>
+        <w:pStyle w:val="ListParagraph"/>
+        <w:numPr>
+          <w:ilvl w:val="1"/>
+          <w:numId w:val="3"/>
+        </w:numPr>
+      </w:pPr>
+      <w:r>
+        <w:t>Map: An individual game map.</w:t>
+      </w:r>
+      <w:r>
+        <w:t xml:space="preserve"> This contains an ID attribute that contains a unique, positive integer that will be associated with the map. It contains a Layout element. A </w:t>
+      </w:r>
+      <w:r>
+        <w:lastRenderedPageBreak/>
+        <w:t xml:space="preserve">layout element can contain </w:t>
+      </w:r>
+      <w:r>
+        <w:t xml:space="preserve">either a map or a map reference. A map reference specifies the relative </w:t>
+      </w:r>
+      <w:r>
+        <w:t>SGDE file that is a Map.</w:t>
+      </w:r>
+    </w:p>
+    <w:p>
+      <w:pPr>
+        <w:pStyle w:val="Heading6"/>
+      </w:pPr>
+      <w:r>
+        <w:t>Settings</w:t>
+      </w:r>
+    </w:p>
+    <w:p>
+      <w:r>
+        <w:t>Attributes:</w:t>
+      </w:r>
+    </w:p>
+    <w:p>
+      <w:pPr>
+        <w:pStyle w:val="ListParagraph"/>
+        <w:numPr>
+          <w:ilvl w:val="0"/>
+          <w:numId w:val="3"/>
+        </w:numPr>
+      </w:pPr>
+      <w:proofErr w:type="spellStart"/>
+      <w:r>
+        <w:t>SpriteSheet</w:t>
+      </w:r>
+      <w:proofErr w:type="spellEnd"/>
+      <w:r>
+        <w:t xml:space="preserve">: This is the entire game’s </w:t>
+      </w:r>
+      <w:proofErr w:type="spellStart"/>
+      <w:r>
+        <w:t>SpriteSheet</w:t>
+      </w:r>
+      <w:proofErr w:type="spellEnd"/>
+      <w:r>
+        <w:t xml:space="preserve"> and defines all textures and global animations. If this attribute doesn’t exist then the game will attempt to compile “</w:t>
+      </w:r>
+      <w:proofErr w:type="spellStart"/>
+      <w:r>
+        <w:t>SpriteSheet.sgde</w:t>
+      </w:r>
+      <w:proofErr w:type="spellEnd"/>
+      <w:r>
+        <w:t>” which is the default file.</w:t>
+      </w:r>
+    </w:p>
+    <w:p>
+      <w:r>
+        <w:t>Child elements:</w:t>
+      </w:r>
+    </w:p>
+    <w:p>
+      <w:pPr>
+        <w:pStyle w:val="ListParagraph"/>
+        <w:numPr>
+          <w:ilvl w:val="0"/>
+          <w:numId w:val="3"/>
+        </w:numPr>
+      </w:pPr>
+      <w:proofErr w:type="spellStart"/>
+      <w:r>
+        <w:t>MapList</w:t>
+      </w:r>
+      <w:proofErr w:type="spellEnd"/>
+      <w:r>
+        <w:t xml:space="preserve">: A </w:t>
+      </w:r>
+      <w:proofErr w:type="spellStart"/>
+      <w:r>
+        <w:t>MapList</w:t>
+      </w:r>
+      <w:proofErr w:type="spellEnd"/>
+      <w:r>
+        <w:t xml:space="preserve"> defines the order of the maps and the initial map to load.</w:t>
+      </w:r>
+      <w:r>
+        <w:t xml:space="preserve"> It contains the following elements:</w:t>
+      </w:r>
+    </w:p>
+    <w:p>
+      <w:pPr>
+        <w:pStyle w:val="ListParagraph"/>
+        <w:numPr>
+          <w:ilvl w:val="1"/>
+          <w:numId w:val="3"/>
+        </w:numPr>
+      </w:pPr>
+      <w:r>
+        <w:t xml:space="preserve">Map: This defines the map to use. </w:t>
+      </w:r>
+      <w:r>
+        <w:t>Attributes:</w:t>
+      </w:r>
+    </w:p>
+    <w:p>
+      <w:pPr>
+        <w:pStyle w:val="ListParagraph"/>
+        <w:numPr>
+          <w:ilvl w:val="2"/>
+          <w:numId w:val="3"/>
+        </w:numPr>
+      </w:pPr>
+      <w:r>
+        <w:t>Required:</w:t>
+      </w:r>
+    </w:p>
+    <w:p>
+      <w:pPr>
+        <w:pStyle w:val="ListParagraph"/>
+        <w:numPr>
+          <w:ilvl w:val="3"/>
+          <w:numId w:val="3"/>
+        </w:numPr>
+      </w:pPr>
+      <w:r>
+        <w:t>ID: A positive integer that references the ID of the map to use.</w:t>
+      </w:r>
+    </w:p>
+    <w:p>
+      <w:pPr>
+        <w:pStyle w:val="ListParagraph"/>
+        <w:numPr>
+          <w:ilvl w:val="2"/>
+          <w:numId w:val="3"/>
+        </w:numPr>
+      </w:pPr>
+      <w:r>
+        <w:t>Optional:</w:t>
+      </w:r>
+    </w:p>
+    <w:p>
+      <w:pPr>
+        <w:pStyle w:val="ListParagraph"/>
+        <w:numPr>
+          <w:ilvl w:val="3"/>
+          <w:numId w:val="3"/>
+        </w:numPr>
+      </w:pPr>
+      <w:r>
+        <w:t>Name: The name of the map.</w:t>
+      </w:r>
+    </w:p>
+    <w:p>
+      <w:pPr>
+        <w:pStyle w:val="ListParagraph"/>
+        <w:numPr>
+          <w:ilvl w:val="3"/>
+          <w:numId w:val="3"/>
+        </w:numPr>
+      </w:pPr>
+      <w:proofErr w:type="spellStart"/>
+      <w:r>
+        <w:t>InitialMap</w:t>
+      </w:r>
+      <w:proofErr w:type="spellEnd"/>
+      <w:r>
+        <w:t xml:space="preserve">: The first map to load. There can only be one </w:t>
+      </w:r>
+      <w:proofErr w:type="spellStart"/>
+      <w:r>
+        <w:t>InitialMap</w:t>
+      </w:r>
+      <w:proofErr w:type="spellEnd"/>
+      <w:r>
+        <w:t xml:space="preserve"> for a game.</w:t>
+      </w:r>
+    </w:p>
+    <w:p>
+      <w:pPr>
+        <w:pStyle w:val="ListParagraph"/>
+        <w:numPr>
+          <w:ilvl w:val="0"/>
+          <w:numId w:val="3"/>
+        </w:numPr>
+      </w:pPr>
+      <w:proofErr w:type="spellStart"/>
+      <w:r>
+        <w:t>DefGameSettings</w:t>
+      </w:r>
+      <w:proofErr w:type="spellEnd"/>
+      <w:r>
+        <w:t xml:space="preserve">: Default game settings for the game. The default value for all of these, match the default value of the settings used by the type </w:t>
+      </w:r>
+      <w:proofErr w:type="spellStart"/>
+      <w:r>
+        <w:t>SGDE.Game</w:t>
+      </w:r>
+      <w:proofErr w:type="spellEnd"/>
+      <w:r>
+        <w:t>. Elements:</w:t>
+      </w:r>
+    </w:p>
+    <w:p>
+      <w:pPr>
+        <w:pStyle w:val="ListParagraph"/>
+        <w:numPr>
+          <w:ilvl w:val="1"/>
+          <w:numId w:val="3"/>
+        </w:numPr>
+      </w:pPr>
+      <w:r>
+        <w:t>Screen</w:t>
+      </w:r>
+      <w:r>
+        <w:t xml:space="preserve">: Defines the default settings for </w:t>
+      </w:r>
+      <w:r>
+        <w:t>the game screen. Attributes:</w:t>
+      </w:r>
+    </w:p>
+    <w:p>
+      <w:pPr>
+        <w:pStyle w:val="ListParagraph"/>
+        <w:numPr>
+          <w:ilvl w:val="2"/>
+          <w:numId w:val="3"/>
+        </w:numPr>
+      </w:pPr>
+      <w:proofErr w:type="spellStart"/>
+      <w:r>
+        <w:t>Fullscreen</w:t>
+      </w:r>
+      <w:proofErr w:type="spellEnd"/>
+      <w:r>
+        <w:t xml:space="preserve"> (Windows/Windows Phone)</w:t>
+      </w:r>
+      <w:r>
+        <w:t xml:space="preserve">: Boolean value defining if the game is </w:t>
+      </w:r>
+      <w:proofErr w:type="spellStart"/>
+      <w:r>
+        <w:t>fullscreen</w:t>
+      </w:r>
+      <w:proofErr w:type="spellEnd"/>
+      <w:r>
+        <w:t xml:space="preserve"> or not. [Default: false]</w:t>
+      </w:r>
+    </w:p>
+    <w:p>
+      <w:pPr>
+        <w:pStyle w:val="ListParagraph"/>
+        <w:numPr>
+          <w:ilvl w:val="2"/>
+          <w:numId w:val="3"/>
+        </w:numPr>
+      </w:pPr>
+      <w:proofErr w:type="spellStart"/>
+      <w:r>
+        <w:t>VSync</w:t>
+      </w:r>
+      <w:proofErr w:type="spellEnd"/>
+      <w:r>
+        <w:t xml:space="preserve">: Boolean value defining if </w:t>
+      </w:r>
+      <w:proofErr w:type="spellStart"/>
+      <w:r>
+        <w:t>VSync</w:t>
+      </w:r>
+      <w:proofErr w:type="spellEnd"/>
+      <w:r>
+        <w:t xml:space="preserve"> is enabled. [Default: false]</w:t>
+      </w:r>
+    </w:p>
+    <w:p>
+      <w:pPr>
+        <w:pStyle w:val="ListParagraph"/>
+        <w:numPr>
+          <w:ilvl w:val="2"/>
+          <w:numId w:val="3"/>
+        </w:numPr>
+      </w:pPr>
+      <w:proofErr w:type="spellStart"/>
+      <w:r>
+        <w:t>Multisample</w:t>
+      </w:r>
+      <w:proofErr w:type="spellEnd"/>
+      <w:r>
+        <w:t xml:space="preserve">: Boolean value defining if </w:t>
+      </w:r>
+      <w:proofErr w:type="spellStart"/>
+      <w:r>
+        <w:t>multisample</w:t>
+      </w:r>
+      <w:proofErr w:type="spellEnd"/>
+      <w:r>
+        <w:t>, or anti-aliasing, is enabled. [Default: true]</w:t>
+      </w:r>
+    </w:p>
+    <w:p>
+      <w:pPr>
+        <w:pStyle w:val="ListParagraph"/>
+        <w:numPr>
+          <w:ilvl w:val="2"/>
+          <w:numId w:val="3"/>
+        </w:numPr>
+      </w:pPr>
+      <w:r>
+        <w:t>Width (Windows/Windows Phone)</w:t>
+      </w:r>
+      <w:r>
+        <w:t>: Positive integer defining the width of the game screen.</w:t>
+      </w:r>
+    </w:p>
+    <w:p>
+      <w:pPr>
+        <w:pStyle w:val="ListParagraph"/>
+        <w:numPr>
+          <w:ilvl w:val="2"/>
+          <w:numId w:val="3"/>
+        </w:numPr>
+      </w:pPr>
+      <w:r>
+        <w:t>Height</w:t>
+      </w:r>
+      <w:r>
+        <w:t xml:space="preserve"> (Windows/Windows Phone)</w:t>
+      </w:r>
+      <w:r>
+        <w:t xml:space="preserve">: </w:t>
+      </w:r>
+      <w:r>
+        <w:t xml:space="preserve">Positive integer defining the </w:t>
+      </w:r>
+      <w:r>
+        <w:t>height</w:t>
+      </w:r>
+      <w:r>
+        <w:t xml:space="preserve"> of the game screen.</w:t>
+      </w:r>
+    </w:p>
+    <w:p>
+      <w:pPr>
+        <w:pStyle w:val="ListParagraph"/>
+        <w:numPr>
+          <w:ilvl w:val="1"/>
+          <w:numId w:val="3"/>
+        </w:numPr>
+      </w:pPr>
+      <w:r>
+        <w:t>Game: Defines the default settings for the game itself. Attributes:</w:t>
+      </w:r>
+    </w:p>
+    <w:p>
+      <w:pPr>
+        <w:pStyle w:val="ListParagraph"/>
+        <w:numPr>
+          <w:ilvl w:val="2"/>
+          <w:numId w:val="3"/>
+        </w:numPr>
+      </w:pPr>
+      <w:proofErr w:type="spellStart"/>
+      <w:r>
+        <w:t>FixedTime</w:t>
+      </w:r>
+      <w:proofErr w:type="spellEnd"/>
+      <w:r>
+        <w:t>: Boolean value defining if the game runs on a fixed time step or not. This means that Update is called on a specific interval instead of as-fast-as-it-can.</w:t>
+      </w:r>
+      <w:r>
+        <w:t xml:space="preserve"> [Default: true]</w:t>
+      </w:r>
+    </w:p>
+    <w:p>
+      <w:pPr>
+        <w:pStyle w:val="ListParagraph"/>
+        <w:numPr>
+          <w:ilvl w:val="2"/>
+          <w:numId w:val="3"/>
+        </w:numPr>
+      </w:pPr>
+      <w:proofErr w:type="spellStart"/>
+      <w:r>
+        <w:t>FrameTime</w:t>
+      </w:r>
+      <w:proofErr w:type="spellEnd"/>
+      <w:r>
+        <w:t xml:space="preserve">: </w:t>
+      </w:r>
+      <w:proofErr w:type="spellStart"/>
+      <w:r>
+        <w:t>TimeSpan</w:t>
+      </w:r>
+      <w:proofErr w:type="spellEnd"/>
+      <w:r>
+        <w:t xml:space="preserve"> that defines the desired amount of time a single frame should last. </w:t>
+      </w:r>
+      <w:r>
+        <w:t xml:space="preserve">The format of the time can be found </w:t>
+      </w:r>
+      <w:hyperlink r:id="rId7" w:history="1">
+        <w:r>
+          <w:rPr>
+            <w:rStyle w:val="Hyperlink"/>
+          </w:rPr>
+          <w:t>here</w:t>
+        </w:r>
+      </w:hyperlink>
+      <w:r>
+        <w:t>. [Default: “</w:t>
+      </w:r>
+      <w:r>
+        <w:t>00:00:00.0166667</w:t>
+      </w:r>
+      <w:r>
+        <w:t>”]</w:t>
+      </w:r>
+    </w:p>
+    <w:p>
+      <w:pPr>
+        <w:pStyle w:val="ListParagraph"/>
+        <w:numPr>
+          <w:ilvl w:val="2"/>
+          <w:numId w:val="3"/>
+        </w:numPr>
+      </w:pPr>
+      <w:proofErr w:type="spellStart"/>
+      <w:r>
+        <w:t>MouseVisible</w:t>
+      </w:r>
+      <w:proofErr w:type="spellEnd"/>
+      <w:r>
+        <w:t xml:space="preserve"> (Windows):</w:t>
+      </w:r>
+      <w:r>
+        <w:t xml:space="preserve"> Boolean value defining if the mouse cursor is visible on the screen.</w:t>
+      </w:r>
+    </w:p>
+    <w:p>
+      <w:pPr>
+        <w:pStyle w:val="ListParagraph"/>
+        <w:numPr>
+          <w:ilvl w:val="2"/>
+          <w:numId w:val="3"/>
+        </w:numPr>
+      </w:pPr>
+      <w:r>
+        <w:lastRenderedPageBreak/>
+        <w:t>Orientation (</w:t>
+      </w:r>
+      <w:r>
+        <w:t xml:space="preserve">Windows Phone): A </w:t>
+      </w:r>
+      <w:proofErr w:type="spellStart"/>
+      <w:r>
+        <w:t>Microsoft.Xna.Framework.DisplayOrientation</w:t>
+      </w:r>
+      <w:proofErr w:type="spellEnd"/>
+      <w:r>
+        <w:t xml:space="preserve"> that defines the </w:t>
+      </w:r>
+      <w:r>
+        <w:t>orientation of the game. As of XNA 4.0 the possible values are “Default”, “</w:t>
+      </w:r>
+      <w:proofErr w:type="spellStart"/>
+      <w:r>
+        <w:t>LandscapeLeft</w:t>
+      </w:r>
+      <w:proofErr w:type="spellEnd"/>
+      <w:r>
+        <w:t>”, “</w:t>
+      </w:r>
+      <w:proofErr w:type="spellStart"/>
+      <w:r>
+        <w:t>LandscapeRight</w:t>
+      </w:r>
+      <w:proofErr w:type="spellEnd"/>
+      <w:r>
+        <w:t xml:space="preserve">”, and “Portrait”. These can be separated by a pipe ‘|’ character to allow more than one orientation. [Default: </w:t>
+      </w:r>
+      <w:r>
+        <w:t>Default</w:t>
+      </w:r>
+      <w:r>
+        <w:t>]</w:t>
+      </w:r>
+    </w:p>
+    <w:p>
+      <w:pPr>
+        <w:pStyle w:val="ListParagraph"/>
+        <w:numPr>
+          <w:ilvl w:val="2"/>
+          <w:numId w:val="3"/>
+        </w:numPr>
+      </w:pPr>
+      <w:proofErr w:type="spellStart"/>
+      <w:r>
+        <w:t>WindowResiz</w:t>
+      </w:r>
+      <w:r>
+        <w:t>eable</w:t>
+      </w:r>
+      <w:proofErr w:type="spellEnd"/>
+      <w:r>
+        <w:t xml:space="preserve"> (Windows/Windows Phone): If the game window is </w:t>
+      </w:r>
+      <w:proofErr w:type="spellStart"/>
+      <w:r>
+        <w:t>resizeable</w:t>
+      </w:r>
+      <w:proofErr w:type="spellEnd"/>
+      <w:r>
+        <w:t xml:space="preserve">. </w:t>
+      </w:r>
+      <w:r>
+        <w:rPr>
+          <w:b/>
+        </w:rPr>
+        <w:t>Warning:</w:t>
+      </w:r>
+      <w:r>
+        <w:t xml:space="preserve"> </w:t>
+      </w:r>
+      <w:r>
+        <w:t>Games are not expected to be resized so appropriate measures must be taken if it occurs to prevent the game from “breaking” during execution.</w:t>
+      </w:r>
+      <w:r>
+        <w:t xml:space="preserve"> [Default: false]</w:t>
+      </w:r>
+    </w:p>
+    <w:p>
+      <w:pPr>
+        <w:pStyle w:val="ListParagraph"/>
+        <w:numPr>
+          <w:ilvl w:val="2"/>
+          <w:numId w:val="3"/>
+        </w:numPr>
+      </w:pPr>
+      <w:r>
+        <w:t>Title (Windows/Windows Phone): The title that is displayed on the border of the window for the game. [Default: “”]</w:t>
+      </w:r>
+      <w:bookmarkStart w:id="4" w:name="_GoBack"/>
+      <w:bookmarkEnd w:id="4"/>
     </w:p>
     <w:p>
       <w:pPr>
@@ -192,11 +902,19 @@
           <w:rStyle w:val="Emphasis"/>
         </w:rPr>
       </w:pPr>
+      <w:proofErr w:type="gramStart"/>
       <w:r>
         <w:rPr>
           <w:rStyle w:val="Emphasis"/>
         </w:rPr>
-        <w:t>&lt;?xml version="1.0" encoding="utf-8"?&gt;</w:t>
+        <w:t>&lt;?xml</w:t>
+      </w:r>
+      <w:proofErr w:type="gramEnd"/>
+      <w:r>
+        <w:rPr>
+          <w:rStyle w:val="Emphasis"/>
+        </w:rPr>
+        <w:t xml:space="preserve"> version="1.0" encoding="utf-8"?&gt;</w:t>
       </w:r>
     </w:p>
     <w:p>
@@ -256,13 +974,7 @@
         <w:fldChar w:fldCharType="separate"/>
       </w:r>
       <w:r>
-        <w:t>abo</w:t>
-      </w:r>
-      <w:r>
-        <w:t>v</w:t>
-      </w:r>
-      <w:r>
-        <w:t>e</w:t>
+        <w:t>above</w:t>
       </w:r>
       <w:r>
         <w:fldChar w:fldCharType="end"/>
@@ -283,8 +995,6 @@
       <w:r>
         <w:t>//TODO</w:t>
       </w:r>
-      <w:bookmarkStart w:id="1" w:name="_GoBack"/>
-      <w:bookmarkEnd w:id="1"/>
     </w:p>
     <w:sectPr>
       <w:pgSz w:w="12240" w:h="15840"/>
@@ -412,6 +1122,119 @@
     </w:lvl>
   </w:abstractNum>
   <w:abstractNum w:abstractNumId="1">
+    <w:nsid w:val="4CA92E42"/>
+    <w:multiLevelType w:val="hybridMultilevel"/>
+    <w:tmpl w:val="1482042A"/>
+    <w:lvl w:ilvl="0" w:tplc="04090001">
+      <w:start w:val="1"/>
+      <w:numFmt w:val="bullet"/>
+      <w:lvlText w:val=""/>
+      <w:lvlJc w:val="left"/>
+      <w:pPr>
+        <w:ind w:left="720" w:hanging="360"/>
+      </w:pPr>
+      <w:rPr>
+        <w:rFonts w:ascii="Symbol" w:hAnsi="Symbol" w:hint="default"/>
+      </w:rPr>
+    </w:lvl>
+    <w:lvl w:ilvl="1" w:tplc="04090003">
+      <w:start w:val="1"/>
+      <w:numFmt w:val="bullet"/>
+      <w:lvlText w:val="o"/>
+      <w:lvlJc w:val="left"/>
+      <w:pPr>
+        <w:ind w:left="1440" w:hanging="360"/>
+      </w:pPr>
+      <w:rPr>
+        <w:rFonts w:ascii="Courier New" w:hAnsi="Courier New" w:cs="Courier New" w:hint="default"/>
+      </w:rPr>
+    </w:lvl>
+    <w:lvl w:ilvl="2" w:tplc="04090005">
+      <w:start w:val="1"/>
+      <w:numFmt w:val="bullet"/>
+      <w:lvlText w:val=""/>
+      <w:lvlJc w:val="left"/>
+      <w:pPr>
+        <w:ind w:left="2160" w:hanging="360"/>
+      </w:pPr>
+      <w:rPr>
+        <w:rFonts w:ascii="Wingdings" w:hAnsi="Wingdings" w:hint="default"/>
+      </w:rPr>
+    </w:lvl>
+    <w:lvl w:ilvl="3" w:tplc="04090001">
+      <w:start w:val="1"/>
+      <w:numFmt w:val="bullet"/>
+      <w:lvlText w:val=""/>
+      <w:lvlJc w:val="left"/>
+      <w:pPr>
+        <w:ind w:left="2880" w:hanging="360"/>
+      </w:pPr>
+      <w:rPr>
+        <w:rFonts w:ascii="Symbol" w:hAnsi="Symbol" w:hint="default"/>
+      </w:rPr>
+    </w:lvl>
+    <w:lvl w:ilvl="4" w:tplc="04090003" w:tentative="1">
+      <w:start w:val="1"/>
+      <w:numFmt w:val="bullet"/>
+      <w:lvlText w:val="o"/>
+      <w:lvlJc w:val="left"/>
+      <w:pPr>
+        <w:ind w:left="3600" w:hanging="360"/>
+      </w:pPr>
+      <w:rPr>
+        <w:rFonts w:ascii="Courier New" w:hAnsi="Courier New" w:cs="Courier New" w:hint="default"/>
+      </w:rPr>
+    </w:lvl>
+    <w:lvl w:ilvl="5" w:tplc="04090005" w:tentative="1">
+      <w:start w:val="1"/>
+      <w:numFmt w:val="bullet"/>
+      <w:lvlText w:val=""/>
+      <w:lvlJc w:val="left"/>
+      <w:pPr>
+        <w:ind w:left="4320" w:hanging="360"/>
+      </w:pPr>
+      <w:rPr>
+        <w:rFonts w:ascii="Wingdings" w:hAnsi="Wingdings" w:hint="default"/>
+      </w:rPr>
+    </w:lvl>
+    <w:lvl w:ilvl="6" w:tplc="04090001" w:tentative="1">
+      <w:start w:val="1"/>
+      <w:numFmt w:val="bullet"/>
+      <w:lvlText w:val=""/>
+      <w:lvlJc w:val="left"/>
+      <w:pPr>
+        <w:ind w:left="5040" w:hanging="360"/>
+      </w:pPr>
+      <w:rPr>
+        <w:rFonts w:ascii="Symbol" w:hAnsi="Symbol" w:hint="default"/>
+      </w:rPr>
+    </w:lvl>
+    <w:lvl w:ilvl="7" w:tplc="04090003" w:tentative="1">
+      <w:start w:val="1"/>
+      <w:numFmt w:val="bullet"/>
+      <w:lvlText w:val="o"/>
+      <w:lvlJc w:val="left"/>
+      <w:pPr>
+        <w:ind w:left="5760" w:hanging="360"/>
+      </w:pPr>
+      <w:rPr>
+        <w:rFonts w:ascii="Courier New" w:hAnsi="Courier New" w:cs="Courier New" w:hint="default"/>
+      </w:rPr>
+    </w:lvl>
+    <w:lvl w:ilvl="8" w:tplc="04090005" w:tentative="1">
+      <w:start w:val="1"/>
+      <w:numFmt w:val="bullet"/>
+      <w:lvlText w:val=""/>
+      <w:lvlJc w:val="left"/>
+      <w:pPr>
+        <w:ind w:left="6480" w:hanging="360"/>
+      </w:pPr>
+      <w:rPr>
+        <w:rFonts w:ascii="Wingdings" w:hAnsi="Wingdings" w:hint="default"/>
+      </w:rPr>
+    </w:lvl>
+  </w:abstractNum>
+  <w:abstractNum w:abstractNumId="2">
     <w:nsid w:val="4F402197"/>
     <w:multiLevelType w:val="hybridMultilevel"/>
     <w:tmpl w:val="A18616A2"/>
@@ -440,6 +1263,119 @@
       </w:rPr>
     </w:lvl>
     <w:lvl w:ilvl="2" w:tplc="04090005" w:tentative="1">
+      <w:start w:val="1"/>
+      <w:numFmt w:val="bullet"/>
+      <w:lvlText w:val=""/>
+      <w:lvlJc w:val="left"/>
+      <w:pPr>
+        <w:ind w:left="2160" w:hanging="360"/>
+      </w:pPr>
+      <w:rPr>
+        <w:rFonts w:ascii="Wingdings" w:hAnsi="Wingdings" w:hint="default"/>
+      </w:rPr>
+    </w:lvl>
+    <w:lvl w:ilvl="3" w:tplc="04090001" w:tentative="1">
+      <w:start w:val="1"/>
+      <w:numFmt w:val="bullet"/>
+      <w:lvlText w:val=""/>
+      <w:lvlJc w:val="left"/>
+      <w:pPr>
+        <w:ind w:left="2880" w:hanging="360"/>
+      </w:pPr>
+      <w:rPr>
+        <w:rFonts w:ascii="Symbol" w:hAnsi="Symbol" w:hint="default"/>
+      </w:rPr>
+    </w:lvl>
+    <w:lvl w:ilvl="4" w:tplc="04090003" w:tentative="1">
+      <w:start w:val="1"/>
+      <w:numFmt w:val="bullet"/>
+      <w:lvlText w:val="o"/>
+      <w:lvlJc w:val="left"/>
+      <w:pPr>
+        <w:ind w:left="3600" w:hanging="360"/>
+      </w:pPr>
+      <w:rPr>
+        <w:rFonts w:ascii="Courier New" w:hAnsi="Courier New" w:cs="Courier New" w:hint="default"/>
+      </w:rPr>
+    </w:lvl>
+    <w:lvl w:ilvl="5" w:tplc="04090005" w:tentative="1">
+      <w:start w:val="1"/>
+      <w:numFmt w:val="bullet"/>
+      <w:lvlText w:val=""/>
+      <w:lvlJc w:val="left"/>
+      <w:pPr>
+        <w:ind w:left="4320" w:hanging="360"/>
+      </w:pPr>
+      <w:rPr>
+        <w:rFonts w:ascii="Wingdings" w:hAnsi="Wingdings" w:hint="default"/>
+      </w:rPr>
+    </w:lvl>
+    <w:lvl w:ilvl="6" w:tplc="04090001" w:tentative="1">
+      <w:start w:val="1"/>
+      <w:numFmt w:val="bullet"/>
+      <w:lvlText w:val=""/>
+      <w:lvlJc w:val="left"/>
+      <w:pPr>
+        <w:ind w:left="5040" w:hanging="360"/>
+      </w:pPr>
+      <w:rPr>
+        <w:rFonts w:ascii="Symbol" w:hAnsi="Symbol" w:hint="default"/>
+      </w:rPr>
+    </w:lvl>
+    <w:lvl w:ilvl="7" w:tplc="04090003" w:tentative="1">
+      <w:start w:val="1"/>
+      <w:numFmt w:val="bullet"/>
+      <w:lvlText w:val="o"/>
+      <w:lvlJc w:val="left"/>
+      <w:pPr>
+        <w:ind w:left="5760" w:hanging="360"/>
+      </w:pPr>
+      <w:rPr>
+        <w:rFonts w:ascii="Courier New" w:hAnsi="Courier New" w:cs="Courier New" w:hint="default"/>
+      </w:rPr>
+    </w:lvl>
+    <w:lvl w:ilvl="8" w:tplc="04090005" w:tentative="1">
+      <w:start w:val="1"/>
+      <w:numFmt w:val="bullet"/>
+      <w:lvlText w:val=""/>
+      <w:lvlJc w:val="left"/>
+      <w:pPr>
+        <w:ind w:left="6480" w:hanging="360"/>
+      </w:pPr>
+      <w:rPr>
+        <w:rFonts w:ascii="Wingdings" w:hAnsi="Wingdings" w:hint="default"/>
+      </w:rPr>
+    </w:lvl>
+  </w:abstractNum>
+  <w:abstractNum w:abstractNumId="3">
+    <w:nsid w:val="73152CC5"/>
+    <w:multiLevelType w:val="hybridMultilevel"/>
+    <w:tmpl w:val="77C2B3FC"/>
+    <w:lvl w:ilvl="0" w:tplc="04090001">
+      <w:start w:val="1"/>
+      <w:numFmt w:val="bullet"/>
+      <w:lvlText w:val=""/>
+      <w:lvlJc w:val="left"/>
+      <w:pPr>
+        <w:ind w:left="720" w:hanging="360"/>
+      </w:pPr>
+      <w:rPr>
+        <w:rFonts w:ascii="Symbol" w:hAnsi="Symbol" w:hint="default"/>
+      </w:rPr>
+    </w:lvl>
+    <w:lvl w:ilvl="1" w:tplc="04090003">
+      <w:start w:val="1"/>
+      <w:numFmt w:val="bullet"/>
+      <w:lvlText w:val="o"/>
+      <w:lvlJc w:val="left"/>
+      <w:pPr>
+        <w:ind w:left="1440" w:hanging="360"/>
+      </w:pPr>
+      <w:rPr>
+        <w:rFonts w:ascii="Courier New" w:hAnsi="Courier New" w:cs="Courier New" w:hint="default"/>
+      </w:rPr>
+    </w:lvl>
+    <w:lvl w:ilvl="2" w:tplc="04090005">
       <w:start w:val="1"/>
       <w:numFmt w:val="bullet"/>
       <w:lvlText w:val=""/>
@@ -528,7 +1464,13 @@
     <w:abstractNumId w:val="0"/>
   </w:num>
   <w:num w:numId="2">
+    <w:abstractNumId w:val="2"/>
+  </w:num>
+  <w:num w:numId="3">
     <w:abstractNumId w:val="1"/>
+  </w:num>
+  <w:num w:numId="4">
+    <w:abstractNumId w:val="3"/>
   </w:num>
 </w:numbering>
 </file>
@@ -806,6 +1748,28 @@
       <w:color w:val="243F60" w:themeColor="accent1" w:themeShade="7F"/>
     </w:rPr>
   </w:style>
+  <w:style w:type="paragraph" w:styleId="Heading6">
+    <w:name w:val="heading 6"/>
+    <w:basedOn w:val="Normal"/>
+    <w:next w:val="Normal"/>
+    <w:link w:val="Heading6Char"/>
+    <w:uiPriority w:val="9"/>
+    <w:unhideWhenUsed/>
+    <w:qFormat/>
+    <w:rsid w:val="00BC5635"/>
+    <w:pPr>
+      <w:keepNext/>
+      <w:keepLines/>
+      <w:spacing w:before="200" w:after="0"/>
+      <w:outlineLvl w:val="5"/>
+    </w:pPr>
+    <w:rPr>
+      <w:rFonts w:asciiTheme="majorHAnsi" w:eastAsiaTheme="majorEastAsia" w:hAnsiTheme="majorHAnsi" w:cstheme="majorBidi"/>
+      <w:i/>
+      <w:iCs/>
+      <w:color w:val="243F60" w:themeColor="accent1" w:themeShade="7F"/>
+    </w:rPr>
+  </w:style>
   <w:style w:type="character" w:default="1" w:styleId="DefaultParagraphFont">
     <w:name w:val="Default Paragraph Font"/>
     <w:uiPriority w:val="1"/>
@@ -961,6 +1925,30 @@
     <w:rPr>
       <w:i/>
       <w:iCs/>
+    </w:rPr>
+  </w:style>
+  <w:style w:type="character" w:customStyle="1" w:styleId="Heading6Char">
+    <w:name w:val="Heading 6 Char"/>
+    <w:basedOn w:val="DefaultParagraphFont"/>
+    <w:link w:val="Heading6"/>
+    <w:uiPriority w:val="9"/>
+    <w:rsid w:val="00BC5635"/>
+    <w:rPr>
+      <w:rFonts w:asciiTheme="majorHAnsi" w:eastAsiaTheme="majorEastAsia" w:hAnsiTheme="majorHAnsi" w:cstheme="majorBidi"/>
+      <w:i/>
+      <w:iCs/>
+      <w:color w:val="243F60" w:themeColor="accent1" w:themeShade="7F"/>
+    </w:rPr>
+  </w:style>
+  <w:style w:type="character" w:styleId="Hyperlink">
+    <w:name w:val="Hyperlink"/>
+    <w:basedOn w:val="DefaultParagraphFont"/>
+    <w:uiPriority w:val="99"/>
+    <w:unhideWhenUsed/>
+    <w:rsid w:val="00227BB2"/>
+    <w:rPr>
+      <w:color w:val="0000FF" w:themeColor="hyperlink"/>
+      <w:u w:val="single"/>
     </w:rPr>
   </w:style>
 </w:styles>
@@ -1239,6 +2227,28 @@
       <w:color w:val="243F60" w:themeColor="accent1" w:themeShade="7F"/>
     </w:rPr>
   </w:style>
+  <w:style w:type="paragraph" w:styleId="Heading6">
+    <w:name w:val="heading 6"/>
+    <w:basedOn w:val="Normal"/>
+    <w:next w:val="Normal"/>
+    <w:link w:val="Heading6Char"/>
+    <w:uiPriority w:val="9"/>
+    <w:unhideWhenUsed/>
+    <w:qFormat/>
+    <w:rsid w:val="00BC5635"/>
+    <w:pPr>
+      <w:keepNext/>
+      <w:keepLines/>
+      <w:spacing w:before="200" w:after="0"/>
+      <w:outlineLvl w:val="5"/>
+    </w:pPr>
+    <w:rPr>
+      <w:rFonts w:asciiTheme="majorHAnsi" w:eastAsiaTheme="majorEastAsia" w:hAnsiTheme="majorHAnsi" w:cstheme="majorBidi"/>
+      <w:i/>
+      <w:iCs/>
+      <w:color w:val="243F60" w:themeColor="accent1" w:themeShade="7F"/>
+    </w:rPr>
+  </w:style>
   <w:style w:type="character" w:default="1" w:styleId="DefaultParagraphFont">
     <w:name w:val="Default Paragraph Font"/>
     <w:uiPriority w:val="1"/>
@@ -1394,6 +2404,30 @@
     <w:rPr>
       <w:i/>
       <w:iCs/>
+    </w:rPr>
+  </w:style>
+  <w:style w:type="character" w:customStyle="1" w:styleId="Heading6Char">
+    <w:name w:val="Heading 6 Char"/>
+    <w:basedOn w:val="DefaultParagraphFont"/>
+    <w:link w:val="Heading6"/>
+    <w:uiPriority w:val="9"/>
+    <w:rsid w:val="00BC5635"/>
+    <w:rPr>
+      <w:rFonts w:asciiTheme="majorHAnsi" w:eastAsiaTheme="majorEastAsia" w:hAnsiTheme="majorHAnsi" w:cstheme="majorBidi"/>
+      <w:i/>
+      <w:iCs/>
+      <w:color w:val="243F60" w:themeColor="accent1" w:themeShade="7F"/>
+    </w:rPr>
+  </w:style>
+  <w:style w:type="character" w:styleId="Hyperlink">
+    <w:name w:val="Hyperlink"/>
+    <w:basedOn w:val="DefaultParagraphFont"/>
+    <w:uiPriority w:val="99"/>
+    <w:unhideWhenUsed/>
+    <w:rsid w:val="00227BB2"/>
+    <w:rPr>
+      <w:color w:val="0000FF" w:themeColor="hyperlink"/>
+      <w:u w:val="single"/>
     </w:rPr>
   </w:style>
 </w:styles>
@@ -1689,7 +2723,7 @@
 </file>
 
 <file path=customXml/itemProps1.xml><?xml version="1.0" encoding="utf-8"?>
-<ds:datastoreItem xmlns:ds="http://schemas.openxmlformats.org/officeDocument/2006/customXml" ds:itemID="{FA304E53-D8D5-4310-B4E3-8FE236B1582C}">
+<ds:datastoreItem xmlns:ds="http://schemas.openxmlformats.org/officeDocument/2006/customXml" ds:itemID="{1433507B-0EEE-491B-A2BC-AEF7B0527FD7}">
   <ds:schemaRefs>
     <ds:schemaRef ds:uri="http://schemas.openxmlformats.org/officeDocument/2006/bibliography"/>
   </ds:schemaRefs>

</xml_diff>

<commit_message>
Modified the KeyboardComponent so that it passes the Game itself instead of the ContentManager (which can be retrieved from the Game). A minor organization change in MapProcessor, extra logic check and warning for CustomEntity in EntityProcessor, addition of a bit of code that was forgotten when implementing AnimationProcessor. The biggest news: the completion of the Content Format document. It's only 9 pages but explains everything (including some features that are in there but not fully working).
</commit_message>
<xml_diff>
--- a/Projects/SGDe/Documentation/Content Format.docx
+++ b/Projects/SGDe/Documentation/Content Format.docx
@@ -52,21 +52,14 @@
           <w:numId w:val="4"/>
         </w:numPr>
       </w:pPr>
-      <w:r>
-        <w:fldChar w:fldCharType="begin"/>
-      </w:r>
-      <w:r>
-        <w:instrText xml:space="preserve"> REF _Ref279431714 \h </w:instrText>
-      </w:r>
-      <w:r>
-        <w:fldChar w:fldCharType="separate"/>
-      </w:r>
-      <w:r>
-        <w:t>Game</w:t>
-      </w:r>
-      <w:r>
-        <w:fldChar w:fldCharType="end"/>
-      </w:r>
+      <w:hyperlink w:anchor="_Game" w:history="1">
+        <w:r>
+          <w:rPr>
+            <w:rStyle w:val="Hyperlink"/>
+          </w:rPr>
+          <w:t>Game</w:t>
+        </w:r>
+      </w:hyperlink>
     </w:p>
     <w:p>
       <w:pPr>
@@ -76,21 +69,14 @@
           <w:numId w:val="4"/>
         </w:numPr>
       </w:pPr>
-      <w:r>
-        <w:fldChar w:fldCharType="begin"/>
-      </w:r>
-      <w:r>
-        <w:instrText xml:space="preserve"> REF _Ref279431745 \h </w:instrText>
-      </w:r>
-      <w:r>
-        <w:fldChar w:fldCharType="separate"/>
-      </w:r>
-      <w:r>
-        <w:t>Sprite Sheet</w:t>
-      </w:r>
-      <w:r>
-        <w:fldChar w:fldCharType="end"/>
-      </w:r>
+      <w:hyperlink w:anchor="_Sprite_Sheet" w:history="1">
+        <w:r>
+          <w:rPr>
+            <w:rStyle w:val="Hyperlink"/>
+          </w:rPr>
+          <w:t>Sprite Sheet</w:t>
+        </w:r>
+      </w:hyperlink>
     </w:p>
     <w:p>
       <w:pPr>
@@ -100,21 +86,14 @@
           <w:numId w:val="4"/>
         </w:numPr>
       </w:pPr>
-      <w:r>
-        <w:fldChar w:fldCharType="begin"/>
-      </w:r>
-      <w:r>
-        <w:instrText xml:space="preserve"> REF _Ref279431751 \h </w:instrText>
-      </w:r>
-      <w:r>
-        <w:fldChar w:fldCharType="separate"/>
-      </w:r>
-      <w:r>
-        <w:t>Map</w:t>
-      </w:r>
-      <w:r>
-        <w:fldChar w:fldCharType="end"/>
-      </w:r>
+      <w:hyperlink w:anchor="_Map" w:history="1">
+        <w:r>
+          <w:rPr>
+            <w:rStyle w:val="Hyperlink"/>
+          </w:rPr>
+          <w:t>Map</w:t>
+        </w:r>
+      </w:hyperlink>
     </w:p>
     <w:p>
       <w:pPr>
@@ -124,9 +103,14 @@
           <w:numId w:val="4"/>
         </w:numPr>
       </w:pPr>
-      <w:r>
-        <w:t>a</w:t>
-      </w:r>
+      <w:hyperlink w:anchor="_Entity" w:history="1">
+        <w:r>
+          <w:rPr>
+            <w:rStyle w:val="Hyperlink"/>
+          </w:rPr>
+          <w:t>Entity</w:t>
+        </w:r>
+      </w:hyperlink>
     </w:p>
     <w:p>
       <w:pPr>
@@ -178,6 +162,8 @@
         <w:pStyle w:val="Heading3"/>
       </w:pPr>
       <w:bookmarkStart w:id="0" w:name="_Ref279174892"/>
+      <w:bookmarkStart w:id="1" w:name="_Types"/>
+      <w:bookmarkEnd w:id="1"/>
       <w:r>
         <w:t>Types</w:t>
       </w:r>
@@ -187,57 +173,1893 @@
       <w:pPr>
         <w:pStyle w:val="Heading4"/>
       </w:pPr>
-      <w:bookmarkStart w:id="1" w:name="_Ref279431745"/>
+      <w:bookmarkStart w:id="2" w:name="_Sprite_Sheet"/>
+      <w:bookmarkStart w:id="3" w:name="_Ref279431745"/>
+      <w:bookmarkEnd w:id="2"/>
       <w:r>
         <w:t xml:space="preserve">Sprite </w:t>
       </w:r>
       <w:r>
         <w:t>Sheet</w:t>
       </w:r>
-      <w:bookmarkEnd w:id="1"/>
-    </w:p>
-    <w:p>
-      <w:r>
-        <w:t>//TODO</w:t>
+      <w:bookmarkEnd w:id="3"/>
+    </w:p>
+    <w:p>
+      <w:r>
+        <w:t xml:space="preserve">A sprite sheet defines all the textures used by the game. This must always exist otherwise </w:t>
+      </w:r>
+      <w:r>
+        <w:t>the content project will throw an exception.</w:t>
+      </w:r>
+      <w:r>
+        <w:t xml:space="preserve"> The XML element name is </w:t>
+      </w:r>
+      <w:proofErr w:type="spellStart"/>
+      <w:r>
+        <w:t>SpriteMaps</w:t>
+      </w:r>
+      <w:proofErr w:type="spellEnd"/>
+      <w:r>
+        <w:t>.</w:t>
+      </w:r>
+    </w:p>
+    <w:p>
+      <w:pPr>
+        <w:pStyle w:val="Heading5"/>
+      </w:pPr>
+      <w:r>
+        <w:t>Format</w:t>
+      </w:r>
+    </w:p>
+    <w:p>
+      <w:proofErr w:type="spellStart"/>
+      <w:r>
+        <w:t>SpriteMaps</w:t>
+      </w:r>
+      <w:proofErr w:type="spellEnd"/>
+      <w:r>
+        <w:t xml:space="preserve"> contain</w:t>
+      </w:r>
+      <w:r>
+        <w:t xml:space="preserve"> </w:t>
+      </w:r>
+      <w:r>
+        <w:t xml:space="preserve">the </w:t>
+      </w:r>
+      <w:r>
+        <w:t>XML Element</w:t>
+      </w:r>
+      <w:r>
+        <w:t>s</w:t>
+      </w:r>
+      <w:r>
+        <w:t xml:space="preserve">: </w:t>
+      </w:r>
+      <w:proofErr w:type="spellStart"/>
+      <w:r>
+        <w:rPr>
+          <w:i/>
+        </w:rPr>
+        <w:t>SpriteMap</w:t>
+      </w:r>
+      <w:proofErr w:type="spellEnd"/>
+      <w:r>
+        <w:t>.</w:t>
+      </w:r>
+      <w:r>
+        <w:t xml:space="preserve"> A “</w:t>
+      </w:r>
+      <w:proofErr w:type="spellStart"/>
+      <w:r>
+        <w:t>SpriteMap</w:t>
+      </w:r>
+      <w:proofErr w:type="spellEnd"/>
+      <w:r>
+        <w:t xml:space="preserve">” defines a sprite sheet/map that contains one </w:t>
+      </w:r>
+      <w:r>
+        <w:t>image</w:t>
+      </w:r>
+      <w:r>
+        <w:t xml:space="preserve"> that will be used to draw an entity on screen.</w:t>
+      </w:r>
+    </w:p>
+    <w:p>
+      <w:pPr>
+        <w:pStyle w:val="Heading6"/>
+      </w:pPr>
+      <w:proofErr w:type="spellStart"/>
+      <w:r>
+        <w:t>SpriteMap</w:t>
+      </w:r>
+      <w:proofErr w:type="spellEnd"/>
+    </w:p>
+    <w:p>
+      <w:r>
+        <w:t>Attributes:</w:t>
+      </w:r>
+    </w:p>
+    <w:p>
+      <w:pPr>
+        <w:pStyle w:val="ListParagraph"/>
+        <w:numPr>
+          <w:ilvl w:val="0"/>
+          <w:numId w:val="4"/>
+        </w:numPr>
+      </w:pPr>
+      <w:r>
+        <w:t>ID: A positive integer that will be associated with this sprite sheet.</w:t>
+      </w:r>
+    </w:p>
+    <w:p>
+      <w:pPr>
+        <w:pStyle w:val="ListParagraph"/>
+        <w:numPr>
+          <w:ilvl w:val="0"/>
+          <w:numId w:val="4"/>
+        </w:numPr>
+      </w:pPr>
+      <w:r>
+        <w:t>Name (Optional): The name of the sprite sheet.</w:t>
+      </w:r>
+    </w:p>
+    <w:p>
+      <w:r>
+        <w:t>Elements:</w:t>
+      </w:r>
+    </w:p>
+    <w:p>
+      <w:pPr>
+        <w:pStyle w:val="ListParagraph"/>
+        <w:numPr>
+          <w:ilvl w:val="0"/>
+          <w:numId w:val="5"/>
+        </w:numPr>
+      </w:pPr>
+      <w:r>
+        <w:t>Source: A relative file path to the texture used by the Sprite sheet.</w:t>
+      </w:r>
+    </w:p>
+    <w:p>
+      <w:pPr>
+        <w:pStyle w:val="ListParagraph"/>
+        <w:numPr>
+          <w:ilvl w:val="0"/>
+          <w:numId w:val="5"/>
+        </w:numPr>
+      </w:pPr>
+      <w:r>
+        <w:t>Animation</w:t>
+      </w:r>
+      <w:r>
+        <w:t xml:space="preserve"> (Optional)</w:t>
+      </w:r>
+      <w:r>
+        <w:t xml:space="preserve">: A “Local” </w:t>
+      </w:r>
+      <w:hyperlink w:anchor="_Animation" w:history="1">
+        <w:r>
+          <w:rPr>
+            <w:rStyle w:val="Hyperlink"/>
+          </w:rPr>
+          <w:t>Animation type</w:t>
+        </w:r>
+      </w:hyperlink>
+      <w:r>
+        <w:t>.</w:t>
       </w:r>
     </w:p>
     <w:p>
       <w:pPr>
         <w:pStyle w:val="Heading4"/>
       </w:pPr>
+      <w:bookmarkStart w:id="4" w:name="_Entity"/>
+      <w:bookmarkEnd w:id="4"/>
       <w:r>
         <w:t>Entity</w:t>
       </w:r>
     </w:p>
     <w:p>
       <w:r>
-        <w:t>//TODO</w:t>
+        <w:t xml:space="preserve">An entity is an onscreen component that has a visual, </w:t>
+      </w:r>
+      <w:r>
+        <w:t>location, and physics. It can have other attributes as well.</w:t>
+      </w:r>
+    </w:p>
+    <w:p>
+      <w:pPr>
+        <w:pStyle w:val="Heading5"/>
+      </w:pPr>
+      <w:r>
+        <w:t>Format</w:t>
+      </w:r>
+    </w:p>
+    <w:p>
+      <w:r>
+        <w:t>Entities contain a variety of XML elements and attributes:</w:t>
+      </w:r>
+    </w:p>
+    <w:p>
+      <w:pPr>
+        <w:pStyle w:val="Heading6"/>
+      </w:pPr>
+      <w:r>
+        <w:lastRenderedPageBreak/>
+        <w:t>Attributes</w:t>
+      </w:r>
+    </w:p>
+    <w:p>
+      <w:pPr>
+        <w:pStyle w:val="ListParagraph"/>
+        <w:numPr>
+          <w:ilvl w:val="0"/>
+          <w:numId w:val="8"/>
+        </w:numPr>
+      </w:pPr>
+      <w:r>
+        <w:t>Name (Optional): A string that defines an entity’s name.</w:t>
+      </w:r>
+    </w:p>
+    <w:p>
+      <w:pPr>
+        <w:pStyle w:val="Heading6"/>
+      </w:pPr>
+      <w:r>
+        <w:t>Elements</w:t>
+      </w:r>
+    </w:p>
+    <w:p>
+      <w:pPr>
+        <w:pStyle w:val="ListParagraph"/>
+        <w:numPr>
+          <w:ilvl w:val="0"/>
+          <w:numId w:val="8"/>
+        </w:numPr>
+      </w:pPr>
+      <w:r>
+        <w:t xml:space="preserve">Node: A node defines </w:t>
+      </w:r>
+      <w:r>
+        <w:t>the transformation attributes of a</w:t>
+      </w:r>
+      <w:r>
+        <w:t>n</w:t>
+      </w:r>
+      <w:r>
+        <w:t xml:space="preserve"> entity.</w:t>
+      </w:r>
+    </w:p>
+    <w:p>
+      <w:pPr>
+        <w:pStyle w:val="ListParagraph"/>
+        <w:numPr>
+          <w:ilvl w:val="1"/>
+          <w:numId w:val="8"/>
+        </w:numPr>
+      </w:pPr>
+      <w:r>
+        <w:t>Attributes:</w:t>
+      </w:r>
+    </w:p>
+    <w:p>
+      <w:pPr>
+        <w:pStyle w:val="ListParagraph"/>
+        <w:numPr>
+          <w:ilvl w:val="2"/>
+          <w:numId w:val="8"/>
+        </w:numPr>
+      </w:pPr>
+      <w:hyperlink w:anchor="_DID" w:history="1">
+        <w:r>
+          <w:rPr>
+            <w:rStyle w:val="Hyperlink"/>
+          </w:rPr>
+          <w:t>DID</w:t>
+        </w:r>
+      </w:hyperlink>
+      <w:r>
+        <w:t xml:space="preserve"> (Optional)</w:t>
+      </w:r>
+    </w:p>
+    <w:p>
+      <w:pPr>
+        <w:pStyle w:val="ListParagraph"/>
+        <w:numPr>
+          <w:ilvl w:val="1"/>
+          <w:numId w:val="8"/>
+        </w:numPr>
+      </w:pPr>
+      <w:r>
+        <w:t>Elements:</w:t>
+      </w:r>
+    </w:p>
+    <w:p>
+      <w:pPr>
+        <w:pStyle w:val="ListParagraph"/>
+        <w:numPr>
+          <w:ilvl w:val="2"/>
+          <w:numId w:val="8"/>
+        </w:numPr>
+      </w:pPr>
+      <w:r>
+        <w:t>Vector2: A two dimensional vector that contains two floating points.</w:t>
+      </w:r>
+    </w:p>
+    <w:p>
+      <w:pPr>
+        <w:pStyle w:val="ListParagraph"/>
+        <w:numPr>
+          <w:ilvl w:val="3"/>
+          <w:numId w:val="8"/>
+        </w:numPr>
+      </w:pPr>
+      <w:r>
+        <w:t>Attributes:</w:t>
+      </w:r>
+    </w:p>
+    <w:p>
+      <w:pPr>
+        <w:pStyle w:val="ListParagraph"/>
+        <w:numPr>
+          <w:ilvl w:val="4"/>
+          <w:numId w:val="8"/>
+        </w:numPr>
+      </w:pPr>
+      <w:r>
+        <w:t>X</w:t>
+      </w:r>
+      <w:r>
+        <w:t xml:space="preserve"> (Optional)</w:t>
+      </w:r>
+      <w:r>
+        <w:t xml:space="preserve">: Defines </w:t>
+      </w:r>
+      <w:r>
+        <w:t>the value for the x-coordinate.</w:t>
+      </w:r>
+      <w:r>
+        <w:t xml:space="preserve"> </w:t>
+      </w:r>
+    </w:p>
+    <w:p>
+      <w:pPr>
+        <w:pStyle w:val="ListParagraph"/>
+        <w:numPr>
+          <w:ilvl w:val="4"/>
+          <w:numId w:val="8"/>
+        </w:numPr>
+      </w:pPr>
+      <w:r>
+        <w:t>Y</w:t>
+      </w:r>
+      <w:r>
+        <w:t xml:space="preserve"> (Optional)</w:t>
+      </w:r>
+      <w:r>
+        <w:t xml:space="preserve">: </w:t>
+      </w:r>
+      <w:r>
+        <w:t xml:space="preserve">Defines the value for the </w:t>
+      </w:r>
+      <w:r>
+        <w:t>y</w:t>
+      </w:r>
+      <w:r>
+        <w:t>-coordinate.</w:t>
+      </w:r>
+    </w:p>
+    <w:p>
+      <w:pPr>
+        <w:pStyle w:val="ListParagraph"/>
+        <w:numPr>
+          <w:ilvl w:val="4"/>
+          <w:numId w:val="8"/>
+        </w:numPr>
+      </w:pPr>
+      <w:r>
+        <w:t xml:space="preserve">ID: What the </w:t>
+      </w:r>
+      <w:r>
+        <w:t>Vector2 is used for. Supported value: “Translation” for the node’s position (default: 0, 0), “Scale” for the node’s scale (default: 1, 1)</w:t>
+      </w:r>
+    </w:p>
+    <w:p>
+      <w:pPr>
+        <w:pStyle w:val="ListParagraph"/>
+        <w:numPr>
+          <w:ilvl w:val="2"/>
+          <w:numId w:val="8"/>
+        </w:numPr>
+      </w:pPr>
+      <w:r>
+        <w:t>Float: A floating point number.</w:t>
+      </w:r>
+    </w:p>
+    <w:p>
+      <w:pPr>
+        <w:pStyle w:val="ListParagraph"/>
+        <w:numPr>
+          <w:ilvl w:val="3"/>
+          <w:numId w:val="8"/>
+        </w:numPr>
+      </w:pPr>
+      <w:r>
+        <w:t>Attributes:</w:t>
+      </w:r>
+    </w:p>
+    <w:p>
+      <w:pPr>
+        <w:pStyle w:val="ListParagraph"/>
+        <w:numPr>
+          <w:ilvl w:val="4"/>
+          <w:numId w:val="8"/>
+        </w:numPr>
+      </w:pPr>
+      <w:r>
+        <w:t>Value</w:t>
+      </w:r>
+      <w:r>
+        <w:t xml:space="preserve"> (Optional)</w:t>
+      </w:r>
+      <w:r>
+        <w:t xml:space="preserve">: </w:t>
+      </w:r>
+      <w:r>
+        <w:t>D</w:t>
+      </w:r>
+      <w:r>
+        <w:t>efines the value that is used.</w:t>
+      </w:r>
+    </w:p>
+    <w:p>
+      <w:pPr>
+        <w:pStyle w:val="ListParagraph"/>
+        <w:numPr>
+          <w:ilvl w:val="4"/>
+          <w:numId w:val="8"/>
+        </w:numPr>
+      </w:pPr>
+      <w:r>
+        <w:t>ID: What the floating point number is used for. Supported values: “Rotation” for the node’s rotation (default: 0)</w:t>
+      </w:r>
+    </w:p>
+    <w:p>
+      <w:pPr>
+        <w:pStyle w:val="ListParagraph"/>
+        <w:numPr>
+          <w:ilvl w:val="0"/>
+          <w:numId w:val="8"/>
+        </w:numPr>
+      </w:pPr>
+      <w:r>
+        <w:t xml:space="preserve">Sprite: A sprite defines the visuals used by the </w:t>
+      </w:r>
+      <w:r>
+        <w:t>entity.</w:t>
+      </w:r>
+    </w:p>
+    <w:p>
+      <w:pPr>
+        <w:pStyle w:val="ListParagraph"/>
+        <w:numPr>
+          <w:ilvl w:val="1"/>
+          <w:numId w:val="8"/>
+        </w:numPr>
+      </w:pPr>
+      <w:r>
+        <w:t>Attributes:</w:t>
+      </w:r>
+    </w:p>
+    <w:p>
+      <w:pPr>
+        <w:pStyle w:val="ListParagraph"/>
+        <w:numPr>
+          <w:ilvl w:val="2"/>
+          <w:numId w:val="8"/>
+        </w:numPr>
+      </w:pPr>
+      <w:r>
+        <w:t xml:space="preserve">SID: This defines a positive integer that references the </w:t>
+      </w:r>
+      <w:r>
+        <w:t xml:space="preserve">texture to use from the ID in the </w:t>
+      </w:r>
+      <w:hyperlink w:anchor="_Sprite_Sheet" w:history="1">
+        <w:r>
+          <w:rPr>
+            <w:rStyle w:val="Hyperlink"/>
+          </w:rPr>
+          <w:t>Sprite Sheet</w:t>
+        </w:r>
+      </w:hyperlink>
+      <w:r>
+        <w:t xml:space="preserve">. If this </w:t>
+      </w:r>
+      <w:r>
+        <w:t xml:space="preserve">entity is being defined in a </w:t>
+      </w:r>
+      <w:hyperlink w:anchor="_Map_1" w:history="1">
+        <w:r>
+          <w:rPr>
+            <w:rStyle w:val="Hyperlink"/>
+          </w:rPr>
+          <w:t>Map</w:t>
+        </w:r>
+      </w:hyperlink>
+      <w:r>
+        <w:t xml:space="preserve"> then this is an optional attribute.</w:t>
+      </w:r>
+    </w:p>
+    <w:p>
+      <w:pPr>
+        <w:pStyle w:val="ListParagraph"/>
+        <w:numPr>
+          <w:ilvl w:val="2"/>
+          <w:numId w:val="8"/>
+        </w:numPr>
+      </w:pPr>
+      <w:hyperlink w:anchor="_DID" w:history="1">
+        <w:r>
+          <w:rPr>
+            <w:rStyle w:val="Hyperlink"/>
+          </w:rPr>
+          <w:t>DID</w:t>
+        </w:r>
+      </w:hyperlink>
+      <w:r>
+        <w:t xml:space="preserve"> (Optional)</w:t>
+      </w:r>
+    </w:p>
+    <w:p>
+      <w:pPr>
+        <w:pStyle w:val="ListParagraph"/>
+        <w:numPr>
+          <w:ilvl w:val="2"/>
+          <w:numId w:val="8"/>
+        </w:numPr>
+      </w:pPr>
+      <w:r>
+        <w:t>Region (optional): This defines the region of animation frames</w:t>
+      </w:r>
+      <w:r>
+        <w:t xml:space="preserve"> </w:t>
+      </w:r>
+      <w:r>
+        <w:t>to display. (Default: “Full”)</w:t>
+      </w:r>
+      <w:r>
+        <w:t xml:space="preserve">. </w:t>
+      </w:r>
+      <w:r>
+        <w:t xml:space="preserve">The value “Full” means the full animation should be sued. If “Full” is not used then the value is two </w:t>
+      </w:r>
+      <w:proofErr w:type="gramStart"/>
+      <w:r>
+        <w:t>dash</w:t>
+      </w:r>
+      <w:proofErr w:type="gramEnd"/>
+      <w:r>
+        <w:t xml:space="preserve"> separated positive integers that define the start and end of the animation region. If one or the both values are left empty then the animation’s value will go in its place. So if “2-4” is used it will play frames 2, 3, and 4. If “-4” is used then it starts at the beginning of the animation and goes to frame 4. If “2-</w:t>
+      </w:r>
+      <w:proofErr w:type="gramStart"/>
+      <w:r>
+        <w:t>“ is</w:t>
+      </w:r>
+      <w:proofErr w:type="gramEnd"/>
+      <w:r>
+        <w:t xml:space="preserve"> used then it goes from frame 2 to the end of the animation.</w:t>
+      </w:r>
+    </w:p>
+    <w:p>
+      <w:pPr>
+        <w:pStyle w:val="ListParagraph"/>
+        <w:numPr>
+          <w:ilvl w:val="2"/>
+          <w:numId w:val="8"/>
+        </w:numPr>
+      </w:pPr>
+      <w:r>
+        <w:t>Color</w:t>
+      </w:r>
+      <w:r>
+        <w:t xml:space="preserve"> (optional)</w:t>
+      </w:r>
+      <w:r>
+        <w:t>: The tint that the sprite will have when it is displayed. A hexadecimal color value in the format of AARRGGBB. (Default: FFFFFFFF)</w:t>
+      </w:r>
+    </w:p>
+    <w:p>
+      <w:pPr>
+        <w:pStyle w:val="ListParagraph"/>
+        <w:numPr>
+          <w:ilvl w:val="2"/>
+          <w:numId w:val="8"/>
+        </w:numPr>
+      </w:pPr>
+      <w:r>
+        <w:t>Override</w:t>
+      </w:r>
+      <w:r>
+        <w:t xml:space="preserve"> (optional)</w:t>
+      </w:r>
+      <w:r>
+        <w:t xml:space="preserve">: Defines what an animation can override on a sprite. </w:t>
+      </w:r>
+      <w:r>
+        <w:t xml:space="preserve">Detail: </w:t>
+      </w:r>
+      <w:r>
+        <w:t xml:space="preserve">A sprite can have values assigned to it (such as tint) but the animation can also have </w:t>
+      </w:r>
+      <w:r>
+        <w:t xml:space="preserve">the same attributes defined. This attribute defines what attributes of an animation can override the values of the sprite. An animation won’t always have </w:t>
+      </w:r>
+      <w:r>
+        <w:t xml:space="preserve">a </w:t>
+      </w:r>
+      <w:r>
+        <w:t>value</w:t>
+      </w:r>
+      <w:r>
+        <w:t xml:space="preserve"> for the sprite, in which case the sprite’s values are used until the </w:t>
+      </w:r>
+      <w:r>
+        <w:lastRenderedPageBreak/>
+        <w:t xml:space="preserve">animation has a value that (with this attribute) can override the </w:t>
+      </w:r>
+      <w:r>
+        <w:t>sprite’s value. Supported values:</w:t>
+      </w:r>
+    </w:p>
+    <w:p>
+      <w:pPr>
+        <w:pStyle w:val="ListParagraph"/>
+        <w:numPr>
+          <w:ilvl w:val="3"/>
+          <w:numId w:val="8"/>
+        </w:numPr>
+      </w:pPr>
+      <w:r>
+        <w:t>None: No override values (Default)</w:t>
+      </w:r>
+    </w:p>
+    <w:p>
+      <w:pPr>
+        <w:pStyle w:val="ListParagraph"/>
+        <w:numPr>
+          <w:ilvl w:val="3"/>
+          <w:numId w:val="8"/>
+        </w:numPr>
+      </w:pPr>
+      <w:r>
+        <w:t>Tint: The sprite’s tint can be overridden.</w:t>
+      </w:r>
+    </w:p>
+    <w:p>
+      <w:pPr>
+        <w:pStyle w:val="ListParagraph"/>
+        <w:numPr>
+          <w:ilvl w:val="3"/>
+          <w:numId w:val="8"/>
+        </w:numPr>
+      </w:pPr>
+      <w:proofErr w:type="spellStart"/>
+      <w:r>
+        <w:t>RotationAbs</w:t>
+      </w:r>
+      <w:proofErr w:type="spellEnd"/>
+      <w:r>
+        <w:t>/</w:t>
+      </w:r>
+      <w:proofErr w:type="spellStart"/>
+      <w:r>
+        <w:t>Rel</w:t>
+      </w:r>
+      <w:proofErr w:type="spellEnd"/>
+      <w:r>
+        <w:t>: The rotation of a sprite can be adjusted by the animation. “Abs” is absolute rotation; “</w:t>
+      </w:r>
+      <w:proofErr w:type="spellStart"/>
+      <w:r>
+        <w:t>Rel</w:t>
+      </w:r>
+      <w:proofErr w:type="spellEnd"/>
+      <w:r>
+        <w:t xml:space="preserve">” is relative rotation </w:t>
+      </w:r>
+      <w:r>
+        <w:t xml:space="preserve">to </w:t>
+      </w:r>
+      <w:r>
+        <w:t>the Node’s defined rotation. If a relative and absolute rotation exist in the same override then the content system defaults to absolute</w:t>
+      </w:r>
+      <w:r>
+        <w:t>.</w:t>
+      </w:r>
+    </w:p>
+    <w:p>
+      <w:pPr>
+        <w:pStyle w:val="ListParagraph"/>
+        <w:numPr>
+          <w:ilvl w:val="3"/>
+          <w:numId w:val="8"/>
+        </w:numPr>
+      </w:pPr>
+      <w:proofErr w:type="spellStart"/>
+      <w:r>
+        <w:t>Scale</w:t>
+      </w:r>
+      <w:r>
+        <w:t>Abs</w:t>
+      </w:r>
+      <w:proofErr w:type="spellEnd"/>
+      <w:r>
+        <w:t>/</w:t>
+      </w:r>
+      <w:proofErr w:type="spellStart"/>
+      <w:r>
+        <w:t>Rel</w:t>
+      </w:r>
+      <w:proofErr w:type="spellEnd"/>
+      <w:r>
+        <w:t xml:space="preserve">: The </w:t>
+      </w:r>
+      <w:r>
+        <w:t>scale</w:t>
+      </w:r>
+      <w:r>
+        <w:t xml:space="preserve"> of a sprite can be adjusted by the animation. “Abs” is absolute </w:t>
+      </w:r>
+      <w:r>
+        <w:t>scale</w:t>
+      </w:r>
+      <w:r>
+        <w:t>; “</w:t>
+      </w:r>
+      <w:proofErr w:type="spellStart"/>
+      <w:r>
+        <w:t>Rel</w:t>
+      </w:r>
+      <w:proofErr w:type="spellEnd"/>
+      <w:r>
+        <w:t xml:space="preserve">” is relative </w:t>
+      </w:r>
+      <w:r>
+        <w:t>scale</w:t>
+      </w:r>
+      <w:r>
+        <w:t xml:space="preserve"> to</w:t>
+      </w:r>
+      <w:r>
+        <w:t xml:space="preserve"> the Node’s defined </w:t>
+      </w:r>
+      <w:r>
+        <w:t>scale</w:t>
+      </w:r>
+      <w:r>
+        <w:t xml:space="preserve">. If a relative and absolute </w:t>
+      </w:r>
+      <w:r>
+        <w:t>scale</w:t>
+      </w:r>
+      <w:r>
+        <w:t xml:space="preserve"> exist in the same override then the content system defaults to absolute</w:t>
+      </w:r>
+      <w:r>
+        <w:t>.</w:t>
+      </w:r>
+    </w:p>
+    <w:p>
+      <w:pPr>
+        <w:pStyle w:val="ListParagraph"/>
+        <w:numPr>
+          <w:ilvl w:val="3"/>
+          <w:numId w:val="8"/>
+        </w:numPr>
+      </w:pPr>
+      <w:r>
+        <w:t xml:space="preserve">FPS: When the entity is loaded the animation’s FPS is assigned to it. The developer can change this. If the developer changes the animation then and this override exists then the new animation’s FPS is assigned to the sprite and the developer’s FPS is replaced. </w:t>
+      </w:r>
+    </w:p>
+    <w:p>
+      <w:pPr>
+        <w:pStyle w:val="ListParagraph"/>
+        <w:numPr>
+          <w:ilvl w:val="1"/>
+          <w:numId w:val="8"/>
+        </w:numPr>
+      </w:pPr>
+      <w:r>
+        <w:t>Elements:</w:t>
+      </w:r>
+    </w:p>
+    <w:p>
+      <w:pPr>
+        <w:pStyle w:val="ListParagraph"/>
+        <w:numPr>
+          <w:ilvl w:val="2"/>
+          <w:numId w:val="8"/>
+        </w:numPr>
+      </w:pPr>
+      <w:r>
+        <w:t>Animation (optional)</w:t>
+      </w:r>
+      <w:r>
+        <w:t xml:space="preserve">: Any sprite specific animation can be defined with the </w:t>
+      </w:r>
+      <w:hyperlink w:anchor="_Animation" w:history="1">
+        <w:r>
+          <w:rPr>
+            <w:rStyle w:val="Hyperlink"/>
+          </w:rPr>
+          <w:t>Animation</w:t>
+        </w:r>
+      </w:hyperlink>
+      <w:r>
+        <w:t xml:space="preserve"> type (which this element is the parent element).</w:t>
+      </w:r>
+      <w:r>
+        <w:t xml:space="preserve"> The default animation can be set in the animation element.</w:t>
+      </w:r>
+    </w:p>
+    <w:p>
+      <w:pPr>
+        <w:pStyle w:val="ListParagraph"/>
+        <w:numPr>
+          <w:ilvl w:val="0"/>
+          <w:numId w:val="8"/>
+        </w:numPr>
+      </w:pPr>
+      <w:r>
+        <w:t>Physics: The entity specific physics to use.</w:t>
+      </w:r>
+      <w:r>
+        <w:t xml:space="preserve"> Components</w:t>
+      </w:r>
+      <w:r>
+        <w:t xml:space="preserve"> (everything is optional)</w:t>
+      </w:r>
+      <w:r>
+        <w:t>:</w:t>
+      </w:r>
+    </w:p>
+    <w:p>
+      <w:pPr>
+        <w:pStyle w:val="ListParagraph"/>
+        <w:numPr>
+          <w:ilvl w:val="1"/>
+          <w:numId w:val="8"/>
+        </w:numPr>
+      </w:pPr>
+      <w:r>
+        <w:t>Attributes:</w:t>
+      </w:r>
+    </w:p>
+    <w:p>
+      <w:pPr>
+        <w:pStyle w:val="ListParagraph"/>
+        <w:numPr>
+          <w:ilvl w:val="2"/>
+          <w:numId w:val="8"/>
+        </w:numPr>
+      </w:pPr>
+      <w:r>
+        <w:t>Enabled: Boolean value that enables physics</w:t>
+      </w:r>
+      <w:r>
+        <w:t>.</w:t>
+      </w:r>
+      <w:r>
+        <w:t xml:space="preserve"> (Default: false)</w:t>
+      </w:r>
+    </w:p>
+    <w:p>
+      <w:pPr>
+        <w:pStyle w:val="ListParagraph"/>
+        <w:numPr>
+          <w:ilvl w:val="2"/>
+          <w:numId w:val="8"/>
+        </w:numPr>
+      </w:pPr>
+      <w:proofErr w:type="spellStart"/>
+      <w:r>
+        <w:t>EnableOnEnable</w:t>
+      </w:r>
+      <w:proofErr w:type="spellEnd"/>
+      <w:r>
+        <w:t>: Boolean value that defines that if enabled is false then the physics system should not be enabled. (Default: false)</w:t>
+      </w:r>
+    </w:p>
+    <w:p>
+      <w:pPr>
+        <w:pStyle w:val="ListParagraph"/>
+        <w:numPr>
+          <w:ilvl w:val="2"/>
+          <w:numId w:val="8"/>
+        </w:numPr>
+      </w:pPr>
+      <w:r>
+        <w:t>Collision: Boolean value if collisions can occur with this object. (Default: false)</w:t>
+      </w:r>
+    </w:p>
+    <w:p>
+      <w:pPr>
+        <w:pStyle w:val="ListParagraph"/>
+        <w:numPr>
+          <w:ilvl w:val="2"/>
+          <w:numId w:val="8"/>
+        </w:numPr>
+      </w:pPr>
+      <w:r>
+        <w:t>Static: Boolean value if the entity is static. (Default: false)</w:t>
+      </w:r>
+    </w:p>
+    <w:p>
+      <w:pPr>
+        <w:pStyle w:val="ListParagraph"/>
+        <w:numPr>
+          <w:ilvl w:val="2"/>
+          <w:numId w:val="8"/>
+        </w:numPr>
+      </w:pPr>
+      <w:proofErr w:type="spellStart"/>
+      <w:r>
+        <w:t>PostSetup</w:t>
+      </w:r>
+      <w:proofErr w:type="spellEnd"/>
+      <w:r>
+        <w:t>: Boolean value defining if the physics unit should be created after the physics system is enabled.</w:t>
+      </w:r>
+    </w:p>
+    <w:p>
+      <w:pPr>
+        <w:pStyle w:val="ListParagraph"/>
+        <w:numPr>
+          <w:ilvl w:val="1"/>
+          <w:numId w:val="8"/>
+        </w:numPr>
+      </w:pPr>
+      <w:r>
+        <w:t>Elements:</w:t>
+      </w:r>
+    </w:p>
+    <w:p>
+      <w:pPr>
+        <w:pStyle w:val="ListParagraph"/>
+        <w:numPr>
+          <w:ilvl w:val="2"/>
+          <w:numId w:val="8"/>
+        </w:numPr>
+      </w:pPr>
+      <w:r>
+        <w:t>Velocity</w:t>
+      </w:r>
+      <w:r>
+        <w:t xml:space="preserve">: a two dimensional vector defining the entity’s velocity. It has an attribute “X” that defines a floating point value for the x-axis and </w:t>
+      </w:r>
+      <w:r>
+        <w:t>“</w:t>
+      </w:r>
+      <w:r>
+        <w:t>Y</w:t>
+      </w:r>
+      <w:r>
+        <w:t xml:space="preserve">” that defines a floating point value for the </w:t>
+      </w:r>
+      <w:r>
+        <w:t>Y</w:t>
+      </w:r>
+      <w:r>
+        <w:t>-axis</w:t>
+      </w:r>
+      <w:r>
+        <w:t>. (Default: 0, 0)</w:t>
+      </w:r>
+    </w:p>
+    <w:p>
+      <w:pPr>
+        <w:pStyle w:val="ListParagraph"/>
+        <w:numPr>
+          <w:ilvl w:val="2"/>
+          <w:numId w:val="8"/>
+        </w:numPr>
+      </w:pPr>
+      <w:r>
+        <w:t xml:space="preserve">Forces: A list of forces, each element (name ignored) can contain two attributes: </w:t>
+      </w:r>
+      <w:r>
+        <w:t>“X” that defines a floating point value for the x-axis and “Y” that defines a floating point value for the Y-axis. (Default: 0, 0)</w:t>
+      </w:r>
+    </w:p>
+    <w:p>
+      <w:pPr>
+        <w:pStyle w:val="ListParagraph"/>
+        <w:numPr>
+          <w:ilvl w:val="0"/>
+          <w:numId w:val="8"/>
+        </w:numPr>
+      </w:pPr>
+      <w:proofErr w:type="spellStart"/>
+      <w:r>
+        <w:t>CustomEntity</w:t>
+      </w:r>
+      <w:proofErr w:type="spellEnd"/>
+      <w:r>
+        <w:t xml:space="preserve">: This is a very specific element that defines what type </w:t>
+      </w:r>
+      <w:r>
+        <w:t>the entity defines.</w:t>
+      </w:r>
+    </w:p>
+    <w:p>
+      <w:pPr>
+        <w:pStyle w:val="ListParagraph"/>
+        <w:numPr>
+          <w:ilvl w:val="1"/>
+          <w:numId w:val="8"/>
+        </w:numPr>
+      </w:pPr>
+      <w:r>
+        <w:t>Attribute:</w:t>
+      </w:r>
+    </w:p>
+    <w:p>
+      <w:pPr>
+        <w:pStyle w:val="ListParagraph"/>
+        <w:numPr>
+          <w:ilvl w:val="2"/>
+          <w:numId w:val="8"/>
+        </w:numPr>
+      </w:pPr>
+      <w:r>
+        <w:t xml:space="preserve">Base: The type that the custom entity is based off of. Done for type safety checks. </w:t>
+      </w:r>
+      <w:r>
+        <w:t xml:space="preserve">This must be an </w:t>
+      </w:r>
+      <w:hyperlink w:anchor="_Assembly_Qualified_Name" w:history="1">
+        <w:r>
+          <w:rPr>
+            <w:rStyle w:val="Hyperlink"/>
+          </w:rPr>
+          <w:t>Assembly Qualified Name</w:t>
+        </w:r>
+      </w:hyperlink>
+      <w:r>
+        <w:t xml:space="preserve">. </w:t>
+      </w:r>
+      <w:r>
+        <w:t>One important note is i</w:t>
+      </w:r>
+      <w:r>
+        <w:t xml:space="preserve">f the </w:t>
+      </w:r>
+      <w:r>
+        <w:t xml:space="preserve">base type is not based off of </w:t>
+      </w:r>
+      <w:proofErr w:type="spellStart"/>
+      <w:r>
+        <w:t>SGDE.Entity</w:t>
+      </w:r>
+      <w:proofErr w:type="spellEnd"/>
+      <w:r>
+        <w:t xml:space="preserve"> then the custom type will not be </w:t>
+      </w:r>
+      <w:r>
+        <w:lastRenderedPageBreak/>
+        <w:t xml:space="preserve">saved. The exception to this rule is if the type is not </w:t>
+      </w:r>
+      <w:r>
+        <w:t xml:space="preserve">able to be loaded (such as it being in a custom assembly and not in SGDE). If this is the case then the content processor doesn’t do any safety checks on the base type so if the type is not based off </w:t>
+      </w:r>
+      <w:proofErr w:type="spellStart"/>
+      <w:r>
+        <w:t>SGDE.Entity</w:t>
+      </w:r>
+      <w:proofErr w:type="spellEnd"/>
+      <w:r>
+        <w:t xml:space="preserve"> then</w:t>
+      </w:r>
+      <w:r>
+        <w:t xml:space="preserve"> a runtime exception will get thrown when the game tries to load.</w:t>
+      </w:r>
+    </w:p>
+    <w:p>
+      <w:pPr>
+        <w:pStyle w:val="ListParagraph"/>
+        <w:numPr>
+          <w:ilvl w:val="1"/>
+          <w:numId w:val="8"/>
+        </w:numPr>
+      </w:pPr>
+      <w:r>
+        <w:t xml:space="preserve">Text: The inner text must be an </w:t>
+      </w:r>
+      <w:hyperlink w:anchor="_Assembly_Qualified_Name" w:history="1">
+        <w:r>
+          <w:rPr>
+            <w:rStyle w:val="Hyperlink"/>
+          </w:rPr>
+          <w:t>Assembly Qualified Name</w:t>
+        </w:r>
+      </w:hyperlink>
+      <w:r>
+        <w:t xml:space="preserve"> for the actual custom type.</w:t>
+      </w:r>
+    </w:p>
+    <w:p>
+      <w:pPr>
+        <w:pStyle w:val="ListParagraph"/>
+        <w:numPr>
+          <w:ilvl w:val="1"/>
+          <w:numId w:val="8"/>
+        </w:numPr>
+      </w:pPr>
+      <w:r>
+        <w:t>Elements:</w:t>
+      </w:r>
+    </w:p>
+    <w:p>
+      <w:pPr>
+        <w:pStyle w:val="ListParagraph"/>
+        <w:numPr>
+          <w:ilvl w:val="2"/>
+          <w:numId w:val="8"/>
+        </w:numPr>
+      </w:pPr>
+      <w:r>
+        <w:t>Constructor</w:t>
+      </w:r>
+      <w:r>
+        <w:t xml:space="preserve"> (Optional)</w:t>
+      </w:r>
+      <w:r>
+        <w:t>: A custom constructor for creating the entity.</w:t>
+      </w:r>
+    </w:p>
+    <w:p>
+      <w:pPr>
+        <w:pStyle w:val="ListParagraph"/>
+        <w:numPr>
+          <w:ilvl w:val="3"/>
+          <w:numId w:val="8"/>
+        </w:numPr>
+      </w:pPr>
+      <w:r>
+        <w:t>&lt;Child node, name ignored&gt;</w:t>
+      </w:r>
+      <w:r>
+        <w:t>: An argument to be passed into the constructor.</w:t>
+      </w:r>
+    </w:p>
+    <w:p>
+      <w:pPr>
+        <w:pStyle w:val="ListParagraph"/>
+        <w:numPr>
+          <w:ilvl w:val="4"/>
+          <w:numId w:val="8"/>
+        </w:numPr>
+      </w:pPr>
+      <w:r>
+        <w:t>Attributes:</w:t>
+      </w:r>
+    </w:p>
+    <w:p>
+      <w:pPr>
+        <w:pStyle w:val="ListParagraph"/>
+        <w:numPr>
+          <w:ilvl w:val="5"/>
+          <w:numId w:val="8"/>
+        </w:numPr>
+      </w:pPr>
+      <w:r>
+        <w:t>Index: Positive integer defining the argument’s position. This is primarily for</w:t>
+      </w:r>
+      <w:r>
+        <w:t xml:space="preserve"> use in out of order arguments as well as for assigning only partial arguments</w:t>
+      </w:r>
+      <w:r>
+        <w:t xml:space="preserve"> in a constructor</w:t>
+      </w:r>
+      <w:r>
+        <w:t>.</w:t>
+      </w:r>
+    </w:p>
+    <w:p>
+      <w:pPr>
+        <w:pStyle w:val="ListParagraph"/>
+        <w:numPr>
+          <w:ilvl w:val="5"/>
+          <w:numId w:val="8"/>
+        </w:numPr>
+      </w:pPr>
+      <w:r>
+        <w:t xml:space="preserve">Type: The </w:t>
+      </w:r>
+      <w:r>
+        <w:t>Assembly Qualified Name</w:t>
+      </w:r>
+      <w:r>
+        <w:t xml:space="preserve"> for the argument.</w:t>
+      </w:r>
+    </w:p>
+    <w:p>
+      <w:pPr>
+        <w:pStyle w:val="ListParagraph"/>
+        <w:numPr>
+          <w:ilvl w:val="5"/>
+          <w:numId w:val="8"/>
+        </w:numPr>
+      </w:pPr>
+      <w:r>
+        <w:t>Value: The value for the argument (based on the argument type). If the type contains a “</w:t>
+      </w:r>
+      <w:proofErr w:type="gramStart"/>
+      <w:r>
+        <w:t>Parse(</w:t>
+      </w:r>
+      <w:proofErr w:type="gramEnd"/>
+      <w:r>
+        <w:t>String)” function then that is used to convert this value into the data type, as long as the type can be loaded.</w:t>
       </w:r>
     </w:p>
     <w:p>
       <w:pPr>
         <w:pStyle w:val="Heading4"/>
       </w:pPr>
-      <w:bookmarkStart w:id="2" w:name="_Ref279431751"/>
+      <w:bookmarkStart w:id="5" w:name="_Map"/>
+      <w:bookmarkStart w:id="6" w:name="_Ref279431751"/>
+      <w:bookmarkEnd w:id="5"/>
       <w:r>
         <w:t>Map</w:t>
       </w:r>
-      <w:bookmarkEnd w:id="2"/>
-    </w:p>
-    <w:p>
-      <w:r>
-        <w:t>//TODO</w:t>
+      <w:bookmarkEnd w:id="6"/>
+    </w:p>
+    <w:p>
+      <w:r>
+        <w:t>A map defines a game map.</w:t>
+      </w:r>
+    </w:p>
+    <w:p>
+      <w:pPr>
+        <w:pStyle w:val="Heading5"/>
+      </w:pPr>
+      <w:r>
+        <w:t>Format</w:t>
+      </w:r>
+    </w:p>
+    <w:p>
+      <w:r>
+        <w:t xml:space="preserve">A Map comprises of two XML Elements: </w:t>
+      </w:r>
+      <w:r>
+        <w:rPr>
+          <w:i/>
+        </w:rPr>
+        <w:t>Map</w:t>
+      </w:r>
+      <w:r>
+        <w:t xml:space="preserve"> and </w:t>
+      </w:r>
+      <w:r>
+        <w:rPr>
+          <w:i/>
+        </w:rPr>
+        <w:t>Resources</w:t>
+      </w:r>
+      <w:r>
+        <w:t xml:space="preserve">. “Map” contains the actual </w:t>
+      </w:r>
+      <w:r>
+        <w:t>map of all the entities and the map physics.</w:t>
+      </w:r>
+      <w:r>
+        <w:t xml:space="preserve"> “Resources” lists all resources used by this map. “Map” must always precede “Resources.”</w:t>
+      </w:r>
+    </w:p>
+    <w:p>
+      <w:pPr>
+        <w:pStyle w:val="Heading6"/>
+      </w:pPr>
+      <w:bookmarkStart w:id="7" w:name="_Map_1"/>
+      <w:bookmarkEnd w:id="7"/>
+      <w:r>
+        <w:t>Map</w:t>
+      </w:r>
+    </w:p>
+    <w:p>
+      <w:pPr>
+        <w:pStyle w:val="ListParagraph"/>
+        <w:numPr>
+          <w:ilvl w:val="0"/>
+          <w:numId w:val="7"/>
+        </w:numPr>
+      </w:pPr>
+      <w:r>
+        <w:t>Layout: Defines the map layout. Child elements:</w:t>
+      </w:r>
+    </w:p>
+    <w:p>
+      <w:pPr>
+        <w:pStyle w:val="ListParagraph"/>
+        <w:numPr>
+          <w:ilvl w:val="1"/>
+          <w:numId w:val="7"/>
+        </w:numPr>
+      </w:pPr>
+      <w:proofErr w:type="spellStart"/>
+      <w:r>
+        <w:t>EntityPos</w:t>
+      </w:r>
+      <w:proofErr w:type="spellEnd"/>
+      <w:r>
+        <w:t>: This positions the entity in a specific location on the map.</w:t>
+      </w:r>
+    </w:p>
+    <w:p>
+      <w:pPr>
+        <w:pStyle w:val="ListParagraph"/>
+        <w:numPr>
+          <w:ilvl w:val="2"/>
+          <w:numId w:val="7"/>
+        </w:numPr>
+      </w:pPr>
+      <w:r>
+        <w:t>Attributes:</w:t>
+      </w:r>
+    </w:p>
+    <w:p>
+      <w:pPr>
+        <w:pStyle w:val="ListParagraph"/>
+        <w:numPr>
+          <w:ilvl w:val="3"/>
+          <w:numId w:val="7"/>
+        </w:numPr>
+      </w:pPr>
+      <w:r>
+        <w:t xml:space="preserve">ID: Identifies the entity from </w:t>
+      </w:r>
+      <w:hyperlink w:anchor="_Resources" w:history="1">
+        <w:r>
+          <w:rPr>
+            <w:rStyle w:val="Hyperlink"/>
+          </w:rPr>
+          <w:t>resources</w:t>
+        </w:r>
+      </w:hyperlink>
+      <w:r>
+        <w:t xml:space="preserve"> that represents the base type for the entity.</w:t>
+      </w:r>
+    </w:p>
+    <w:p>
+      <w:pPr>
+        <w:pStyle w:val="ListParagraph"/>
+        <w:numPr>
+          <w:ilvl w:val="3"/>
+          <w:numId w:val="7"/>
+        </w:numPr>
+      </w:pPr>
+      <w:hyperlink w:anchor="_DID" w:history="1">
+        <w:r>
+          <w:rPr>
+            <w:rStyle w:val="Hyperlink"/>
+          </w:rPr>
+          <w:t>DID</w:t>
+        </w:r>
+      </w:hyperlink>
+      <w:r>
+        <w:t xml:space="preserve"> (Optional)</w:t>
+      </w:r>
+    </w:p>
+    <w:p>
+      <w:pPr>
+        <w:pStyle w:val="ListParagraph"/>
+        <w:numPr>
+          <w:ilvl w:val="2"/>
+          <w:numId w:val="7"/>
+        </w:numPr>
+      </w:pPr>
+      <w:r>
+        <w:t>Elements:</w:t>
+      </w:r>
+    </w:p>
+    <w:p>
+      <w:pPr>
+        <w:pStyle w:val="ListParagraph"/>
+        <w:numPr>
+          <w:ilvl w:val="3"/>
+          <w:numId w:val="7"/>
+        </w:numPr>
+      </w:pPr>
+      <w:r>
+        <w:t xml:space="preserve">Layout: </w:t>
+      </w:r>
+      <w:r>
+        <w:t>This defines the actual entity-specific components of the map, from physics and position to texture.</w:t>
+      </w:r>
+      <w:r>
+        <w:t xml:space="preserve"> Everything is inherited from the base entity </w:t>
+      </w:r>
+      <w:r>
+        <w:t>unless specified in the element. If the inner-text is “</w:t>
+      </w:r>
+      <w:proofErr w:type="spellStart"/>
+      <w:r>
+        <w:t>EntityDefined</w:t>
+      </w:r>
+      <w:proofErr w:type="spellEnd"/>
+      <w:r>
+        <w:t>” then this element is ignored and all attributes and values that define a</w:t>
+      </w:r>
+      <w:r>
+        <w:t>n</w:t>
+      </w:r>
+      <w:r>
+        <w:t xml:space="preserve"> entity are defined in </w:t>
+      </w:r>
+      <w:r>
+        <w:t xml:space="preserve">base entity. If “Defined” is specified then the entity defines components that override the base </w:t>
+      </w:r>
+      <w:r>
+        <w:lastRenderedPageBreak/>
+        <w:t>entity’s values.</w:t>
+      </w:r>
+      <w:r>
+        <w:t xml:space="preserve"> If “Defined” is used then Layout is the </w:t>
+      </w:r>
+      <w:r>
+        <w:t>parent</w:t>
+      </w:r>
+      <w:r>
+        <w:t xml:space="preserve"> </w:t>
+      </w:r>
+      <w:r>
+        <w:t>element</w:t>
+      </w:r>
+      <w:r>
+        <w:t xml:space="preserve"> for </w:t>
+      </w:r>
+      <w:r>
+        <w:t>a</w:t>
+      </w:r>
+      <w:r>
+        <w:t>n</w:t>
+      </w:r>
+      <w:r>
+        <w:t xml:space="preserve"> </w:t>
+      </w:r>
+      <w:hyperlink w:anchor="_Entity" w:history="1">
+        <w:r>
+          <w:rPr>
+            <w:rStyle w:val="Hyperlink"/>
+          </w:rPr>
+          <w:t>Enti</w:t>
+        </w:r>
+        <w:r>
+          <w:rPr>
+            <w:rStyle w:val="Hyperlink"/>
+          </w:rPr>
+          <w:t>t</w:t>
+        </w:r>
+        <w:r>
+          <w:rPr>
+            <w:rStyle w:val="Hyperlink"/>
+          </w:rPr>
+          <w:t>y</w:t>
+        </w:r>
+      </w:hyperlink>
+      <w:r>
+        <w:t xml:space="preserve"> element.</w:t>
+      </w:r>
+    </w:p>
+    <w:p>
+      <w:pPr>
+        <w:pStyle w:val="ListParagraph"/>
+        <w:numPr>
+          <w:ilvl w:val="0"/>
+          <w:numId w:val="7"/>
+        </w:numPr>
+      </w:pPr>
+      <w:r>
+        <w:t>Physics: Defines the physics that are used on the map. Child elements:</w:t>
+      </w:r>
+    </w:p>
+    <w:p>
+      <w:pPr>
+        <w:pStyle w:val="ListParagraph"/>
+        <w:numPr>
+          <w:ilvl w:val="1"/>
+          <w:numId w:val="7"/>
+        </w:numPr>
+      </w:pPr>
+      <w:r>
+        <w:t>Attributes:</w:t>
+      </w:r>
+    </w:p>
+    <w:p>
+      <w:pPr>
+        <w:pStyle w:val="ListParagraph"/>
+        <w:numPr>
+          <w:ilvl w:val="2"/>
+          <w:numId w:val="7"/>
+        </w:numPr>
+      </w:pPr>
+      <w:r>
+        <w:t>Enabled (Optional): Boolean value defining if physics is enabled. The default value is “true” but if set to false the content system will ignore the rest of the physics element.</w:t>
+      </w:r>
+    </w:p>
+    <w:p>
+      <w:pPr>
+        <w:pStyle w:val="ListParagraph"/>
+        <w:numPr>
+          <w:ilvl w:val="1"/>
+          <w:numId w:val="7"/>
+        </w:numPr>
+      </w:pPr>
+      <w:r>
+        <w:t>Elements:</w:t>
+      </w:r>
+    </w:p>
+    <w:p>
+      <w:pPr>
+        <w:pStyle w:val="ListParagraph"/>
+        <w:numPr>
+          <w:ilvl w:val="2"/>
+          <w:numId w:val="7"/>
+        </w:numPr>
+      </w:pPr>
+      <w:r>
+        <w:t xml:space="preserve">Pharaoh: Defines the physics system for the entire </w:t>
+      </w:r>
+      <w:r>
+        <w:t>map</w:t>
+      </w:r>
+      <w:r>
+        <w:t>.</w:t>
+      </w:r>
+      <w:r>
+        <w:t xml:space="preserve"> It contains multiple elements to define how the map physics work:</w:t>
+      </w:r>
+    </w:p>
+    <w:p>
+      <w:pPr>
+        <w:pStyle w:val="ListParagraph"/>
+        <w:numPr>
+          <w:ilvl w:val="3"/>
+          <w:numId w:val="7"/>
+        </w:numPr>
+      </w:pPr>
+      <w:r>
+        <w:t xml:space="preserve">Cell: </w:t>
+      </w:r>
+      <w:r>
+        <w:t>A cell is a physics unit that the physics system uses to check collisions. If two physics cells overlap then the system checks collisions in them, else it ignores them and continues processing.</w:t>
+      </w:r>
+    </w:p>
+    <w:p>
+      <w:pPr>
+        <w:pStyle w:val="ListParagraph"/>
+        <w:numPr>
+          <w:ilvl w:val="4"/>
+          <w:numId w:val="7"/>
+        </w:numPr>
+      </w:pPr>
+      <w:r>
+        <w:t>Attributes:</w:t>
+      </w:r>
+    </w:p>
+    <w:p>
+      <w:pPr>
+        <w:pStyle w:val="ListParagraph"/>
+        <w:numPr>
+          <w:ilvl w:val="5"/>
+          <w:numId w:val="7"/>
+        </w:numPr>
+      </w:pPr>
+      <w:r>
+        <w:t>Width: A positive integer defining the width of the cell.</w:t>
+      </w:r>
+    </w:p>
+    <w:p>
+      <w:pPr>
+        <w:pStyle w:val="ListParagraph"/>
+        <w:numPr>
+          <w:ilvl w:val="5"/>
+          <w:numId w:val="7"/>
+        </w:numPr>
+      </w:pPr>
+      <w:r>
+        <w:t xml:space="preserve">Height: </w:t>
+      </w:r>
+      <w:r>
+        <w:t xml:space="preserve">A positive integer defining the </w:t>
+      </w:r>
+      <w:r>
+        <w:t>height</w:t>
+      </w:r>
+      <w:r>
+        <w:t xml:space="preserve"> of the cell.</w:t>
+      </w:r>
+    </w:p>
+    <w:p>
+      <w:pPr>
+        <w:pStyle w:val="ListParagraph"/>
+        <w:numPr>
+          <w:ilvl w:val="3"/>
+          <w:numId w:val="7"/>
+        </w:numPr>
+      </w:pPr>
+      <w:r>
+        <w:t xml:space="preserve">World: </w:t>
+      </w:r>
+      <w:r>
+        <w:t>The size of the physics world, all physics interactions take place within this area.</w:t>
+      </w:r>
+    </w:p>
+    <w:p>
+      <w:pPr>
+        <w:pStyle w:val="ListParagraph"/>
+        <w:numPr>
+          <w:ilvl w:val="4"/>
+          <w:numId w:val="7"/>
+        </w:numPr>
+      </w:pPr>
+      <w:r>
+        <w:t>Attributes:</w:t>
+      </w:r>
+    </w:p>
+    <w:p>
+      <w:pPr>
+        <w:pStyle w:val="ListParagraph"/>
+        <w:numPr>
+          <w:ilvl w:val="5"/>
+          <w:numId w:val="7"/>
+        </w:numPr>
+      </w:pPr>
+      <w:r>
+        <w:t xml:space="preserve">Width: A positive integer defining the width of the </w:t>
+      </w:r>
+      <w:r>
+        <w:t>world</w:t>
+      </w:r>
+      <w:r>
+        <w:t>.</w:t>
+      </w:r>
+    </w:p>
+    <w:p>
+      <w:pPr>
+        <w:pStyle w:val="ListParagraph"/>
+        <w:numPr>
+          <w:ilvl w:val="5"/>
+          <w:numId w:val="7"/>
+        </w:numPr>
+      </w:pPr>
+      <w:r>
+        <w:t xml:space="preserve">Height: A positive integer defining the height of the </w:t>
+      </w:r>
+      <w:r>
+        <w:t>world</w:t>
+      </w:r>
+      <w:r>
+        <w:t>.</w:t>
+      </w:r>
+    </w:p>
+    <w:p>
+      <w:pPr>
+        <w:pStyle w:val="ListParagraph"/>
+        <w:numPr>
+          <w:ilvl w:val="3"/>
+          <w:numId w:val="7"/>
+        </w:numPr>
+      </w:pPr>
+      <w:r>
+        <w:t>Gravity</w:t>
+      </w:r>
+      <w:r>
+        <w:t xml:space="preserve"> (Optional)</w:t>
+      </w:r>
+      <w:r>
+        <w:t>: Gravity is self-explanatory as a force that affects all objects.</w:t>
+      </w:r>
+    </w:p>
+    <w:p>
+      <w:pPr>
+        <w:pStyle w:val="ListParagraph"/>
+        <w:numPr>
+          <w:ilvl w:val="4"/>
+          <w:numId w:val="7"/>
+        </w:numPr>
+      </w:pPr>
+      <w:r>
+        <w:t>Attributes:</w:t>
+      </w:r>
+    </w:p>
+    <w:p>
+      <w:pPr>
+        <w:pStyle w:val="ListParagraph"/>
+        <w:numPr>
+          <w:ilvl w:val="5"/>
+          <w:numId w:val="7"/>
+        </w:numPr>
+      </w:pPr>
+      <w:r>
+        <w:t>X: A floating point value defining the x-value of gravity.</w:t>
+      </w:r>
+    </w:p>
+    <w:p>
+      <w:pPr>
+        <w:pStyle w:val="ListParagraph"/>
+        <w:numPr>
+          <w:ilvl w:val="5"/>
+          <w:numId w:val="7"/>
+        </w:numPr>
+      </w:pPr>
+      <w:r>
+        <w:t>Y</w:t>
+      </w:r>
+      <w:r>
+        <w:t xml:space="preserve">: A floating point value defining the </w:t>
+      </w:r>
+      <w:r>
+        <w:t>y</w:t>
+      </w:r>
+      <w:r>
+        <w:t>-value of gravity.</w:t>
+      </w:r>
+    </w:p>
+    <w:p>
+      <w:pPr>
+        <w:pStyle w:val="Heading6"/>
+      </w:pPr>
+      <w:bookmarkStart w:id="8" w:name="_Resources"/>
+      <w:bookmarkEnd w:id="8"/>
+      <w:r>
+        <w:t>Resources</w:t>
+      </w:r>
+    </w:p>
+    <w:p>
+      <w:pPr>
+        <w:pStyle w:val="ListParagraph"/>
+        <w:numPr>
+          <w:ilvl w:val="0"/>
+          <w:numId w:val="6"/>
+        </w:numPr>
+      </w:pPr>
+      <w:r>
+        <w:t>Entities: This defines a list of ent</w:t>
+      </w:r>
+      <w:r>
+        <w:t>ities that are used by this map.</w:t>
+      </w:r>
+      <w:r>
+        <w:t xml:space="preserve"> The entire “Entities” list can have a </w:t>
+      </w:r>
+      <w:hyperlink w:anchor="_DID" w:history="1">
+        <w:r>
+          <w:rPr>
+            <w:rStyle w:val="Hyperlink"/>
+          </w:rPr>
+          <w:t>DID</w:t>
+        </w:r>
+      </w:hyperlink>
+      <w:r>
+        <w:t xml:space="preserve"> assigned to it.</w:t>
+      </w:r>
+    </w:p>
+    <w:p>
+      <w:pPr>
+        <w:pStyle w:val="ListParagraph"/>
+        <w:numPr>
+          <w:ilvl w:val="1"/>
+          <w:numId w:val="6"/>
+        </w:numPr>
+      </w:pPr>
+      <w:r>
+        <w:t xml:space="preserve">Entity: An Entity defines what is internally called an </w:t>
+      </w:r>
+      <w:proofErr w:type="spellStart"/>
+      <w:r>
+        <w:t>EntityBuilder</w:t>
+      </w:r>
+      <w:proofErr w:type="spellEnd"/>
+      <w:r>
+        <w:t xml:space="preserve">. An </w:t>
+      </w:r>
+      <w:proofErr w:type="spellStart"/>
+      <w:r>
+        <w:t>EntityBuilder</w:t>
+      </w:r>
+      <w:proofErr w:type="spellEnd"/>
+      <w:r>
+        <w:t xml:space="preserve"> is a c</w:t>
+      </w:r>
+      <w:r>
+        <w:t>lass that is used to generate an Entity for the map.</w:t>
+      </w:r>
+      <w:r>
+        <w:t xml:space="preserve"> Components:</w:t>
+      </w:r>
+    </w:p>
+    <w:p>
+      <w:pPr>
+        <w:pStyle w:val="ListParagraph"/>
+        <w:numPr>
+          <w:ilvl w:val="2"/>
+          <w:numId w:val="6"/>
+        </w:numPr>
+      </w:pPr>
+      <w:r>
+        <w:t>Attributes:</w:t>
+      </w:r>
+    </w:p>
+    <w:p>
+      <w:pPr>
+        <w:pStyle w:val="ListParagraph"/>
+        <w:numPr>
+          <w:ilvl w:val="3"/>
+          <w:numId w:val="6"/>
+        </w:numPr>
+      </w:pPr>
+      <w:hyperlink w:anchor="_DID" w:history="1">
+        <w:r>
+          <w:rPr>
+            <w:rStyle w:val="Hyperlink"/>
+          </w:rPr>
+          <w:t>DID</w:t>
+        </w:r>
+      </w:hyperlink>
+      <w:r>
+        <w:t xml:space="preserve"> (Optional)</w:t>
+      </w:r>
+    </w:p>
+    <w:p>
+      <w:pPr>
+        <w:pStyle w:val="ListParagraph"/>
+        <w:numPr>
+          <w:ilvl w:val="2"/>
+          <w:numId w:val="6"/>
+        </w:numPr>
+      </w:pPr>
+      <w:r>
+        <w:t>Elements:</w:t>
+      </w:r>
+    </w:p>
+    <w:p>
+      <w:pPr>
+        <w:pStyle w:val="ListParagraph"/>
+        <w:numPr>
+          <w:ilvl w:val="3"/>
+          <w:numId w:val="6"/>
+        </w:numPr>
+      </w:pPr>
+      <w:r>
+        <w:t xml:space="preserve">Entity: No relation to the parent element, this defines the actual entity type. This can be either a built in Entity type (see </w:t>
+      </w:r>
+      <w:hyperlink w:anchor="_Entity" w:history="1">
+        <w:r>
+          <w:rPr>
+            <w:rStyle w:val="Hyperlink"/>
+          </w:rPr>
+          <w:t>Entity</w:t>
+        </w:r>
+      </w:hyperlink>
+      <w:r>
+        <w:t>) or a relative reference to the SGDE file that defines an Entity.</w:t>
       </w:r>
     </w:p>
     <w:p>
       <w:pPr>
         <w:pStyle w:val="Heading4"/>
       </w:pPr>
-      <w:bookmarkStart w:id="3" w:name="_Ref279431714"/>
-      <w:r>
+      <w:bookmarkStart w:id="9" w:name="_Game"/>
+      <w:bookmarkStart w:id="10" w:name="_Ref279431714"/>
+      <w:bookmarkEnd w:id="9"/>
+      <w:r>
+        <w:lastRenderedPageBreak/>
         <w:t>Game</w:t>
       </w:r>
-      <w:bookmarkEnd w:id="3"/>
+      <w:bookmarkEnd w:id="10"/>
     </w:p>
     <w:p>
       <w:r>
@@ -326,14 +2148,21 @@
         </w:numPr>
       </w:pPr>
       <w:r>
-        <w:t>Map: An individual game map.</w:t>
-      </w:r>
-      <w:r>
-        <w:t xml:space="preserve"> This contains an ID attribute that contains a unique, positive integer that will be associated with the map. It contains a Layout element. A </w:t>
-      </w:r>
-      <w:r>
-        <w:lastRenderedPageBreak/>
-        <w:t xml:space="preserve">layout element can contain </w:t>
+        <w:t xml:space="preserve">Map: An individual </w:t>
+      </w:r>
+      <w:hyperlink w:anchor="_Map" w:history="1">
+        <w:r>
+          <w:rPr>
+            <w:rStyle w:val="Hyperlink"/>
+          </w:rPr>
+          <w:t>game map</w:t>
+        </w:r>
+      </w:hyperlink>
+      <w:r>
+        <w:t>.</w:t>
+      </w:r>
+      <w:r>
+        <w:t xml:space="preserve"> This contains an ID attribute that contains a unique, positive integer that will be associated with the map. It contains a Layout element. A layout element can contain </w:t>
       </w:r>
       <w:r>
         <w:t xml:space="preserve">either a map or a map reference. A map reference specifies the relative </w:t>
@@ -615,6 +2444,7 @@
       </w:pPr>
       <w:proofErr w:type="spellStart"/>
       <w:r>
+        <w:lastRenderedPageBreak/>
         <w:t>Multisample</w:t>
       </w:r>
       <w:proofErr w:type="spellEnd"/>
@@ -654,22 +2484,10 @@
         </w:numPr>
       </w:pPr>
       <w:r>
-        <w:t>Height</w:t>
-      </w:r>
-      <w:r>
-        <w:t xml:space="preserve"> (Windows/Windows Phone)</w:t>
-      </w:r>
-      <w:r>
-        <w:t xml:space="preserve">: </w:t>
-      </w:r>
-      <w:r>
-        <w:t xml:space="preserve">Positive integer defining the </w:t>
-      </w:r>
-      <w:r>
-        <w:t>height</w:t>
-      </w:r>
-      <w:r>
-        <w:t xml:space="preserve"> of the game screen.</w:t>
+        <w:t>Height (Windows/Windows Phone)</w:t>
+      </w:r>
+      <w:r>
+        <w:t>: Positive integer defining the height of the game screen.</w:t>
       </w:r>
     </w:p>
     <w:p>
@@ -778,7 +2596,6 @@
         </w:numPr>
       </w:pPr>
       <w:r>
-        <w:lastRenderedPageBreak/>
         <w:t>Orientation (</w:t>
       </w:r>
       <w:r>
@@ -809,13 +2626,7 @@
       </w:r>
       <w:proofErr w:type="spellEnd"/>
       <w:r>
-        <w:t xml:space="preserve">”, and “Portrait”. These can be separated by a pipe ‘|’ character to allow more than one orientation. [Default: </w:t>
-      </w:r>
-      <w:r>
-        <w:t>Default</w:t>
-      </w:r>
-      <w:r>
-        <w:t>]</w:t>
+        <w:t>”, and “Portrait”. These can be separated by a pipe ‘|’ character to allow more than one orientation. [Default: Default]</w:t>
       </w:r>
     </w:p>
     <w:p>
@@ -872,12 +2683,516 @@
       <w:r>
         <w:t>Title (Windows/Windows Phone): The title that is displayed on the border of the window for the game. [Default: “”]</w:t>
       </w:r>
-      <w:bookmarkStart w:id="4" w:name="_GoBack"/>
-      <w:bookmarkEnd w:id="4"/>
     </w:p>
     <w:p>
       <w:pPr>
         <w:pStyle w:val="Heading2"/>
+      </w:pPr>
+      <w:r>
+        <w:t>Basic Types</w:t>
+      </w:r>
+    </w:p>
+    <w:p>
+      <w:pPr>
+        <w:pStyle w:val="Heading3"/>
+      </w:pPr>
+      <w:bookmarkStart w:id="11" w:name="_DID"/>
+      <w:bookmarkEnd w:id="11"/>
+      <w:r>
+        <w:t>DID</w:t>
+      </w:r>
+    </w:p>
+    <w:p>
+      <w:r>
+        <w:t>A “DID” is a developer ID. It is an attribute that contains a String to reference an object by a developer.</w:t>
+      </w:r>
+    </w:p>
+    <w:p>
+      <w:pPr>
+        <w:pStyle w:val="Heading3"/>
+      </w:pPr>
+      <w:bookmarkStart w:id="12" w:name="_Animation"/>
+      <w:bookmarkEnd w:id="12"/>
+      <w:r>
+        <w:t>Animation</w:t>
+      </w:r>
+    </w:p>
+    <w:p>
+      <w:r>
+        <w:t>Animation defines a set of sprite animations that take place on a single sprite sheet.</w:t>
+      </w:r>
+      <w:r>
+        <w:t xml:space="preserve"> An animation can be used to define an actual, frame-by-frame animation, or a single static frame that defines a region of an image.</w:t>
+      </w:r>
+      <w:r>
+        <w:t xml:space="preserve"> When used with a Sprite, certain attributes of the Sprite might need to be overridden in order for the animation to work.</w:t>
+      </w:r>
+    </w:p>
+    <w:p>
+      <w:pPr>
+        <w:pStyle w:val="Heading4"/>
+      </w:pPr>
+      <w:r>
+        <w:t>Format</w:t>
+      </w:r>
+    </w:p>
+    <w:p>
+      <w:r>
+        <w:t>An animation component contains multiple animation “sets” which define the actual animation.</w:t>
+      </w:r>
+      <w:r>
+        <w:t xml:space="preserve"> There are two types of animation: “Global” and “Local”. Global animations have already been defined and are simply </w:t>
+      </w:r>
+      <w:r>
+        <w:t>referenced;</w:t>
+      </w:r>
+      <w:r>
+        <w:t xml:space="preserve"> Local animations are defined in this component.</w:t>
+      </w:r>
+      <w:r>
+        <w:t xml:space="preserve"> Data types:</w:t>
+      </w:r>
+    </w:p>
+    <w:p>
+      <w:pPr>
+        <w:pStyle w:val="Heading5"/>
+      </w:pPr>
+      <w:r>
+        <w:lastRenderedPageBreak/>
+        <w:t>Attributes</w:t>
+      </w:r>
+    </w:p>
+    <w:p>
+      <w:pPr>
+        <w:pStyle w:val="ListParagraph"/>
+        <w:numPr>
+          <w:ilvl w:val="0"/>
+          <w:numId w:val="9"/>
+        </w:numPr>
+      </w:pPr>
+      <w:r>
+        <w:t xml:space="preserve">ID (Global): Positive integer identifying the animation to be used for something like a Sprite. This is a 32bit value but has a specific format. The upper 16bits represents the sprite that contains the </w:t>
+      </w:r>
+      <w:r>
+        <w:t>animation;</w:t>
+      </w:r>
+      <w:r>
+        <w:t xml:space="preserve"> the lower 16bits identifies the animation itself</w:t>
+      </w:r>
+      <w:r>
+        <w:t>. The values are also one-based, s</w:t>
+      </w:r>
+      <w:r>
+        <w:t xml:space="preserve">o </w:t>
+      </w:r>
+      <w:r>
+        <w:t xml:space="preserve">if the second animation on the </w:t>
+      </w:r>
+      <w:r>
+        <w:t xml:space="preserve">first sprite is desired then the value would be </w:t>
+      </w:r>
+      <w:r>
+        <w:t>131073</w:t>
+      </w:r>
+      <w:r>
+        <w:t xml:space="preserve"> or 0x000</w:t>
+      </w:r>
+      <w:r>
+        <w:t>20001</w:t>
+      </w:r>
+      <w:r>
+        <w:t>. The value of zero is reserved for the default animation (AKA no animation).</w:t>
+      </w:r>
+    </w:p>
+    <w:p>
+      <w:pPr>
+        <w:pStyle w:val="Heading5"/>
+      </w:pPr>
+      <w:r>
+        <w:t>Elements</w:t>
+      </w:r>
+    </w:p>
+    <w:p>
+      <w:pPr>
+        <w:pStyle w:val="ListParagraph"/>
+        <w:numPr>
+          <w:ilvl w:val="0"/>
+          <w:numId w:val="9"/>
+        </w:numPr>
+      </w:pPr>
+      <w:proofErr w:type="spellStart"/>
+      <w:r>
+        <w:t>AnimationSet</w:t>
+      </w:r>
+      <w:proofErr w:type="spellEnd"/>
+      <w:r>
+        <w:t xml:space="preserve"> (Local)</w:t>
+      </w:r>
+      <w:r>
+        <w:t>: This is a set of frames that define an animation.</w:t>
+      </w:r>
+    </w:p>
+    <w:p>
+      <w:pPr>
+        <w:pStyle w:val="ListParagraph"/>
+        <w:numPr>
+          <w:ilvl w:val="1"/>
+          <w:numId w:val="9"/>
+        </w:numPr>
+      </w:pPr>
+      <w:r>
+        <w:t>Attributes:</w:t>
+      </w:r>
+    </w:p>
+    <w:p>
+      <w:pPr>
+        <w:pStyle w:val="ListParagraph"/>
+        <w:numPr>
+          <w:ilvl w:val="2"/>
+          <w:numId w:val="9"/>
+        </w:numPr>
+      </w:pPr>
+      <w:r>
+        <w:t xml:space="preserve">Default (Optional): </w:t>
+      </w:r>
+      <w:r>
+        <w:t xml:space="preserve">If this is the default animation to be used on a Sprite. This is ignored on a </w:t>
+      </w:r>
+      <w:hyperlink w:anchor="_Sprite_Sheet" w:history="1">
+        <w:r>
+          <w:rPr>
+            <w:rStyle w:val="Hyperlink"/>
+          </w:rPr>
+          <w:t>Sprite Sheet</w:t>
+        </w:r>
+      </w:hyperlink>
+      <w:r>
+        <w:t>. There can only be one default animation, if more than one exists then a warning is presented and only the first default animation set is considered default.</w:t>
+      </w:r>
+    </w:p>
+    <w:p>
+      <w:pPr>
+        <w:pStyle w:val="ListParagraph"/>
+        <w:numPr>
+          <w:ilvl w:val="2"/>
+          <w:numId w:val="9"/>
+        </w:numPr>
+      </w:pPr>
+      <w:r>
+        <w:t>FPS (Optional): A floating point number defining how many frames per second the animation runs at.</w:t>
+      </w:r>
+    </w:p>
+    <w:p>
+      <w:pPr>
+        <w:pStyle w:val="ListParagraph"/>
+        <w:numPr>
+          <w:ilvl w:val="2"/>
+          <w:numId w:val="9"/>
+        </w:numPr>
+      </w:pPr>
+      <w:hyperlink w:anchor="_DID" w:history="1">
+        <w:r>
+          <w:rPr>
+            <w:rStyle w:val="Hyperlink"/>
+          </w:rPr>
+          <w:t>DID</w:t>
+        </w:r>
+      </w:hyperlink>
+      <w:r>
+        <w:t xml:space="preserve"> (Optional)</w:t>
+      </w:r>
+    </w:p>
+    <w:p>
+      <w:pPr>
+        <w:pStyle w:val="ListParagraph"/>
+        <w:numPr>
+          <w:ilvl w:val="1"/>
+          <w:numId w:val="9"/>
+        </w:numPr>
+      </w:pPr>
+      <w:r>
+        <w:t>Elements:</w:t>
+      </w:r>
+    </w:p>
+    <w:p>
+      <w:pPr>
+        <w:pStyle w:val="ListParagraph"/>
+        <w:numPr>
+          <w:ilvl w:val="2"/>
+          <w:numId w:val="9"/>
+        </w:numPr>
+      </w:pPr>
+      <w:r>
+        <w:t>Frame</w:t>
+      </w:r>
+      <w:r>
+        <w:t xml:space="preserve"> (Optional): A frame defines a single frame of animation. Only attributes are used in a frame.</w:t>
+      </w:r>
+      <w:r>
+        <w:t xml:space="preserve"> Every attribute is optional but if nothing is assigned then  </w:t>
+      </w:r>
+    </w:p>
+    <w:p>
+      <w:pPr>
+        <w:pStyle w:val="ListParagraph"/>
+        <w:numPr>
+          <w:ilvl w:val="3"/>
+          <w:numId w:val="9"/>
+        </w:numPr>
+      </w:pPr>
+      <w:r>
+        <w:t xml:space="preserve">Continue: </w:t>
+      </w:r>
+      <w:r>
+        <w:t>Boolean value i</w:t>
+      </w:r>
+      <w:r>
+        <w:t xml:space="preserve">f the previous frame should be continued in this frame. The difference between this and </w:t>
+      </w:r>
+      <w:proofErr w:type="spellStart"/>
+      <w:r>
+        <w:t>FrameCount</w:t>
+      </w:r>
+      <w:proofErr w:type="spellEnd"/>
+      <w:r>
+        <w:t xml:space="preserve"> is that this can override the effects of the previous frame.</w:t>
+      </w:r>
+      <w:r>
+        <w:t xml:space="preserve"> Values from the previous frame are used in this frame and can be compounded, so if a Color is used on the previous frame but not on this frame then the previous frame’s Color is used. If the same Color does not exist on the previous Frame but exist on this frame then this frame is the only one with that Color. (Default: false)</w:t>
+      </w:r>
+    </w:p>
+    <w:p>
+      <w:pPr>
+        <w:pStyle w:val="ListParagraph"/>
+        <w:numPr>
+          <w:ilvl w:val="3"/>
+          <w:numId w:val="9"/>
+        </w:numPr>
+      </w:pPr>
+      <w:proofErr w:type="spellStart"/>
+      <w:r>
+        <w:t>FrameCount</w:t>
+      </w:r>
+      <w:proofErr w:type="spellEnd"/>
+      <w:r>
+        <w:t xml:space="preserve">: </w:t>
+      </w:r>
+      <w:r>
+        <w:t>Positive integer defining t</w:t>
+      </w:r>
+      <w:r>
+        <w:t>he number of frames this Frame represents. (Default: 1)</w:t>
+      </w:r>
+    </w:p>
+    <w:p>
+      <w:pPr>
+        <w:pStyle w:val="ListParagraph"/>
+        <w:numPr>
+          <w:ilvl w:val="3"/>
+          <w:numId w:val="9"/>
+        </w:numPr>
+      </w:pPr>
+      <w:r>
+        <w:t xml:space="preserve">Effect: A </w:t>
+      </w:r>
+      <w:hyperlink r:id="rId8" w:history="1">
+        <w:proofErr w:type="spellStart"/>
+        <w:r>
+          <w:rPr>
+            <w:rStyle w:val="Hyperlink"/>
+          </w:rPr>
+          <w:t>Microsoft.Xna.Framework.Graphics.SpriteEffects</w:t>
+        </w:r>
+        <w:proofErr w:type="spellEnd"/>
+      </w:hyperlink>
+      <w:r>
+        <w:t xml:space="preserve"> to apply to the animation. (Default: None)</w:t>
+      </w:r>
+      <w:bookmarkStart w:id="13" w:name="_GoBack"/>
+      <w:bookmarkEnd w:id="13"/>
+    </w:p>
+    <w:p>
+      <w:pPr>
+        <w:pStyle w:val="ListParagraph"/>
+        <w:numPr>
+          <w:ilvl w:val="3"/>
+          <w:numId w:val="9"/>
+        </w:numPr>
+      </w:pPr>
+      <w:r>
+        <w:t xml:space="preserve">Color: </w:t>
+      </w:r>
+      <w:r>
+        <w:t xml:space="preserve">The tint that the </w:t>
+      </w:r>
+      <w:r>
+        <w:t>animation</w:t>
+      </w:r>
+      <w:r>
+        <w:t xml:space="preserve"> will have when it is displayed. A hexadecimal color value in the format of AARRGGBB. (Default: </w:t>
+      </w:r>
+      <w:r>
+        <w:t>the tint of the sprite</w:t>
+      </w:r>
+      <w:r>
+        <w:t>)</w:t>
+      </w:r>
+    </w:p>
+    <w:p>
+      <w:pPr>
+        <w:pStyle w:val="ListParagraph"/>
+        <w:numPr>
+          <w:ilvl w:val="3"/>
+          <w:numId w:val="9"/>
+        </w:numPr>
+      </w:pPr>
+      <w:r>
+        <w:t>Frame: A rectangle that defines the area of the sprite sheet to display. The first value is the X position of the upper-left hand corner of the rectangle. The second is the Y position of the upper-left hand corner of the rectangle. The third value is the width of the rectangle. The fourth value is the height of the rectangle. (Default: the entire sprite sheet)</w:t>
+      </w:r>
+    </w:p>
+    <w:p>
+      <w:pPr>
+        <w:pStyle w:val="ListParagraph"/>
+        <w:numPr>
+          <w:ilvl w:val="3"/>
+          <w:numId w:val="9"/>
+        </w:numPr>
+      </w:pPr>
+      <w:r>
+        <w:t xml:space="preserve">Origin: </w:t>
+      </w:r>
+      <w:r>
+        <w:t xml:space="preserve">A two-dimensional floating point value defining </w:t>
+      </w:r>
+      <w:r>
+        <w:t xml:space="preserve">the origin of the animation (this will also change the origin of the drawing in the inverse </w:t>
+      </w:r>
+      <w:r>
+        <w:lastRenderedPageBreak/>
+        <w:t>direction of the origin)</w:t>
+      </w:r>
+      <w:r>
+        <w:t>.</w:t>
+      </w:r>
+      <w:r>
+        <w:t xml:space="preserve"> The first value is the x-axis, the second is the y-axis.</w:t>
+      </w:r>
+      <w:r>
+        <w:t xml:space="preserve"> (Default: “</w:t>
+      </w:r>
+      <w:r>
+        <w:t>0,0</w:t>
+      </w:r>
+      <w:r>
+        <w:t>”)</w:t>
+      </w:r>
+    </w:p>
+    <w:p>
+      <w:pPr>
+        <w:pStyle w:val="ListParagraph"/>
+        <w:numPr>
+          <w:ilvl w:val="3"/>
+          <w:numId w:val="9"/>
+        </w:numPr>
+      </w:pPr>
+      <w:r>
+        <w:t>Scale: A two-dimensional floating point value defining scale.</w:t>
+      </w:r>
+      <w:r>
+        <w:t xml:space="preserve"> </w:t>
+      </w:r>
+      <w:r>
+        <w:t xml:space="preserve">The first value is the x-axis, the second is the y-axis. </w:t>
+      </w:r>
+      <w:r>
+        <w:t xml:space="preserve"> (Default: “1,1”)</w:t>
+      </w:r>
+    </w:p>
+    <w:p>
+      <w:pPr>
+        <w:pStyle w:val="ListParagraph"/>
+        <w:numPr>
+          <w:ilvl w:val="3"/>
+          <w:numId w:val="9"/>
+        </w:numPr>
+      </w:pPr>
+      <w:r>
+        <w:t xml:space="preserve">Rotation: </w:t>
+      </w:r>
+      <w:r>
+        <w:t>A floating point value defining rotation.</w:t>
+      </w:r>
+      <w:r>
+        <w:t xml:space="preserve"> (Default: 0)</w:t>
+      </w:r>
+    </w:p>
+    <w:p>
+      <w:pPr>
+        <w:pStyle w:val="ListParagraph"/>
+        <w:numPr>
+          <w:ilvl w:val="3"/>
+          <w:numId w:val="9"/>
+        </w:numPr>
+      </w:pPr>
+      <w:proofErr w:type="spellStart"/>
+      <w:r>
+        <w:t>RotationFormat</w:t>
+      </w:r>
+      <w:proofErr w:type="spellEnd"/>
+      <w:r>
+        <w:t>: What format the Rotation is stored. This is ignored if Rotation is not used. Possible values are “Radian” or “Degree” which are self-explanatory. (Default: Degree)</w:t>
+      </w:r>
+    </w:p>
+    <w:p>
+      <w:pPr>
+        <w:pStyle w:val="Heading2"/>
+      </w:pPr>
+      <w:r>
+        <w:t>Other</w:t>
+      </w:r>
+    </w:p>
+    <w:p>
+      <w:pPr>
+        <w:pStyle w:val="Heading3"/>
+      </w:pPr>
+      <w:bookmarkStart w:id="14" w:name="_Assembly_Qualified_Name"/>
+      <w:bookmarkEnd w:id="14"/>
+      <w:r>
+        <w:t>Assembly Qualified Name</w:t>
+      </w:r>
+    </w:p>
+    <w:p>
+      <w:r>
+        <w:t>An</w:t>
+      </w:r>
+      <w:r>
+        <w:t xml:space="preserve"> “</w:t>
+      </w:r>
+      <w:r>
+        <w:rPr>
+          <w:i/>
+        </w:rPr>
+        <w:t>Assembly Qualified Name</w:t>
+      </w:r>
+      <w:r>
+        <w:t xml:space="preserve">” </w:t>
+      </w:r>
+      <w:r>
+        <w:t xml:space="preserve">is a universal ID </w:t>
+      </w:r>
+      <w:r>
+        <w:t>which</w:t>
+      </w:r>
+      <w:r>
+        <w:t xml:space="preserve"> is used to identify a type in .Net. T</w:t>
+      </w:r>
+      <w:r>
+        <w:t>he basic format is “&lt;full namespace&gt;.&lt;class name&gt;, &lt;assembly&gt;”. If you don’t know, an assembly is the DLL/EXE that you run or reference from your program.</w:t>
+      </w:r>
+    </w:p>
+    <w:p>
+      <w:pPr>
+        <w:pStyle w:val="Heading3"/>
       </w:pPr>
       <w:r>
         <w:t>General container format</w:t>
@@ -930,10 +3245,7 @@
         <w:t>Version</w:t>
       </w:r>
       <w:r>
-        <w:t>” which specifies the version, which is 1.0 (as of SGDE 1.0)</w:t>
-      </w:r>
-      <w:r>
-        <w:t>:</w:t>
+        <w:t>” which specifies the version, which is 1.0 (as of SGDE 1.0):</w:t>
       </w:r>
     </w:p>
     <w:p>
@@ -959,41 +3271,96 @@
         </w:tabs>
       </w:pPr>
       <w:r>
-        <w:t>The following element</w:t>
-      </w:r>
-      <w:r>
-        <w:t xml:space="preserve"> is one of the specified element types listed </w:t>
-      </w:r>
-      <w:r>
-        <w:fldChar w:fldCharType="begin"/>
-      </w:r>
-      <w:r>
-        <w:instrText xml:space="preserve"> REF _Ref279174892 \h </w:instrText>
-      </w:r>
-      <w:r>
-        <w:fldChar w:fldCharType="separate"/>
-      </w:r>
-      <w:r>
-        <w:t>above</w:t>
-      </w:r>
-      <w:r>
-        <w:fldChar w:fldCharType="end"/>
-      </w:r>
+        <w:t xml:space="preserve">The following element is one of the specified element types listed </w:t>
+      </w:r>
+      <w:hyperlink w:anchor="_Types" w:history="1">
+        <w:r>
+          <w:rPr>
+            <w:rStyle w:val="Hyperlink"/>
+          </w:rPr>
+          <w:t>above</w:t>
+        </w:r>
+      </w:hyperlink>
       <w:r>
         <w:t>.</w:t>
       </w:r>
     </w:p>
     <w:p>
       <w:pPr>
-        <w:pStyle w:val="Heading2"/>
-      </w:pPr>
-      <w:r>
-        <w:t>Basic Types</w:t>
-      </w:r>
-    </w:p>
-    <w:p>
-      <w:r>
-        <w:t>//TODO</w:t>
+        <w:pStyle w:val="Heading3"/>
+      </w:pPr>
+      <w:r>
+        <w:t>Not supported</w:t>
+      </w:r>
+      <w:r>
+        <w:t xml:space="preserve"> and why</w:t>
+      </w:r>
+    </w:p>
+    <w:p>
+      <w:pPr>
+        <w:pStyle w:val="ListParagraph"/>
+        <w:numPr>
+          <w:ilvl w:val="0"/>
+          <w:numId w:val="10"/>
+        </w:numPr>
+      </w:pPr>
+      <w:r>
+        <w:t xml:space="preserve">Animation, this one takes some explaining. Animation </w:t>
+      </w:r>
+      <w:r>
+        <w:rPr>
+          <w:u w:val="single"/>
+        </w:rPr>
+        <w:t>is supported</w:t>
+      </w:r>
+      <w:r>
+        <w:t xml:space="preserve"> but global animation, changing animation, and animation IDs are not. This is due to a lack of foresight into cr</w:t>
+      </w:r>
+      <w:r>
+        <w:t xml:space="preserve">eating the animation ID system. The format, support, and everything mentioned is actually implemented and supported but it works only if used in specific cases. Also the “default animation” is not supported right now and everything in code is zero based right now. Because of that and flaw in the code </w:t>
+      </w:r>
+      <w:r>
+        <w:t>everything that has no animation gets assigned to animation zero (the default animation) but the default animation could be one that is developer assigned so everything gets affected.</w:t>
+      </w:r>
+    </w:p>
+    <w:p>
+      <w:pPr>
+        <w:pStyle w:val="ListParagraph"/>
+        <w:numPr>
+          <w:ilvl w:val="0"/>
+          <w:numId w:val="10"/>
+        </w:numPr>
+      </w:pPr>
+      <w:r>
+        <w:t>Partial constructors: When making an entity the whole constrictor must be used, can’t have a “</w:t>
+      </w:r>
+      <w:proofErr w:type="spellStart"/>
+      <w:r>
+        <w:t>params</w:t>
+      </w:r>
+      <w:proofErr w:type="spellEnd"/>
+      <w:r>
+        <w:t xml:space="preserve">”, “ref”, or “out” argument, and </w:t>
+      </w:r>
+      <w:r>
+        <w:t>arguments can’t be skipped if in the current version of the code.</w:t>
+      </w:r>
+    </w:p>
+    <w:p>
+      <w:pPr>
+        <w:pStyle w:val="ListParagraph"/>
+        <w:numPr>
+          <w:ilvl w:val="0"/>
+          <w:numId w:val="10"/>
+        </w:numPr>
+      </w:pPr>
+      <w:proofErr w:type="spellStart"/>
+      <w:r>
+        <w:t>RotationFormat</w:t>
+      </w:r>
+      <w:proofErr w:type="spellEnd"/>
+      <w:r>
+        <w:t xml:space="preserve"> is not supported right now (well it is but it could cause an exception if the value is not in floating point format).</w:t>
       </w:r>
     </w:p>
     <w:sectPr>
@@ -1009,6 +3376,119 @@
 <file path=word/numbering.xml><?xml version="1.0" encoding="utf-8"?>
 <w:numbering xmlns:wpc="http://schemas.microsoft.com/office/word/2010/wordprocessingCanvas" xmlns:mc="http://schemas.openxmlformats.org/markup-compatibility/2006" xmlns:o="urn:schemas-microsoft-com:office:office" xmlns:r="http://schemas.openxmlformats.org/officeDocument/2006/relationships" xmlns:m="http://schemas.openxmlformats.org/officeDocument/2006/math" xmlns:v="urn:schemas-microsoft-com:vml" xmlns:wp14="http://schemas.microsoft.com/office/word/2010/wordprocessingDrawing" xmlns:wp="http://schemas.openxmlformats.org/drawingml/2006/wordprocessingDrawing" xmlns:w10="urn:schemas-microsoft-com:office:word" xmlns:w="http://schemas.openxmlformats.org/wordprocessingml/2006/main" xmlns:w14="http://schemas.microsoft.com/office/word/2010/wordml" xmlns:wpg="http://schemas.microsoft.com/office/word/2010/wordprocessingGroup" xmlns:wpi="http://schemas.microsoft.com/office/word/2010/wordprocessingInk" xmlns:wne="http://schemas.microsoft.com/office/word/2006/wordml" xmlns:wps="http://schemas.microsoft.com/office/word/2010/wordprocessingShape" mc:Ignorable="w14 wp14">
   <w:abstractNum w:abstractNumId="0">
+    <w:nsid w:val="299339BB"/>
+    <w:multiLevelType w:val="hybridMultilevel"/>
+    <w:tmpl w:val="02C6CBEE"/>
+    <w:lvl w:ilvl="0" w:tplc="04090001">
+      <w:start w:val="1"/>
+      <w:numFmt w:val="bullet"/>
+      <w:lvlText w:val=""/>
+      <w:lvlJc w:val="left"/>
+      <w:pPr>
+        <w:ind w:left="720" w:hanging="360"/>
+      </w:pPr>
+      <w:rPr>
+        <w:rFonts w:ascii="Symbol" w:hAnsi="Symbol" w:hint="default"/>
+      </w:rPr>
+    </w:lvl>
+    <w:lvl w:ilvl="1" w:tplc="04090003" w:tentative="1">
+      <w:start w:val="1"/>
+      <w:numFmt w:val="bullet"/>
+      <w:lvlText w:val="o"/>
+      <w:lvlJc w:val="left"/>
+      <w:pPr>
+        <w:ind w:left="1440" w:hanging="360"/>
+      </w:pPr>
+      <w:rPr>
+        <w:rFonts w:ascii="Courier New" w:hAnsi="Courier New" w:cs="Courier New" w:hint="default"/>
+      </w:rPr>
+    </w:lvl>
+    <w:lvl w:ilvl="2" w:tplc="04090005" w:tentative="1">
+      <w:start w:val="1"/>
+      <w:numFmt w:val="bullet"/>
+      <w:lvlText w:val=""/>
+      <w:lvlJc w:val="left"/>
+      <w:pPr>
+        <w:ind w:left="2160" w:hanging="360"/>
+      </w:pPr>
+      <w:rPr>
+        <w:rFonts w:ascii="Wingdings" w:hAnsi="Wingdings" w:hint="default"/>
+      </w:rPr>
+    </w:lvl>
+    <w:lvl w:ilvl="3" w:tplc="04090001" w:tentative="1">
+      <w:start w:val="1"/>
+      <w:numFmt w:val="bullet"/>
+      <w:lvlText w:val=""/>
+      <w:lvlJc w:val="left"/>
+      <w:pPr>
+        <w:ind w:left="2880" w:hanging="360"/>
+      </w:pPr>
+      <w:rPr>
+        <w:rFonts w:ascii="Symbol" w:hAnsi="Symbol" w:hint="default"/>
+      </w:rPr>
+    </w:lvl>
+    <w:lvl w:ilvl="4" w:tplc="04090003" w:tentative="1">
+      <w:start w:val="1"/>
+      <w:numFmt w:val="bullet"/>
+      <w:lvlText w:val="o"/>
+      <w:lvlJc w:val="left"/>
+      <w:pPr>
+        <w:ind w:left="3600" w:hanging="360"/>
+      </w:pPr>
+      <w:rPr>
+        <w:rFonts w:ascii="Courier New" w:hAnsi="Courier New" w:cs="Courier New" w:hint="default"/>
+      </w:rPr>
+    </w:lvl>
+    <w:lvl w:ilvl="5" w:tplc="04090005" w:tentative="1">
+      <w:start w:val="1"/>
+      <w:numFmt w:val="bullet"/>
+      <w:lvlText w:val=""/>
+      <w:lvlJc w:val="left"/>
+      <w:pPr>
+        <w:ind w:left="4320" w:hanging="360"/>
+      </w:pPr>
+      <w:rPr>
+        <w:rFonts w:ascii="Wingdings" w:hAnsi="Wingdings" w:hint="default"/>
+      </w:rPr>
+    </w:lvl>
+    <w:lvl w:ilvl="6" w:tplc="04090001" w:tentative="1">
+      <w:start w:val="1"/>
+      <w:numFmt w:val="bullet"/>
+      <w:lvlText w:val=""/>
+      <w:lvlJc w:val="left"/>
+      <w:pPr>
+        <w:ind w:left="5040" w:hanging="360"/>
+      </w:pPr>
+      <w:rPr>
+        <w:rFonts w:ascii="Symbol" w:hAnsi="Symbol" w:hint="default"/>
+      </w:rPr>
+    </w:lvl>
+    <w:lvl w:ilvl="7" w:tplc="04090003" w:tentative="1">
+      <w:start w:val="1"/>
+      <w:numFmt w:val="bullet"/>
+      <w:lvlText w:val="o"/>
+      <w:lvlJc w:val="left"/>
+      <w:pPr>
+        <w:ind w:left="5760" w:hanging="360"/>
+      </w:pPr>
+      <w:rPr>
+        <w:rFonts w:ascii="Courier New" w:hAnsi="Courier New" w:cs="Courier New" w:hint="default"/>
+      </w:rPr>
+    </w:lvl>
+    <w:lvl w:ilvl="8" w:tplc="04090005" w:tentative="1">
+      <w:start w:val="1"/>
+      <w:numFmt w:val="bullet"/>
+      <w:lvlText w:val=""/>
+      <w:lvlJc w:val="left"/>
+      <w:pPr>
+        <w:ind w:left="6480" w:hanging="360"/>
+      </w:pPr>
+      <w:rPr>
+        <w:rFonts w:ascii="Wingdings" w:hAnsi="Wingdings" w:hint="default"/>
+      </w:rPr>
+    </w:lvl>
+  </w:abstractNum>
+  <w:abstractNum w:abstractNumId="1">
     <w:nsid w:val="2D537E54"/>
     <w:multiLevelType w:val="hybridMultilevel"/>
     <w:tmpl w:val="61F68F9A"/>
@@ -1121,7 +3601,233 @@
       </w:rPr>
     </w:lvl>
   </w:abstractNum>
-  <w:abstractNum w:abstractNumId="1">
+  <w:abstractNum w:abstractNumId="2">
+    <w:nsid w:val="437762A4"/>
+    <w:multiLevelType w:val="hybridMultilevel"/>
+    <w:tmpl w:val="D61EEB40"/>
+    <w:lvl w:ilvl="0" w:tplc="04090001">
+      <w:start w:val="1"/>
+      <w:numFmt w:val="bullet"/>
+      <w:lvlText w:val=""/>
+      <w:lvlJc w:val="left"/>
+      <w:pPr>
+        <w:ind w:left="720" w:hanging="360"/>
+      </w:pPr>
+      <w:rPr>
+        <w:rFonts w:ascii="Symbol" w:hAnsi="Symbol" w:hint="default"/>
+      </w:rPr>
+    </w:lvl>
+    <w:lvl w:ilvl="1" w:tplc="04090003">
+      <w:start w:val="1"/>
+      <w:numFmt w:val="bullet"/>
+      <w:lvlText w:val="o"/>
+      <w:lvlJc w:val="left"/>
+      <w:pPr>
+        <w:ind w:left="1440" w:hanging="360"/>
+      </w:pPr>
+      <w:rPr>
+        <w:rFonts w:ascii="Courier New" w:hAnsi="Courier New" w:cs="Courier New" w:hint="default"/>
+      </w:rPr>
+    </w:lvl>
+    <w:lvl w:ilvl="2" w:tplc="04090005">
+      <w:start w:val="1"/>
+      <w:numFmt w:val="bullet"/>
+      <w:lvlText w:val=""/>
+      <w:lvlJc w:val="left"/>
+      <w:pPr>
+        <w:ind w:left="2160" w:hanging="360"/>
+      </w:pPr>
+      <w:rPr>
+        <w:rFonts w:ascii="Wingdings" w:hAnsi="Wingdings" w:hint="default"/>
+      </w:rPr>
+    </w:lvl>
+    <w:lvl w:ilvl="3" w:tplc="04090001">
+      <w:start w:val="1"/>
+      <w:numFmt w:val="bullet"/>
+      <w:lvlText w:val=""/>
+      <w:lvlJc w:val="left"/>
+      <w:pPr>
+        <w:ind w:left="2880" w:hanging="360"/>
+      </w:pPr>
+      <w:rPr>
+        <w:rFonts w:ascii="Symbol" w:hAnsi="Symbol" w:hint="default"/>
+      </w:rPr>
+    </w:lvl>
+    <w:lvl w:ilvl="4" w:tplc="04090003" w:tentative="1">
+      <w:start w:val="1"/>
+      <w:numFmt w:val="bullet"/>
+      <w:lvlText w:val="o"/>
+      <w:lvlJc w:val="left"/>
+      <w:pPr>
+        <w:ind w:left="3600" w:hanging="360"/>
+      </w:pPr>
+      <w:rPr>
+        <w:rFonts w:ascii="Courier New" w:hAnsi="Courier New" w:cs="Courier New" w:hint="default"/>
+      </w:rPr>
+    </w:lvl>
+    <w:lvl w:ilvl="5" w:tplc="04090005" w:tentative="1">
+      <w:start w:val="1"/>
+      <w:numFmt w:val="bullet"/>
+      <w:lvlText w:val=""/>
+      <w:lvlJc w:val="left"/>
+      <w:pPr>
+        <w:ind w:left="4320" w:hanging="360"/>
+      </w:pPr>
+      <w:rPr>
+        <w:rFonts w:ascii="Wingdings" w:hAnsi="Wingdings" w:hint="default"/>
+      </w:rPr>
+    </w:lvl>
+    <w:lvl w:ilvl="6" w:tplc="04090001" w:tentative="1">
+      <w:start w:val="1"/>
+      <w:numFmt w:val="bullet"/>
+      <w:lvlText w:val=""/>
+      <w:lvlJc w:val="left"/>
+      <w:pPr>
+        <w:ind w:left="5040" w:hanging="360"/>
+      </w:pPr>
+      <w:rPr>
+        <w:rFonts w:ascii="Symbol" w:hAnsi="Symbol" w:hint="default"/>
+      </w:rPr>
+    </w:lvl>
+    <w:lvl w:ilvl="7" w:tplc="04090003" w:tentative="1">
+      <w:start w:val="1"/>
+      <w:numFmt w:val="bullet"/>
+      <w:lvlText w:val="o"/>
+      <w:lvlJc w:val="left"/>
+      <w:pPr>
+        <w:ind w:left="5760" w:hanging="360"/>
+      </w:pPr>
+      <w:rPr>
+        <w:rFonts w:ascii="Courier New" w:hAnsi="Courier New" w:cs="Courier New" w:hint="default"/>
+      </w:rPr>
+    </w:lvl>
+    <w:lvl w:ilvl="8" w:tplc="04090005" w:tentative="1">
+      <w:start w:val="1"/>
+      <w:numFmt w:val="bullet"/>
+      <w:lvlText w:val=""/>
+      <w:lvlJc w:val="left"/>
+      <w:pPr>
+        <w:ind w:left="6480" w:hanging="360"/>
+      </w:pPr>
+      <w:rPr>
+        <w:rFonts w:ascii="Wingdings" w:hAnsi="Wingdings" w:hint="default"/>
+      </w:rPr>
+    </w:lvl>
+  </w:abstractNum>
+  <w:abstractNum w:abstractNumId="3">
+    <w:nsid w:val="4A3B7769"/>
+    <w:multiLevelType w:val="hybridMultilevel"/>
+    <w:tmpl w:val="36EED376"/>
+    <w:lvl w:ilvl="0" w:tplc="04090001">
+      <w:start w:val="1"/>
+      <w:numFmt w:val="bullet"/>
+      <w:lvlText w:val=""/>
+      <w:lvlJc w:val="left"/>
+      <w:pPr>
+        <w:ind w:left="720" w:hanging="360"/>
+      </w:pPr>
+      <w:rPr>
+        <w:rFonts w:ascii="Symbol" w:hAnsi="Symbol" w:hint="default"/>
+      </w:rPr>
+    </w:lvl>
+    <w:lvl w:ilvl="1" w:tplc="04090003">
+      <w:start w:val="1"/>
+      <w:numFmt w:val="bullet"/>
+      <w:lvlText w:val="o"/>
+      <w:lvlJc w:val="left"/>
+      <w:pPr>
+        <w:ind w:left="1440" w:hanging="360"/>
+      </w:pPr>
+      <w:rPr>
+        <w:rFonts w:ascii="Courier New" w:hAnsi="Courier New" w:cs="Courier New" w:hint="default"/>
+      </w:rPr>
+    </w:lvl>
+    <w:lvl w:ilvl="2" w:tplc="04090005">
+      <w:start w:val="1"/>
+      <w:numFmt w:val="bullet"/>
+      <w:lvlText w:val=""/>
+      <w:lvlJc w:val="left"/>
+      <w:pPr>
+        <w:ind w:left="2160" w:hanging="360"/>
+      </w:pPr>
+      <w:rPr>
+        <w:rFonts w:ascii="Wingdings" w:hAnsi="Wingdings" w:hint="default"/>
+      </w:rPr>
+    </w:lvl>
+    <w:lvl w:ilvl="3" w:tplc="04090001">
+      <w:start w:val="1"/>
+      <w:numFmt w:val="bullet"/>
+      <w:lvlText w:val=""/>
+      <w:lvlJc w:val="left"/>
+      <w:pPr>
+        <w:ind w:left="2880" w:hanging="360"/>
+      </w:pPr>
+      <w:rPr>
+        <w:rFonts w:ascii="Symbol" w:hAnsi="Symbol" w:hint="default"/>
+      </w:rPr>
+    </w:lvl>
+    <w:lvl w:ilvl="4" w:tplc="04090003" w:tentative="1">
+      <w:start w:val="1"/>
+      <w:numFmt w:val="bullet"/>
+      <w:lvlText w:val="o"/>
+      <w:lvlJc w:val="left"/>
+      <w:pPr>
+        <w:ind w:left="3600" w:hanging="360"/>
+      </w:pPr>
+      <w:rPr>
+        <w:rFonts w:ascii="Courier New" w:hAnsi="Courier New" w:cs="Courier New" w:hint="default"/>
+      </w:rPr>
+    </w:lvl>
+    <w:lvl w:ilvl="5" w:tplc="04090005" w:tentative="1">
+      <w:start w:val="1"/>
+      <w:numFmt w:val="bullet"/>
+      <w:lvlText w:val=""/>
+      <w:lvlJc w:val="left"/>
+      <w:pPr>
+        <w:ind w:left="4320" w:hanging="360"/>
+      </w:pPr>
+      <w:rPr>
+        <w:rFonts w:ascii="Wingdings" w:hAnsi="Wingdings" w:hint="default"/>
+      </w:rPr>
+    </w:lvl>
+    <w:lvl w:ilvl="6" w:tplc="04090001" w:tentative="1">
+      <w:start w:val="1"/>
+      <w:numFmt w:val="bullet"/>
+      <w:lvlText w:val=""/>
+      <w:lvlJc w:val="left"/>
+      <w:pPr>
+        <w:ind w:left="5040" w:hanging="360"/>
+      </w:pPr>
+      <w:rPr>
+        <w:rFonts w:ascii="Symbol" w:hAnsi="Symbol" w:hint="default"/>
+      </w:rPr>
+    </w:lvl>
+    <w:lvl w:ilvl="7" w:tplc="04090003" w:tentative="1">
+      <w:start w:val="1"/>
+      <w:numFmt w:val="bullet"/>
+      <w:lvlText w:val="o"/>
+      <w:lvlJc w:val="left"/>
+      <w:pPr>
+        <w:ind w:left="5760" w:hanging="360"/>
+      </w:pPr>
+      <w:rPr>
+        <w:rFonts w:ascii="Courier New" w:hAnsi="Courier New" w:cs="Courier New" w:hint="default"/>
+      </w:rPr>
+    </w:lvl>
+    <w:lvl w:ilvl="8" w:tplc="04090005" w:tentative="1">
+      <w:start w:val="1"/>
+      <w:numFmt w:val="bullet"/>
+      <w:lvlText w:val=""/>
+      <w:lvlJc w:val="left"/>
+      <w:pPr>
+        <w:ind w:left="6480" w:hanging="360"/>
+      </w:pPr>
+      <w:rPr>
+        <w:rFonts w:ascii="Wingdings" w:hAnsi="Wingdings" w:hint="default"/>
+      </w:rPr>
+    </w:lvl>
+  </w:abstractNum>
+  <w:abstractNum w:abstractNumId="4">
     <w:nsid w:val="4CA92E42"/>
     <w:multiLevelType w:val="hybridMultilevel"/>
     <w:tmpl w:val="1482042A"/>
@@ -1234,7 +3940,7 @@
       </w:rPr>
     </w:lvl>
   </w:abstractNum>
-  <w:abstractNum w:abstractNumId="2">
+  <w:abstractNum w:abstractNumId="5">
     <w:nsid w:val="4F402197"/>
     <w:multiLevelType w:val="hybridMultilevel"/>
     <w:tmpl w:val="A18616A2"/>
@@ -1347,10 +4053,123 @@
       </w:rPr>
     </w:lvl>
   </w:abstractNum>
-  <w:abstractNum w:abstractNumId="3">
+  <w:abstractNum w:abstractNumId="6">
+    <w:nsid w:val="5425620B"/>
+    <w:multiLevelType w:val="hybridMultilevel"/>
+    <w:tmpl w:val="A03CBDB6"/>
+    <w:lvl w:ilvl="0" w:tplc="04090001">
+      <w:start w:val="1"/>
+      <w:numFmt w:val="bullet"/>
+      <w:lvlText w:val=""/>
+      <w:lvlJc w:val="left"/>
+      <w:pPr>
+        <w:ind w:left="720" w:hanging="360"/>
+      </w:pPr>
+      <w:rPr>
+        <w:rFonts w:ascii="Symbol" w:hAnsi="Symbol" w:hint="default"/>
+      </w:rPr>
+    </w:lvl>
+    <w:lvl w:ilvl="1" w:tplc="04090003">
+      <w:start w:val="1"/>
+      <w:numFmt w:val="bullet"/>
+      <w:lvlText w:val="o"/>
+      <w:lvlJc w:val="left"/>
+      <w:pPr>
+        <w:ind w:left="1440" w:hanging="360"/>
+      </w:pPr>
+      <w:rPr>
+        <w:rFonts w:ascii="Courier New" w:hAnsi="Courier New" w:cs="Courier New" w:hint="default"/>
+      </w:rPr>
+    </w:lvl>
+    <w:lvl w:ilvl="2" w:tplc="04090005">
+      <w:start w:val="1"/>
+      <w:numFmt w:val="bullet"/>
+      <w:lvlText w:val=""/>
+      <w:lvlJc w:val="left"/>
+      <w:pPr>
+        <w:ind w:left="2160" w:hanging="360"/>
+      </w:pPr>
+      <w:rPr>
+        <w:rFonts w:ascii="Wingdings" w:hAnsi="Wingdings" w:hint="default"/>
+      </w:rPr>
+    </w:lvl>
+    <w:lvl w:ilvl="3" w:tplc="04090001">
+      <w:start w:val="1"/>
+      <w:numFmt w:val="bullet"/>
+      <w:lvlText w:val=""/>
+      <w:lvlJc w:val="left"/>
+      <w:pPr>
+        <w:ind w:left="2880" w:hanging="360"/>
+      </w:pPr>
+      <w:rPr>
+        <w:rFonts w:ascii="Symbol" w:hAnsi="Symbol" w:hint="default"/>
+      </w:rPr>
+    </w:lvl>
+    <w:lvl w:ilvl="4" w:tplc="04090003">
+      <w:start w:val="1"/>
+      <w:numFmt w:val="bullet"/>
+      <w:lvlText w:val="o"/>
+      <w:lvlJc w:val="left"/>
+      <w:pPr>
+        <w:ind w:left="3600" w:hanging="360"/>
+      </w:pPr>
+      <w:rPr>
+        <w:rFonts w:ascii="Courier New" w:hAnsi="Courier New" w:cs="Courier New" w:hint="default"/>
+      </w:rPr>
+    </w:lvl>
+    <w:lvl w:ilvl="5" w:tplc="04090005">
+      <w:start w:val="1"/>
+      <w:numFmt w:val="bullet"/>
+      <w:lvlText w:val=""/>
+      <w:lvlJc w:val="left"/>
+      <w:pPr>
+        <w:ind w:left="4320" w:hanging="360"/>
+      </w:pPr>
+      <w:rPr>
+        <w:rFonts w:ascii="Wingdings" w:hAnsi="Wingdings" w:hint="default"/>
+      </w:rPr>
+    </w:lvl>
+    <w:lvl w:ilvl="6" w:tplc="04090001" w:tentative="1">
+      <w:start w:val="1"/>
+      <w:numFmt w:val="bullet"/>
+      <w:lvlText w:val=""/>
+      <w:lvlJc w:val="left"/>
+      <w:pPr>
+        <w:ind w:left="5040" w:hanging="360"/>
+      </w:pPr>
+      <w:rPr>
+        <w:rFonts w:ascii="Symbol" w:hAnsi="Symbol" w:hint="default"/>
+      </w:rPr>
+    </w:lvl>
+    <w:lvl w:ilvl="7" w:tplc="04090003" w:tentative="1">
+      <w:start w:val="1"/>
+      <w:numFmt w:val="bullet"/>
+      <w:lvlText w:val="o"/>
+      <w:lvlJc w:val="left"/>
+      <w:pPr>
+        <w:ind w:left="5760" w:hanging="360"/>
+      </w:pPr>
+      <w:rPr>
+        <w:rFonts w:ascii="Courier New" w:hAnsi="Courier New" w:cs="Courier New" w:hint="default"/>
+      </w:rPr>
+    </w:lvl>
+    <w:lvl w:ilvl="8" w:tplc="04090005" w:tentative="1">
+      <w:start w:val="1"/>
+      <w:numFmt w:val="bullet"/>
+      <w:lvlText w:val=""/>
+      <w:lvlJc w:val="left"/>
+      <w:pPr>
+        <w:ind w:left="6480" w:hanging="360"/>
+      </w:pPr>
+      <w:rPr>
+        <w:rFonts w:ascii="Wingdings" w:hAnsi="Wingdings" w:hint="default"/>
+      </w:rPr>
+    </w:lvl>
+  </w:abstractNum>
+  <w:abstractNum w:abstractNumId="7">
     <w:nsid w:val="73152CC5"/>
     <w:multiLevelType w:val="hybridMultilevel"/>
-    <w:tmpl w:val="77C2B3FC"/>
+    <w:tmpl w:val="C99ABE84"/>
     <w:lvl w:ilvl="0" w:tplc="04090001">
       <w:start w:val="1"/>
       <w:numFmt w:val="bullet"/>
@@ -1412,6 +4231,232 @@
       </w:rPr>
     </w:lvl>
     <w:lvl w:ilvl="5" w:tplc="04090005" w:tentative="1">
+      <w:start w:val="1"/>
+      <w:numFmt w:val="bullet"/>
+      <w:lvlText w:val=""/>
+      <w:lvlJc w:val="left"/>
+      <w:pPr>
+        <w:ind w:left="4320" w:hanging="360"/>
+      </w:pPr>
+      <w:rPr>
+        <w:rFonts w:ascii="Wingdings" w:hAnsi="Wingdings" w:hint="default"/>
+      </w:rPr>
+    </w:lvl>
+    <w:lvl w:ilvl="6" w:tplc="04090001" w:tentative="1">
+      <w:start w:val="1"/>
+      <w:numFmt w:val="bullet"/>
+      <w:lvlText w:val=""/>
+      <w:lvlJc w:val="left"/>
+      <w:pPr>
+        <w:ind w:left="5040" w:hanging="360"/>
+      </w:pPr>
+      <w:rPr>
+        <w:rFonts w:ascii="Symbol" w:hAnsi="Symbol" w:hint="default"/>
+      </w:rPr>
+    </w:lvl>
+    <w:lvl w:ilvl="7" w:tplc="04090003" w:tentative="1">
+      <w:start w:val="1"/>
+      <w:numFmt w:val="bullet"/>
+      <w:lvlText w:val="o"/>
+      <w:lvlJc w:val="left"/>
+      <w:pPr>
+        <w:ind w:left="5760" w:hanging="360"/>
+      </w:pPr>
+      <w:rPr>
+        <w:rFonts w:ascii="Courier New" w:hAnsi="Courier New" w:cs="Courier New" w:hint="default"/>
+      </w:rPr>
+    </w:lvl>
+    <w:lvl w:ilvl="8" w:tplc="04090005" w:tentative="1">
+      <w:start w:val="1"/>
+      <w:numFmt w:val="bullet"/>
+      <w:lvlText w:val=""/>
+      <w:lvlJc w:val="left"/>
+      <w:pPr>
+        <w:ind w:left="6480" w:hanging="360"/>
+      </w:pPr>
+      <w:rPr>
+        <w:rFonts w:ascii="Wingdings" w:hAnsi="Wingdings" w:hint="default"/>
+      </w:rPr>
+    </w:lvl>
+  </w:abstractNum>
+  <w:abstractNum w:abstractNumId="8">
+    <w:nsid w:val="73AD7E72"/>
+    <w:multiLevelType w:val="hybridMultilevel"/>
+    <w:tmpl w:val="7B64520E"/>
+    <w:lvl w:ilvl="0" w:tplc="04090001">
+      <w:start w:val="1"/>
+      <w:numFmt w:val="bullet"/>
+      <w:lvlText w:val=""/>
+      <w:lvlJc w:val="left"/>
+      <w:pPr>
+        <w:ind w:left="720" w:hanging="360"/>
+      </w:pPr>
+      <w:rPr>
+        <w:rFonts w:ascii="Symbol" w:hAnsi="Symbol" w:hint="default"/>
+      </w:rPr>
+    </w:lvl>
+    <w:lvl w:ilvl="1" w:tplc="04090003" w:tentative="1">
+      <w:start w:val="1"/>
+      <w:numFmt w:val="bullet"/>
+      <w:lvlText w:val="o"/>
+      <w:lvlJc w:val="left"/>
+      <w:pPr>
+        <w:ind w:left="1440" w:hanging="360"/>
+      </w:pPr>
+      <w:rPr>
+        <w:rFonts w:ascii="Courier New" w:hAnsi="Courier New" w:cs="Courier New" w:hint="default"/>
+      </w:rPr>
+    </w:lvl>
+    <w:lvl w:ilvl="2" w:tplc="04090005" w:tentative="1">
+      <w:start w:val="1"/>
+      <w:numFmt w:val="bullet"/>
+      <w:lvlText w:val=""/>
+      <w:lvlJc w:val="left"/>
+      <w:pPr>
+        <w:ind w:left="2160" w:hanging="360"/>
+      </w:pPr>
+      <w:rPr>
+        <w:rFonts w:ascii="Wingdings" w:hAnsi="Wingdings" w:hint="default"/>
+      </w:rPr>
+    </w:lvl>
+    <w:lvl w:ilvl="3" w:tplc="04090001" w:tentative="1">
+      <w:start w:val="1"/>
+      <w:numFmt w:val="bullet"/>
+      <w:lvlText w:val=""/>
+      <w:lvlJc w:val="left"/>
+      <w:pPr>
+        <w:ind w:left="2880" w:hanging="360"/>
+      </w:pPr>
+      <w:rPr>
+        <w:rFonts w:ascii="Symbol" w:hAnsi="Symbol" w:hint="default"/>
+      </w:rPr>
+    </w:lvl>
+    <w:lvl w:ilvl="4" w:tplc="04090003" w:tentative="1">
+      <w:start w:val="1"/>
+      <w:numFmt w:val="bullet"/>
+      <w:lvlText w:val="o"/>
+      <w:lvlJc w:val="left"/>
+      <w:pPr>
+        <w:ind w:left="3600" w:hanging="360"/>
+      </w:pPr>
+      <w:rPr>
+        <w:rFonts w:ascii="Courier New" w:hAnsi="Courier New" w:cs="Courier New" w:hint="default"/>
+      </w:rPr>
+    </w:lvl>
+    <w:lvl w:ilvl="5" w:tplc="04090005" w:tentative="1">
+      <w:start w:val="1"/>
+      <w:numFmt w:val="bullet"/>
+      <w:lvlText w:val=""/>
+      <w:lvlJc w:val="left"/>
+      <w:pPr>
+        <w:ind w:left="4320" w:hanging="360"/>
+      </w:pPr>
+      <w:rPr>
+        <w:rFonts w:ascii="Wingdings" w:hAnsi="Wingdings" w:hint="default"/>
+      </w:rPr>
+    </w:lvl>
+    <w:lvl w:ilvl="6" w:tplc="04090001" w:tentative="1">
+      <w:start w:val="1"/>
+      <w:numFmt w:val="bullet"/>
+      <w:lvlText w:val=""/>
+      <w:lvlJc w:val="left"/>
+      <w:pPr>
+        <w:ind w:left="5040" w:hanging="360"/>
+      </w:pPr>
+      <w:rPr>
+        <w:rFonts w:ascii="Symbol" w:hAnsi="Symbol" w:hint="default"/>
+      </w:rPr>
+    </w:lvl>
+    <w:lvl w:ilvl="7" w:tplc="04090003" w:tentative="1">
+      <w:start w:val="1"/>
+      <w:numFmt w:val="bullet"/>
+      <w:lvlText w:val="o"/>
+      <w:lvlJc w:val="left"/>
+      <w:pPr>
+        <w:ind w:left="5760" w:hanging="360"/>
+      </w:pPr>
+      <w:rPr>
+        <w:rFonts w:ascii="Courier New" w:hAnsi="Courier New" w:cs="Courier New" w:hint="default"/>
+      </w:rPr>
+    </w:lvl>
+    <w:lvl w:ilvl="8" w:tplc="04090005" w:tentative="1">
+      <w:start w:val="1"/>
+      <w:numFmt w:val="bullet"/>
+      <w:lvlText w:val=""/>
+      <w:lvlJc w:val="left"/>
+      <w:pPr>
+        <w:ind w:left="6480" w:hanging="360"/>
+      </w:pPr>
+      <w:rPr>
+        <w:rFonts w:ascii="Wingdings" w:hAnsi="Wingdings" w:hint="default"/>
+      </w:rPr>
+    </w:lvl>
+  </w:abstractNum>
+  <w:abstractNum w:abstractNumId="9">
+    <w:nsid w:val="7F900F9F"/>
+    <w:multiLevelType w:val="hybridMultilevel"/>
+    <w:tmpl w:val="F77E2A28"/>
+    <w:lvl w:ilvl="0" w:tplc="04090001">
+      <w:start w:val="1"/>
+      <w:numFmt w:val="bullet"/>
+      <w:lvlText w:val=""/>
+      <w:lvlJc w:val="left"/>
+      <w:pPr>
+        <w:ind w:left="720" w:hanging="360"/>
+      </w:pPr>
+      <w:rPr>
+        <w:rFonts w:ascii="Symbol" w:hAnsi="Symbol" w:hint="default"/>
+      </w:rPr>
+    </w:lvl>
+    <w:lvl w:ilvl="1" w:tplc="04090003">
+      <w:start w:val="1"/>
+      <w:numFmt w:val="bullet"/>
+      <w:lvlText w:val="o"/>
+      <w:lvlJc w:val="left"/>
+      <w:pPr>
+        <w:ind w:left="1440" w:hanging="360"/>
+      </w:pPr>
+      <w:rPr>
+        <w:rFonts w:ascii="Courier New" w:hAnsi="Courier New" w:cs="Courier New" w:hint="default"/>
+      </w:rPr>
+    </w:lvl>
+    <w:lvl w:ilvl="2" w:tplc="04090005">
+      <w:start w:val="1"/>
+      <w:numFmt w:val="bullet"/>
+      <w:lvlText w:val=""/>
+      <w:lvlJc w:val="left"/>
+      <w:pPr>
+        <w:ind w:left="2160" w:hanging="360"/>
+      </w:pPr>
+      <w:rPr>
+        <w:rFonts w:ascii="Wingdings" w:hAnsi="Wingdings" w:hint="default"/>
+      </w:rPr>
+    </w:lvl>
+    <w:lvl w:ilvl="3" w:tplc="04090001">
+      <w:start w:val="1"/>
+      <w:numFmt w:val="bullet"/>
+      <w:lvlText w:val=""/>
+      <w:lvlJc w:val="left"/>
+      <w:pPr>
+        <w:ind w:left="2880" w:hanging="360"/>
+      </w:pPr>
+      <w:rPr>
+        <w:rFonts w:ascii="Symbol" w:hAnsi="Symbol" w:hint="default"/>
+      </w:rPr>
+    </w:lvl>
+    <w:lvl w:ilvl="4" w:tplc="04090003">
+      <w:start w:val="1"/>
+      <w:numFmt w:val="bullet"/>
+      <w:lvlText w:val="o"/>
+      <w:lvlJc w:val="left"/>
+      <w:pPr>
+        <w:ind w:left="3600" w:hanging="360"/>
+      </w:pPr>
+      <w:rPr>
+        <w:rFonts w:ascii="Courier New" w:hAnsi="Courier New" w:cs="Courier New" w:hint="default"/>
+      </w:rPr>
+    </w:lvl>
+    <w:lvl w:ilvl="5" w:tplc="04090005">
       <w:start w:val="1"/>
       <w:numFmt w:val="bullet"/>
       <w:lvlText w:val=""/>
@@ -1461,16 +4506,34 @@
     </w:lvl>
   </w:abstractNum>
   <w:num w:numId="1">
-    <w:abstractNumId w:val="0"/>
+    <w:abstractNumId w:val="1"/>
   </w:num>
   <w:num w:numId="2">
+    <w:abstractNumId w:val="5"/>
+  </w:num>
+  <w:num w:numId="3">
+    <w:abstractNumId w:val="4"/>
+  </w:num>
+  <w:num w:numId="4">
+    <w:abstractNumId w:val="7"/>
+  </w:num>
+  <w:num w:numId="5">
+    <w:abstractNumId w:val="8"/>
+  </w:num>
+  <w:num w:numId="6">
     <w:abstractNumId w:val="2"/>
   </w:num>
-  <w:num w:numId="3">
-    <w:abstractNumId w:val="1"/>
+  <w:num w:numId="7">
+    <w:abstractNumId w:val="9"/>
   </w:num>
-  <w:num w:numId="4">
+  <w:num w:numId="8">
+    <w:abstractNumId w:val="6"/>
+  </w:num>
+  <w:num w:numId="9">
     <w:abstractNumId w:val="3"/>
+  </w:num>
+  <w:num w:numId="10">
+    <w:abstractNumId w:val="0"/>
   </w:num>
 </w:numbering>
 </file>
@@ -1951,6 +5014,18 @@
       <w:u w:val="single"/>
     </w:rPr>
   </w:style>
+  <w:style w:type="character" w:styleId="FollowedHyperlink">
+    <w:name w:val="FollowedHyperlink"/>
+    <w:basedOn w:val="DefaultParagraphFont"/>
+    <w:uiPriority w:val="99"/>
+    <w:semiHidden/>
+    <w:unhideWhenUsed/>
+    <w:rsid w:val="001C19EA"/>
+    <w:rPr>
+      <w:color w:val="800080" w:themeColor="followedHyperlink"/>
+      <w:u w:val="single"/>
+    </w:rPr>
+  </w:style>
 </w:styles>
 </file>
 
@@ -2430,6 +5505,18 @@
       <w:u w:val="single"/>
     </w:rPr>
   </w:style>
+  <w:style w:type="character" w:styleId="FollowedHyperlink">
+    <w:name w:val="FollowedHyperlink"/>
+    <w:basedOn w:val="DefaultParagraphFont"/>
+    <w:uiPriority w:val="99"/>
+    <w:semiHidden/>
+    <w:unhideWhenUsed/>
+    <w:rsid w:val="001C19EA"/>
+    <w:rPr>
+      <w:color w:val="800080" w:themeColor="followedHyperlink"/>
+      <w:u w:val="single"/>
+    </w:rPr>
+  </w:style>
 </w:styles>
 </file>
 
@@ -2723,7 +5810,7 @@
 </file>
 
 <file path=customXml/itemProps1.xml><?xml version="1.0" encoding="utf-8"?>
-<ds:datastoreItem xmlns:ds="http://schemas.openxmlformats.org/officeDocument/2006/customXml" ds:itemID="{1433507B-0EEE-491B-A2BC-AEF7B0527FD7}">
+<ds:datastoreItem xmlns:ds="http://schemas.openxmlformats.org/officeDocument/2006/customXml" ds:itemID="{4E7B63B7-9B76-428D-B2E3-E98C3A68DB97}">
   <ds:schemaRefs>
     <ds:schemaRef ds:uri="http://schemas.openxmlformats.org/officeDocument/2006/bibliography"/>
   </ds:schemaRefs>

</xml_diff>

<commit_message>
Minor changes to audio system (so that it fits more with rest of SGDE and is public), quick and dirty modification to demo for audio support
</commit_message>
<xml_diff>
--- a/Projects/SGDe/Documentation/Content Format.docx
+++ b/Projects/SGDe/Documentation/Content Format.docx
@@ -153,21 +153,18 @@
       <w:r>
         <w:t>defines different document types together.</w:t>
       </w:r>
-      <w:r>
-        <w:tab/>
-      </w:r>
     </w:p>
     <w:p>
       <w:pPr>
         <w:pStyle w:val="Heading3"/>
       </w:pPr>
-      <w:bookmarkStart w:id="0" w:name="_Ref279174892"/>
-      <w:bookmarkStart w:id="1" w:name="_Types"/>
+      <w:bookmarkStart w:id="0" w:name="_Types"/>
+      <w:bookmarkStart w:id="1" w:name="_Ref279174892"/>
+      <w:bookmarkEnd w:id="0"/>
+      <w:r>
+        <w:t>Types</w:t>
+      </w:r>
       <w:bookmarkEnd w:id="1"/>
-      <w:r>
-        <w:t>Types</w:t>
-      </w:r>
-      <w:bookmarkEnd w:id="0"/>
     </w:p>
     <w:p>
       <w:pPr>
@@ -182,7 +179,9 @@
       <w:r>
         <w:t>Sheet</w:t>
       </w:r>
+      <w:bookmarkStart w:id="4" w:name="_GoBack"/>
       <w:bookmarkEnd w:id="3"/>
+      <w:bookmarkEnd w:id="4"/>
     </w:p>
     <w:p>
       <w:r>
@@ -353,8 +352,8 @@
       <w:pPr>
         <w:pStyle w:val="Heading4"/>
       </w:pPr>
-      <w:bookmarkStart w:id="4" w:name="_Entity"/>
-      <w:bookmarkEnd w:id="4"/>
+      <w:bookmarkStart w:id="5" w:name="_Entity"/>
+      <w:bookmarkEnd w:id="5"/>
       <w:r>
         <w:t>Entity</w:t>
       </w:r>
@@ -537,16 +536,7 @@
         <w:t xml:space="preserve"> (Optional)</w:t>
       </w:r>
       <w:r>
-        <w:t xml:space="preserve">: </w:t>
-      </w:r>
-      <w:r>
-        <w:t xml:space="preserve">Defines the value for the </w:t>
-      </w:r>
-      <w:r>
-        <w:t>y</w:t>
-      </w:r>
-      <w:r>
-        <w:t>-coordinate.</w:t>
+        <w:t>: Defines the value for the y-coordinate.</w:t>
       </w:r>
     </w:p>
     <w:p>
@@ -760,13 +750,7 @@
         </w:numPr>
       </w:pPr>
       <w:r>
-        <w:t>Color</w:t>
-      </w:r>
-      <w:r>
-        <w:t xml:space="preserve"> (optional)</w:t>
-      </w:r>
-      <w:r>
-        <w:t>: The tint that the sprite will have when it is displayed. A hexadecimal color value in the format of AARRGGBB. (Default: FFFFFFFF)</w:t>
+        <w:t>Color (optional): The tint that the sprite will have when it is displayed. A hexadecimal color value in the format of AARRGGBB. (Default: FFFFFFFF)</w:t>
       </w:r>
     </w:p>
     <w:p>
@@ -888,10 +872,7 @@
       </w:pPr>
       <w:proofErr w:type="spellStart"/>
       <w:r>
-        <w:t>Scale</w:t>
-      </w:r>
-      <w:r>
-        <w:t>Abs</w:t>
+        <w:t>ScaleAbs</w:t>
       </w:r>
       <w:proofErr w:type="spellEnd"/>
       <w:r>
@@ -903,19 +884,7 @@
       </w:r>
       <w:proofErr w:type="spellEnd"/>
       <w:r>
-        <w:t xml:space="preserve">: The </w:t>
-      </w:r>
-      <w:r>
-        <w:t>scale</w:t>
-      </w:r>
-      <w:r>
-        <w:t xml:space="preserve"> of a sprite can be adjusted by the animation. “Abs” is absolute </w:t>
-      </w:r>
-      <w:r>
-        <w:t>scale</w:t>
-      </w:r>
-      <w:r>
-        <w:t>; “</w:t>
+        <w:t>: The scale of a sprite can be adjusted by the animation. “Abs” is absolute scale; “</w:t>
       </w:r>
       <w:proofErr w:type="spellStart"/>
       <w:r>
@@ -923,10 +892,7 @@
       </w:r>
       <w:proofErr w:type="spellEnd"/>
       <w:r>
-        <w:t xml:space="preserve">” is relative </w:t>
-      </w:r>
-      <w:r>
-        <w:t>scale</w:t>
+        <w:t>” is relative scale</w:t>
       </w:r>
       <w:r>
         <w:t xml:space="preserve"> to</w:t>
@@ -1136,25 +1102,7 @@
         <w:t>Velocity</w:t>
       </w:r>
       <w:r>
-        <w:t xml:space="preserve">: a two dimensional vector defining the entity’s velocity. It has an attribute “X” that defines a floating point value for the x-axis and </w:t>
-      </w:r>
-      <w:r>
-        <w:t>“</w:t>
-      </w:r>
-      <w:r>
-        <w:t>Y</w:t>
-      </w:r>
-      <w:r>
-        <w:t xml:space="preserve">” that defines a floating point value for the </w:t>
-      </w:r>
-      <w:r>
-        <w:t>Y</w:t>
-      </w:r>
-      <w:r>
-        <w:t>-axis</w:t>
-      </w:r>
-      <w:r>
-        <w:t>. (Default: 0, 0)</w:t>
+        <w:t>: a two dimensional vector defining the entity’s velocity. It has an attribute “X” that defines a floating point value for the x-axis and “Y” that defines a floating point value for the Y-axis. (Default: 0, 0)</w:t>
       </w:r>
     </w:p>
     <w:p>
@@ -1166,10 +1114,7 @@
         </w:numPr>
       </w:pPr>
       <w:r>
-        <w:t xml:space="preserve">Forces: A list of forces, each element (name ignored) can contain two attributes: </w:t>
-      </w:r>
-      <w:r>
-        <w:t>“X” that defines a floating point value for the x-axis and “Y” that defines a floating point value for the Y-axis. (Default: 0, 0)</w:t>
+        <w:t>Forces: A list of forces, each element (name ignored) can contain two attributes: “X” that defines a floating point value for the x-axis and “Y” that defines a floating point value for the Y-axis. (Default: 0, 0)</w:t>
       </w:r>
     </w:p>
     <w:p>
@@ -1375,13 +1320,7 @@
         </w:numPr>
       </w:pPr>
       <w:r>
-        <w:t xml:space="preserve">Type: The </w:t>
-      </w:r>
-      <w:r>
-        <w:t>Assembly Qualified Name</w:t>
-      </w:r>
-      <w:r>
-        <w:t xml:space="preserve"> for the argument.</w:t>
+        <w:t>Type: The Assembly Qualified Name for the argument.</w:t>
       </w:r>
     </w:p>
     <w:p>
@@ -1408,13 +1347,13 @@
       <w:pPr>
         <w:pStyle w:val="Heading4"/>
       </w:pPr>
-      <w:bookmarkStart w:id="5" w:name="_Map"/>
-      <w:bookmarkStart w:id="6" w:name="_Ref279431751"/>
-      <w:bookmarkEnd w:id="5"/>
+      <w:bookmarkStart w:id="6" w:name="_Map"/>
+      <w:bookmarkStart w:id="7" w:name="_Ref279431751"/>
+      <w:bookmarkEnd w:id="6"/>
       <w:r>
         <w:t>Map</w:t>
       </w:r>
-      <w:bookmarkEnd w:id="6"/>
+      <w:bookmarkEnd w:id="7"/>
     </w:p>
     <w:p>
       <w:r>
@@ -1462,8 +1401,8 @@
       <w:pPr>
         <w:pStyle w:val="Heading6"/>
       </w:pPr>
-      <w:bookmarkStart w:id="7" w:name="_Map_1"/>
-      <w:bookmarkEnd w:id="7"/>
+      <w:bookmarkStart w:id="8" w:name="_Map_1"/>
+      <w:bookmarkEnd w:id="8"/>
       <w:r>
         <w:t>Map</w:t>
       </w:r>
@@ -1634,19 +1573,7 @@
           <w:rPr>
             <w:rStyle w:val="Hyperlink"/>
           </w:rPr>
-          <w:t>Enti</w:t>
-        </w:r>
-        <w:r>
-          <w:rPr>
-            <w:rStyle w:val="Hyperlink"/>
-          </w:rPr>
-          <w:t>t</w:t>
-        </w:r>
-        <w:r>
-          <w:rPr>
-            <w:rStyle w:val="Hyperlink"/>
-          </w:rPr>
-          <w:t>y</w:t>
+          <w:t>Entity</w:t>
         </w:r>
       </w:hyperlink>
       <w:r>
@@ -1770,10 +1697,7 @@
         </w:numPr>
       </w:pPr>
       <w:r>
-        <w:t xml:space="preserve">Height: </w:t>
-      </w:r>
-      <w:r>
-        <w:t xml:space="preserve">A positive integer defining the </w:t>
+        <w:t xml:space="preserve">Height: A positive integer defining the </w:t>
       </w:r>
       <w:r>
         <w:t>height</w:t>
@@ -1818,13 +1742,7 @@
         </w:numPr>
       </w:pPr>
       <w:r>
-        <w:t xml:space="preserve">Width: A positive integer defining the width of the </w:t>
-      </w:r>
-      <w:r>
-        <w:t>world</w:t>
-      </w:r>
-      <w:r>
-        <w:t>.</w:t>
+        <w:t>Width: A positive integer defining the width of the world.</w:t>
       </w:r>
     </w:p>
     <w:p>
@@ -1836,13 +1754,7 @@
         </w:numPr>
       </w:pPr>
       <w:r>
-        <w:t xml:space="preserve">Height: A positive integer defining the height of the </w:t>
-      </w:r>
-      <w:r>
-        <w:t>world</w:t>
-      </w:r>
-      <w:r>
-        <w:t>.</w:t>
+        <w:t>Height: A positive integer defining the height of the world.</w:t>
       </w:r>
     </w:p>
     <w:p>
@@ -1896,24 +1808,15 @@
         </w:numPr>
       </w:pPr>
       <w:r>
-        <w:t>Y</w:t>
-      </w:r>
-      <w:r>
-        <w:t xml:space="preserve">: A floating point value defining the </w:t>
-      </w:r>
-      <w:r>
-        <w:t>y</w:t>
-      </w:r>
-      <w:r>
-        <w:t>-value of gravity.</w:t>
+        <w:t>Y: A floating point value defining the y-value of gravity.</w:t>
       </w:r>
     </w:p>
     <w:p>
       <w:pPr>
         <w:pStyle w:val="Heading6"/>
       </w:pPr>
-      <w:bookmarkStart w:id="8" w:name="_Resources"/>
-      <w:bookmarkEnd w:id="8"/>
+      <w:bookmarkStart w:id="9" w:name="_Resources"/>
+      <w:bookmarkEnd w:id="9"/>
       <w:r>
         <w:t>Resources</w:t>
       </w:r>
@@ -2052,14 +1955,14 @@
       <w:pPr>
         <w:pStyle w:val="Heading4"/>
       </w:pPr>
-      <w:bookmarkStart w:id="9" w:name="_Game"/>
-      <w:bookmarkStart w:id="10" w:name="_Ref279431714"/>
-      <w:bookmarkEnd w:id="9"/>
+      <w:bookmarkStart w:id="10" w:name="_Game"/>
+      <w:bookmarkStart w:id="11" w:name="_Ref279431714"/>
+      <w:bookmarkEnd w:id="10"/>
       <w:r>
         <w:lastRenderedPageBreak/>
         <w:t>Game</w:t>
       </w:r>
-      <w:bookmarkEnd w:id="10"/>
+      <w:bookmarkEnd w:id="11"/>
     </w:p>
     <w:p>
       <w:r>
@@ -2696,8 +2599,8 @@
       <w:pPr>
         <w:pStyle w:val="Heading3"/>
       </w:pPr>
-      <w:bookmarkStart w:id="11" w:name="_DID"/>
-      <w:bookmarkEnd w:id="11"/>
+      <w:bookmarkStart w:id="12" w:name="_DID"/>
+      <w:bookmarkEnd w:id="12"/>
       <w:r>
         <w:t>DID</w:t>
       </w:r>
@@ -2711,8 +2614,8 @@
       <w:pPr>
         <w:pStyle w:val="Heading3"/>
       </w:pPr>
-      <w:bookmarkStart w:id="12" w:name="_Animation"/>
-      <w:bookmarkEnd w:id="12"/>
+      <w:bookmarkStart w:id="13" w:name="_Animation"/>
+      <w:bookmarkEnd w:id="13"/>
       <w:r>
         <w:t>Animation</w:t>
       </w:r>
@@ -3008,8 +2911,6 @@
       <w:r>
         <w:t xml:space="preserve"> to apply to the animation. (Default: None)</w:t>
       </w:r>
-      <w:bookmarkStart w:id="13" w:name="_GoBack"/>
-      <w:bookmarkEnd w:id="13"/>
     </w:p>
     <w:p>
       <w:pPr>
@@ -3020,22 +2921,7 @@
         </w:numPr>
       </w:pPr>
       <w:r>
-        <w:t xml:space="preserve">Color: </w:t>
-      </w:r>
-      <w:r>
-        <w:t xml:space="preserve">The tint that the </w:t>
-      </w:r>
-      <w:r>
-        <w:t>animation</w:t>
-      </w:r>
-      <w:r>
-        <w:t xml:space="preserve"> will have when it is displayed. A hexadecimal color value in the format of AARRGGBB. (Default: </w:t>
-      </w:r>
-      <w:r>
-        <w:t>the tint of the sprite</w:t>
-      </w:r>
-      <w:r>
-        <w:t>)</w:t>
+        <w:t>Color: The tint that the animation will have when it is displayed. A hexadecimal color value in the format of AARRGGBB. (Default: the tint of the sprite)</w:t>
       </w:r>
     </w:p>
     <w:p>
@@ -3059,32 +2945,17 @@
         </w:numPr>
       </w:pPr>
       <w:r>
-        <w:t xml:space="preserve">Origin: </w:t>
-      </w:r>
-      <w:r>
-        <w:t xml:space="preserve">A two-dimensional floating point value defining </w:t>
-      </w:r>
-      <w:r>
-        <w:t xml:space="preserve">the origin of the animation (this will also change the origin of the drawing in the inverse </w:t>
+        <w:t xml:space="preserve">Origin: A two-dimensional floating point value defining the origin of the animation (this will also change the origin of the drawing in the inverse </w:t>
       </w:r>
       <w:r>
         <w:lastRenderedPageBreak/>
-        <w:t>direction of the origin)</w:t>
-      </w:r>
-      <w:r>
-        <w:t>.</w:t>
+        <w:t>direction of the origin).</w:t>
       </w:r>
       <w:r>
         <w:t xml:space="preserve"> The first value is the x-axis, the second is the y-axis.</w:t>
       </w:r>
       <w:r>
-        <w:t xml:space="preserve"> (Default: “</w:t>
-      </w:r>
-      <w:r>
-        <w:t>0,0</w:t>
-      </w:r>
-      <w:r>
-        <w:t>”)</w:t>
+        <w:t xml:space="preserve"> (Default: “0,0”)</w:t>
       </w:r>
     </w:p>
     <w:p>
@@ -3099,10 +2970,7 @@
         <w:t>Scale: A two-dimensional floating point value defining scale.</w:t>
       </w:r>
       <w:r>
-        <w:t xml:space="preserve"> </w:t>
-      </w:r>
-      <w:r>
-        <w:t xml:space="preserve">The first value is the x-axis, the second is the y-axis. </w:t>
+        <w:t xml:space="preserve"> The first value is the x-axis, the second is the y-axis. </w:t>
       </w:r>
       <w:r>
         <w:t xml:space="preserve"> (Default: “1,1”)</w:t>
@@ -3163,10 +3031,7 @@
     </w:p>
     <w:p>
       <w:r>
-        <w:t>An</w:t>
-      </w:r>
-      <w:r>
-        <w:t xml:space="preserve"> “</w:t>
+        <w:t>An “</w:t>
       </w:r>
       <w:r>
         <w:rPr>
@@ -3175,19 +3040,7 @@
         <w:t>Assembly Qualified Name</w:t>
       </w:r>
       <w:r>
-        <w:t xml:space="preserve">” </w:t>
-      </w:r>
-      <w:r>
-        <w:t xml:space="preserve">is a universal ID </w:t>
-      </w:r>
-      <w:r>
-        <w:t>which</w:t>
-      </w:r>
-      <w:r>
-        <w:t xml:space="preserve"> is used to identify a type in .Net. T</w:t>
-      </w:r>
-      <w:r>
-        <w:t>he basic format is “&lt;full namespace&gt;.&lt;class name&gt;, &lt;assembly&gt;”. If you don’t know, an assembly is the DLL/EXE that you run or reference from your program.</w:t>
+        <w:t>” is a universal ID which is used to identify a type in .Net. The basic format is “&lt;full namespace&gt;.&lt;class name&gt;, &lt;assembly&gt;”. If you don’t know, an assembly is the DLL/EXE that you run or reference from your program.</w:t>
       </w:r>
     </w:p>
     <w:p>
@@ -5810,7 +5663,7 @@
 </file>
 
 <file path=customXml/itemProps1.xml><?xml version="1.0" encoding="utf-8"?>
-<ds:datastoreItem xmlns:ds="http://schemas.openxmlformats.org/officeDocument/2006/customXml" ds:itemID="{4E7B63B7-9B76-428D-B2E3-E98C3A68DB97}">
+<ds:datastoreItem xmlns:ds="http://schemas.openxmlformats.org/officeDocument/2006/customXml" ds:itemID="{161BC0D5-ED87-43ED-B0F4-9579311203D8}">
   <ds:schemaRefs>
     <ds:schemaRef ds:uri="http://schemas.openxmlformats.org/officeDocument/2006/bibliography"/>
   </ds:schemaRefs>

</xml_diff>

<commit_message>
The "EcoSim" project has been added (don't remember us giving the project an actual name), some AssemblyInfo's have been updated, updates to the SGDeContent project so that there aren't any hardcoded tag names, also the Content Format document has been updated to support content version 1.1 which coincides with the update to SGDeContent (see the document for information on what changed and update the SGDE version number to take advantage of it). It's still backwards compatible if old content is still being used. If you need an example look at the TestDemo content, just remember to change that version number if you use the new names.
</commit_message>
<xml_diff>
--- a/Projects/SGDe/Documentation/Content Format.docx
+++ b/Projects/SGDe/Documentation/Content Format.docx
@@ -34,6 +34,212 @@
       <w:proofErr w:type="spellEnd"/>
       <w:r>
         <w:t>.</w:t>
+      </w:r>
+    </w:p>
+    <w:p>
+      <w:pPr>
+        <w:pStyle w:val="Heading2"/>
+      </w:pPr>
+      <w:r>
+        <w:t>Document info</w:t>
+      </w:r>
+    </w:p>
+    <w:p>
+      <w:r>
+        <w:t>Current version:  1.1</w:t>
+      </w:r>
+    </w:p>
+    <w:p>
+      <w:r>
+        <w:t>Minimum version: 1.0</w:t>
+      </w:r>
+    </w:p>
+    <w:p>
+      <w:r>
+        <w:t>All previous tag names are supported between as long as they are within the minimum version and the current version.</w:t>
+      </w:r>
+    </w:p>
+    <w:p>
+      <w:pPr>
+        <w:pStyle w:val="Heading3"/>
+      </w:pPr>
+      <w:r>
+        <w:t>Changes</w:t>
+      </w:r>
+    </w:p>
+    <w:p>
+      <w:pPr>
+        <w:pStyle w:val="ListParagraph"/>
+        <w:numPr>
+          <w:ilvl w:val="0"/>
+          <w:numId w:val="11"/>
+        </w:numPr>
+      </w:pPr>
+      <w:r>
+        <w:t>1.0: Initial release</w:t>
+      </w:r>
+    </w:p>
+    <w:p>
+      <w:pPr>
+        <w:pStyle w:val="ListParagraph"/>
+        <w:numPr>
+          <w:ilvl w:val="0"/>
+          <w:numId w:val="11"/>
+        </w:numPr>
+      </w:pPr>
+      <w:r>
+        <w:t>1.1: Renaming of some elements for better context when reading:</w:t>
+      </w:r>
+    </w:p>
+    <w:p>
+      <w:pPr>
+        <w:pStyle w:val="ListParagraph"/>
+        <w:numPr>
+          <w:ilvl w:val="1"/>
+          <w:numId w:val="11"/>
+        </w:numPr>
+      </w:pPr>
+      <w:hyperlink w:anchor="_Map_1" w:history="1">
+        <w:r>
+          <w:rPr>
+            <w:rStyle w:val="Hyperlink"/>
+          </w:rPr>
+          <w:t>Map</w:t>
+        </w:r>
+      </w:hyperlink>
+      <w:r>
+        <w:t xml:space="preserve">: Layout: </w:t>
+      </w:r>
+      <w:r>
+        <w:t>“</w:t>
+      </w:r>
+      <w:proofErr w:type="spellStart"/>
+      <w:r>
+        <w:t>EntityPos</w:t>
+      </w:r>
+      <w:proofErr w:type="spellEnd"/>
+      <w:r>
+        <w:t>”</w:t>
+      </w:r>
+      <w:r>
+        <w:t xml:space="preserve"> has been renamed </w:t>
+      </w:r>
+      <w:r>
+        <w:t>“</w:t>
+      </w:r>
+      <w:r>
+        <w:t>Entity</w:t>
+      </w:r>
+      <w:r>
+        <w:t>” to be more general.</w:t>
+      </w:r>
+      <w:r>
+        <w:t xml:space="preserve"> The entities in Layout have also had their type renamed: “</w:t>
+      </w:r>
+      <w:r>
+        <w:t>Defined</w:t>
+      </w:r>
+      <w:r>
+        <w:t>” has been renamed “</w:t>
+      </w:r>
+      <w:r>
+        <w:t>Explicit</w:t>
+      </w:r>
+      <w:r>
+        <w:t>”, “</w:t>
+      </w:r>
+      <w:proofErr w:type="spellStart"/>
+      <w:r>
+        <w:t>EntityDefined</w:t>
+      </w:r>
+      <w:proofErr w:type="spellEnd"/>
+      <w:r>
+        <w:t>” has been renamed “</w:t>
+      </w:r>
+      <w:r>
+        <w:t>Default</w:t>
+      </w:r>
+      <w:bookmarkStart w:id="0" w:name="_GoBack"/>
+      <w:bookmarkEnd w:id="0"/>
+      <w:r>
+        <w:t>”.</w:t>
+      </w:r>
+    </w:p>
+    <w:p>
+      <w:pPr>
+        <w:pStyle w:val="ListParagraph"/>
+        <w:numPr>
+          <w:ilvl w:val="1"/>
+          <w:numId w:val="11"/>
+        </w:numPr>
+      </w:pPr>
+      <w:r>
+        <w:t xml:space="preserve">DID has been renamed </w:t>
+      </w:r>
+      <w:hyperlink w:anchor="_AssetID" w:history="1">
+        <w:proofErr w:type="spellStart"/>
+        <w:r>
+          <w:rPr>
+            <w:rStyle w:val="Hyperlink"/>
+          </w:rPr>
+          <w:t>AssetID</w:t>
+        </w:r>
+        <w:proofErr w:type="spellEnd"/>
+      </w:hyperlink>
+      <w:r>
+        <w:t>.</w:t>
+      </w:r>
+    </w:p>
+    <w:p>
+      <w:pPr>
+        <w:pStyle w:val="ListParagraph"/>
+        <w:numPr>
+          <w:ilvl w:val="1"/>
+          <w:numId w:val="11"/>
+        </w:numPr>
+      </w:pPr>
+      <w:r>
+        <w:t xml:space="preserve">All references to </w:t>
+      </w:r>
+      <w:proofErr w:type="spellStart"/>
+      <w:r>
+        <w:t>SpriteMap</w:t>
+      </w:r>
+      <w:proofErr w:type="spellEnd"/>
+      <w:r>
+        <w:t xml:space="preserve"> have been renamed “</w:t>
+      </w:r>
+      <w:proofErr w:type="spellStart"/>
+      <w:r>
+        <w:t>SpriteSheet</w:t>
+      </w:r>
+      <w:proofErr w:type="spellEnd"/>
+      <w:r>
+        <w:t xml:space="preserve">” since a </w:t>
+      </w:r>
+      <w:proofErr w:type="spellStart"/>
+      <w:r>
+        <w:t>SpriteMap</w:t>
+      </w:r>
+      <w:proofErr w:type="spellEnd"/>
+      <w:r>
+        <w:t xml:space="preserve"> would defi</w:t>
+      </w:r>
+      <w:r>
+        <w:t xml:space="preserve">ne the sprite layout while </w:t>
+      </w:r>
+      <w:hyperlink w:anchor="_Sprite_Sheet" w:history="1">
+        <w:proofErr w:type="spellStart"/>
+        <w:r>
+          <w:rPr>
+            <w:rStyle w:val="Hyperlink"/>
+          </w:rPr>
+          <w:t>SpriteSheet</w:t>
+        </w:r>
+        <w:proofErr w:type="spellEnd"/>
+      </w:hyperlink>
+      <w:r>
+        <w:t xml:space="preserve"> defines the sprite image itself.</w:t>
       </w:r>
     </w:p>
     <w:p>
@@ -158,29 +364,27 @@
       <w:pPr>
         <w:pStyle w:val="Heading3"/>
       </w:pPr>
-      <w:bookmarkStart w:id="0" w:name="_Types"/>
-      <w:bookmarkStart w:id="1" w:name="_Ref279174892"/>
-      <w:bookmarkEnd w:id="0"/>
+      <w:bookmarkStart w:id="1" w:name="_Types"/>
+      <w:bookmarkStart w:id="2" w:name="_Ref279174892"/>
+      <w:bookmarkEnd w:id="1"/>
       <w:r>
         <w:t>Types</w:t>
       </w:r>
-      <w:bookmarkEnd w:id="1"/>
+      <w:bookmarkEnd w:id="2"/>
     </w:p>
     <w:p>
       <w:pPr>
         <w:pStyle w:val="Heading4"/>
       </w:pPr>
-      <w:bookmarkStart w:id="2" w:name="_Sprite_Sheet"/>
-      <w:bookmarkStart w:id="3" w:name="_Ref279431745"/>
-      <w:bookmarkEnd w:id="2"/>
+      <w:bookmarkStart w:id="3" w:name="_Sprite_Sheet"/>
+      <w:bookmarkStart w:id="4" w:name="_Ref279431745"/>
+      <w:bookmarkEnd w:id="3"/>
       <w:r>
         <w:t xml:space="preserve">Sprite </w:t>
       </w:r>
       <w:r>
         <w:t>Sheet</w:t>
       </w:r>
-      <w:bookmarkStart w:id="4" w:name="_GoBack"/>
-      <w:bookmarkEnd w:id="3"/>
       <w:bookmarkEnd w:id="4"/>
     </w:p>
     <w:p>
@@ -195,7 +399,13 @@
       </w:r>
       <w:proofErr w:type="spellStart"/>
       <w:r>
-        <w:t>SpriteMaps</w:t>
+        <w:t>Sprite</w:t>
+      </w:r>
+      <w:r>
+        <w:t>Sheet</w:t>
+      </w:r>
+      <w:r>
+        <w:t>s</w:t>
       </w:r>
       <w:proofErr w:type="spellEnd"/>
       <w:r>
@@ -207,13 +417,20 @@
         <w:pStyle w:val="Heading5"/>
       </w:pPr>
       <w:r>
+        <w:lastRenderedPageBreak/>
         <w:t>Format</w:t>
       </w:r>
     </w:p>
     <w:p>
       <w:proofErr w:type="spellStart"/>
       <w:r>
-        <w:t>SpriteMaps</w:t>
+        <w:t>Sprite</w:t>
+      </w:r>
+      <w:r>
+        <w:t>Sheet</w:t>
+      </w:r>
+      <w:r>
+        <w:t>s</w:t>
       </w:r>
       <w:proofErr w:type="spellEnd"/>
       <w:r>
@@ -239,7 +456,13 @@
         <w:rPr>
           <w:i/>
         </w:rPr>
-        <w:t>SpriteMap</w:t>
+        <w:t>Sprite</w:t>
+      </w:r>
+      <w:r>
+        <w:rPr>
+          <w:i/>
+        </w:rPr>
+        <w:t>Sheet</w:t>
       </w:r>
       <w:proofErr w:type="spellEnd"/>
       <w:r>
@@ -250,7 +473,10 @@
       </w:r>
       <w:proofErr w:type="spellStart"/>
       <w:r>
-        <w:t>SpriteMap</w:t>
+        <w:t>Sprite</w:t>
+      </w:r>
+      <w:r>
+        <w:t>Sheet</w:t>
       </w:r>
       <w:proofErr w:type="spellEnd"/>
       <w:r>
@@ -269,7 +495,10 @@
       </w:pPr>
       <w:proofErr w:type="spellStart"/>
       <w:r>
-        <w:t>SpriteMap</w:t>
+        <w:t>Sprite</w:t>
+      </w:r>
+      <w:r>
+        <w:t>Sheet</w:t>
       </w:r>
       <w:proofErr w:type="spellEnd"/>
     </w:p>
@@ -384,7 +613,6 @@
         <w:pStyle w:val="Heading6"/>
       </w:pPr>
       <w:r>
-        <w:lastRenderedPageBreak/>
         <w:t>Attributes</w:t>
       </w:r>
     </w:p>
@@ -450,12 +678,14 @@
         </w:numPr>
       </w:pPr>
       <w:hyperlink w:anchor="_DID" w:history="1">
+        <w:proofErr w:type="spellStart"/>
         <w:r>
           <w:rPr>
             <w:rStyle w:val="Hyperlink"/>
           </w:rPr>
-          <w:t>DID</w:t>
+          <w:t>AssetID</w:t>
         </w:r>
+        <w:proofErr w:type="spellEnd"/>
       </w:hyperlink>
       <w:r>
         <w:t xml:space="preserve"> (Optional)</w:t>
@@ -650,6 +880,7 @@
         </w:numPr>
       </w:pPr>
       <w:r>
+        <w:lastRenderedPageBreak/>
         <w:t xml:space="preserve">SID: This defines a positive integer that references the </w:t>
       </w:r>
       <w:r>
@@ -690,12 +921,14 @@
         </w:numPr>
       </w:pPr>
       <w:hyperlink w:anchor="_DID" w:history="1">
+        <w:proofErr w:type="spellStart"/>
         <w:r>
           <w:rPr>
             <w:rStyle w:val="Hyperlink"/>
           </w:rPr>
-          <w:t>DID</w:t>
+          <w:t>AssetID</w:t>
         </w:r>
+        <w:proofErr w:type="spellEnd"/>
       </w:hyperlink>
       <w:r>
         <w:t xml:space="preserve"> (Optional)</w:t>
@@ -786,11 +1019,7 @@
         <w:t>value</w:t>
       </w:r>
       <w:r>
-        <w:t xml:space="preserve"> for the sprite, in which case the sprite’s values are used until the </w:t>
-      </w:r>
-      <w:r>
-        <w:lastRenderedPageBreak/>
-        <w:t xml:space="preserve">animation has a value that (with this attribute) can override the </w:t>
+        <w:t xml:space="preserve"> for the sprite, in which case the sprite’s values are used until the animation has a value that (with this attribute) can override the </w:t>
       </w:r>
       <w:r>
         <w:t>sprite’s value. Supported values:</w:t>
@@ -1011,6 +1240,7 @@
         </w:numPr>
       </w:pPr>
       <w:r>
+        <w:lastRenderedPageBreak/>
         <w:t>Enabled: Boolean value that enables physics</w:t>
       </w:r>
       <w:r>
@@ -1189,11 +1419,7 @@
       </w:r>
       <w:proofErr w:type="spellEnd"/>
       <w:r>
-        <w:t xml:space="preserve"> then the custom type will not be </w:t>
-      </w:r>
-      <w:r>
-        <w:lastRenderedPageBreak/>
-        <w:t xml:space="preserve">saved. The exception to this rule is if the type is not </w:t>
+        <w:t xml:space="preserve"> then the custom type will not be saved. The exception to this rule is if the type is not </w:t>
       </w:r>
       <w:r>
         <w:t xml:space="preserve">able to be loaded (such as it being in a custom assembly and not in SGDE). If this is the case then the content processor doesn’t do any safety checks on the base type so if the type is not based off </w:t>
@@ -1365,6 +1591,7 @@
         <w:pStyle w:val="Heading5"/>
       </w:pPr>
       <w:r>
+        <w:lastRenderedPageBreak/>
         <w:t>Format</w:t>
       </w:r>
     </w:p>
@@ -1427,11 +1654,9 @@
           <w:numId w:val="7"/>
         </w:numPr>
       </w:pPr>
-      <w:proofErr w:type="spellStart"/>
-      <w:r>
-        <w:t>EntityPos</w:t>
-      </w:r>
-      <w:proofErr w:type="spellEnd"/>
+      <w:r>
+        <w:t>Entity</w:t>
+      </w:r>
       <w:r>
         <w:t>: This positions the entity in a specific location on the map.</w:t>
       </w:r>
@@ -1480,12 +1705,14 @@
         </w:numPr>
       </w:pPr>
       <w:hyperlink w:anchor="_DID" w:history="1">
+        <w:proofErr w:type="spellStart"/>
         <w:r>
           <w:rPr>
             <w:rStyle w:val="Hyperlink"/>
           </w:rPr>
-          <w:t>DID</w:t>
+          <w:t>AssetID</w:t>
         </w:r>
+        <w:proofErr w:type="spellEnd"/>
       </w:hyperlink>
       <w:r>
         <w:t xml:space="preserve"> (Optional)</w:t>
@@ -1515,7 +1742,13 @@
         <w:t xml:space="preserve">Layout: </w:t>
       </w:r>
       <w:r>
-        <w:t>This defines the actual entity-specific components of the map, from physics and position to texture.</w:t>
+        <w:t xml:space="preserve">This </w:t>
+      </w:r>
+      <w:r>
+        <w:t>defines</w:t>
+      </w:r>
+      <w:r>
+        <w:t xml:space="preserve"> the actual entity-specific components of the map, from physics and position to texture.</w:t>
       </w:r>
       <w:r>
         <w:t xml:space="preserve"> Everything is inherited from the base entity </w:t>
@@ -1523,11 +1756,9 @@
       <w:r>
         <w:t>unless specified in the element. If the inner-text is “</w:t>
       </w:r>
-      <w:proofErr w:type="spellStart"/>
-      <w:r>
-        <w:t>EntityDefined</w:t>
-      </w:r>
-      <w:proofErr w:type="spellEnd"/>
+      <w:r>
+        <w:t>Default</w:t>
+      </w:r>
       <w:r>
         <w:t>” then this element is ignored and all attributes and values that define a</w:t>
       </w:r>
@@ -1538,14 +1769,28 @@
         <w:t xml:space="preserve"> entity are defined in </w:t>
       </w:r>
       <w:r>
-        <w:t xml:space="preserve">base entity. If “Defined” is specified then the entity defines components that override the base </w:t>
-      </w:r>
-      <w:r>
-        <w:lastRenderedPageBreak/>
-        <w:t>entity’s values.</w:t>
-      </w:r>
-      <w:r>
-        <w:t xml:space="preserve"> If “Defined” is used then Layout is the </w:t>
+        <w:t>base entity. If “</w:t>
+      </w:r>
+      <w:r>
+        <w:t>Explicit</w:t>
+      </w:r>
+      <w:r>
+        <w:t>” is specified then the entity defines components that override the base entity’s values.</w:t>
+      </w:r>
+      <w:r>
+        <w:t xml:space="preserve"> If “</w:t>
+      </w:r>
+      <w:r>
+        <w:t>Explicit</w:t>
+      </w:r>
+      <w:r>
+        <w:t>” is used th</w:t>
+      </w:r>
+      <w:r>
+        <w:t>a</w:t>
+      </w:r>
+      <w:r>
+        <w:t xml:space="preserve">n Layout is the </w:t>
       </w:r>
       <w:r>
         <w:t>parent</w:t>
@@ -1766,6 +2011,7 @@
         </w:numPr>
       </w:pPr>
       <w:r>
+        <w:lastRenderedPageBreak/>
         <w:t>Gravity</w:t>
       </w:r>
       <w:r>
@@ -1836,15 +2082,25 @@
         <w:t>ities that are used by this map.</w:t>
       </w:r>
       <w:r>
-        <w:t xml:space="preserve"> The entire “Entities” list can have a </w:t>
+        <w:t xml:space="preserve"> The entire “Entities” list can have </w:t>
+      </w:r>
+      <w:proofErr w:type="gramStart"/>
+      <w:r>
+        <w:t>a</w:t>
+      </w:r>
+      <w:proofErr w:type="gramEnd"/>
+      <w:r>
+        <w:t xml:space="preserve"> </w:t>
       </w:r>
       <w:hyperlink w:anchor="_DID" w:history="1">
+        <w:proofErr w:type="spellStart"/>
         <w:r>
           <w:rPr>
             <w:rStyle w:val="Hyperlink"/>
           </w:rPr>
-          <w:t>DID</w:t>
+          <w:t>AssetID</w:t>
         </w:r>
+        <w:proofErr w:type="spellEnd"/>
       </w:hyperlink>
       <w:r>
         <w:t xml:space="preserve"> assigned to it.</w:t>
@@ -1905,12 +2161,14 @@
         </w:numPr>
       </w:pPr>
       <w:hyperlink w:anchor="_DID" w:history="1">
+        <w:proofErr w:type="spellStart"/>
         <w:r>
           <w:rPr>
             <w:rStyle w:val="Hyperlink"/>
           </w:rPr>
-          <w:t>DID</w:t>
+          <w:t>AssetID</w:t>
         </w:r>
+        <w:proofErr w:type="spellEnd"/>
       </w:hyperlink>
       <w:r>
         <w:t xml:space="preserve"> (Optional)</w:t>
@@ -1959,7 +2217,6 @@
       <w:bookmarkStart w:id="11" w:name="_Ref279431714"/>
       <w:bookmarkEnd w:id="10"/>
       <w:r>
-        <w:lastRenderedPageBreak/>
         <w:t>Game</w:t>
       </w:r>
       <w:bookmarkEnd w:id="11"/>
@@ -2135,6 +2392,7 @@
       </w:pPr>
       <w:proofErr w:type="spellStart"/>
       <w:r>
+        <w:lastRenderedPageBreak/>
         <w:t>MapList</w:t>
       </w:r>
       <w:proofErr w:type="spellEnd"/>
@@ -2347,7 +2605,6 @@
       </w:pPr>
       <w:proofErr w:type="spellStart"/>
       <w:r>
-        <w:lastRenderedPageBreak/>
         <w:t>Multisample</w:t>
       </w:r>
       <w:proofErr w:type="spellEnd"/>
@@ -2592,6 +2849,7 @@
         <w:pStyle w:val="Heading2"/>
       </w:pPr>
       <w:r>
+        <w:lastRenderedPageBreak/>
         <w:t>Basic Types</w:t>
       </w:r>
     </w:p>
@@ -2600,22 +2858,40 @@
         <w:pStyle w:val="Heading3"/>
       </w:pPr>
       <w:bookmarkStart w:id="12" w:name="_DID"/>
+      <w:bookmarkStart w:id="13" w:name="_AssetID"/>
       <w:bookmarkEnd w:id="12"/>
-      <w:r>
-        <w:t>DID</w:t>
-      </w:r>
-    </w:p>
-    <w:p>
-      <w:r>
-        <w:t>A “DID” is a developer ID. It is an attribute that contains a String to reference an object by a developer.</w:t>
+      <w:bookmarkEnd w:id="13"/>
+      <w:proofErr w:type="spellStart"/>
+      <w:r>
+        <w:t>AssetID</w:t>
+      </w:r>
+      <w:proofErr w:type="spellEnd"/>
+    </w:p>
+    <w:p>
+      <w:r>
+        <w:t>A</w:t>
+      </w:r>
+      <w:r>
+        <w:t>n</w:t>
+      </w:r>
+      <w:r>
+        <w:t xml:space="preserve"> “</w:t>
+      </w:r>
+      <w:proofErr w:type="spellStart"/>
+      <w:r>
+        <w:t>AssetID</w:t>
+      </w:r>
+      <w:proofErr w:type="spellEnd"/>
+      <w:r>
+        <w:t>” is a developer ID. It is an attribute that contains a String to reference an object by a developer.</w:t>
       </w:r>
     </w:p>
     <w:p>
       <w:pPr>
         <w:pStyle w:val="Heading3"/>
       </w:pPr>
-      <w:bookmarkStart w:id="13" w:name="_Animation"/>
-      <w:bookmarkEnd w:id="13"/>
+      <w:bookmarkStart w:id="14" w:name="_Animation"/>
+      <w:bookmarkEnd w:id="14"/>
       <w:r>
         <w:t>Animation</w:t>
       </w:r>
@@ -2661,7 +2937,6 @@
         <w:pStyle w:val="Heading5"/>
       </w:pPr>
       <w:r>
-        <w:lastRenderedPageBreak/>
         <w:t>Attributes</w:t>
       </w:r>
     </w:p>
@@ -2794,12 +3069,14 @@
         </w:numPr>
       </w:pPr>
       <w:hyperlink w:anchor="_DID" w:history="1">
+        <w:proofErr w:type="spellStart"/>
         <w:r>
           <w:rPr>
             <w:rStyle w:val="Hyperlink"/>
           </w:rPr>
-          <w:t>DID</w:t>
+          <w:t>AssetID</w:t>
         </w:r>
+        <w:proofErr w:type="spellEnd"/>
       </w:hyperlink>
       <w:r>
         <w:t xml:space="preserve"> (Optional)</w:t>
@@ -2861,7 +3138,11 @@
         <w:t xml:space="preserve"> is that this can override the effects of the previous frame.</w:t>
       </w:r>
       <w:r>
-        <w:t xml:space="preserve"> Values from the previous frame are used in this frame and can be compounded, so if a Color is used on the previous frame but not on this frame then the previous frame’s Color is used. If the same Color does not exist on the previous Frame but exist on this frame then this frame is the only one with that Color. (Default: false)</w:t>
+        <w:t xml:space="preserve"> Values from the previous frame are used in this frame and can be compounded, so if a Color is used on the previous frame but not on this frame then the previous frame’s Color is used. If the same Color does not exist on the previous </w:t>
+      </w:r>
+      <w:r>
+        <w:lastRenderedPageBreak/>
+        <w:t>Frame but exist on this frame then this frame is the only one with that Color. (Default: false)</w:t>
       </w:r>
     </w:p>
     <w:p>
@@ -2945,11 +3226,7 @@
         </w:numPr>
       </w:pPr>
       <w:r>
-        <w:t xml:space="preserve">Origin: A two-dimensional floating point value defining the origin of the animation (this will also change the origin of the drawing in the inverse </w:t>
-      </w:r>
-      <w:r>
-        <w:lastRenderedPageBreak/>
-        <w:t>direction of the origin).</w:t>
+        <w:t>Origin: A two-dimensional floating point value defining the origin of the animation (this will also change the origin of the drawing in the inverse direction of the origin).</w:t>
       </w:r>
       <w:r>
         <w:t xml:space="preserve"> The first value is the x-axis, the second is the y-axis.</w:t>
@@ -3023,8 +3300,8 @@
       <w:pPr>
         <w:pStyle w:val="Heading3"/>
       </w:pPr>
-      <w:bookmarkStart w:id="14" w:name="_Assembly_Qualified_Name"/>
-      <w:bookmarkEnd w:id="14"/>
+      <w:bookmarkStart w:id="15" w:name="_Assembly_Qualified_Name"/>
+      <w:bookmarkEnd w:id="15"/>
       <w:r>
         <w:t>Assembly Qualified Name</w:t>
       </w:r>
@@ -3098,7 +3375,19 @@
         <w:t>Version</w:t>
       </w:r>
       <w:r>
-        <w:t>” which specifies the version, which is 1.0 (as of SGDE 1.0):</w:t>
+        <w:t>” which specifies the version, which is 1.</w:t>
+      </w:r>
+      <w:r>
+        <w:t>1</w:t>
+      </w:r>
+      <w:r>
+        <w:t xml:space="preserve"> (</w:t>
+      </w:r>
+      <w:r>
+        <w:t>matches the version of this document</w:t>
+      </w:r>
+      <w:r>
+        <w:t>):</w:t>
       </w:r>
     </w:p>
     <w:p>
@@ -3114,7 +3403,19 @@
         <w:rPr>
           <w:rStyle w:val="Emphasis"/>
         </w:rPr>
-        <w:t>&lt;SGDE Version="1.0"&gt;</w:t>
+        <w:t>&lt;SGDE Version="1.</w:t>
+      </w:r>
+      <w:r>
+        <w:rPr>
+          <w:rStyle w:val="Emphasis"/>
+        </w:rPr>
+        <w:t>1</w:t>
+      </w:r>
+      <w:r>
+        <w:rPr>
+          <w:rStyle w:val="Emphasis"/>
+        </w:rPr>
+        <w:t>"&gt;</w:t>
       </w:r>
     </w:p>
     <w:p>
@@ -3143,6 +3444,7 @@
         <w:pStyle w:val="Heading3"/>
       </w:pPr>
       <w:r>
+        <w:lastRenderedPageBreak/>
         <w:t>Not supported</w:t>
       </w:r>
       <w:r>
@@ -4020,6 +4322,119 @@
     </w:lvl>
   </w:abstractNum>
   <w:abstractNum w:abstractNumId="7">
+    <w:nsid w:val="5EB52179"/>
+    <w:multiLevelType w:val="hybridMultilevel"/>
+    <w:tmpl w:val="B1720244"/>
+    <w:lvl w:ilvl="0" w:tplc="04090001">
+      <w:start w:val="1"/>
+      <w:numFmt w:val="bullet"/>
+      <w:lvlText w:val=""/>
+      <w:lvlJc w:val="left"/>
+      <w:pPr>
+        <w:ind w:left="720" w:hanging="360"/>
+      </w:pPr>
+      <w:rPr>
+        <w:rFonts w:ascii="Symbol" w:hAnsi="Symbol" w:hint="default"/>
+      </w:rPr>
+    </w:lvl>
+    <w:lvl w:ilvl="1" w:tplc="04090003">
+      <w:start w:val="1"/>
+      <w:numFmt w:val="bullet"/>
+      <w:lvlText w:val="o"/>
+      <w:lvlJc w:val="left"/>
+      <w:pPr>
+        <w:ind w:left="1440" w:hanging="360"/>
+      </w:pPr>
+      <w:rPr>
+        <w:rFonts w:ascii="Courier New" w:hAnsi="Courier New" w:cs="Courier New" w:hint="default"/>
+      </w:rPr>
+    </w:lvl>
+    <w:lvl w:ilvl="2" w:tplc="04090005" w:tentative="1">
+      <w:start w:val="1"/>
+      <w:numFmt w:val="bullet"/>
+      <w:lvlText w:val=""/>
+      <w:lvlJc w:val="left"/>
+      <w:pPr>
+        <w:ind w:left="2160" w:hanging="360"/>
+      </w:pPr>
+      <w:rPr>
+        <w:rFonts w:ascii="Wingdings" w:hAnsi="Wingdings" w:hint="default"/>
+      </w:rPr>
+    </w:lvl>
+    <w:lvl w:ilvl="3" w:tplc="04090001" w:tentative="1">
+      <w:start w:val="1"/>
+      <w:numFmt w:val="bullet"/>
+      <w:lvlText w:val=""/>
+      <w:lvlJc w:val="left"/>
+      <w:pPr>
+        <w:ind w:left="2880" w:hanging="360"/>
+      </w:pPr>
+      <w:rPr>
+        <w:rFonts w:ascii="Symbol" w:hAnsi="Symbol" w:hint="default"/>
+      </w:rPr>
+    </w:lvl>
+    <w:lvl w:ilvl="4" w:tplc="04090003" w:tentative="1">
+      <w:start w:val="1"/>
+      <w:numFmt w:val="bullet"/>
+      <w:lvlText w:val="o"/>
+      <w:lvlJc w:val="left"/>
+      <w:pPr>
+        <w:ind w:left="3600" w:hanging="360"/>
+      </w:pPr>
+      <w:rPr>
+        <w:rFonts w:ascii="Courier New" w:hAnsi="Courier New" w:cs="Courier New" w:hint="default"/>
+      </w:rPr>
+    </w:lvl>
+    <w:lvl w:ilvl="5" w:tplc="04090005" w:tentative="1">
+      <w:start w:val="1"/>
+      <w:numFmt w:val="bullet"/>
+      <w:lvlText w:val=""/>
+      <w:lvlJc w:val="left"/>
+      <w:pPr>
+        <w:ind w:left="4320" w:hanging="360"/>
+      </w:pPr>
+      <w:rPr>
+        <w:rFonts w:ascii="Wingdings" w:hAnsi="Wingdings" w:hint="default"/>
+      </w:rPr>
+    </w:lvl>
+    <w:lvl w:ilvl="6" w:tplc="04090001" w:tentative="1">
+      <w:start w:val="1"/>
+      <w:numFmt w:val="bullet"/>
+      <w:lvlText w:val=""/>
+      <w:lvlJc w:val="left"/>
+      <w:pPr>
+        <w:ind w:left="5040" w:hanging="360"/>
+      </w:pPr>
+      <w:rPr>
+        <w:rFonts w:ascii="Symbol" w:hAnsi="Symbol" w:hint="default"/>
+      </w:rPr>
+    </w:lvl>
+    <w:lvl w:ilvl="7" w:tplc="04090003" w:tentative="1">
+      <w:start w:val="1"/>
+      <w:numFmt w:val="bullet"/>
+      <w:lvlText w:val="o"/>
+      <w:lvlJc w:val="left"/>
+      <w:pPr>
+        <w:ind w:left="5760" w:hanging="360"/>
+      </w:pPr>
+      <w:rPr>
+        <w:rFonts w:ascii="Courier New" w:hAnsi="Courier New" w:cs="Courier New" w:hint="default"/>
+      </w:rPr>
+    </w:lvl>
+    <w:lvl w:ilvl="8" w:tplc="04090005" w:tentative="1">
+      <w:start w:val="1"/>
+      <w:numFmt w:val="bullet"/>
+      <w:lvlText w:val=""/>
+      <w:lvlJc w:val="left"/>
+      <w:pPr>
+        <w:ind w:left="6480" w:hanging="360"/>
+      </w:pPr>
+      <w:rPr>
+        <w:rFonts w:ascii="Wingdings" w:hAnsi="Wingdings" w:hint="default"/>
+      </w:rPr>
+    </w:lvl>
+  </w:abstractNum>
+  <w:abstractNum w:abstractNumId="8">
     <w:nsid w:val="73152CC5"/>
     <w:multiLevelType w:val="hybridMultilevel"/>
     <w:tmpl w:val="C99ABE84"/>
@@ -4132,7 +4547,7 @@
       </w:rPr>
     </w:lvl>
   </w:abstractNum>
-  <w:abstractNum w:abstractNumId="8">
+  <w:abstractNum w:abstractNumId="9">
     <w:nsid w:val="73AD7E72"/>
     <w:multiLevelType w:val="hybridMultilevel"/>
     <w:tmpl w:val="7B64520E"/>
@@ -4245,7 +4660,7 @@
       </w:rPr>
     </w:lvl>
   </w:abstractNum>
-  <w:abstractNum w:abstractNumId="9">
+  <w:abstractNum w:abstractNumId="10">
     <w:nsid w:val="7F900F9F"/>
     <w:multiLevelType w:val="hybridMultilevel"/>
     <w:tmpl w:val="F77E2A28"/>
@@ -4368,16 +4783,16 @@
     <w:abstractNumId w:val="4"/>
   </w:num>
   <w:num w:numId="4">
-    <w:abstractNumId w:val="7"/>
+    <w:abstractNumId w:val="8"/>
   </w:num>
   <w:num w:numId="5">
-    <w:abstractNumId w:val="8"/>
+    <w:abstractNumId w:val="9"/>
   </w:num>
   <w:num w:numId="6">
     <w:abstractNumId w:val="2"/>
   </w:num>
   <w:num w:numId="7">
-    <w:abstractNumId w:val="9"/>
+    <w:abstractNumId w:val="10"/>
   </w:num>
   <w:num w:numId="8">
     <w:abstractNumId w:val="6"/>
@@ -4387,6 +4802,9 @@
   </w:num>
   <w:num w:numId="10">
     <w:abstractNumId w:val="0"/>
+  </w:num>
+  <w:num w:numId="11">
+    <w:abstractNumId w:val="7"/>
   </w:num>
 </w:numbering>
 </file>
@@ -5663,7 +6081,7 @@
 </file>
 
 <file path=customXml/itemProps1.xml><?xml version="1.0" encoding="utf-8"?>
-<ds:datastoreItem xmlns:ds="http://schemas.openxmlformats.org/officeDocument/2006/customXml" ds:itemID="{161BC0D5-ED87-43ED-B0F4-9579311203D8}">
+<ds:datastoreItem xmlns:ds="http://schemas.openxmlformats.org/officeDocument/2006/customXml" ds:itemID="{51E6F1C8-5421-4BE9-870F-1B88348A1E07}">
   <ds:schemaRefs>
     <ds:schemaRef ds:uri="http://schemas.openxmlformats.org/officeDocument/2006/bibliography"/>
   </ds:schemaRefs>

</xml_diff>

<commit_message>
Another batch of changes and updates. Many of the additions and changes are for future components of the engine. The biggest change is animation... as in it works now. Be sure to check "Content Format.docx" for changes and an explanation of how to use animation. The Demo game has been slightly modified so that it demonstraights animation. Open the Yoda.sgde file. Add the attributes "Override="Tint" AID="1"" to the Animation element. That uses local animation. To use global animation add the attribute "LocalAID="false"" to the Animation element. To get rid of animation, set AID to 0 (zero) or remove the Override attribute. Check "SpriteSheet.sgde" to see global animation.
</commit_message>
<xml_diff>
--- a/Projects/SGDe/Documentation/Content Format.docx
+++ b/Projects/SGDe/Documentation/Content Format.docx
@@ -25,15 +25,7 @@
     </w:p>
     <w:p>
       <w:r>
-        <w:t xml:space="preserve">This document is intended to explain the file formats used by </w:t>
-      </w:r>
-      <w:proofErr w:type="spellStart"/>
-      <w:r>
-        <w:t>SGDe</w:t>
-      </w:r>
-      <w:proofErr w:type="spellEnd"/>
-      <w:r>
-        <w:t>.</w:t>
+        <w:t>This document is intended to explain the file formats used by SGDe.</w:t>
       </w:r>
     </w:p>
     <w:p>
@@ -113,11 +105,9 @@
       <w:r>
         <w:t>“</w:t>
       </w:r>
-      <w:proofErr w:type="spellStart"/>
       <w:r>
         <w:t>EntityPos</w:t>
       </w:r>
-      <w:proofErr w:type="spellEnd"/>
       <w:r>
         <w:t>”</w:t>
       </w:r>
@@ -148,19 +138,15 @@
       <w:r>
         <w:t>”, “</w:t>
       </w:r>
-      <w:proofErr w:type="spellStart"/>
       <w:r>
         <w:t>EntityDefined</w:t>
       </w:r>
-      <w:proofErr w:type="spellEnd"/>
       <w:r>
         <w:t>” has been renamed “</w:t>
       </w:r>
       <w:r>
         <w:t>Default</w:t>
       </w:r>
-      <w:bookmarkStart w:id="0" w:name="_GoBack"/>
-      <w:bookmarkEnd w:id="0"/>
       <w:r>
         <w:t>”.</w:t>
       </w:r>
@@ -177,14 +163,12 @@
         <w:t xml:space="preserve">DID has been renamed </w:t>
       </w:r>
       <w:hyperlink w:anchor="_AssetID" w:history="1">
-        <w:proofErr w:type="spellStart"/>
         <w:r>
           <w:rPr>
             <w:rStyle w:val="Hyperlink"/>
           </w:rPr>
           <w:t>AssetID</w:t>
         </w:r>
-        <w:proofErr w:type="spellEnd"/>
       </w:hyperlink>
       <w:r>
         <w:t>.</w:t>
@@ -199,47 +183,39 @@
         </w:numPr>
       </w:pPr>
       <w:r>
-        <w:t xml:space="preserve">All references to </w:t>
-      </w:r>
-      <w:proofErr w:type="spellStart"/>
-      <w:r>
-        <w:t>SpriteMap</w:t>
-      </w:r>
-      <w:proofErr w:type="spellEnd"/>
-      <w:r>
-        <w:t xml:space="preserve"> have been renamed “</w:t>
-      </w:r>
-      <w:proofErr w:type="spellStart"/>
-      <w:r>
-        <w:t>SpriteSheet</w:t>
-      </w:r>
-      <w:proofErr w:type="spellEnd"/>
-      <w:r>
-        <w:t xml:space="preserve">” since a </w:t>
-      </w:r>
-      <w:proofErr w:type="spellStart"/>
-      <w:r>
-        <w:t>SpriteMap</w:t>
-      </w:r>
-      <w:proofErr w:type="spellEnd"/>
-      <w:r>
-        <w:t xml:space="preserve"> would defi</w:t>
+        <w:t>All references to SpriteMap have been renamed “SpriteSheet” since a SpriteMap would defi</w:t>
       </w:r>
       <w:r>
         <w:t xml:space="preserve">ne the sprite layout while </w:t>
       </w:r>
       <w:hyperlink w:anchor="_Sprite_Sheet" w:history="1">
-        <w:proofErr w:type="spellStart"/>
         <w:r>
           <w:rPr>
             <w:rStyle w:val="Hyperlink"/>
           </w:rPr>
           <w:t>SpriteSheet</w:t>
         </w:r>
-        <w:proofErr w:type="spellEnd"/>
       </w:hyperlink>
       <w:r>
         <w:t xml:space="preserve"> defines the sprite image itself.</w:t>
+      </w:r>
+    </w:p>
+    <w:p>
+      <w:pPr>
+        <w:pStyle w:val="ListParagraph"/>
+        <w:numPr>
+          <w:ilvl w:val="1"/>
+          <w:numId w:val="11"/>
+        </w:numPr>
+      </w:pPr>
+      <w:r>
+        <w:t>Addition of Animation ID</w:t>
+      </w:r>
+      <w:r>
+        <w:t xml:space="preserve"> and if the animation is local or not</w:t>
+      </w:r>
+      <w:r>
+        <w:t xml:space="preserve"> for an Entity.</w:t>
       </w:r>
     </w:p>
     <w:p>
@@ -336,13 +312,8 @@
         <w:pStyle w:val="Heading2"/>
       </w:pPr>
       <w:r>
-        <w:t>*.</w:t>
-      </w:r>
-      <w:proofErr w:type="spellStart"/>
-      <w:r>
-        <w:t>sgde</w:t>
-      </w:r>
-      <w:proofErr w:type="spellEnd"/>
+        <w:t>*.sgde</w:t>
+      </w:r>
     </w:p>
     <w:p>
       <w:pPr>
@@ -364,52 +335,44 @@
       <w:pPr>
         <w:pStyle w:val="Heading3"/>
       </w:pPr>
-      <w:bookmarkStart w:id="1" w:name="_Types"/>
-      <w:bookmarkStart w:id="2" w:name="_Ref279174892"/>
+      <w:bookmarkStart w:id="0" w:name="_Types"/>
+      <w:bookmarkStart w:id="1" w:name="_Ref279174892"/>
+      <w:bookmarkEnd w:id="0"/>
+      <w:r>
+        <w:t>Types</w:t>
+      </w:r>
       <w:bookmarkEnd w:id="1"/>
-      <w:r>
-        <w:t>Types</w:t>
-      </w:r>
+    </w:p>
+    <w:p>
+      <w:pPr>
+        <w:pStyle w:val="Heading4"/>
+      </w:pPr>
+      <w:bookmarkStart w:id="2" w:name="_Sprite_Sheet"/>
+      <w:bookmarkStart w:id="3" w:name="_Ref279431745"/>
       <w:bookmarkEnd w:id="2"/>
-    </w:p>
-    <w:p>
-      <w:pPr>
-        <w:pStyle w:val="Heading4"/>
-      </w:pPr>
-      <w:bookmarkStart w:id="3" w:name="_Sprite_Sheet"/>
-      <w:bookmarkStart w:id="4" w:name="_Ref279431745"/>
+      <w:r>
+        <w:t xml:space="preserve">Sprite </w:t>
+      </w:r>
+      <w:r>
+        <w:t>Sheet</w:t>
+      </w:r>
       <w:bookmarkEnd w:id="3"/>
-      <w:r>
-        <w:t xml:space="preserve">Sprite </w:t>
+    </w:p>
+    <w:p>
+      <w:r>
+        <w:t xml:space="preserve">A sprite sheet defines all the textures used by the game. This must always exist otherwise </w:t>
+      </w:r>
+      <w:r>
+        <w:t>the content project will throw an exception.</w:t>
+      </w:r>
+      <w:r>
+        <w:t xml:space="preserve"> The XML element name is Sprite</w:t>
       </w:r>
       <w:r>
         <w:t>Sheet</w:t>
       </w:r>
-      <w:bookmarkEnd w:id="4"/>
-    </w:p>
-    <w:p>
-      <w:r>
-        <w:t xml:space="preserve">A sprite sheet defines all the textures used by the game. This must always exist otherwise </w:t>
-      </w:r>
-      <w:r>
-        <w:t>the content project will throw an exception.</w:t>
-      </w:r>
-      <w:r>
-        <w:t xml:space="preserve"> The XML element name is </w:t>
-      </w:r>
-      <w:proofErr w:type="spellStart"/>
-      <w:r>
-        <w:t>Sprite</w:t>
-      </w:r>
-      <w:r>
-        <w:t>Sheet</w:t>
-      </w:r>
-      <w:r>
-        <w:t>s</w:t>
-      </w:r>
-      <w:proofErr w:type="spellEnd"/>
-      <w:r>
-        <w:t>.</w:t>
+      <w:r>
+        <w:t>s.</w:t>
       </w:r>
     </w:p>
     <w:p>
@@ -422,7 +385,6 @@
       </w:r>
     </w:p>
     <w:p>
-      <w:proofErr w:type="spellStart"/>
       <w:r>
         <w:t>Sprite</w:t>
       </w:r>
@@ -430,28 +392,23 @@
         <w:t>Sheet</w:t>
       </w:r>
       <w:r>
+        <w:t>s contain</w:t>
+      </w:r>
+      <w:r>
+        <w:t xml:space="preserve"> </w:t>
+      </w:r>
+      <w:r>
+        <w:t xml:space="preserve">the </w:t>
+      </w:r>
+      <w:r>
+        <w:t>XML Element</w:t>
+      </w:r>
+      <w:r>
         <w:t>s</w:t>
       </w:r>
-      <w:proofErr w:type="spellEnd"/>
-      <w:r>
-        <w:t xml:space="preserve"> contain</w:t>
-      </w:r>
-      <w:r>
-        <w:t xml:space="preserve"> </w:t>
-      </w:r>
-      <w:r>
-        <w:t xml:space="preserve">the </w:t>
-      </w:r>
-      <w:r>
-        <w:t>XML Element</w:t>
-      </w:r>
-      <w:r>
-        <w:t>s</w:t>
-      </w:r>
       <w:r>
         <w:t xml:space="preserve">: </w:t>
       </w:r>
-      <w:proofErr w:type="spellStart"/>
       <w:r>
         <w:rPr>
           <w:i/>
@@ -464,43 +421,35 @@
         </w:rPr>
         <w:t>Sheet</w:t>
       </w:r>
-      <w:proofErr w:type="spellEnd"/>
       <w:r>
         <w:t>.</w:t>
       </w:r>
       <w:r>
-        <w:t xml:space="preserve"> A “</w:t>
-      </w:r>
-      <w:proofErr w:type="spellStart"/>
+        <w:t xml:space="preserve"> A “Sprite</w:t>
+      </w:r>
+      <w:r>
+        <w:t>Sheet</w:t>
+      </w:r>
+      <w:r>
+        <w:t xml:space="preserve">” defines a sprite sheet/map that contains one </w:t>
+      </w:r>
+      <w:r>
+        <w:t>image</w:t>
+      </w:r>
+      <w:r>
+        <w:t xml:space="preserve"> that will be used to draw an entity on screen.</w:t>
+      </w:r>
+    </w:p>
+    <w:p>
+      <w:pPr>
+        <w:pStyle w:val="Heading6"/>
+      </w:pPr>
       <w:r>
         <w:t>Sprite</w:t>
       </w:r>
       <w:r>
         <w:t>Sheet</w:t>
       </w:r>
-      <w:proofErr w:type="spellEnd"/>
-      <w:r>
-        <w:t xml:space="preserve">” defines a sprite sheet/map that contains one </w:t>
-      </w:r>
-      <w:r>
-        <w:t>image</w:t>
-      </w:r>
-      <w:r>
-        <w:t xml:space="preserve"> that will be used to draw an entity on screen.</w:t>
-      </w:r>
-    </w:p>
-    <w:p>
-      <w:pPr>
-        <w:pStyle w:val="Heading6"/>
-      </w:pPr>
-      <w:proofErr w:type="spellStart"/>
-      <w:r>
-        <w:t>Sprite</w:t>
-      </w:r>
-      <w:r>
-        <w:t>Sheet</w:t>
-      </w:r>
-      <w:proofErr w:type="spellEnd"/>
     </w:p>
     <w:p>
       <w:r>
@@ -581,8 +530,8 @@
       <w:pPr>
         <w:pStyle w:val="Heading4"/>
       </w:pPr>
-      <w:bookmarkStart w:id="5" w:name="_Entity"/>
-      <w:bookmarkEnd w:id="5"/>
+      <w:bookmarkStart w:id="4" w:name="_Entity"/>
+      <w:bookmarkEnd w:id="4"/>
       <w:r>
         <w:t>Entity</w:t>
       </w:r>
@@ -678,14 +627,12 @@
         </w:numPr>
       </w:pPr>
       <w:hyperlink w:anchor="_DID" w:history="1">
-        <w:proofErr w:type="spellStart"/>
         <w:r>
           <w:rPr>
             <w:rStyle w:val="Hyperlink"/>
           </w:rPr>
           <w:t>AssetID</w:t>
         </w:r>
-        <w:proofErr w:type="spellEnd"/>
       </w:hyperlink>
       <w:r>
         <w:t xml:space="preserve"> (Optional)</w:t>
@@ -920,15 +867,153 @@
           <w:numId w:val="8"/>
         </w:numPr>
       </w:pPr>
+      <w:r>
+        <w:t>AID</w:t>
+      </w:r>
+      <w:r>
+        <w:t xml:space="preserve"> (Optional)</w:t>
+      </w:r>
+      <w:r>
+        <w:t>: Animation ID, this defines</w:t>
+      </w:r>
+      <w:r>
+        <w:t xml:space="preserve"> </w:t>
+      </w:r>
+      <w:r>
+        <w:t>a positive integer</w:t>
+      </w:r>
+      <w:r>
+        <w:t xml:space="preserve"> on the </w:t>
+      </w:r>
+      <w:r>
+        <w:t>ones scale</w:t>
+      </w:r>
+      <w:r>
+        <w:t xml:space="preserve"> </w:t>
+      </w:r>
+      <w:r>
+        <w:t xml:space="preserve">that references the </w:t>
+      </w:r>
+      <w:r>
+        <w:t>animation to use for the entity</w:t>
+      </w:r>
+      <w:r>
+        <w:t>.</w:t>
+      </w:r>
+      <w:r>
+        <w:t xml:space="preserve"> An animation can be defined locally within an entity itself or globally in the </w:t>
+      </w:r>
+      <w:hyperlink w:anchor="_Sprite_Sheet" w:history="1">
+        <w:r>
+          <w:rPr>
+            <w:rStyle w:val="Hyperlink"/>
+          </w:rPr>
+          <w:t>Sprite Sheet</w:t>
+        </w:r>
+      </w:hyperlink>
+      <w:r>
+        <w:t>.</w:t>
+      </w:r>
+      <w:r>
+        <w:t xml:space="preserve"> </w:t>
+      </w:r>
+      <w:r>
+        <w:t xml:space="preserve">The value of zero is no animation. </w:t>
+      </w:r>
+      <w:r>
+        <w:t>I</w:t>
+      </w:r>
+      <w:r>
+        <w:t xml:space="preserve">f this entity is being defined in a </w:t>
+      </w:r>
+      <w:hyperlink w:anchor="_Map_1" w:history="1">
+        <w:r>
+          <w:rPr>
+            <w:rStyle w:val="Hyperlink"/>
+          </w:rPr>
+          <w:t>Map</w:t>
+        </w:r>
+      </w:hyperlink>
+      <w:r>
+        <w:t xml:space="preserve"> then this is an optional attribute.</w:t>
+      </w:r>
+      <w:r>
+        <w:t xml:space="preserve"> </w:t>
+      </w:r>
+      <w:hyperlink w:anchor="_Animation_1" w:history="1">
+        <w:r>
+          <w:rPr>
+            <w:rStyle w:val="Hyperlink"/>
+          </w:rPr>
+          <w:t>More information</w:t>
+        </w:r>
+      </w:hyperlink>
+      <w:r>
+        <w:t>.</w:t>
+      </w:r>
+      <w:r>
+        <w:t xml:space="preserve"> (Default: 0)</w:t>
+      </w:r>
+    </w:p>
+    <w:p>
+      <w:pPr>
+        <w:pStyle w:val="ListParagraph"/>
+        <w:numPr>
+          <w:ilvl w:val="2"/>
+          <w:numId w:val="8"/>
+        </w:numPr>
+      </w:pPr>
+      <w:r>
+        <w:t>LocalAID</w:t>
+      </w:r>
+      <w:r>
+        <w:t xml:space="preserve"> (Optional): This </w:t>
+      </w:r>
+      <w:r>
+        <w:t>defines a boolean that defines i</w:t>
+      </w:r>
+      <w:r>
+        <w:t>f the Entity</w:t>
+      </w:r>
+      <w:r>
+        <w:t>’s animation ID is a local animation ID</w:t>
+      </w:r>
+      <w:r>
+        <w:t xml:space="preserve"> or a global animation ID. If animations are defined in t</w:t>
+      </w:r>
+      <w:r>
+        <w:t>he entity then the default value for this is true, else it is false.</w:t>
+      </w:r>
+      <w:r>
+        <w:t xml:space="preserve"> </w:t>
+      </w:r>
+      <w:hyperlink w:anchor="_Animation_1" w:history="1">
+        <w:r>
+          <w:rPr>
+            <w:rStyle w:val="Hyperlink"/>
+          </w:rPr>
+          <w:t>More information</w:t>
+        </w:r>
+      </w:hyperlink>
+      <w:r>
+        <w:t>.</w:t>
+      </w:r>
+    </w:p>
+    <w:p>
+      <w:pPr>
+        <w:pStyle w:val="ListParagraph"/>
+        <w:numPr>
+          <w:ilvl w:val="2"/>
+          <w:numId w:val="8"/>
+        </w:numPr>
+      </w:pPr>
       <w:hyperlink w:anchor="_DID" w:history="1">
-        <w:proofErr w:type="spellStart"/>
         <w:r>
           <w:rPr>
             <w:rStyle w:val="Hyperlink"/>
           </w:rPr>
           <w:t>AssetID</w:t>
         </w:r>
-        <w:proofErr w:type="spellEnd"/>
       </w:hyperlink>
       <w:r>
         <w:t xml:space="preserve"> (Optional)</w:t>
@@ -955,23 +1040,7 @@
         <w:t xml:space="preserve">. </w:t>
       </w:r>
       <w:r>
-        <w:t xml:space="preserve">The value “Full” means the full animation should be sued. If “Full” is not used then the value is two </w:t>
-      </w:r>
-      <w:proofErr w:type="gramStart"/>
-      <w:r>
-        <w:t>dash</w:t>
-      </w:r>
-      <w:proofErr w:type="gramEnd"/>
-      <w:r>
-        <w:t xml:space="preserve"> separated positive integers that define the start and end of the animation region. If one or the both values are left empty then the animation’s value will go in its place. So if “2-4” is used it will play frames 2, 3, and 4. If “-4” is used then it starts at the beginning of the animation and goes to frame 4. If “2-</w:t>
-      </w:r>
-      <w:proofErr w:type="gramStart"/>
-      <w:r>
-        <w:t>“ is</w:t>
-      </w:r>
-      <w:proofErr w:type="gramEnd"/>
-      <w:r>
-        <w:t xml:space="preserve"> used then it goes from frame 2 to the end of the animation.</w:t>
+        <w:t>The value “Full” means the full animation should be sued. If “Full” is not used then the value is two dash separated positive integers that define the start and end of the animation region. If one or the both values are left empty then the animation’s value will go in its place. So if “2-4” is used it will play frames 2, 3, and 4. If “-4” is used then it starts at the beginning of the animation and goes to frame 4. If “2-“ is used then it goes from frame 2 to the end of the animation.</w:t>
       </w:r>
     </w:p>
     <w:p>
@@ -983,7 +1052,13 @@
         </w:numPr>
       </w:pPr>
       <w:r>
-        <w:t>Color (optional): The tint that the sprite will have when it is displayed. A hexadecimal color value in the format of AARRGGBB. (Default: FFFFFFFF)</w:t>
+        <w:t>Color (optional): The tint that the sprite will have when it is displayed. A hexadecimal color value in the format of AA</w:t>
+      </w:r>
+      <w:r>
+        <w:t>BBGGRR</w:t>
+      </w:r>
+      <w:r>
+        <w:t>. (Default: FFFFFFFF)</w:t>
       </w:r>
     </w:p>
     <w:p>
@@ -1057,29 +1132,8 @@
           <w:numId w:val="8"/>
         </w:numPr>
       </w:pPr>
-      <w:proofErr w:type="spellStart"/>
-      <w:r>
-        <w:t>RotationAbs</w:t>
-      </w:r>
-      <w:proofErr w:type="spellEnd"/>
-      <w:r>
-        <w:t>/</w:t>
-      </w:r>
-      <w:proofErr w:type="spellStart"/>
-      <w:r>
-        <w:t>Rel</w:t>
-      </w:r>
-      <w:proofErr w:type="spellEnd"/>
-      <w:r>
-        <w:t>: The rotation of a sprite can be adjusted by the animation. “Abs” is absolute rotation; “</w:t>
-      </w:r>
-      <w:proofErr w:type="spellStart"/>
-      <w:r>
-        <w:t>Rel</w:t>
-      </w:r>
-      <w:proofErr w:type="spellEnd"/>
-      <w:r>
-        <w:t xml:space="preserve">” is relative rotation </w:t>
+      <w:r>
+        <w:t xml:space="preserve">RotationAbs/Rel: The rotation of a sprite can be adjusted by the animation. “Abs” is absolute rotation; “Rel” is relative rotation </w:t>
       </w:r>
       <w:r>
         <w:t xml:space="preserve">to </w:t>
@@ -1099,29 +1153,8 @@
           <w:numId w:val="8"/>
         </w:numPr>
       </w:pPr>
-      <w:proofErr w:type="spellStart"/>
-      <w:r>
-        <w:t>ScaleAbs</w:t>
-      </w:r>
-      <w:proofErr w:type="spellEnd"/>
-      <w:r>
-        <w:t>/</w:t>
-      </w:r>
-      <w:proofErr w:type="spellStart"/>
-      <w:r>
-        <w:t>Rel</w:t>
-      </w:r>
-      <w:proofErr w:type="spellEnd"/>
-      <w:r>
-        <w:t>: The scale of a sprite can be adjusted by the animation. “Abs” is absolute scale; “</w:t>
-      </w:r>
-      <w:proofErr w:type="spellStart"/>
-      <w:r>
-        <w:t>Rel</w:t>
-      </w:r>
-      <w:proofErr w:type="spellEnd"/>
-      <w:r>
-        <w:t>” is relative scale</w:t>
+      <w:r>
+        <w:t>ScaleAbs/Rel: The scale of a sprite can be adjusted by the animation. “Abs” is absolute scale; “Rel” is relative scale</w:t>
       </w:r>
       <w:r>
         <w:t xml:space="preserve"> to</w:t>
@@ -1154,6 +1187,7 @@
         </w:numPr>
       </w:pPr>
       <w:r>
+        <w:lastRenderedPageBreak/>
         <w:t xml:space="preserve">FPS: When the entity is loaded the animation’s FPS is assigned to it. The developer can change this. If the developer changes the animation then and this override exists then the new animation’s FPS is assigned to the sprite and the developer’s FPS is replaced. </w:t>
       </w:r>
     </w:p>
@@ -1197,6 +1231,20 @@
       <w:r>
         <w:t xml:space="preserve"> The default animation can be set in the animation element.</w:t>
       </w:r>
+      <w:r>
+        <w:t xml:space="preserve"> </w:t>
+      </w:r>
+      <w:hyperlink w:anchor="_Animation_1" w:history="1">
+        <w:r>
+          <w:rPr>
+            <w:rStyle w:val="Hyperlink"/>
+          </w:rPr>
+          <w:t>More information</w:t>
+        </w:r>
+      </w:hyperlink>
+      <w:r>
+        <w:t>.</w:t>
+      </w:r>
     </w:p>
     <w:p>
       <w:pPr>
@@ -1240,7 +1288,6 @@
         </w:numPr>
       </w:pPr>
       <w:r>
-        <w:lastRenderedPageBreak/>
         <w:t>Enabled: Boolean value that enables physics</w:t>
       </w:r>
       <w:r>
@@ -1258,13 +1305,8 @@
           <w:numId w:val="8"/>
         </w:numPr>
       </w:pPr>
-      <w:proofErr w:type="spellStart"/>
-      <w:r>
-        <w:t>EnableOnEnable</w:t>
-      </w:r>
-      <w:proofErr w:type="spellEnd"/>
-      <w:r>
-        <w:t>: Boolean value that defines that if enabled is false then the physics system should not be enabled. (Default: false)</w:t>
+      <w:r>
+        <w:t>EnableOnEnable: Boolean value that defines that if enabled is false then the physics system should not be enabled. (Default: false)</w:t>
       </w:r>
     </w:p>
     <w:p>
@@ -1299,13 +1341,8 @@
           <w:numId w:val="8"/>
         </w:numPr>
       </w:pPr>
-      <w:proofErr w:type="spellStart"/>
-      <w:r>
-        <w:t>PostSetup</w:t>
-      </w:r>
-      <w:proofErr w:type="spellEnd"/>
-      <w:r>
-        <w:t>: Boolean value defining if the physics unit should be created after the physics system is enabled.</w:t>
+      <w:r>
+        <w:t>PostSetup: Boolean value defining if the physics unit should be created after the physics system is enabled.</w:t>
       </w:r>
     </w:p>
     <w:p>
@@ -1355,11 +1392,9 @@
           <w:numId w:val="8"/>
         </w:numPr>
       </w:pPr>
-      <w:proofErr w:type="spellStart"/>
       <w:r>
         <w:t>CustomEntity</w:t>
       </w:r>
-      <w:proofErr w:type="spellEnd"/>
       <w:r>
         <w:t xml:space="preserve">: This is a very specific element that defines what type </w:t>
       </w:r>
@@ -1411,26 +1446,10 @@
         <w:t xml:space="preserve">f the </w:t>
       </w:r>
       <w:r>
-        <w:t xml:space="preserve">base type is not based off of </w:t>
-      </w:r>
-      <w:proofErr w:type="spellStart"/>
-      <w:r>
-        <w:t>SGDE.Entity</w:t>
-      </w:r>
-      <w:proofErr w:type="spellEnd"/>
-      <w:r>
-        <w:t xml:space="preserve"> then the custom type will not be saved. The exception to this rule is if the type is not </w:t>
-      </w:r>
-      <w:r>
-        <w:t xml:space="preserve">able to be loaded (such as it being in a custom assembly and not in SGDE). If this is the case then the content processor doesn’t do any safety checks on the base type so if the type is not based off </w:t>
-      </w:r>
-      <w:proofErr w:type="spellStart"/>
-      <w:r>
-        <w:t>SGDE.Entity</w:t>
-      </w:r>
-      <w:proofErr w:type="spellEnd"/>
-      <w:r>
-        <w:t xml:space="preserve"> then</w:t>
+        <w:t xml:space="preserve">base type is not based off of SGDE.Entity then the custom type will not be saved. The exception to this rule is if the type is not </w:t>
+      </w:r>
+      <w:r>
+        <w:t>able to be loaded (such as it being in a custom assembly and not in SGDE). If this is the case then the content processor doesn’t do any safety checks on the base type so if the type is not based off SGDE.Entity then</w:t>
       </w:r>
       <w:r>
         <w:t xml:space="preserve"> a runtime exception will get thrown when the game tries to load.</w:t>
@@ -1525,6 +1544,7 @@
         </w:numPr>
       </w:pPr>
       <w:r>
+        <w:lastRenderedPageBreak/>
         <w:t>Index: Positive integer defining the argument’s position. This is primarily for</w:t>
       </w:r>
       <w:r>
@@ -1558,28 +1578,20 @@
         </w:numPr>
       </w:pPr>
       <w:r>
-        <w:t>Value: The value for the argument (based on the argument type). If the type contains a “</w:t>
-      </w:r>
-      <w:proofErr w:type="gramStart"/>
-      <w:r>
-        <w:t>Parse(</w:t>
-      </w:r>
-      <w:proofErr w:type="gramEnd"/>
-      <w:r>
-        <w:t>String)” function then that is used to convert this value into the data type, as long as the type can be loaded.</w:t>
+        <w:t>Value: The value for the argument (based on the argument type). If the type contains a “Parse(String)” function then that is used to convert this value into the data type, as long as the type can be loaded.</w:t>
       </w:r>
     </w:p>
     <w:p>
       <w:pPr>
         <w:pStyle w:val="Heading4"/>
       </w:pPr>
-      <w:bookmarkStart w:id="6" w:name="_Map"/>
-      <w:bookmarkStart w:id="7" w:name="_Ref279431751"/>
+      <w:bookmarkStart w:id="5" w:name="_Map"/>
+      <w:bookmarkStart w:id="6" w:name="_Ref279431751"/>
+      <w:bookmarkEnd w:id="5"/>
+      <w:r>
+        <w:t>Map</w:t>
+      </w:r>
       <w:bookmarkEnd w:id="6"/>
-      <w:r>
-        <w:t>Map</w:t>
-      </w:r>
-      <w:bookmarkEnd w:id="7"/>
     </w:p>
     <w:p>
       <w:r>
@@ -1591,7 +1603,6 @@
         <w:pStyle w:val="Heading5"/>
       </w:pPr>
       <w:r>
-        <w:lastRenderedPageBreak/>
         <w:t>Format</w:t>
       </w:r>
     </w:p>
@@ -1628,8 +1639,8 @@
       <w:pPr>
         <w:pStyle w:val="Heading6"/>
       </w:pPr>
-      <w:bookmarkStart w:id="8" w:name="_Map_1"/>
-      <w:bookmarkEnd w:id="8"/>
+      <w:bookmarkStart w:id="7" w:name="_Map_1"/>
+      <w:bookmarkEnd w:id="7"/>
       <w:r>
         <w:t>Map</w:t>
       </w:r>
@@ -1705,14 +1716,12 @@
         </w:numPr>
       </w:pPr>
       <w:hyperlink w:anchor="_DID" w:history="1">
-        <w:proofErr w:type="spellStart"/>
         <w:r>
           <w:rPr>
             <w:rStyle w:val="Hyperlink"/>
           </w:rPr>
           <w:t>AssetID</w:t>
         </w:r>
-        <w:proofErr w:type="spellEnd"/>
       </w:hyperlink>
       <w:r>
         <w:t xml:space="preserve"> (Optional)</w:t>
@@ -1903,6 +1912,7 @@
         </w:numPr>
       </w:pPr>
       <w:r>
+        <w:lastRenderedPageBreak/>
         <w:t xml:space="preserve">Cell: </w:t>
       </w:r>
       <w:r>
@@ -2011,7 +2021,6 @@
         </w:numPr>
       </w:pPr>
       <w:r>
-        <w:lastRenderedPageBreak/>
         <w:t>Gravity</w:t>
       </w:r>
       <w:r>
@@ -2061,8 +2070,8 @@
       <w:pPr>
         <w:pStyle w:val="Heading6"/>
       </w:pPr>
-      <w:bookmarkStart w:id="9" w:name="_Resources"/>
-      <w:bookmarkEnd w:id="9"/>
+      <w:bookmarkStart w:id="8" w:name="_Resources"/>
+      <w:bookmarkEnd w:id="8"/>
       <w:r>
         <w:t>Resources</w:t>
       </w:r>
@@ -2082,25 +2091,15 @@
         <w:t>ities that are used by this map.</w:t>
       </w:r>
       <w:r>
-        <w:t xml:space="preserve"> The entire “Entities” list can have </w:t>
-      </w:r>
-      <w:proofErr w:type="gramStart"/>
-      <w:r>
-        <w:t>a</w:t>
-      </w:r>
-      <w:proofErr w:type="gramEnd"/>
-      <w:r>
-        <w:t xml:space="preserve"> </w:t>
+        <w:t xml:space="preserve"> The entire “Entities” list can have a </w:t>
       </w:r>
       <w:hyperlink w:anchor="_DID" w:history="1">
-        <w:proofErr w:type="spellStart"/>
         <w:r>
           <w:rPr>
             <w:rStyle w:val="Hyperlink"/>
           </w:rPr>
           <w:t>AssetID</w:t>
         </w:r>
-        <w:proofErr w:type="spellEnd"/>
       </w:hyperlink>
       <w:r>
         <w:t xml:space="preserve"> assigned to it.</w:t>
@@ -2115,23 +2114,7 @@
         </w:numPr>
       </w:pPr>
       <w:r>
-        <w:t xml:space="preserve">Entity: An Entity defines what is internally called an </w:t>
-      </w:r>
-      <w:proofErr w:type="spellStart"/>
-      <w:r>
-        <w:t>EntityBuilder</w:t>
-      </w:r>
-      <w:proofErr w:type="spellEnd"/>
-      <w:r>
-        <w:t xml:space="preserve">. An </w:t>
-      </w:r>
-      <w:proofErr w:type="spellStart"/>
-      <w:r>
-        <w:t>EntityBuilder</w:t>
-      </w:r>
-      <w:proofErr w:type="spellEnd"/>
-      <w:r>
-        <w:t xml:space="preserve"> is a c</w:t>
+        <w:t>Entity: An Entity defines what is internally called an EntityBuilder. An EntityBuilder is a c</w:t>
       </w:r>
       <w:r>
         <w:t>lass that is used to generate an Entity for the map.</w:t>
@@ -2161,14 +2144,12 @@
         </w:numPr>
       </w:pPr>
       <w:hyperlink w:anchor="_DID" w:history="1">
-        <w:proofErr w:type="spellStart"/>
         <w:r>
           <w:rPr>
             <w:rStyle w:val="Hyperlink"/>
           </w:rPr>
           <w:t>AssetID</w:t>
         </w:r>
-        <w:proofErr w:type="spellEnd"/>
       </w:hyperlink>
       <w:r>
         <w:t xml:space="preserve"> (Optional)</w:t>
@@ -2213,13 +2194,13 @@
       <w:pPr>
         <w:pStyle w:val="Heading4"/>
       </w:pPr>
-      <w:bookmarkStart w:id="10" w:name="_Game"/>
-      <w:bookmarkStart w:id="11" w:name="_Ref279431714"/>
+      <w:bookmarkStart w:id="9" w:name="_Game"/>
+      <w:bookmarkStart w:id="10" w:name="_Ref279431714"/>
+      <w:bookmarkEnd w:id="9"/>
+      <w:r>
+        <w:t>Game</w:t>
+      </w:r>
       <w:bookmarkEnd w:id="10"/>
-      <w:r>
-        <w:t>Game</w:t>
-      </w:r>
-      <w:bookmarkEnd w:id="11"/>
     </w:p>
     <w:p>
       <w:r>
@@ -2296,6 +2277,7 @@
         </w:numPr>
       </w:pPr>
       <w:r>
+        <w:lastRenderedPageBreak/>
         <w:t>Maps: This is a list of maps used by the game. Contains a list the following elements:</w:t>
       </w:r>
     </w:p>
@@ -2352,29 +2334,8 @@
           <w:numId w:val="3"/>
         </w:numPr>
       </w:pPr>
-      <w:proofErr w:type="spellStart"/>
-      <w:r>
-        <w:t>SpriteSheet</w:t>
-      </w:r>
-      <w:proofErr w:type="spellEnd"/>
-      <w:r>
-        <w:t xml:space="preserve">: This is the entire game’s </w:t>
-      </w:r>
-      <w:proofErr w:type="spellStart"/>
-      <w:r>
-        <w:t>SpriteSheet</w:t>
-      </w:r>
-      <w:proofErr w:type="spellEnd"/>
-      <w:r>
-        <w:t xml:space="preserve"> and defines all textures and global animations. If this attribute doesn’t exist then the game will attempt to compile “</w:t>
-      </w:r>
-      <w:proofErr w:type="spellStart"/>
-      <w:r>
-        <w:t>SpriteSheet.sgde</w:t>
-      </w:r>
-      <w:proofErr w:type="spellEnd"/>
-      <w:r>
-        <w:t>” which is the default file.</w:t>
+      <w:r>
+        <w:t>SpriteSheet: This is the entire game’s SpriteSheet and defines all textures and global animations. If this attribute doesn’t exist then the game will attempt to compile “SpriteSheet.sgde” which is the default file.</w:t>
       </w:r>
     </w:p>
     <w:p>
@@ -2390,22 +2351,8 @@
           <w:numId w:val="3"/>
         </w:numPr>
       </w:pPr>
-      <w:proofErr w:type="spellStart"/>
-      <w:r>
-        <w:lastRenderedPageBreak/>
-        <w:t>MapList</w:t>
-      </w:r>
-      <w:proofErr w:type="spellEnd"/>
-      <w:r>
-        <w:t xml:space="preserve">: A </w:t>
-      </w:r>
-      <w:proofErr w:type="spellStart"/>
-      <w:r>
-        <w:t>MapList</w:t>
-      </w:r>
-      <w:proofErr w:type="spellEnd"/>
-      <w:r>
-        <w:t xml:space="preserve"> defines the order of the maps and the initial map to load.</w:t>
+      <w:r>
+        <w:t>MapList: A MapList defines the order of the maps and the initial map to load.</w:t>
       </w:r>
       <w:r>
         <w:t xml:space="preserve"> It contains the following elements:</w:t>
@@ -2482,21 +2429,8 @@
           <w:numId w:val="3"/>
         </w:numPr>
       </w:pPr>
-      <w:proofErr w:type="spellStart"/>
-      <w:r>
-        <w:t>InitialMap</w:t>
-      </w:r>
-      <w:proofErr w:type="spellEnd"/>
-      <w:r>
-        <w:t xml:space="preserve">: The first map to load. There can only be one </w:t>
-      </w:r>
-      <w:proofErr w:type="spellStart"/>
-      <w:r>
-        <w:t>InitialMap</w:t>
-      </w:r>
-      <w:proofErr w:type="spellEnd"/>
-      <w:r>
-        <w:t xml:space="preserve"> for a game.</w:t>
+      <w:r>
+        <w:t>InitialMap: The first map to load. There can only be one InitialMap for a game.</w:t>
       </w:r>
     </w:p>
     <w:p>
@@ -2507,21 +2441,11 @@
           <w:numId w:val="3"/>
         </w:numPr>
       </w:pPr>
-      <w:proofErr w:type="spellStart"/>
       <w:r>
         <w:t>DefGameSettings</w:t>
       </w:r>
-      <w:proofErr w:type="spellEnd"/>
-      <w:r>
-        <w:t xml:space="preserve">: Default game settings for the game. The default value for all of these, match the default value of the settings used by the type </w:t>
-      </w:r>
-      <w:proofErr w:type="spellStart"/>
-      <w:r>
-        <w:t>SGDE.Game</w:t>
-      </w:r>
-      <w:proofErr w:type="spellEnd"/>
-      <w:r>
-        <w:t>. Elements:</w:t>
+      <w:r>
+        <w:t>: Default game settings for the game. The default value for all of these, match the default value of the settings used by the type SGDE.Game. Elements:</w:t>
       </w:r>
     </w:p>
     <w:p>
@@ -2550,24 +2474,11 @@
           <w:numId w:val="3"/>
         </w:numPr>
       </w:pPr>
-      <w:proofErr w:type="spellStart"/>
-      <w:r>
-        <w:t>Fullscreen</w:t>
-      </w:r>
-      <w:proofErr w:type="spellEnd"/>
-      <w:r>
-        <w:t xml:space="preserve"> (Windows/Windows Phone)</w:t>
-      </w:r>
-      <w:r>
-        <w:t xml:space="preserve">: Boolean value defining if the game is </w:t>
-      </w:r>
-      <w:proofErr w:type="spellStart"/>
-      <w:r>
-        <w:t>fullscreen</w:t>
-      </w:r>
-      <w:proofErr w:type="spellEnd"/>
-      <w:r>
-        <w:t xml:space="preserve"> or not. [Default: false]</w:t>
+      <w:r>
+        <w:t>Fullscreen (Windows/Windows Phone)</w:t>
+      </w:r>
+      <w:r>
+        <w:t>: Boolean value defining if the game is fullscreen or not. [Default: false]</w:t>
       </w:r>
     </w:p>
     <w:p>
@@ -2578,21 +2489,8 @@
           <w:numId w:val="3"/>
         </w:numPr>
       </w:pPr>
-      <w:proofErr w:type="spellStart"/>
-      <w:r>
-        <w:t>VSync</w:t>
-      </w:r>
-      <w:proofErr w:type="spellEnd"/>
-      <w:r>
-        <w:t xml:space="preserve">: Boolean value defining if </w:t>
-      </w:r>
-      <w:proofErr w:type="spellStart"/>
-      <w:r>
-        <w:t>VSync</w:t>
-      </w:r>
-      <w:proofErr w:type="spellEnd"/>
-      <w:r>
-        <w:t xml:space="preserve"> is enabled. [Default: false]</w:t>
+      <w:r>
+        <w:t>VSync: Boolean value defining if VSync is enabled. [Default: false]</w:t>
       </w:r>
     </w:p>
     <w:p>
@@ -2603,21 +2501,8 @@
           <w:numId w:val="3"/>
         </w:numPr>
       </w:pPr>
-      <w:proofErr w:type="spellStart"/>
-      <w:r>
-        <w:t>Multisample</w:t>
-      </w:r>
-      <w:proofErr w:type="spellEnd"/>
-      <w:r>
-        <w:t xml:space="preserve">: Boolean value defining if </w:t>
-      </w:r>
-      <w:proofErr w:type="spellStart"/>
-      <w:r>
-        <w:t>multisample</w:t>
-      </w:r>
-      <w:proofErr w:type="spellEnd"/>
-      <w:r>
-        <w:t>, or anti-aliasing, is enabled. [Default: true]</w:t>
+      <w:r>
+        <w:t>Multisample: Boolean value defining if multisample, or anti-aliasing, is enabled. [Default: true]</w:t>
       </w:r>
     </w:p>
     <w:p>
@@ -2670,13 +2555,8 @@
           <w:numId w:val="3"/>
         </w:numPr>
       </w:pPr>
-      <w:proofErr w:type="spellStart"/>
-      <w:r>
-        <w:t>FixedTime</w:t>
-      </w:r>
-      <w:proofErr w:type="spellEnd"/>
-      <w:r>
-        <w:t>: Boolean value defining if the game runs on a fixed time step or not. This means that Update is called on a specific interval instead of as-fast-as-it-can.</w:t>
+      <w:r>
+        <w:t>FixedTime: Boolean value defining if the game runs on a fixed time step or not. This means that Update is called on a specific interval instead of as-fast-as-it-can.</w:t>
       </w:r>
       <w:r>
         <w:t xml:space="preserve"> [Default: true]</w:t>
@@ -2690,21 +2570,8 @@
           <w:numId w:val="3"/>
         </w:numPr>
       </w:pPr>
-      <w:proofErr w:type="spellStart"/>
-      <w:r>
-        <w:t>FrameTime</w:t>
-      </w:r>
-      <w:proofErr w:type="spellEnd"/>
-      <w:r>
-        <w:t xml:space="preserve">: </w:t>
-      </w:r>
-      <w:proofErr w:type="spellStart"/>
-      <w:r>
-        <w:t>TimeSpan</w:t>
-      </w:r>
-      <w:proofErr w:type="spellEnd"/>
-      <w:r>
-        <w:t xml:space="preserve"> that defines the desired amount of time a single frame should last. </w:t>
+      <w:r>
+        <w:t xml:space="preserve">FrameTime: TimeSpan that defines the desired amount of time a single frame should last. </w:t>
       </w:r>
       <w:r>
         <w:t xml:space="preserve">The format of the time can be found </w:t>
@@ -2735,13 +2602,9 @@
           <w:numId w:val="3"/>
         </w:numPr>
       </w:pPr>
-      <w:proofErr w:type="spellStart"/>
-      <w:r>
-        <w:t>MouseVisible</w:t>
-      </w:r>
-      <w:proofErr w:type="spellEnd"/>
-      <w:r>
-        <w:t xml:space="preserve"> (Windows):</w:t>
+      <w:r>
+        <w:lastRenderedPageBreak/>
+        <w:t>MouseVisible (Windows):</w:t>
       </w:r>
       <w:r>
         <w:t xml:space="preserve"> Boolean value defining if the mouse cursor is visible on the screen.</w:t>
@@ -2759,34 +2622,10 @@
         <w:t>Orientation (</w:t>
       </w:r>
       <w:r>
-        <w:t xml:space="preserve">Windows Phone): A </w:t>
-      </w:r>
-      <w:proofErr w:type="spellStart"/>
-      <w:r>
-        <w:t>Microsoft.Xna.Framework.DisplayOrientation</w:t>
-      </w:r>
-      <w:proofErr w:type="spellEnd"/>
-      <w:r>
-        <w:t xml:space="preserve"> that defines the </w:t>
-      </w:r>
-      <w:r>
-        <w:t>orientation of the game. As of XNA 4.0 the possible values are “Default”, “</w:t>
-      </w:r>
-      <w:proofErr w:type="spellStart"/>
-      <w:r>
-        <w:t>LandscapeLeft</w:t>
-      </w:r>
-      <w:proofErr w:type="spellEnd"/>
-      <w:r>
-        <w:t>”, “</w:t>
-      </w:r>
-      <w:proofErr w:type="spellStart"/>
-      <w:r>
-        <w:t>LandscapeRight</w:t>
-      </w:r>
-      <w:proofErr w:type="spellEnd"/>
-      <w:r>
-        <w:t>”, and “Portrait”. These can be separated by a pipe ‘|’ character to allow more than one orientation. [Default: Default]</w:t>
+        <w:t xml:space="preserve">Windows Phone): A Microsoft.Xna.Framework.DisplayOrientation that defines the </w:t>
+      </w:r>
+      <w:r>
+        <w:t>orientation of the game. As of XNA 4.0 the possible values are “Default”, “LandscapeLeft”, “LandscapeRight”, and “Portrait”. These can be separated by a pipe ‘|’ character to allow more than one orientation. [Default: Default]</w:t>
       </w:r>
     </w:p>
     <w:p>
@@ -2797,24 +2636,11 @@
           <w:numId w:val="3"/>
         </w:numPr>
       </w:pPr>
-      <w:proofErr w:type="spellStart"/>
       <w:r>
         <w:t>WindowResiz</w:t>
       </w:r>
       <w:r>
-        <w:t>eable</w:t>
-      </w:r>
-      <w:proofErr w:type="spellEnd"/>
-      <w:r>
-        <w:t xml:space="preserve"> (Windows/Windows Phone): If the game window is </w:t>
-      </w:r>
-      <w:proofErr w:type="spellStart"/>
-      <w:r>
-        <w:t>resizeable</w:t>
-      </w:r>
-      <w:proofErr w:type="spellEnd"/>
-      <w:r>
-        <w:t xml:space="preserve">. </w:t>
+        <w:t xml:space="preserve">eable (Windows/Windows Phone): If the game window is resizeable. </w:t>
       </w:r>
       <w:r>
         <w:rPr>
@@ -2849,7 +2675,6 @@
         <w:pStyle w:val="Heading2"/>
       </w:pPr>
       <w:r>
-        <w:lastRenderedPageBreak/>
         <w:t>Basic Types</w:t>
       </w:r>
     </w:p>
@@ -2857,41 +2682,37 @@
       <w:pPr>
         <w:pStyle w:val="Heading3"/>
       </w:pPr>
-      <w:bookmarkStart w:id="12" w:name="_DID"/>
-      <w:bookmarkStart w:id="13" w:name="_AssetID"/>
+      <w:bookmarkStart w:id="11" w:name="_DID"/>
+      <w:bookmarkStart w:id="12" w:name="_AssetID"/>
+      <w:bookmarkEnd w:id="11"/>
       <w:bookmarkEnd w:id="12"/>
+      <w:r>
+        <w:t>AssetID</w:t>
+      </w:r>
+    </w:p>
+    <w:p>
+      <w:r>
+        <w:t>A</w:t>
+      </w:r>
+      <w:r>
+        <w:t>n</w:t>
+      </w:r>
+      <w:r>
+        <w:t xml:space="preserve"> “</w:t>
+      </w:r>
+      <w:r>
+        <w:t>AssetID</w:t>
+      </w:r>
+      <w:r>
+        <w:t>” is a developer ID. It is an attribute that contains a String to reference an object by a developer.</w:t>
+      </w:r>
+    </w:p>
+    <w:p>
+      <w:pPr>
+        <w:pStyle w:val="Heading3"/>
+      </w:pPr>
+      <w:bookmarkStart w:id="13" w:name="_Animation"/>
       <w:bookmarkEnd w:id="13"/>
-      <w:proofErr w:type="spellStart"/>
-      <w:r>
-        <w:t>AssetID</w:t>
-      </w:r>
-      <w:proofErr w:type="spellEnd"/>
-    </w:p>
-    <w:p>
-      <w:r>
-        <w:t>A</w:t>
-      </w:r>
-      <w:r>
-        <w:t>n</w:t>
-      </w:r>
-      <w:r>
-        <w:t xml:space="preserve"> “</w:t>
-      </w:r>
-      <w:proofErr w:type="spellStart"/>
-      <w:r>
-        <w:t>AssetID</w:t>
-      </w:r>
-      <w:proofErr w:type="spellEnd"/>
-      <w:r>
-        <w:t>” is a developer ID. It is an attribute that contains a String to reference an object by a developer.</w:t>
-      </w:r>
-    </w:p>
-    <w:p>
-      <w:pPr>
-        <w:pStyle w:val="Heading3"/>
-      </w:pPr>
-      <w:bookmarkStart w:id="14" w:name="_Animation"/>
-      <w:bookmarkEnd w:id="14"/>
       <w:r>
         <w:t>Animation</w:t>
       </w:r>
@@ -2905,6 +2726,20 @@
       </w:r>
       <w:r>
         <w:t xml:space="preserve"> When used with a Sprite, certain attributes of the Sprite might need to be overridden in order for the animation to work.</w:t>
+      </w:r>
+      <w:r>
+        <w:t xml:space="preserve"> </w:t>
+      </w:r>
+      <w:hyperlink w:anchor="_Animation_1" w:history="1">
+        <w:r>
+          <w:rPr>
+            <w:rStyle w:val="Hyperlink"/>
+          </w:rPr>
+          <w:t>Use</w:t>
+        </w:r>
+      </w:hyperlink>
+      <w:r>
+        <w:t>.</w:t>
       </w:r>
     </w:p>
     <w:p>
@@ -2949,37 +2784,19 @@
         </w:numPr>
       </w:pPr>
       <w:r>
-        <w:t xml:space="preserve">ID (Global): Positive integer identifying the animation to be used for something like a Sprite. This is a 32bit value but has a specific format. The upper 16bits represents the sprite that contains the </w:t>
-      </w:r>
-      <w:r>
-        <w:t>animation;</w:t>
-      </w:r>
-      <w:r>
-        <w:t xml:space="preserve"> the lower 16bits identifies the animation itself</w:t>
-      </w:r>
-      <w:r>
-        <w:t>. The values are also one-based, s</w:t>
-      </w:r>
-      <w:r>
-        <w:t xml:space="preserve">o </w:t>
-      </w:r>
-      <w:r>
-        <w:t xml:space="preserve">if the second animation on the </w:t>
-      </w:r>
-      <w:r>
-        <w:t xml:space="preserve">first sprite is desired then the value would be </w:t>
-      </w:r>
-      <w:r>
-        <w:t>131073</w:t>
-      </w:r>
-      <w:r>
-        <w:t xml:space="preserve"> or 0x000</w:t>
-      </w:r>
-      <w:r>
-        <w:t>20001</w:t>
-      </w:r>
-      <w:r>
-        <w:t>. The value of zero is reserved for the default animation (AKA no animation).</w:t>
+        <w:t xml:space="preserve">ID (Global): Positive </w:t>
+      </w:r>
+      <w:r>
+        <w:t>integer on the ones scale</w:t>
+      </w:r>
+      <w:r>
+        <w:t xml:space="preserve"> identifying the animation to be us</w:t>
+      </w:r>
+      <w:r>
+        <w:t>ed for something like a Sprite.</w:t>
+      </w:r>
+      <w:r>
+        <w:t xml:space="preserve"> Zero is the default animation (AKA no animation). (Default: 0)</w:t>
       </w:r>
     </w:p>
     <w:p>
@@ -2998,11 +2815,9 @@
           <w:numId w:val="9"/>
         </w:numPr>
       </w:pPr>
-      <w:proofErr w:type="spellStart"/>
       <w:r>
         <w:t>AnimationSet</w:t>
       </w:r>
-      <w:proofErr w:type="spellEnd"/>
       <w:r>
         <w:t xml:space="preserve"> (Local)</w:t>
       </w:r>
@@ -3047,6 +2862,9 @@
       <w:r>
         <w:t>. There can only be one default animation, if more than one exists then a warning is presented and only the first default animation set is considered default.</w:t>
       </w:r>
+      <w:r>
+        <w:t xml:space="preserve"> (Default: false)</w:t>
+      </w:r>
     </w:p>
     <w:p>
       <w:pPr>
@@ -3059,6 +2877,9 @@
       <w:r>
         <w:t>FPS (Optional): A floating point number defining how many frames per second the animation runs at.</w:t>
       </w:r>
+      <w:r>
+        <w:t xml:space="preserve"> (Default: 0)</w:t>
+      </w:r>
     </w:p>
     <w:p>
       <w:pPr>
@@ -3069,14 +2890,12 @@
         </w:numPr>
       </w:pPr>
       <w:hyperlink w:anchor="_DID" w:history="1">
-        <w:proofErr w:type="spellStart"/>
         <w:r>
           <w:rPr>
             <w:rStyle w:val="Hyperlink"/>
           </w:rPr>
           <w:t>AssetID</w:t>
         </w:r>
-        <w:proofErr w:type="spellEnd"/>
       </w:hyperlink>
       <w:r>
         <w:t xml:space="preserve"> (Optional)</w:t>
@@ -3109,7 +2928,22 @@
         <w:t xml:space="preserve"> (Optional): A frame defines a single frame of animation. Only attributes are used in a frame.</w:t>
       </w:r>
       <w:r>
-        <w:t xml:space="preserve"> Every attribute is optional but if nothing is assigned then  </w:t>
+        <w:t xml:space="preserve"> Every attribute is optiona</w:t>
+      </w:r>
+      <w:r>
+        <w:t>l but if nothing is assigned the</w:t>
+      </w:r>
+      <w:r>
+        <w:t xml:space="preserve">n </w:t>
+      </w:r>
+      <w:r>
+        <w:t>it is ignored. More tha</w:t>
+      </w:r>
+      <w:r>
+        <w:t>n one frame can exist in the</w:t>
+      </w:r>
+      <w:r>
+        <w:t xml:space="preserve"> AnimationSet.</w:t>
       </w:r>
     </w:p>
     <w:p>
@@ -3127,22 +2961,10 @@
         <w:t>Boolean value i</w:t>
       </w:r>
       <w:r>
-        <w:t xml:space="preserve">f the previous frame should be continued in this frame. The difference between this and </w:t>
-      </w:r>
-      <w:proofErr w:type="spellStart"/>
-      <w:r>
-        <w:t>FrameCount</w:t>
-      </w:r>
-      <w:proofErr w:type="spellEnd"/>
-      <w:r>
-        <w:t xml:space="preserve"> is that this can override the effects of the previous frame.</w:t>
-      </w:r>
-      <w:r>
-        <w:t xml:space="preserve"> Values from the previous frame are used in this frame and can be compounded, so if a Color is used on the previous frame but not on this frame then the previous frame’s Color is used. If the same Color does not exist on the previous </w:t>
-      </w:r>
-      <w:r>
-        <w:lastRenderedPageBreak/>
-        <w:t>Frame but exist on this frame then this frame is the only one with that Color. (Default: false)</w:t>
+        <w:t>f the previous frame should be continued in this frame. The difference between this and FrameCount is that this can override the effects of the previous frame.</w:t>
+      </w:r>
+      <w:r>
+        <w:t xml:space="preserve"> Values from the previous frame are used in this frame and can be compounded, so if a Color is used on the previous frame but not on this frame then the previous frame’s Color is used. If the same Color does not exist on the previous Frame but exist on this frame then this frame is the only one with that Color. (Default: false)</w:t>
       </w:r>
     </w:p>
     <w:p>
@@ -3153,13 +2975,8 @@
           <w:numId w:val="9"/>
         </w:numPr>
       </w:pPr>
-      <w:proofErr w:type="spellStart"/>
-      <w:r>
-        <w:t>FrameCount</w:t>
-      </w:r>
-      <w:proofErr w:type="spellEnd"/>
-      <w:r>
-        <w:t xml:space="preserve">: </w:t>
+      <w:r>
+        <w:t xml:space="preserve">FrameCount: </w:t>
       </w:r>
       <w:r>
         <w:t>Positive integer defining t</w:t>
@@ -3180,14 +2997,12 @@
         <w:t xml:space="preserve">Effect: A </w:t>
       </w:r>
       <w:hyperlink r:id="rId8" w:history="1">
-        <w:proofErr w:type="spellStart"/>
         <w:r>
           <w:rPr>
             <w:rStyle w:val="Hyperlink"/>
           </w:rPr>
           <w:t>Microsoft.Xna.Framework.Graphics.SpriteEffects</w:t>
         </w:r>
-        <w:proofErr w:type="spellEnd"/>
       </w:hyperlink>
       <w:r>
         <w:t xml:space="preserve"> to apply to the animation. (Default: None)</w:t>
@@ -3202,7 +3017,13 @@
         </w:numPr>
       </w:pPr>
       <w:r>
-        <w:t>Color: The tint that the animation will have when it is displayed. A hexadecimal color value in the format of AARRGGBB. (Default: the tint of the sprite)</w:t>
+        <w:t>Color: The tint that the animation will have when it is displayed. A hexadecimal color value in the format of AA</w:t>
+      </w:r>
+      <w:r>
+        <w:t>BBGGRR</w:t>
+      </w:r>
+      <w:r>
+        <w:t>. (Default: the tint of the sprite)</w:t>
       </w:r>
     </w:p>
     <w:p>
@@ -3279,13 +3100,8 @@
           <w:numId w:val="9"/>
         </w:numPr>
       </w:pPr>
-      <w:proofErr w:type="spellStart"/>
-      <w:r>
-        <w:t>RotationFormat</w:t>
-      </w:r>
-      <w:proofErr w:type="spellEnd"/>
-      <w:r>
-        <w:t>: What format the Rotation is stored. This is ignored if Rotation is not used. Possible values are “Radian” or “Degree” which are self-explanatory. (Default: Degree)</w:t>
+      <w:r>
+        <w:t>RotationFormat: What format the Rotation is stored. This is ignored if Rotation is not used. Possible values are “Radian” or “Degree” which are self-explanatory. (Default: Degree)</w:t>
       </w:r>
     </w:p>
     <w:p>
@@ -3300,8 +3116,8 @@
       <w:pPr>
         <w:pStyle w:val="Heading3"/>
       </w:pPr>
-      <w:bookmarkStart w:id="15" w:name="_Assembly_Qualified_Name"/>
-      <w:bookmarkEnd w:id="15"/>
+      <w:bookmarkStart w:id="14" w:name="_Assembly_Qualified_Name"/>
+      <w:bookmarkEnd w:id="14"/>
       <w:r>
         <w:t>Assembly Qualified Name</w:t>
       </w:r>
@@ -3325,6 +3141,7 @@
         <w:pStyle w:val="Heading3"/>
       </w:pPr>
       <w:r>
+        <w:lastRenderedPageBreak/>
         <w:t>General container format</w:t>
       </w:r>
     </w:p>
@@ -3347,19 +3164,11 @@
           <w:rStyle w:val="Emphasis"/>
         </w:rPr>
       </w:pPr>
-      <w:proofErr w:type="gramStart"/>
       <w:r>
         <w:rPr>
           <w:rStyle w:val="Emphasis"/>
         </w:rPr>
-        <w:t>&lt;?xml</w:t>
-      </w:r>
-      <w:proofErr w:type="gramEnd"/>
-      <w:r>
-        <w:rPr>
-          <w:rStyle w:val="Emphasis"/>
-        </w:rPr>
-        <w:t xml:space="preserve"> version="1.0" encoding="utf-8"?&gt;</w:t>
+        <w:t>&lt;?xml version="1.0" encoding="utf-8"?&gt;</w:t>
       </w:r>
     </w:p>
     <w:p>
@@ -3443,8 +3252,72 @@
       <w:pPr>
         <w:pStyle w:val="Heading3"/>
       </w:pPr>
-      <w:r>
-        <w:lastRenderedPageBreak/>
+      <w:bookmarkStart w:id="15" w:name="_Animation_1"/>
+      <w:bookmarkEnd w:id="15"/>
+      <w:r>
+        <w:t xml:space="preserve">Use of </w:t>
+      </w:r>
+      <w:r>
+        <w:t>Animation</w:t>
+      </w:r>
+    </w:p>
+    <w:p>
+      <w:r>
+        <w:t>There are a couple key components in animation: the default animation, local animation, global animation, LocalAID, and AID.</w:t>
+      </w:r>
+    </w:p>
+    <w:p>
+      <w:r>
+        <w:t>The default animation has two meanings. One defines an animation that doesn’t do anything. It simply displays the sprite. The other defines from a list of local animations in an entity, which is the default for the entity.</w:t>
+      </w:r>
+    </w:p>
+    <w:p>
+      <w:r>
+        <w:t>Local animation is a “locally defined” animation</w:t>
+      </w:r>
+      <w:r>
+        <w:t xml:space="preserve"> (which is why it is referred to as “Local” in XML). It is defined on the Sprite in a Sprite Sheet or in an Entity itself.</w:t>
+      </w:r>
+    </w:p>
+    <w:p>
+      <w:r>
+        <w:t>Global animation is “defined globally” in a Sprite Sheet’s Sprite element. It can be accessed by anyone for use.</w:t>
+      </w:r>
+    </w:p>
+    <w:p>
+      <w:r>
+        <w:t xml:space="preserve">When an entity wants to use an animation it can do a couple things. If it has its own animations then it can simply define which of those animations is default and should be used. It can also define an AID, or Animation ID. An AID </w:t>
+      </w:r>
+      <w:r>
+        <w:t xml:space="preserve">is a positive integer where zero is the default (in the first version of the definition) animation. This is true regardless of if there are local or global animations. This basically puts the ID on a one’s scale. </w:t>
+      </w:r>
+      <w:r>
+        <w:t>AIDs depend on a separate attribute called LocalAID.</w:t>
+      </w:r>
+      <w:r>
+        <w:t xml:space="preserve"> </w:t>
+      </w:r>
+    </w:p>
+    <w:p>
+      <w:r>
+        <w:t xml:space="preserve">LocalAID defines if the AID attribute should be applied to local animations values or global animation values. If this is true than the AIDs value references </w:t>
+      </w:r>
+      <w:r>
+        <w:t>the local animations, if false then it references the global animations. The default value for this change based on the local animations, if the entity has local animations then LocalAID is set to true. Else it is set to false.</w:t>
+      </w:r>
+    </w:p>
+    <w:p>
+      <w:r>
+        <w:t>Quick and Important tip: the Override attribute. If your animation doesn’t work, make sure this is set properly.</w:t>
+      </w:r>
+      <w:bookmarkStart w:id="16" w:name="_GoBack"/>
+      <w:bookmarkEnd w:id="16"/>
+    </w:p>
+    <w:p>
+      <w:pPr>
+        <w:pStyle w:val="Heading3"/>
+      </w:pPr>
+      <w:r>
         <w:t>Not supported</w:t>
       </w:r>
       <w:r>
@@ -3460,22 +3333,10 @@
         </w:numPr>
       </w:pPr>
       <w:r>
-        <w:t xml:space="preserve">Animation, this one takes some explaining. Animation </w:t>
-      </w:r>
-      <w:r>
-        <w:rPr>
-          <w:u w:val="single"/>
-        </w:rPr>
-        <w:t>is supported</w:t>
-      </w:r>
-      <w:r>
-        <w:t xml:space="preserve"> but global animation, changing animation, and animation IDs are not. This is due to a lack of foresight into cr</w:t>
-      </w:r>
-      <w:r>
-        <w:t xml:space="preserve">eating the animation ID system. The format, support, and everything mentioned is actually implemented and supported but it works only if used in specific cases. Also the “default animation” is not supported right now and everything in code is zero based right now. Because of that and flaw in the code </w:t>
-      </w:r>
-      <w:r>
-        <w:t>everything that has no animation gets assigned to animation zero (the default animation) but the default animation could be one that is developer assigned so everything gets affected.</w:t>
+        <w:t xml:space="preserve">Partial constructors: When making an entity the whole constrictor must be used, can’t have a “params”, “ref”, or “out” argument, and </w:t>
+      </w:r>
+      <w:r>
+        <w:t>arguments can’t be skipped if in the current version of the code.</w:t>
       </w:r>
     </w:p>
     <w:p>
@@ -3487,35 +3348,13 @@
         </w:numPr>
       </w:pPr>
       <w:r>
-        <w:t>Partial constructors: When making an entity the whole constrictor must be used, can’t have a “</w:t>
-      </w:r>
-      <w:proofErr w:type="spellStart"/>
-      <w:r>
-        <w:t>params</w:t>
-      </w:r>
-      <w:proofErr w:type="spellEnd"/>
-      <w:r>
-        <w:t xml:space="preserve">”, “ref”, or “out” argument, and </w:t>
-      </w:r>
-      <w:r>
-        <w:t>arguments can’t be skipped if in the current version of the code.</w:t>
-      </w:r>
-    </w:p>
-    <w:p>
-      <w:pPr>
-        <w:pStyle w:val="ListParagraph"/>
-        <w:numPr>
-          <w:ilvl w:val="0"/>
-          <w:numId w:val="10"/>
-        </w:numPr>
-      </w:pPr>
-      <w:proofErr w:type="spellStart"/>
-      <w:r>
-        <w:t>RotationFormat</w:t>
-      </w:r>
-      <w:proofErr w:type="spellEnd"/>
-      <w:r>
-        <w:t xml:space="preserve"> is not supported right now (well it is but it could cause an exception if the value is not in floating point format).</w:t>
+        <w:t>RotationFormat is not supported right now (well it is</w:t>
+      </w:r>
+      <w:r>
+        <w:t>,</w:t>
+      </w:r>
+      <w:r>
+        <w:t xml:space="preserve"> but it could cause an exception if the value is not in floating point format).</w:t>
       </w:r>
     </w:p>
     <w:sectPr>
@@ -6081,7 +5920,7 @@
 </file>
 
 <file path=customXml/itemProps1.xml><?xml version="1.0" encoding="utf-8"?>
-<ds:datastoreItem xmlns:ds="http://schemas.openxmlformats.org/officeDocument/2006/customXml" ds:itemID="{51E6F1C8-5421-4BE9-870F-1B88348A1E07}">
+<ds:datastoreItem xmlns:ds="http://schemas.openxmlformats.org/officeDocument/2006/customXml" ds:itemID="{131AF972-AC00-4F0B-BA54-A436CF487DEB}">
   <ds:schemaRefs>
     <ds:schemaRef ds:uri="http://schemas.openxmlformats.org/officeDocument/2006/bibliography"/>
   </ds:schemaRefs>

</xml_diff>

<commit_message>
Implementation of Camera class (get it from Game). Modification of Game so it uses Camera class and has a modular draw function (only draw "where" you want to draw). Some minor modifications to the input classes (internal) so that they would compile with Xbox and WP. Content system now supports Enabled option of Entity and Visible option for Sprites. Finally some minor cleanup in Polar Bear.
</commit_message>
<xml_diff>
--- a/Projects/SGDe/Documentation/Content Format.docx
+++ b/Projects/SGDe/Documentation/Content Format.docx
@@ -220,6 +220,18 @@
     </w:p>
     <w:p>
       <w:pPr>
+        <w:pStyle w:val="ListParagraph"/>
+        <w:numPr>
+          <w:ilvl w:val="1"/>
+          <w:numId w:val="11"/>
+        </w:numPr>
+      </w:pPr>
+      <w:r>
+        <w:t>Addition of Visible and Enabled for Entity.</w:t>
+      </w:r>
+    </w:p>
+    <w:p>
+      <w:pPr>
         <w:pStyle w:val="Heading2"/>
       </w:pPr>
       <w:r>
@@ -579,6 +591,18 @@
     </w:p>
     <w:p>
       <w:pPr>
+        <w:pStyle w:val="ListParagraph"/>
+        <w:numPr>
+          <w:ilvl w:val="0"/>
+          <w:numId w:val="8"/>
+        </w:numPr>
+      </w:pPr>
+      <w:r>
+        <w:t>Enabled (Optional): A Boolean defining if the Entity is enabled or not. If it is not enabled then it will not get updated. (Default: true)</w:t>
+      </w:r>
+    </w:p>
+    <w:p>
+      <w:pPr>
         <w:pStyle w:val="Heading6"/>
       </w:pPr>
       <w:r>
@@ -800,6 +824,7 @@
         </w:numPr>
       </w:pPr>
       <w:r>
+        <w:lastRenderedPageBreak/>
         <w:t xml:space="preserve">Sprite: A sprite defines the visuals used by the </w:t>
       </w:r>
       <w:r>
@@ -827,7 +852,6 @@
         </w:numPr>
       </w:pPr>
       <w:r>
-        <w:lastRenderedPageBreak/>
         <w:t xml:space="preserve">SID: This defines a positive integer that references the </w:t>
       </w:r>
       <w:r>
@@ -1028,20 +1052,10 @@
         </w:numPr>
       </w:pPr>
       <w:r>
-        <w:t>Region (optional): This defines the region of animation frames</w:t>
-      </w:r>
-      <w:r>
-        <w:t xml:space="preserve"> </w:t>
-      </w:r>
-      <w:r>
-        <w:t>to display. (Default: “Full”)</w:t>
-      </w:r>
-      <w:r>
-        <w:t xml:space="preserve">. </w:t>
-      </w:r>
-      <w:r>
-        <w:t>The value “Full” means the full animation should be sued. If “Full” is not used then the value is two dash separated positive integers that define the start and end of the animation region. If one or the both values are left empty then the animation’s value will go in its place. So if “2-4” is used it will play frames 2, 3, and 4. If “-4” is used then it starts at the beginning of the animation and goes to frame 4. If “2-“ is used then it goes from frame 2 to the end of the animation.</w:t>
-      </w:r>
+        <w:t>Visible (Optional): A boolean value that defines if the Sprite is visible. (Default: true)</w:t>
+      </w:r>
+      <w:bookmarkStart w:id="5" w:name="_GoBack"/>
+      <w:bookmarkEnd w:id="5"/>
     </w:p>
     <w:p>
       <w:pPr>
@@ -1052,13 +1066,19 @@
         </w:numPr>
       </w:pPr>
       <w:r>
-        <w:t>Color (optional): The tint that the sprite will have when it is displayed. A hexadecimal color value in the format of AA</w:t>
-      </w:r>
-      <w:r>
-        <w:t>BBGGRR</w:t>
-      </w:r>
-      <w:r>
-        <w:t>. (Default: FFFFFFFF)</w:t>
+        <w:t>Region (optional): This defines the region of animation frames</w:t>
+      </w:r>
+      <w:r>
+        <w:t xml:space="preserve"> </w:t>
+      </w:r>
+      <w:r>
+        <w:t>to display. (Default: “Full”)</w:t>
+      </w:r>
+      <w:r>
+        <w:t xml:space="preserve">. </w:t>
+      </w:r>
+      <w:r>
+        <w:t>The value “Full” means the full animation should be sued. If “Full” is not used then the value is two dash separated positive integers that define the start and end of the animation region. If one or the both values are left empty then the animation’s value will go in its place. So if “2-4” is used it will play frames 2, 3, and 4. If “-4” is used then it starts at the beginning of the animation and goes to frame 4. If “2-“ is used then it goes from frame 2 to the end of the animation.</w:t>
       </w:r>
     </w:p>
     <w:p>
@@ -1070,6 +1090,24 @@
         </w:numPr>
       </w:pPr>
       <w:r>
+        <w:t>Color (optional): The tint that the sprite will have when it is displayed. A hexadecimal color value in the format of AA</w:t>
+      </w:r>
+      <w:r>
+        <w:t>BBGGRR</w:t>
+      </w:r>
+      <w:r>
+        <w:t>. (Default: FFFFFFFF)</w:t>
+      </w:r>
+    </w:p>
+    <w:p>
+      <w:pPr>
+        <w:pStyle w:val="ListParagraph"/>
+        <w:numPr>
+          <w:ilvl w:val="2"/>
+          <w:numId w:val="8"/>
+        </w:numPr>
+      </w:pPr>
+      <w:r>
         <w:t>Override</w:t>
       </w:r>
       <w:r>
@@ -1154,6 +1192,7 @@
         </w:numPr>
       </w:pPr>
       <w:r>
+        <w:lastRenderedPageBreak/>
         <w:t>ScaleAbs/Rel: The scale of a sprite can be adjusted by the animation. “Abs” is absolute scale; “Rel” is relative scale</w:t>
       </w:r>
       <w:r>
@@ -1187,7 +1226,6 @@
         </w:numPr>
       </w:pPr>
       <w:r>
-        <w:lastRenderedPageBreak/>
         <w:t xml:space="preserve">FPS: When the entity is loaded the animation’s FPS is assigned to it. The developer can change this. If the developer changes the animation then and this override exists then the new animation’s FPS is assigned to the sprite and the developer’s FPS is replaced. </w:t>
       </w:r>
     </w:p>
@@ -1517,6 +1555,7 @@
         </w:numPr>
       </w:pPr>
       <w:r>
+        <w:lastRenderedPageBreak/>
         <w:t>&lt;Child node, name ignored&gt;</w:t>
       </w:r>
       <w:r>
@@ -1544,7 +1583,6 @@
         </w:numPr>
       </w:pPr>
       <w:r>
-        <w:lastRenderedPageBreak/>
         <w:t>Index: Positive integer defining the argument’s position. This is primarily for</w:t>
       </w:r>
       <w:r>
@@ -1585,13 +1623,13 @@
       <w:pPr>
         <w:pStyle w:val="Heading4"/>
       </w:pPr>
-      <w:bookmarkStart w:id="5" w:name="_Map"/>
-      <w:bookmarkStart w:id="6" w:name="_Ref279431751"/>
-      <w:bookmarkEnd w:id="5"/>
+      <w:bookmarkStart w:id="6" w:name="_Map"/>
+      <w:bookmarkStart w:id="7" w:name="_Ref279431751"/>
+      <w:bookmarkEnd w:id="6"/>
       <w:r>
         <w:t>Map</w:t>
       </w:r>
-      <w:bookmarkEnd w:id="6"/>
+      <w:bookmarkEnd w:id="7"/>
     </w:p>
     <w:p>
       <w:r>
@@ -1639,8 +1677,8 @@
       <w:pPr>
         <w:pStyle w:val="Heading6"/>
       </w:pPr>
-      <w:bookmarkStart w:id="7" w:name="_Map_1"/>
-      <w:bookmarkEnd w:id="7"/>
+      <w:bookmarkStart w:id="8" w:name="_Map_1"/>
+      <w:bookmarkEnd w:id="8"/>
       <w:r>
         <w:t>Map</w:t>
       </w:r>
@@ -1891,6 +1929,7 @@
         </w:numPr>
       </w:pPr>
       <w:r>
+        <w:lastRenderedPageBreak/>
         <w:t xml:space="preserve">Pharaoh: Defines the physics system for the entire </w:t>
       </w:r>
       <w:r>
@@ -1912,7 +1951,6 @@
         </w:numPr>
       </w:pPr>
       <w:r>
-        <w:lastRenderedPageBreak/>
         <w:t xml:space="preserve">Cell: </w:t>
       </w:r>
       <w:r>
@@ -2070,8 +2108,8 @@
       <w:pPr>
         <w:pStyle w:val="Heading6"/>
       </w:pPr>
-      <w:bookmarkStart w:id="8" w:name="_Resources"/>
-      <w:bookmarkEnd w:id="8"/>
+      <w:bookmarkStart w:id="9" w:name="_Resources"/>
+      <w:bookmarkEnd w:id="9"/>
       <w:r>
         <w:t>Resources</w:t>
       </w:r>
@@ -2194,13 +2232,13 @@
       <w:pPr>
         <w:pStyle w:val="Heading4"/>
       </w:pPr>
-      <w:bookmarkStart w:id="9" w:name="_Game"/>
-      <w:bookmarkStart w:id="10" w:name="_Ref279431714"/>
-      <w:bookmarkEnd w:id="9"/>
+      <w:bookmarkStart w:id="10" w:name="_Game"/>
+      <w:bookmarkStart w:id="11" w:name="_Ref279431714"/>
+      <w:bookmarkEnd w:id="10"/>
       <w:r>
         <w:t>Game</w:t>
       </w:r>
-      <w:bookmarkEnd w:id="10"/>
+      <w:bookmarkEnd w:id="11"/>
     </w:p>
     <w:p>
       <w:r>
@@ -2260,6 +2298,7 @@
         <w:pStyle w:val="Heading6"/>
       </w:pPr>
       <w:r>
+        <w:lastRenderedPageBreak/>
         <w:t>Game</w:t>
       </w:r>
     </w:p>
@@ -2277,7 +2316,6 @@
         </w:numPr>
       </w:pPr>
       <w:r>
-        <w:lastRenderedPageBreak/>
         <w:t>Maps: This is a list of maps used by the game. Contains a list the following elements:</w:t>
       </w:r>
     </w:p>
@@ -2571,6 +2609,7 @@
         </w:numPr>
       </w:pPr>
       <w:r>
+        <w:lastRenderedPageBreak/>
         <w:t xml:space="preserve">FrameTime: TimeSpan that defines the desired amount of time a single frame should last. </w:t>
       </w:r>
       <w:r>
@@ -2603,7 +2642,6 @@
         </w:numPr>
       </w:pPr>
       <w:r>
-        <w:lastRenderedPageBreak/>
         <w:t>MouseVisible (Windows):</w:t>
       </w:r>
       <w:r>
@@ -2682,10 +2720,10 @@
       <w:pPr>
         <w:pStyle w:val="Heading3"/>
       </w:pPr>
-      <w:bookmarkStart w:id="11" w:name="_DID"/>
-      <w:bookmarkStart w:id="12" w:name="_AssetID"/>
-      <w:bookmarkEnd w:id="11"/>
+      <w:bookmarkStart w:id="12" w:name="_DID"/>
+      <w:bookmarkStart w:id="13" w:name="_AssetID"/>
       <w:bookmarkEnd w:id="12"/>
+      <w:bookmarkEnd w:id="13"/>
       <w:r>
         <w:t>AssetID</w:t>
       </w:r>
@@ -2711,8 +2749,8 @@
       <w:pPr>
         <w:pStyle w:val="Heading3"/>
       </w:pPr>
-      <w:bookmarkStart w:id="13" w:name="_Animation"/>
-      <w:bookmarkEnd w:id="13"/>
+      <w:bookmarkStart w:id="14" w:name="_Animation"/>
+      <w:bookmarkEnd w:id="14"/>
       <w:r>
         <w:t>Animation</w:t>
       </w:r>
@@ -2860,7 +2898,11 @@
         </w:r>
       </w:hyperlink>
       <w:r>
-        <w:t>. There can only be one default animation, if more than one exists then a warning is presented and only the first default animation set is considered default.</w:t>
+        <w:t xml:space="preserve">. There can only be one default animation, if more than </w:t>
+      </w:r>
+      <w:r>
+        <w:lastRenderedPageBreak/>
+        <w:t>one exists then a warning is presented and only the first default animation set is considered default.</w:t>
       </w:r>
       <w:r>
         <w:t xml:space="preserve"> (Default: false)</w:t>
@@ -3109,6 +3151,7 @@
         <w:pStyle w:val="Heading2"/>
       </w:pPr>
       <w:r>
+        <w:lastRenderedPageBreak/>
         <w:t>Other</w:t>
       </w:r>
     </w:p>
@@ -3116,8 +3159,8 @@
       <w:pPr>
         <w:pStyle w:val="Heading3"/>
       </w:pPr>
-      <w:bookmarkStart w:id="14" w:name="_Assembly_Qualified_Name"/>
-      <w:bookmarkEnd w:id="14"/>
+      <w:bookmarkStart w:id="15" w:name="_Assembly_Qualified_Name"/>
+      <w:bookmarkEnd w:id="15"/>
       <w:r>
         <w:t>Assembly Qualified Name</w:t>
       </w:r>
@@ -3141,7 +3184,6 @@
         <w:pStyle w:val="Heading3"/>
       </w:pPr>
       <w:r>
-        <w:lastRenderedPageBreak/>
         <w:t>General container format</w:t>
       </w:r>
     </w:p>
@@ -3252,8 +3294,8 @@
       <w:pPr>
         <w:pStyle w:val="Heading3"/>
       </w:pPr>
-      <w:bookmarkStart w:id="15" w:name="_Animation_1"/>
-      <w:bookmarkEnd w:id="15"/>
+      <w:bookmarkStart w:id="16" w:name="_Animation_1"/>
+      <w:bookmarkEnd w:id="16"/>
       <w:r>
         <w:t xml:space="preserve">Use of </w:t>
       </w:r>
@@ -3310,14 +3352,13 @@
       <w:r>
         <w:t>Quick and Important tip: the Override attribute. If your animation doesn’t work, make sure this is set properly.</w:t>
       </w:r>
-      <w:bookmarkStart w:id="16" w:name="_GoBack"/>
-      <w:bookmarkEnd w:id="16"/>
     </w:p>
     <w:p>
       <w:pPr>
         <w:pStyle w:val="Heading3"/>
       </w:pPr>
       <w:r>
+        <w:lastRenderedPageBreak/>
         <w:t>Not supported</w:t>
       </w:r>
       <w:r>
@@ -5920,7 +5961,7 @@
 </file>
 
 <file path=customXml/itemProps1.xml><?xml version="1.0" encoding="utf-8"?>
-<ds:datastoreItem xmlns:ds="http://schemas.openxmlformats.org/officeDocument/2006/customXml" ds:itemID="{131AF972-AC00-4F0B-BA54-A436CF487DEB}">
+<ds:datastoreItem xmlns:ds="http://schemas.openxmlformats.org/officeDocument/2006/customXml" ds:itemID="{1AC9DEE5-5AC2-4208-B028-4A7E93E08688}">
   <ds:schemaRefs>
     <ds:schemaRef ds:uri="http://schemas.openxmlformats.org/officeDocument/2006/bibliography"/>
   </ds:schemaRefs>

</xml_diff>

<commit_message>
Added the Mouse class which was missing. Optimized the calculation of the camera's transform matrix. Sprite content now has an "OffsetOrigin" property. Read the "Content Format.docx" file for an explanation of what it does.
</commit_message>
<xml_diff>
--- a/Projects/SGDe/Documentation/Content Format.docx
+++ b/Projects/SGDe/Documentation/Content Format.docx
@@ -1054,8 +1054,29 @@
       <w:r>
         <w:t>Visible (Optional): A boolean value that defines if the Sprite is visible. (Default: true)</w:t>
       </w:r>
+    </w:p>
+    <w:p>
+      <w:pPr>
+        <w:pStyle w:val="ListParagraph"/>
+        <w:numPr>
+          <w:ilvl w:val="2"/>
+          <w:numId w:val="8"/>
+        </w:numPr>
+      </w:pPr>
+      <w:r>
+        <w:t xml:space="preserve">OffsetOrigin </w:t>
+      </w:r>
+      <w:r>
+        <w:t xml:space="preserve">(Optional): A boolean value that defines if the position of the Sprite should be offset based in its origin. This way if an origin value is defined in animation, instead of changing the position of the Sprite, it will remain </w:t>
+      </w:r>
+      <w:r>
+        <w:t>in the same location as pre-origin.</w:t>
+      </w:r>
       <w:bookmarkStart w:id="5" w:name="_GoBack"/>
       <w:bookmarkEnd w:id="5"/>
+      <w:r>
+        <w:t xml:space="preserve"> (Default: false)</w:t>
+      </w:r>
     </w:p>
     <w:p>
       <w:pPr>
@@ -1171,6 +1192,7 @@
         </w:numPr>
       </w:pPr>
       <w:r>
+        <w:lastRenderedPageBreak/>
         <w:t xml:space="preserve">RotationAbs/Rel: The rotation of a sprite can be adjusted by the animation. “Abs” is absolute rotation; “Rel” is relative rotation </w:t>
       </w:r>
       <w:r>
@@ -1192,7 +1214,6 @@
         </w:numPr>
       </w:pPr>
       <w:r>
-        <w:lastRenderedPageBreak/>
         <w:t>ScaleAbs/Rel: The scale of a sprite can be adjusted by the animation. “Abs” is absolute scale; “Rel” is relative scale</w:t>
       </w:r>
       <w:r>
@@ -1487,7 +1508,11 @@
         <w:t xml:space="preserve">base type is not based off of SGDE.Entity then the custom type will not be saved. The exception to this rule is if the type is not </w:t>
       </w:r>
       <w:r>
-        <w:t>able to be loaded (such as it being in a custom assembly and not in SGDE). If this is the case then the content processor doesn’t do any safety checks on the base type so if the type is not based off SGDE.Entity then</w:t>
+        <w:t xml:space="preserve">able to be loaded (such as it being in a custom assembly and not in SGDE). If this is the case then the content processor doesn’t do any safety checks on the base type so if the type is not </w:t>
+      </w:r>
+      <w:r>
+        <w:lastRenderedPageBreak/>
+        <w:t>based off SGDE.Entity then</w:t>
       </w:r>
       <w:r>
         <w:t xml:space="preserve"> a runtime exception will get thrown when the game tries to load.</w:t>
@@ -1555,7 +1580,6 @@
         </w:numPr>
       </w:pPr>
       <w:r>
-        <w:lastRenderedPageBreak/>
         <w:t>&lt;Child node, name ignored&gt;</w:t>
       </w:r>
       <w:r>
@@ -1905,6 +1929,7 @@
         </w:numPr>
       </w:pPr>
       <w:r>
+        <w:lastRenderedPageBreak/>
         <w:t>Enabled (Optional): Boolean value defining if physics is enabled. The default value is “true” but if set to false the content system will ignore the rest of the physics element.</w:t>
       </w:r>
     </w:p>
@@ -1929,7 +1954,6 @@
         </w:numPr>
       </w:pPr>
       <w:r>
-        <w:lastRenderedPageBreak/>
         <w:t xml:space="preserve">Pharaoh: Defines the physics system for the entire </w:t>
       </w:r>
       <w:r>
@@ -2290,6 +2314,7 @@
     </w:p>
     <w:p>
       <w:r>
+        <w:lastRenderedPageBreak/>
         <w:t>A “Game” is the resource definition of what maps the game contains. “Settings” defines the game’s settings (screen, window, etc.) and map order.</w:t>
       </w:r>
     </w:p>
@@ -2298,7 +2323,6 @@
         <w:pStyle w:val="Heading6"/>
       </w:pPr>
       <w:r>
-        <w:lastRenderedPageBreak/>
         <w:t>Game</w:t>
       </w:r>
     </w:p>
@@ -2594,6 +2618,7 @@
         </w:numPr>
       </w:pPr>
       <w:r>
+        <w:lastRenderedPageBreak/>
         <w:t>FixedTime: Boolean value defining if the game runs on a fixed time step or not. This means that Update is called on a specific interval instead of as-fast-as-it-can.</w:t>
       </w:r>
       <w:r>
@@ -2609,7 +2634,6 @@
         </w:numPr>
       </w:pPr>
       <w:r>
-        <w:lastRenderedPageBreak/>
         <w:t xml:space="preserve">FrameTime: TimeSpan that defines the desired amount of time a single frame should last. </w:t>
       </w:r>
       <w:r>
@@ -2884,6 +2908,7 @@
         </w:numPr>
       </w:pPr>
       <w:r>
+        <w:lastRenderedPageBreak/>
         <w:t xml:space="preserve">Default (Optional): </w:t>
       </w:r>
       <w:r>
@@ -2898,11 +2923,7 @@
         </w:r>
       </w:hyperlink>
       <w:r>
-        <w:t xml:space="preserve">. There can only be one default animation, if more than </w:t>
-      </w:r>
-      <w:r>
-        <w:lastRenderedPageBreak/>
-        <w:t>one exists then a warning is presented and only the first default animation set is considered default.</w:t>
+        <w:t>. There can only be one default animation, if more than one exists then a warning is presented and only the first default animation set is considered default.</w:t>
       </w:r>
       <w:r>
         <w:t xml:space="preserve"> (Default: false)</w:t>
@@ -5961,7 +5982,7 @@
 </file>
 
 <file path=customXml/itemProps1.xml><?xml version="1.0" encoding="utf-8"?>
-<ds:datastoreItem xmlns:ds="http://schemas.openxmlformats.org/officeDocument/2006/customXml" ds:itemID="{1AC9DEE5-5AC2-4208-B028-4A7E93E08688}">
+<ds:datastoreItem xmlns:ds="http://schemas.openxmlformats.org/officeDocument/2006/customXml" ds:itemID="{666ADB65-A888-4CF4-ACD3-CD12023EC525}">
   <ds:schemaRefs>
     <ds:schemaRef ds:uri="http://schemas.openxmlformats.org/officeDocument/2006/bibliography"/>
   </ds:schemaRefs>

</xml_diff>

<commit_message>
Very minor cleanup of Tyrus and Randall and Tyrus. Completion of constructor code (so that it is more flexible with custom type constructor data. You shouldn't need to implement every single argument for a constructor now [if you get problems with this, email me]). Addition of "UseDefault" option for custom types. This means that you can use the default value that the parameter it's specified on uses (see Content Format.docx for more details and usage). Some more work on Input.
</commit_message>
<xml_diff>
--- a/Projects/SGDe/Documentation/Content Format.docx
+++ b/Projects/SGDe/Documentation/Content Format.docx
@@ -232,6 +232,18 @@
     </w:p>
     <w:p>
       <w:pPr>
+        <w:pStyle w:val="ListParagraph"/>
+        <w:numPr>
+          <w:ilvl w:val="1"/>
+          <w:numId w:val="11"/>
+        </w:numPr>
+      </w:pPr>
+      <w:r>
+        <w:t>Addition of option to use default value for an Entity’s custom constructor arguments.</w:t>
+      </w:r>
+    </w:p>
+    <w:p>
+      <w:pPr>
         <w:pStyle w:val="Heading2"/>
       </w:pPr>
       <w:r>
@@ -351,6 +363,7 @@
       <w:bookmarkStart w:id="1" w:name="_Ref279174892"/>
       <w:bookmarkEnd w:id="0"/>
       <w:r>
+        <w:lastRenderedPageBreak/>
         <w:t>Types</w:t>
       </w:r>
       <w:bookmarkEnd w:id="1"/>
@@ -392,7 +405,6 @@
         <w:pStyle w:val="Heading5"/>
       </w:pPr>
       <w:r>
-        <w:lastRenderedPageBreak/>
         <w:t>Format</w:t>
       </w:r>
     </w:p>
@@ -764,6 +776,7 @@
         </w:numPr>
       </w:pPr>
       <w:r>
+        <w:lastRenderedPageBreak/>
         <w:t>Float: A floating point number.</w:t>
       </w:r>
     </w:p>
@@ -824,7 +837,6 @@
         </w:numPr>
       </w:pPr>
       <w:r>
-        <w:lastRenderedPageBreak/>
         <w:t xml:space="preserve">Sprite: A sprite defines the visuals used by the </w:t>
       </w:r>
       <w:r>
@@ -1072,8 +1084,6 @@
       <w:r>
         <w:t>in the same location as pre-origin.</w:t>
       </w:r>
-      <w:bookmarkStart w:id="5" w:name="_GoBack"/>
-      <w:bookmarkEnd w:id="5"/>
       <w:r>
         <w:t xml:space="preserve"> (Default: false)</w:t>
       </w:r>
@@ -1153,7 +1163,11 @@
         <w:t>value</w:t>
       </w:r>
       <w:r>
-        <w:t xml:space="preserve"> for the sprite, in which case the sprite’s values are used until the animation has a value that (with this attribute) can override the </w:t>
+        <w:t xml:space="preserve"> for the sprite, in which case the sprite’s values are used until the </w:t>
+      </w:r>
+      <w:r>
+        <w:lastRenderedPageBreak/>
+        <w:t xml:space="preserve">animation has a value that (with this attribute) can override the </w:t>
       </w:r>
       <w:r>
         <w:t>sprite’s value. Supported values:</w:t>
@@ -1192,7 +1206,6 @@
         </w:numPr>
       </w:pPr>
       <w:r>
-        <w:lastRenderedPageBreak/>
         <w:t xml:space="preserve">RotationAbs/Rel: The rotation of a sprite can be adjusted by the animation. “Abs” is absolute rotation; “Rel” is relative rotation </w:t>
       </w:r>
       <w:r>
@@ -1505,14 +1518,14 @@
         <w:t xml:space="preserve">f the </w:t>
       </w:r>
       <w:r>
-        <w:t xml:space="preserve">base type is not based off of SGDE.Entity then the custom type will not be saved. The exception to this rule is if the type is not </w:t>
-      </w:r>
-      <w:r>
-        <w:t xml:space="preserve">able to be loaded (such as it being in a custom assembly and not in SGDE). If this is the case then the content processor doesn’t do any safety checks on the base type so if the type is not </w:t>
+        <w:t xml:space="preserve">base type is not based off of SGDE.Entity then the custom type will not be </w:t>
       </w:r>
       <w:r>
         <w:lastRenderedPageBreak/>
-        <w:t>based off SGDE.Entity then</w:t>
+        <w:t xml:space="preserve">saved. The exception to this rule is if the type is not </w:t>
+      </w:r>
+      <w:r>
+        <w:t>able to be loaded (such as it being in a custom assembly and not in SGDE). If this is the case then the content processor doesn’t do any safety checks on the base type so if the type is not based off SGDE.Entity then</w:t>
       </w:r>
       <w:r>
         <w:t xml:space="preserve"> a runtime exception will get thrown when the game tries to load.</w:t>
@@ -1628,7 +1641,10 @@
         </w:numPr>
       </w:pPr>
       <w:r>
-        <w:t>Type: The Assembly Qualified Name for the argument.</w:t>
+        <w:t>UseDefault</w:t>
+      </w:r>
+      <w:r>
+        <w:t xml:space="preserve"> (Optional): </w:t>
       </w:r>
     </w:p>
     <w:p>
@@ -1640,20 +1656,61 @@
         </w:numPr>
       </w:pPr>
       <w:r>
-        <w:t>Value: The value for the argument (based on the argument type). If the type contains a “Parse(String)” function then that is used to convert this value into the data type, as long as the type can be loaded.</w:t>
+        <w:t>Type</w:t>
+      </w:r>
+      <w:r>
+        <w:t>: A String that defines t</w:t>
+      </w:r>
+      <w:r>
+        <w:t xml:space="preserve">he </w:t>
+      </w:r>
+      <w:hyperlink w:anchor="_Assembly_Qualified_Name" w:history="1">
+        <w:r>
+          <w:rPr>
+            <w:rStyle w:val="Hyperlink"/>
+          </w:rPr>
+          <w:t>Assembly Qualified Name</w:t>
+        </w:r>
+      </w:hyperlink>
+      <w:r>
+        <w:t xml:space="preserve"> for the argument.</w:t>
+      </w:r>
+      <w:r>
+        <w:t xml:space="preserve"> This is optional when UseDefault is “true”.</w:t>
+      </w:r>
+    </w:p>
+    <w:p>
+      <w:pPr>
+        <w:pStyle w:val="ListParagraph"/>
+        <w:numPr>
+          <w:ilvl w:val="5"/>
+          <w:numId w:val="8"/>
+        </w:numPr>
+      </w:pPr>
+      <w:r>
+        <w:t>Value: A String representation of t</w:t>
+      </w:r>
+      <w:r>
+        <w:t>he value for the argument (based on the argument type). If the type contains a “Parse(String)” function then that is used to convert this value into the data type, as long as the type can be loaded.</w:t>
+      </w:r>
+      <w:r>
+        <w:t xml:space="preserve"> </w:t>
+      </w:r>
+      <w:r>
+        <w:t>This is optional when UseDefault is “true”.</w:t>
       </w:r>
     </w:p>
     <w:p>
       <w:pPr>
         <w:pStyle w:val="Heading4"/>
       </w:pPr>
-      <w:bookmarkStart w:id="6" w:name="_Map"/>
-      <w:bookmarkStart w:id="7" w:name="_Ref279431751"/>
+      <w:bookmarkStart w:id="5" w:name="_Map"/>
+      <w:bookmarkStart w:id="6" w:name="_Ref279431751"/>
+      <w:bookmarkEnd w:id="5"/>
+      <w:r>
+        <w:t>Map</w:t>
+      </w:r>
       <w:bookmarkEnd w:id="6"/>
-      <w:r>
-        <w:t>Map</w:t>
-      </w:r>
-      <w:bookmarkEnd w:id="7"/>
     </w:p>
     <w:p>
       <w:r>
@@ -1701,8 +1758,8 @@
       <w:pPr>
         <w:pStyle w:val="Heading6"/>
       </w:pPr>
-      <w:bookmarkStart w:id="8" w:name="_Map_1"/>
-      <w:bookmarkEnd w:id="8"/>
+      <w:bookmarkStart w:id="7" w:name="_Map_1"/>
+      <w:bookmarkEnd w:id="7"/>
       <w:r>
         <w:t>Map</w:t>
       </w:r>
@@ -1810,6 +1867,7 @@
         </w:numPr>
       </w:pPr>
       <w:r>
+        <w:lastRenderedPageBreak/>
         <w:t xml:space="preserve">Layout: </w:t>
       </w:r>
       <w:r>
@@ -1929,7 +1987,6 @@
         </w:numPr>
       </w:pPr>
       <w:r>
-        <w:lastRenderedPageBreak/>
         <w:t>Enabled (Optional): Boolean value defining if physics is enabled. The default value is “true” but if set to false the content system will ignore the rest of the physics element.</w:t>
       </w:r>
     </w:p>
@@ -2132,8 +2189,8 @@
       <w:pPr>
         <w:pStyle w:val="Heading6"/>
       </w:pPr>
-      <w:bookmarkStart w:id="9" w:name="_Resources"/>
-      <w:bookmarkEnd w:id="9"/>
+      <w:bookmarkStart w:id="8" w:name="_Resources"/>
+      <w:bookmarkEnd w:id="8"/>
       <w:r>
         <w:t>Resources</w:t>
       </w:r>
@@ -2238,6 +2295,7 @@
         </w:numPr>
       </w:pPr>
       <w:r>
+        <w:lastRenderedPageBreak/>
         <w:t xml:space="preserve">Entity: No relation to the parent element, this defines the actual entity type. This can be either a built in Entity type (see </w:t>
       </w:r>
       <w:hyperlink w:anchor="_Entity" w:history="1">
@@ -2256,13 +2314,13 @@
       <w:pPr>
         <w:pStyle w:val="Heading4"/>
       </w:pPr>
-      <w:bookmarkStart w:id="10" w:name="_Game"/>
-      <w:bookmarkStart w:id="11" w:name="_Ref279431714"/>
+      <w:bookmarkStart w:id="9" w:name="_Game"/>
+      <w:bookmarkStart w:id="10" w:name="_Ref279431714"/>
+      <w:bookmarkEnd w:id="9"/>
+      <w:r>
+        <w:t>Game</w:t>
+      </w:r>
       <w:bookmarkEnd w:id="10"/>
-      <w:r>
-        <w:t>Game</w:t>
-      </w:r>
-      <w:bookmarkEnd w:id="11"/>
     </w:p>
     <w:p>
       <w:r>
@@ -2314,7 +2372,6 @@
     </w:p>
     <w:p>
       <w:r>
-        <w:lastRenderedPageBreak/>
         <w:t>A “Game” is the resource definition of what maps the game contains. “Settings” defines the game’s settings (screen, window, etc.) and map order.</w:t>
       </w:r>
     </w:p>
@@ -2537,6 +2594,7 @@
         </w:numPr>
       </w:pPr>
       <w:r>
+        <w:lastRenderedPageBreak/>
         <w:t>Fullscreen (Windows/Windows Phone)</w:t>
       </w:r>
       <w:r>
@@ -2618,7 +2676,6 @@
         </w:numPr>
       </w:pPr>
       <w:r>
-        <w:lastRenderedPageBreak/>
         <w:t>FixedTime: Boolean value defining if the game runs on a fixed time step or not. This means that Update is called on a specific interval instead of as-fast-as-it-can.</w:t>
       </w:r>
       <w:r>
@@ -2744,37 +2801,37 @@
       <w:pPr>
         <w:pStyle w:val="Heading3"/>
       </w:pPr>
-      <w:bookmarkStart w:id="12" w:name="_DID"/>
-      <w:bookmarkStart w:id="13" w:name="_AssetID"/>
+      <w:bookmarkStart w:id="11" w:name="_DID"/>
+      <w:bookmarkStart w:id="12" w:name="_AssetID"/>
+      <w:bookmarkEnd w:id="11"/>
       <w:bookmarkEnd w:id="12"/>
+      <w:r>
+        <w:t>AssetID</w:t>
+      </w:r>
+    </w:p>
+    <w:p>
+      <w:r>
+        <w:t>A</w:t>
+      </w:r>
+      <w:r>
+        <w:t>n</w:t>
+      </w:r>
+      <w:r>
+        <w:t xml:space="preserve"> “</w:t>
+      </w:r>
+      <w:r>
+        <w:t>AssetID</w:t>
+      </w:r>
+      <w:r>
+        <w:t>” is a developer ID. It is an attribute that contains a String to reference an object by a developer.</w:t>
+      </w:r>
+    </w:p>
+    <w:p>
+      <w:pPr>
+        <w:pStyle w:val="Heading3"/>
+      </w:pPr>
+      <w:bookmarkStart w:id="13" w:name="_Animation"/>
       <w:bookmarkEnd w:id="13"/>
-      <w:r>
-        <w:t>AssetID</w:t>
-      </w:r>
-    </w:p>
-    <w:p>
-      <w:r>
-        <w:t>A</w:t>
-      </w:r>
-      <w:r>
-        <w:t>n</w:t>
-      </w:r>
-      <w:r>
-        <w:t xml:space="preserve"> “</w:t>
-      </w:r>
-      <w:r>
-        <w:t>AssetID</w:t>
-      </w:r>
-      <w:r>
-        <w:t>” is a developer ID. It is an attribute that contains a String to reference an object by a developer.</w:t>
-      </w:r>
-    </w:p>
-    <w:p>
-      <w:pPr>
-        <w:pStyle w:val="Heading3"/>
-      </w:pPr>
-      <w:bookmarkStart w:id="14" w:name="_Animation"/>
-      <w:bookmarkEnd w:id="14"/>
       <w:r>
         <w:t>Animation</w:t>
       </w:r>
@@ -2809,6 +2866,7 @@
         <w:pStyle w:val="Heading4"/>
       </w:pPr>
       <w:r>
+        <w:lastRenderedPageBreak/>
         <w:t>Format</w:t>
       </w:r>
     </w:p>
@@ -2908,7 +2966,6 @@
         </w:numPr>
       </w:pPr>
       <w:r>
-        <w:lastRenderedPageBreak/>
         <w:t xml:space="preserve">Default (Optional): </w:t>
       </w:r>
       <w:r>
@@ -3098,7 +3155,11 @@
         </w:numPr>
       </w:pPr>
       <w:r>
-        <w:t>Frame: A rectangle that defines the area of the sprite sheet to display. The first value is the X position of the upper-left hand corner of the rectangle. The second is the Y position of the upper-left hand corner of the rectangle. The third value is the width of the rectangle. The fourth value is the height of the rectangle. (Default: the entire sprite sheet)</w:t>
+        <w:t xml:space="preserve">Frame: A rectangle that defines the area of the sprite sheet to display. The first value is the X position of the upper-left hand corner of the rectangle. The second is the Y position of the upper-left hand corner of </w:t>
+      </w:r>
+      <w:r>
+        <w:lastRenderedPageBreak/>
+        <w:t>the rectangle. The third value is the width of the rectangle. The fourth value is the height of the rectangle. (Default: the entire sprite sheet)</w:t>
       </w:r>
     </w:p>
     <w:p>
@@ -3172,7 +3233,6 @@
         <w:pStyle w:val="Heading2"/>
       </w:pPr>
       <w:r>
-        <w:lastRenderedPageBreak/>
         <w:t>Other</w:t>
       </w:r>
     </w:p>
@@ -3180,8 +3240,8 @@
       <w:pPr>
         <w:pStyle w:val="Heading3"/>
       </w:pPr>
-      <w:bookmarkStart w:id="15" w:name="_Assembly_Qualified_Name"/>
-      <w:bookmarkEnd w:id="15"/>
+      <w:bookmarkStart w:id="14" w:name="_Assembly_Qualified_Name"/>
+      <w:bookmarkEnd w:id="14"/>
       <w:r>
         <w:t>Assembly Qualified Name</w:t>
       </w:r>
@@ -3199,6 +3259,11 @@
       <w:r>
         <w:t>” is a universal ID which is used to identify a type in .Net. The basic format is “&lt;full namespace&gt;.&lt;class name&gt;, &lt;assembly&gt;”. If you don’t know, an assembly is the DLL/EXE that you run or reference from your program.</w:t>
       </w:r>
+      <w:r>
+        <w:t xml:space="preserve"> Also, for everything except the assembly, no spaces should be used. If spaces exist then you will get a warning and the type will not load.</w:t>
+      </w:r>
+      <w:bookmarkStart w:id="15" w:name="_GoBack"/>
+      <w:bookmarkEnd w:id="15"/>
     </w:p>
     <w:p>
       <w:pPr>
@@ -3344,6 +3409,7 @@
     </w:p>
     <w:p>
       <w:r>
+        <w:lastRenderedPageBreak/>
         <w:t>Global animation is “defined globally” in a Sprite Sheet’s Sprite element. It can be accessed by anyone for use.</w:t>
       </w:r>
     </w:p>
@@ -3379,7 +3445,6 @@
         <w:pStyle w:val="Heading3"/>
       </w:pPr>
       <w:r>
-        <w:lastRenderedPageBreak/>
         <w:t>Not supported</w:t>
       </w:r>
       <w:r>
@@ -3395,10 +3460,16 @@
         </w:numPr>
       </w:pPr>
       <w:r>
-        <w:t xml:space="preserve">Partial constructors: When making an entity the whole constrictor must be used, can’t have a “params”, “ref”, or “out” argument, and </w:t>
-      </w:r>
-      <w:r>
-        <w:t>arguments can’t be skipped if in the current version of the code.</w:t>
+        <w:t>Constructors</w:t>
+      </w:r>
+      <w:r>
+        <w:t xml:space="preserve"> can’t have a “params”, “ref”, or “out” argument</w:t>
+      </w:r>
+      <w:r>
+        <w:t>. If arguments are skipped, the last argument should be used</w:t>
+      </w:r>
+      <w:r>
+        <w:t>. If the last argument is not used then it might not use the correct constructor when loading the game.</w:t>
       </w:r>
     </w:p>
     <w:p>
@@ -5982,7 +6053,7 @@
 </file>
 
 <file path=customXml/itemProps1.xml><?xml version="1.0" encoding="utf-8"?>
-<ds:datastoreItem xmlns:ds="http://schemas.openxmlformats.org/officeDocument/2006/customXml" ds:itemID="{666ADB65-A888-4CF4-ACD3-CD12023EC525}">
+<ds:datastoreItem xmlns:ds="http://schemas.openxmlformats.org/officeDocument/2006/customXml" ds:itemID="{876B1672-C805-4E6D-A1E9-23EC24BD7528}">
   <ds:schemaRefs>
     <ds:schemaRef ds:uri="http://schemas.openxmlformats.org/officeDocument/2006/bibliography"/>
   </ds:schemaRefs>

</xml_diff>

<commit_message>
Levels can have initial camera positions in the content system. Fixed content system's method of sorting. Added ability to add and remove InputHandlers. Made sure that when used on Xbox, camera takes safe zones into account. Pretty good number of changes to Game so that it is possible to use SGDe without using the content system at all. To do this you set "UseContentSystem" to false before calling the base Initialize function. SpriteBatch has been depreciated in Game in favor of Graphics2D which is based off of SpriteBatch so no change in code is necessary.
</commit_message>
<xml_diff>
--- a/Projects/SGDe/Documentation/Content Format.docx
+++ b/Projects/SGDe/Documentation/Content Format.docx
@@ -25,7 +25,15 @@
     </w:p>
     <w:p>
       <w:r>
-        <w:t>This document is intended to explain the file formats used by SGDe.</w:t>
+        <w:t xml:space="preserve">This document is intended to explain the file formats used by </w:t>
+      </w:r>
+      <w:proofErr w:type="spellStart"/>
+      <w:r>
+        <w:t>SGDe</w:t>
+      </w:r>
+      <w:proofErr w:type="spellEnd"/>
+      <w:r>
+        <w:t>.</w:t>
       </w:r>
     </w:p>
     <w:p>
@@ -105,9 +113,11 @@
       <w:r>
         <w:t>“</w:t>
       </w:r>
+      <w:proofErr w:type="spellStart"/>
       <w:r>
         <w:t>EntityPos</w:t>
       </w:r>
+      <w:proofErr w:type="spellEnd"/>
       <w:r>
         <w:t>”</w:t>
       </w:r>
@@ -138,9 +148,11 @@
       <w:r>
         <w:t>”, “</w:t>
       </w:r>
+      <w:proofErr w:type="spellStart"/>
       <w:r>
         <w:t>EntityDefined</w:t>
       </w:r>
+      <w:proofErr w:type="spellEnd"/>
       <w:r>
         <w:t>” has been renamed “</w:t>
       </w:r>
@@ -163,12 +175,14 @@
         <w:t xml:space="preserve">DID has been renamed </w:t>
       </w:r>
       <w:hyperlink w:anchor="_AssetID" w:history="1">
+        <w:proofErr w:type="spellStart"/>
         <w:r>
           <w:rPr>
             <w:rStyle w:val="Hyperlink"/>
           </w:rPr>
           <w:t>AssetID</w:t>
         </w:r>
+        <w:proofErr w:type="spellEnd"/>
       </w:hyperlink>
       <w:r>
         <w:t>.</w:t>
@@ -183,18 +197,44 @@
         </w:numPr>
       </w:pPr>
       <w:r>
-        <w:t>All references to SpriteMap have been renamed “SpriteSheet” since a SpriteMap would defi</w:t>
+        <w:t xml:space="preserve">All references to </w:t>
+      </w:r>
+      <w:proofErr w:type="spellStart"/>
+      <w:r>
+        <w:t>SpriteMap</w:t>
+      </w:r>
+      <w:proofErr w:type="spellEnd"/>
+      <w:r>
+        <w:t xml:space="preserve"> have been renamed “</w:t>
+      </w:r>
+      <w:proofErr w:type="spellStart"/>
+      <w:r>
+        <w:t>SpriteSheet</w:t>
+      </w:r>
+      <w:proofErr w:type="spellEnd"/>
+      <w:r>
+        <w:t xml:space="preserve">” since a </w:t>
+      </w:r>
+      <w:proofErr w:type="spellStart"/>
+      <w:r>
+        <w:t>SpriteMap</w:t>
+      </w:r>
+      <w:proofErr w:type="spellEnd"/>
+      <w:r>
+        <w:t xml:space="preserve"> would defi</w:t>
       </w:r>
       <w:r>
         <w:t xml:space="preserve">ne the sprite layout while </w:t>
       </w:r>
       <w:hyperlink w:anchor="_Sprite_Sheet" w:history="1">
+        <w:proofErr w:type="spellStart"/>
         <w:r>
           <w:rPr>
             <w:rStyle w:val="Hyperlink"/>
           </w:rPr>
           <w:t>SpriteSheet</w:t>
         </w:r>
+        <w:proofErr w:type="spellEnd"/>
       </w:hyperlink>
       <w:r>
         <w:t xml:space="preserve"> defines the sprite image itself.</w:t>
@@ -240,6 +280,38 @@
       </w:pPr>
       <w:r>
         <w:t>Addition of option to use default value for an Entity’s custom constructor arguments.</w:t>
+      </w:r>
+    </w:p>
+    <w:p>
+      <w:pPr>
+        <w:pStyle w:val="ListParagraph"/>
+        <w:numPr>
+          <w:ilvl w:val="1"/>
+          <w:numId w:val="11"/>
+        </w:numPr>
+      </w:pPr>
+      <w:hyperlink w:anchor="_Settings" w:history="1">
+        <w:r>
+          <w:rPr>
+            <w:rStyle w:val="Hyperlink"/>
+          </w:rPr>
+          <w:t>Ga</w:t>
+        </w:r>
+        <w:r>
+          <w:rPr>
+            <w:rStyle w:val="Hyperlink"/>
+          </w:rPr>
+          <w:t>m</w:t>
+        </w:r>
+        <w:r>
+          <w:rPr>
+            <w:rStyle w:val="Hyperlink"/>
+          </w:rPr>
+          <w:t>e</w:t>
+        </w:r>
+      </w:hyperlink>
+      <w:r>
+        <w:t xml:space="preserve"> maps now have an initial camera position tag.</w:t>
       </w:r>
     </w:p>
     <w:p>
@@ -336,8 +408,13 @@
         <w:pStyle w:val="Heading2"/>
       </w:pPr>
       <w:r>
-        <w:t>*.sgde</w:t>
-      </w:r>
+        <w:t>*.</w:t>
+      </w:r>
+      <w:proofErr w:type="spellStart"/>
+      <w:r>
+        <w:t>sgde</w:t>
+      </w:r>
+      <w:proofErr w:type="spellEnd"/>
     </w:p>
     <w:p>
       <w:pPr>
@@ -391,13 +468,21 @@
         <w:t>the content project will throw an exception.</w:t>
       </w:r>
       <w:r>
-        <w:t xml:space="preserve"> The XML element name is Sprite</w:t>
+        <w:t xml:space="preserve"> The XML element name is </w:t>
+      </w:r>
+      <w:proofErr w:type="spellStart"/>
+      <w:r>
+        <w:t>Sprite</w:t>
       </w:r>
       <w:r>
         <w:t>Sheet</w:t>
       </w:r>
       <w:r>
-        <w:t>s.</w:t>
+        <w:t>s</w:t>
+      </w:r>
+      <w:proofErr w:type="spellEnd"/>
+      <w:r>
+        <w:t>.</w:t>
       </w:r>
     </w:p>
     <w:p>
@@ -409,6 +494,7 @@
       </w:r>
     </w:p>
     <w:p>
+      <w:proofErr w:type="spellStart"/>
       <w:r>
         <w:t>Sprite</w:t>
       </w:r>
@@ -416,7 +502,11 @@
         <w:t>Sheet</w:t>
       </w:r>
       <w:r>
-        <w:t>s contain</w:t>
+        <w:t>s</w:t>
+      </w:r>
+      <w:proofErr w:type="spellEnd"/>
+      <w:r>
+        <w:t xml:space="preserve"> contain</w:t>
       </w:r>
       <w:r>
         <w:t xml:space="preserve"> </w:t>
@@ -433,6 +523,7 @@
       <w:r>
         <w:t xml:space="preserve">: </w:t>
       </w:r>
+      <w:proofErr w:type="spellStart"/>
       <w:r>
         <w:rPr>
           <w:i/>
@@ -445,15 +536,21 @@
         </w:rPr>
         <w:t>Sheet</w:t>
       </w:r>
+      <w:proofErr w:type="spellEnd"/>
       <w:r>
         <w:t>.</w:t>
       </w:r>
       <w:r>
-        <w:t xml:space="preserve"> A “Sprite</w:t>
+        <w:t xml:space="preserve"> A “</w:t>
+      </w:r>
+      <w:proofErr w:type="spellStart"/>
+      <w:r>
+        <w:t>Sprite</w:t>
       </w:r>
       <w:r>
         <w:t>Sheet</w:t>
       </w:r>
+      <w:proofErr w:type="spellEnd"/>
       <w:r>
         <w:t xml:space="preserve">” defines a sprite sheet/map that contains one </w:t>
       </w:r>
@@ -468,12 +565,14 @@
       <w:pPr>
         <w:pStyle w:val="Heading6"/>
       </w:pPr>
+      <w:proofErr w:type="spellStart"/>
       <w:r>
         <w:t>Sprite</w:t>
       </w:r>
       <w:r>
         <w:t>Sheet</w:t>
       </w:r>
+      <w:proofErr w:type="spellEnd"/>
     </w:p>
     <w:p>
       <w:r>
@@ -663,12 +762,14 @@
         </w:numPr>
       </w:pPr>
       <w:hyperlink w:anchor="_DID" w:history="1">
+        <w:proofErr w:type="spellStart"/>
         <w:r>
           <w:rPr>
             <w:rStyle w:val="Hyperlink"/>
           </w:rPr>
           <w:t>AssetID</w:t>
         </w:r>
+        <w:proofErr w:type="spellEnd"/>
       </w:hyperlink>
       <w:r>
         <w:t xml:space="preserve"> (Optional)</w:t>
@@ -999,14 +1100,26 @@
           <w:numId w:val="8"/>
         </w:numPr>
       </w:pPr>
+      <w:proofErr w:type="spellStart"/>
       <w:r>
         <w:t>LocalAID</w:t>
       </w:r>
+      <w:proofErr w:type="spellEnd"/>
       <w:r>
         <w:t xml:space="preserve"> (Optional): This </w:t>
       </w:r>
       <w:r>
-        <w:t>defines a boolean that defines i</w:t>
+        <w:t xml:space="preserve">defines a </w:t>
+      </w:r>
+      <w:proofErr w:type="spellStart"/>
+      <w:proofErr w:type="gramStart"/>
+      <w:r>
+        <w:t>boolean</w:t>
+      </w:r>
+      <w:proofErr w:type="spellEnd"/>
+      <w:proofErr w:type="gramEnd"/>
+      <w:r>
+        <w:t xml:space="preserve"> that defines i</w:t>
       </w:r>
       <w:r>
         <w:t>f the Entity</w:t>
@@ -1044,12 +1157,14 @@
         </w:numPr>
       </w:pPr>
       <w:hyperlink w:anchor="_DID" w:history="1">
+        <w:proofErr w:type="spellStart"/>
         <w:r>
           <w:rPr>
             <w:rStyle w:val="Hyperlink"/>
           </w:rPr>
           <w:t>AssetID</w:t>
         </w:r>
+        <w:proofErr w:type="spellEnd"/>
       </w:hyperlink>
       <w:r>
         <w:t xml:space="preserve"> (Optional)</w:t>
@@ -1064,7 +1179,17 @@
         </w:numPr>
       </w:pPr>
       <w:r>
-        <w:t>Visible (Optional): A boolean value that defines if the Sprite is visible. (Default: true)</w:t>
+        <w:t xml:space="preserve">Visible (Optional): A </w:t>
+      </w:r>
+      <w:proofErr w:type="spellStart"/>
+      <w:proofErr w:type="gramStart"/>
+      <w:r>
+        <w:t>boolean</w:t>
+      </w:r>
+      <w:proofErr w:type="spellEnd"/>
+      <w:proofErr w:type="gramEnd"/>
+      <w:r>
+        <w:t xml:space="preserve"> value that defines if the Sprite is visible. (Default: true)</w:t>
       </w:r>
     </w:p>
     <w:p>
@@ -1075,11 +1200,26 @@
           <w:numId w:val="8"/>
         </w:numPr>
       </w:pPr>
-      <w:r>
-        <w:t xml:space="preserve">OffsetOrigin </w:t>
-      </w:r>
-      <w:r>
-        <w:t xml:space="preserve">(Optional): A boolean value that defines if the position of the Sprite should be offset based in its origin. This way if an origin value is defined in animation, instead of changing the position of the Sprite, it will remain </w:t>
+      <w:proofErr w:type="spellStart"/>
+      <w:r>
+        <w:t>OffsetOrigin</w:t>
+      </w:r>
+      <w:proofErr w:type="spellEnd"/>
+      <w:r>
+        <w:t xml:space="preserve"> </w:t>
+      </w:r>
+      <w:r>
+        <w:t xml:space="preserve">(Optional): A </w:t>
+      </w:r>
+      <w:proofErr w:type="spellStart"/>
+      <w:proofErr w:type="gramStart"/>
+      <w:r>
+        <w:t>boolean</w:t>
+      </w:r>
+      <w:proofErr w:type="spellEnd"/>
+      <w:proofErr w:type="gramEnd"/>
+      <w:r>
+        <w:t xml:space="preserve"> value that defines if the position of the Sprite should be offset based in its origin. This way if an origin value is defined in animation, instead of changing the position of the Sprite, it will remain </w:t>
       </w:r>
       <w:r>
         <w:t>in the same location as pre-origin.</w:t>
@@ -1109,7 +1249,23 @@
         <w:t xml:space="preserve">. </w:t>
       </w:r>
       <w:r>
-        <w:t>The value “Full” means the full animation should be sued. If “Full” is not used then the value is two dash separated positive integers that define the start and end of the animation region. If one or the both values are left empty then the animation’s value will go in its place. So if “2-4” is used it will play frames 2, 3, and 4. If “-4” is used then it starts at the beginning of the animation and goes to frame 4. If “2-“ is used then it goes from frame 2 to the end of the animation.</w:t>
+        <w:t xml:space="preserve">The value “Full” means the full animation should be sued. If “Full” is not used then the value is two </w:t>
+      </w:r>
+      <w:proofErr w:type="gramStart"/>
+      <w:r>
+        <w:t>dash</w:t>
+      </w:r>
+      <w:proofErr w:type="gramEnd"/>
+      <w:r>
+        <w:t xml:space="preserve"> separated positive integers that define the start and end of the animation region. If one or the both values are left empty then the animation’s value will go in its place. So if “2-4” is used it will play frames 2, 3, and 4. If “-4” is used then it starts at the beginning of the animation and goes to frame 4. If “2-</w:t>
+      </w:r>
+      <w:proofErr w:type="gramStart"/>
+      <w:r>
+        <w:t>“ is</w:t>
+      </w:r>
+      <w:proofErr w:type="gramEnd"/>
+      <w:r>
+        <w:t xml:space="preserve"> used then it goes from frame 2 to the end of the animation.</w:t>
       </w:r>
     </w:p>
     <w:p>
@@ -1205,8 +1361,29 @@
           <w:numId w:val="8"/>
         </w:numPr>
       </w:pPr>
-      <w:r>
-        <w:t xml:space="preserve">RotationAbs/Rel: The rotation of a sprite can be adjusted by the animation. “Abs” is absolute rotation; “Rel” is relative rotation </w:t>
+      <w:proofErr w:type="spellStart"/>
+      <w:r>
+        <w:t>RotationAbs</w:t>
+      </w:r>
+      <w:proofErr w:type="spellEnd"/>
+      <w:r>
+        <w:t>/</w:t>
+      </w:r>
+      <w:proofErr w:type="spellStart"/>
+      <w:r>
+        <w:t>Rel</w:t>
+      </w:r>
+      <w:proofErr w:type="spellEnd"/>
+      <w:r>
+        <w:t>: The rotation of a sprite can be adjusted by the animation. “Abs” is absolute rotation; “</w:t>
+      </w:r>
+      <w:proofErr w:type="spellStart"/>
+      <w:r>
+        <w:t>Rel</w:t>
+      </w:r>
+      <w:proofErr w:type="spellEnd"/>
+      <w:r>
+        <w:t xml:space="preserve">” is relative rotation </w:t>
       </w:r>
       <w:r>
         <w:t xml:space="preserve">to </w:t>
@@ -1226,8 +1403,29 @@
           <w:numId w:val="8"/>
         </w:numPr>
       </w:pPr>
-      <w:r>
-        <w:t>ScaleAbs/Rel: The scale of a sprite can be adjusted by the animation. “Abs” is absolute scale; “Rel” is relative scale</w:t>
+      <w:proofErr w:type="spellStart"/>
+      <w:r>
+        <w:t>ScaleAbs</w:t>
+      </w:r>
+      <w:proofErr w:type="spellEnd"/>
+      <w:r>
+        <w:t>/</w:t>
+      </w:r>
+      <w:proofErr w:type="spellStart"/>
+      <w:r>
+        <w:t>Rel</w:t>
+      </w:r>
+      <w:proofErr w:type="spellEnd"/>
+      <w:r>
+        <w:t>: The scale of a sprite can be adjusted by the animation. “Abs” is absolute scale; “</w:t>
+      </w:r>
+      <w:proofErr w:type="spellStart"/>
+      <w:r>
+        <w:t>Rel</w:t>
+      </w:r>
+      <w:proofErr w:type="spellEnd"/>
+      <w:r>
+        <w:t>” is relative scale</w:t>
       </w:r>
       <w:r>
         <w:t xml:space="preserve"> to</w:t>
@@ -1377,8 +1575,13 @@
           <w:numId w:val="8"/>
         </w:numPr>
       </w:pPr>
-      <w:r>
-        <w:t>EnableOnEnable: Boolean value that defines that if enabled is false then the physics system should not be enabled. (Default: false)</w:t>
+      <w:proofErr w:type="spellStart"/>
+      <w:r>
+        <w:t>EnableOnEnable</w:t>
+      </w:r>
+      <w:proofErr w:type="spellEnd"/>
+      <w:r>
+        <w:t>: Boolean value that defines that if enabled is false then the physics system should not be enabled. (Default: false)</w:t>
       </w:r>
     </w:p>
     <w:p>
@@ -1413,8 +1616,13 @@
           <w:numId w:val="8"/>
         </w:numPr>
       </w:pPr>
-      <w:r>
-        <w:t>PostSetup: Boolean value defining if the physics unit should be created after the physics system is enabled.</w:t>
+      <w:proofErr w:type="spellStart"/>
+      <w:r>
+        <w:t>PostSetup</w:t>
+      </w:r>
+      <w:proofErr w:type="spellEnd"/>
+      <w:r>
+        <w:t>: Boolean value defining if the physics unit should be created after the physics system is enabled.</w:t>
       </w:r>
     </w:p>
     <w:p>
@@ -1464,9 +1672,11 @@
           <w:numId w:val="8"/>
         </w:numPr>
       </w:pPr>
+      <w:proofErr w:type="spellStart"/>
       <w:r>
         <w:t>CustomEntity</w:t>
       </w:r>
+      <w:proofErr w:type="spellEnd"/>
       <w:r>
         <w:t xml:space="preserve">: This is a very specific element that defines what type </w:t>
       </w:r>
@@ -1518,14 +1728,30 @@
         <w:t xml:space="preserve">f the </w:t>
       </w:r>
       <w:r>
-        <w:t xml:space="preserve">base type is not based off of SGDE.Entity then the custom type will not be </w:t>
+        <w:t xml:space="preserve">base type is not based off of </w:t>
+      </w:r>
+      <w:proofErr w:type="spellStart"/>
+      <w:r>
+        <w:t>SGDE.Entity</w:t>
+      </w:r>
+      <w:proofErr w:type="spellEnd"/>
+      <w:r>
+        <w:t xml:space="preserve"> then the custom type will not be </w:t>
       </w:r>
       <w:r>
         <w:lastRenderedPageBreak/>
         <w:t xml:space="preserve">saved. The exception to this rule is if the type is not </w:t>
       </w:r>
       <w:r>
-        <w:t>able to be loaded (such as it being in a custom assembly and not in SGDE). If this is the case then the content processor doesn’t do any safety checks on the base type so if the type is not based off SGDE.Entity then</w:t>
+        <w:t xml:space="preserve">able to be loaded (such as it being in a custom assembly and not in SGDE). If this is the case then the content processor doesn’t do any safety checks on the base type so if the type is not based off </w:t>
+      </w:r>
+      <w:proofErr w:type="spellStart"/>
+      <w:r>
+        <w:t>SGDE.Entity</w:t>
+      </w:r>
+      <w:proofErr w:type="spellEnd"/>
+      <w:r>
+        <w:t xml:space="preserve"> then</w:t>
       </w:r>
       <w:r>
         <w:t xml:space="preserve"> a runtime exception will get thrown when the game tries to load.</w:t>
@@ -1640,9 +1866,11 @@
           <w:numId w:val="8"/>
         </w:numPr>
       </w:pPr>
+      <w:proofErr w:type="spellStart"/>
       <w:r>
         <w:t>UseDefault</w:t>
       </w:r>
+      <w:proofErr w:type="spellEnd"/>
       <w:r>
         <w:t xml:space="preserve"> (Optional): </w:t>
       </w:r>
@@ -1676,7 +1904,15 @@
         <w:t xml:space="preserve"> for the argument.</w:t>
       </w:r>
       <w:r>
-        <w:t xml:space="preserve"> This is optional when UseDefault is “true”.</w:t>
+        <w:t xml:space="preserve"> This is optional when </w:t>
+      </w:r>
+      <w:proofErr w:type="spellStart"/>
+      <w:r>
+        <w:t>UseDefault</w:t>
+      </w:r>
+      <w:proofErr w:type="spellEnd"/>
+      <w:r>
+        <w:t xml:space="preserve"> is “true”.</w:t>
       </w:r>
     </w:p>
     <w:p>
@@ -1691,13 +1927,26 @@
         <w:t>Value: A String representation of t</w:t>
       </w:r>
       <w:r>
-        <w:t>he value for the argument (based on the argument type). If the type contains a “Parse(String)” function then that is used to convert this value into the data type, as long as the type can be loaded.</w:t>
-      </w:r>
-      <w:r>
-        <w:t xml:space="preserve"> </w:t>
-      </w:r>
-      <w:r>
-        <w:t>This is optional when UseDefault is “true”.</w:t>
+        <w:t>he value for the argument (based on the argument type). If the type contains a “</w:t>
+      </w:r>
+      <w:proofErr w:type="gramStart"/>
+      <w:r>
+        <w:t>Parse(</w:t>
+      </w:r>
+      <w:proofErr w:type="gramEnd"/>
+      <w:r>
+        <w:t>String)” function then that is used to convert this value into the data type, as long as the type can be loaded.</w:t>
+      </w:r>
+      <w:r>
+        <w:t xml:space="preserve"> This is optional when </w:t>
+      </w:r>
+      <w:proofErr w:type="spellStart"/>
+      <w:r>
+        <w:t>UseDefault</w:t>
+      </w:r>
+      <w:proofErr w:type="spellEnd"/>
+      <w:r>
+        <w:t xml:space="preserve"> is “true”.</w:t>
       </w:r>
     </w:p>
     <w:p>
@@ -1835,12 +2084,14 @@
         </w:numPr>
       </w:pPr>
       <w:hyperlink w:anchor="_DID" w:history="1">
+        <w:proofErr w:type="spellStart"/>
         <w:r>
           <w:rPr>
             <w:rStyle w:val="Hyperlink"/>
           </w:rPr>
           <w:t>AssetID</w:t>
         </w:r>
+        <w:proofErr w:type="spellEnd"/>
       </w:hyperlink>
       <w:r>
         <w:t xml:space="preserve"> (Optional)</w:t>
@@ -2210,15 +2461,25 @@
         <w:t>ities that are used by this map.</w:t>
       </w:r>
       <w:r>
-        <w:t xml:space="preserve"> The entire “Entities” list can have a </w:t>
+        <w:t xml:space="preserve"> The entire “Entities” list can have </w:t>
+      </w:r>
+      <w:proofErr w:type="gramStart"/>
+      <w:r>
+        <w:t>a</w:t>
+      </w:r>
+      <w:proofErr w:type="gramEnd"/>
+      <w:r>
+        <w:t xml:space="preserve"> </w:t>
       </w:r>
       <w:hyperlink w:anchor="_DID" w:history="1">
+        <w:proofErr w:type="spellStart"/>
         <w:r>
           <w:rPr>
             <w:rStyle w:val="Hyperlink"/>
           </w:rPr>
           <w:t>AssetID</w:t>
         </w:r>
+        <w:proofErr w:type="spellEnd"/>
       </w:hyperlink>
       <w:r>
         <w:t xml:space="preserve"> assigned to it.</w:t>
@@ -2233,7 +2494,23 @@
         </w:numPr>
       </w:pPr>
       <w:r>
-        <w:t>Entity: An Entity defines what is internally called an EntityBuilder. An EntityBuilder is a c</w:t>
+        <w:t xml:space="preserve">Entity: An Entity defines what is internally called an </w:t>
+      </w:r>
+      <w:proofErr w:type="spellStart"/>
+      <w:r>
+        <w:t>EntityBuilder</w:t>
+      </w:r>
+      <w:proofErr w:type="spellEnd"/>
+      <w:r>
+        <w:t xml:space="preserve">. An </w:t>
+      </w:r>
+      <w:proofErr w:type="spellStart"/>
+      <w:r>
+        <w:t>EntityBuilder</w:t>
+      </w:r>
+      <w:proofErr w:type="spellEnd"/>
+      <w:r>
+        <w:t xml:space="preserve"> is a c</w:t>
       </w:r>
       <w:r>
         <w:t>lass that is used to generate an Entity for the map.</w:t>
@@ -2263,12 +2540,14 @@
         </w:numPr>
       </w:pPr>
       <w:hyperlink w:anchor="_DID" w:history="1">
+        <w:proofErr w:type="spellStart"/>
         <w:r>
           <w:rPr>
             <w:rStyle w:val="Hyperlink"/>
           </w:rPr>
           <w:t>AssetID</w:t>
         </w:r>
+        <w:proofErr w:type="spellEnd"/>
       </w:hyperlink>
       <w:r>
         <w:t xml:space="preserve"> (Optional)</w:t>
@@ -2436,6 +2715,8 @@
       <w:pPr>
         <w:pStyle w:val="Heading6"/>
       </w:pPr>
+      <w:bookmarkStart w:id="11" w:name="_Settings"/>
+      <w:bookmarkEnd w:id="11"/>
       <w:r>
         <w:t>Settings</w:t>
       </w:r>
@@ -2453,8 +2734,29 @@
           <w:numId w:val="3"/>
         </w:numPr>
       </w:pPr>
-      <w:r>
-        <w:t>SpriteSheet: This is the entire game’s SpriteSheet and defines all textures and global animations. If this attribute doesn’t exist then the game will attempt to compile “SpriteSheet.sgde” which is the default file.</w:t>
+      <w:proofErr w:type="spellStart"/>
+      <w:r>
+        <w:t>SpriteSheet</w:t>
+      </w:r>
+      <w:proofErr w:type="spellEnd"/>
+      <w:r>
+        <w:t xml:space="preserve">: This is the entire game’s </w:t>
+      </w:r>
+      <w:proofErr w:type="spellStart"/>
+      <w:r>
+        <w:t>SpriteSheet</w:t>
+      </w:r>
+      <w:proofErr w:type="spellEnd"/>
+      <w:r>
+        <w:t xml:space="preserve"> and defines all textures and global animations. If this attribute doesn’t exist then the game will attempt to compile “</w:t>
+      </w:r>
+      <w:proofErr w:type="spellStart"/>
+      <w:r>
+        <w:t>SpriteSheet.sgde</w:t>
+      </w:r>
+      <w:proofErr w:type="spellEnd"/>
+      <w:r>
+        <w:t>” which is the default file.</w:t>
       </w:r>
     </w:p>
     <w:p>
@@ -2470,8 +2772,21 @@
           <w:numId w:val="3"/>
         </w:numPr>
       </w:pPr>
-      <w:r>
-        <w:t>MapList: A MapList defines the order of the maps and the initial map to load.</w:t>
+      <w:proofErr w:type="spellStart"/>
+      <w:r>
+        <w:t>MapList</w:t>
+      </w:r>
+      <w:proofErr w:type="spellEnd"/>
+      <w:r>
+        <w:t xml:space="preserve">: A </w:t>
+      </w:r>
+      <w:proofErr w:type="spellStart"/>
+      <w:r>
+        <w:t>MapList</w:t>
+      </w:r>
+      <w:proofErr w:type="spellEnd"/>
+      <w:r>
+        <w:t xml:space="preserve"> defines the order of the maps and the initial map to load.</w:t>
       </w:r>
       <w:r>
         <w:t xml:space="preserve"> It contains the following elements:</w:t>
@@ -2486,10 +2801,10 @@
         </w:numPr>
       </w:pPr>
       <w:r>
-        <w:t xml:space="preserve">Map: This defines the map to use. </w:t>
-      </w:r>
-      <w:r>
-        <w:t>Attributes:</w:t>
+        <w:t>Map: This de</w:t>
+      </w:r>
+      <w:r>
+        <w:t>fines the map to use.</w:t>
       </w:r>
     </w:p>
     <w:p>
@@ -2501,7 +2816,7 @@
         </w:numPr>
       </w:pPr>
       <w:r>
-        <w:t>Required:</w:t>
+        <w:t>Attributes:</w:t>
       </w:r>
     </w:p>
     <w:p>
@@ -2520,12 +2835,58 @@
       <w:pPr>
         <w:pStyle w:val="ListParagraph"/>
         <w:numPr>
+          <w:ilvl w:val="3"/>
+          <w:numId w:val="3"/>
+        </w:numPr>
+      </w:pPr>
+      <w:r>
+        <w:t>Name</w:t>
+      </w:r>
+      <w:r>
+        <w:t xml:space="preserve"> (Optional)</w:t>
+      </w:r>
+      <w:r>
+        <w:t>: The name of the map.</w:t>
+      </w:r>
+    </w:p>
+    <w:p>
+      <w:pPr>
+        <w:pStyle w:val="ListParagraph"/>
+        <w:numPr>
+          <w:ilvl w:val="3"/>
+          <w:numId w:val="3"/>
+        </w:numPr>
+      </w:pPr>
+      <w:proofErr w:type="spellStart"/>
+      <w:r>
+        <w:t>InitialMap</w:t>
+      </w:r>
+      <w:proofErr w:type="spellEnd"/>
+      <w:r>
+        <w:t xml:space="preserve"> (Optional)</w:t>
+      </w:r>
+      <w:r>
+        <w:t xml:space="preserve">: The first map to load. There can only be one </w:t>
+      </w:r>
+      <w:proofErr w:type="spellStart"/>
+      <w:r>
+        <w:t>InitialMap</w:t>
+      </w:r>
+      <w:proofErr w:type="spellEnd"/>
+      <w:r>
+        <w:t xml:space="preserve"> for a game.</w:t>
+      </w:r>
+    </w:p>
+    <w:p>
+      <w:pPr>
+        <w:pStyle w:val="ListParagraph"/>
+        <w:numPr>
           <w:ilvl w:val="2"/>
           <w:numId w:val="3"/>
         </w:numPr>
       </w:pPr>
       <w:r>
-        <w:t>Optional:</w:t>
+        <w:t>Child Elements:</w:t>
       </w:r>
     </w:p>
     <w:p>
@@ -2537,20 +2898,16 @@
         </w:numPr>
       </w:pPr>
       <w:r>
-        <w:t>Name: The name of the map.</w:t>
-      </w:r>
-    </w:p>
-    <w:p>
-      <w:pPr>
-        <w:pStyle w:val="ListParagraph"/>
-        <w:numPr>
-          <w:ilvl w:val="3"/>
-          <w:numId w:val="3"/>
-        </w:numPr>
-      </w:pPr>
-      <w:r>
-        <w:t>InitialMap: The first map to load. There can only be one InitialMap for a game.</w:t>
-      </w:r>
+        <w:t>Camera (Optional): The initial camera position for the specified level.</w:t>
+      </w:r>
+      <w:r>
+        <w:t xml:space="preserve"> This has two optional attributes, X and Y appropriately.</w:t>
+      </w:r>
+      <w:r>
+        <w:t xml:space="preserve"> The reason for including it here is to make it possible to start a map more than once but have the camera in a different position.</w:t>
+      </w:r>
+      <w:bookmarkStart w:id="12" w:name="_GoBack"/>
+      <w:bookmarkEnd w:id="12"/>
     </w:p>
     <w:p>
       <w:pPr>
@@ -2560,11 +2917,22 @@
           <w:numId w:val="3"/>
         </w:numPr>
       </w:pPr>
-      <w:r>
+      <w:proofErr w:type="spellStart"/>
+      <w:r>
+        <w:lastRenderedPageBreak/>
         <w:t>DefGameSettings</w:t>
       </w:r>
-      <w:r>
-        <w:t>: Default game settings for the game. The default value for all of these, match the default value of the settings used by the type SGDE.Game. Elements:</w:t>
+      <w:proofErr w:type="spellEnd"/>
+      <w:r>
+        <w:t xml:space="preserve">: Default game settings for the game. The default value for all of these, match the default value of the settings used by the type </w:t>
+      </w:r>
+      <w:proofErr w:type="spellStart"/>
+      <w:r>
+        <w:t>SGDE.Game</w:t>
+      </w:r>
+      <w:proofErr w:type="spellEnd"/>
+      <w:r>
+        <w:t>. Elements:</w:t>
       </w:r>
     </w:p>
     <w:p>
@@ -2593,12 +2961,24 @@
           <w:numId w:val="3"/>
         </w:numPr>
       </w:pPr>
-      <w:r>
-        <w:lastRenderedPageBreak/>
-        <w:t>Fullscreen (Windows/Windows Phone)</w:t>
-      </w:r>
-      <w:r>
-        <w:t>: Boolean value defining if the game is fullscreen or not. [Default: false]</w:t>
+      <w:proofErr w:type="spellStart"/>
+      <w:r>
+        <w:t>Fullscreen</w:t>
+      </w:r>
+      <w:proofErr w:type="spellEnd"/>
+      <w:r>
+        <w:t xml:space="preserve"> (Windows/Windows Phone)</w:t>
+      </w:r>
+      <w:r>
+        <w:t xml:space="preserve">: Boolean value defining if the game is </w:t>
+      </w:r>
+      <w:proofErr w:type="spellStart"/>
+      <w:r>
+        <w:t>fullscreen</w:t>
+      </w:r>
+      <w:proofErr w:type="spellEnd"/>
+      <w:r>
+        <w:t xml:space="preserve"> or not. [Default: false]</w:t>
       </w:r>
     </w:p>
     <w:p>
@@ -2609,8 +2989,21 @@
           <w:numId w:val="3"/>
         </w:numPr>
       </w:pPr>
-      <w:r>
-        <w:t>VSync: Boolean value defining if VSync is enabled. [Default: false]</w:t>
+      <w:proofErr w:type="spellStart"/>
+      <w:r>
+        <w:t>VSync</w:t>
+      </w:r>
+      <w:proofErr w:type="spellEnd"/>
+      <w:r>
+        <w:t xml:space="preserve">: Boolean value defining if </w:t>
+      </w:r>
+      <w:proofErr w:type="spellStart"/>
+      <w:r>
+        <w:t>VSync</w:t>
+      </w:r>
+      <w:proofErr w:type="spellEnd"/>
+      <w:r>
+        <w:t xml:space="preserve"> is enabled. [Default: false]</w:t>
       </w:r>
     </w:p>
     <w:p>
@@ -2621,8 +3014,21 @@
           <w:numId w:val="3"/>
         </w:numPr>
       </w:pPr>
-      <w:r>
-        <w:t>Multisample: Boolean value defining if multisample, or anti-aliasing, is enabled. [Default: true]</w:t>
+      <w:proofErr w:type="spellStart"/>
+      <w:r>
+        <w:t>Multisample</w:t>
+      </w:r>
+      <w:proofErr w:type="spellEnd"/>
+      <w:r>
+        <w:t xml:space="preserve">: Boolean value defining if </w:t>
+      </w:r>
+      <w:proofErr w:type="spellStart"/>
+      <w:r>
+        <w:t>multisample</w:t>
+      </w:r>
+      <w:proofErr w:type="spellEnd"/>
+      <w:r>
+        <w:t>, or anti-aliasing, is enabled. [Default: true]</w:t>
       </w:r>
     </w:p>
     <w:p>
@@ -2675,8 +3081,13 @@
           <w:numId w:val="3"/>
         </w:numPr>
       </w:pPr>
-      <w:r>
-        <w:t>FixedTime: Boolean value defining if the game runs on a fixed time step or not. This means that Update is called on a specific interval instead of as-fast-as-it-can.</w:t>
+      <w:proofErr w:type="spellStart"/>
+      <w:r>
+        <w:t>FixedTime</w:t>
+      </w:r>
+      <w:proofErr w:type="spellEnd"/>
+      <w:r>
+        <w:t>: Boolean value defining if the game runs on a fixed time step or not. This means that Update is called on a specific interval instead of as-fast-as-it-can.</w:t>
       </w:r>
       <w:r>
         <w:t xml:space="preserve"> [Default: true]</w:t>
@@ -2690,8 +3101,21 @@
           <w:numId w:val="3"/>
         </w:numPr>
       </w:pPr>
-      <w:r>
-        <w:t xml:space="preserve">FrameTime: TimeSpan that defines the desired amount of time a single frame should last. </w:t>
+      <w:proofErr w:type="spellStart"/>
+      <w:r>
+        <w:t>FrameTime</w:t>
+      </w:r>
+      <w:proofErr w:type="spellEnd"/>
+      <w:r>
+        <w:t xml:space="preserve">: </w:t>
+      </w:r>
+      <w:proofErr w:type="spellStart"/>
+      <w:r>
+        <w:t>TimeSpan</w:t>
+      </w:r>
+      <w:proofErr w:type="spellEnd"/>
+      <w:r>
+        <w:t xml:space="preserve"> that defines the desired amount of time a single frame should last. </w:t>
       </w:r>
       <w:r>
         <w:t xml:space="preserve">The format of the time can be found </w:t>
@@ -2722,8 +3146,13 @@
           <w:numId w:val="3"/>
         </w:numPr>
       </w:pPr>
-      <w:r>
-        <w:t>MouseVisible (Windows):</w:t>
+      <w:proofErr w:type="spellStart"/>
+      <w:r>
+        <w:t>MouseVisible</w:t>
+      </w:r>
+      <w:proofErr w:type="spellEnd"/>
+      <w:r>
+        <w:t xml:space="preserve"> (Windows):</w:t>
       </w:r>
       <w:r>
         <w:t xml:space="preserve"> Boolean value defining if the mouse cursor is visible on the screen.</w:t>
@@ -2741,10 +3170,34 @@
         <w:t>Orientation (</w:t>
       </w:r>
       <w:r>
-        <w:t xml:space="preserve">Windows Phone): A Microsoft.Xna.Framework.DisplayOrientation that defines the </w:t>
-      </w:r>
-      <w:r>
-        <w:t>orientation of the game. As of XNA 4.0 the possible values are “Default”, “LandscapeLeft”, “LandscapeRight”, and “Portrait”. These can be separated by a pipe ‘|’ character to allow more than one orientation. [Default: Default]</w:t>
+        <w:t xml:space="preserve">Windows Phone): A </w:t>
+      </w:r>
+      <w:proofErr w:type="spellStart"/>
+      <w:r>
+        <w:t>Microsoft.Xna.Framework.DisplayOrientation</w:t>
+      </w:r>
+      <w:proofErr w:type="spellEnd"/>
+      <w:r>
+        <w:t xml:space="preserve"> that defines the </w:t>
+      </w:r>
+      <w:r>
+        <w:t>orientation of the game. As of XNA 4.0 the possible values are “Default”, “</w:t>
+      </w:r>
+      <w:proofErr w:type="spellStart"/>
+      <w:r>
+        <w:t>LandscapeLeft</w:t>
+      </w:r>
+      <w:proofErr w:type="spellEnd"/>
+      <w:r>
+        <w:t>”, “</w:t>
+      </w:r>
+      <w:proofErr w:type="spellStart"/>
+      <w:r>
+        <w:t>LandscapeRight</w:t>
+      </w:r>
+      <w:proofErr w:type="spellEnd"/>
+      <w:r>
+        <w:t>”, and “Portrait”. These can be separated by a pipe ‘|’ character to allow more than one orientation. [Default: Default]</w:t>
       </w:r>
     </w:p>
     <w:p>
@@ -2755,11 +3208,24 @@
           <w:numId w:val="3"/>
         </w:numPr>
       </w:pPr>
+      <w:proofErr w:type="spellStart"/>
       <w:r>
         <w:t>WindowResiz</w:t>
       </w:r>
       <w:r>
-        <w:t xml:space="preserve">eable (Windows/Windows Phone): If the game window is resizeable. </w:t>
+        <w:t>eable</w:t>
+      </w:r>
+      <w:proofErr w:type="spellEnd"/>
+      <w:r>
+        <w:t xml:space="preserve"> (Windows/Windows Phone): If the game window is </w:t>
+      </w:r>
+      <w:proofErr w:type="spellStart"/>
+      <w:r>
+        <w:t>resizeable</w:t>
+      </w:r>
+      <w:proofErr w:type="spellEnd"/>
+      <w:r>
+        <w:t xml:space="preserve">. </w:t>
       </w:r>
       <w:r>
         <w:rPr>
@@ -2801,13 +3267,15 @@
       <w:pPr>
         <w:pStyle w:val="Heading3"/>
       </w:pPr>
-      <w:bookmarkStart w:id="11" w:name="_DID"/>
-      <w:bookmarkStart w:id="12" w:name="_AssetID"/>
-      <w:bookmarkEnd w:id="11"/>
-      <w:bookmarkEnd w:id="12"/>
+      <w:bookmarkStart w:id="13" w:name="_DID"/>
+      <w:bookmarkStart w:id="14" w:name="_AssetID"/>
+      <w:bookmarkEnd w:id="13"/>
+      <w:bookmarkEnd w:id="14"/>
+      <w:proofErr w:type="spellStart"/>
       <w:r>
         <w:t>AssetID</w:t>
       </w:r>
+      <w:proofErr w:type="spellEnd"/>
     </w:p>
     <w:p>
       <w:r>
@@ -2819,9 +3287,11 @@
       <w:r>
         <w:t xml:space="preserve"> “</w:t>
       </w:r>
+      <w:proofErr w:type="spellStart"/>
       <w:r>
         <w:t>AssetID</w:t>
       </w:r>
+      <w:proofErr w:type="spellEnd"/>
       <w:r>
         <w:t>” is a developer ID. It is an attribute that contains a String to reference an object by a developer.</w:t>
       </w:r>
@@ -2830,8 +3300,8 @@
       <w:pPr>
         <w:pStyle w:val="Heading3"/>
       </w:pPr>
-      <w:bookmarkStart w:id="13" w:name="_Animation"/>
-      <w:bookmarkEnd w:id="13"/>
+      <w:bookmarkStart w:id="15" w:name="_Animation"/>
+      <w:bookmarkEnd w:id="15"/>
       <w:r>
         <w:t>Animation</w:t>
       </w:r>
@@ -2841,7 +3311,11 @@
         <w:t>Animation defines a set of sprite animations that take place on a single sprite sheet.</w:t>
       </w:r>
       <w:r>
-        <w:t xml:space="preserve"> An animation can be used to define an actual, frame-by-frame animation, or a single static frame that defines a region of an image.</w:t>
+        <w:t xml:space="preserve"> An animation can be used to define an actual, frame-by-frame animation, or a single static frame that defines a region of </w:t>
+      </w:r>
+      <w:r>
+        <w:lastRenderedPageBreak/>
+        <w:t>an image.</w:t>
       </w:r>
       <w:r>
         <w:t xml:space="preserve"> When used with a Sprite, certain attributes of the Sprite might need to be overridden in order for the animation to work.</w:t>
@@ -2850,6 +3324,7 @@
         <w:t xml:space="preserve"> </w:t>
       </w:r>
       <w:hyperlink w:anchor="_Animation_1" w:history="1">
+        <w:proofErr w:type="gramStart"/>
         <w:r>
           <w:rPr>
             <w:rStyle w:val="Hyperlink"/>
@@ -2860,13 +3335,13 @@
       <w:r>
         <w:t>.</w:t>
       </w:r>
+      <w:proofErr w:type="gramEnd"/>
     </w:p>
     <w:p>
       <w:pPr>
         <w:pStyle w:val="Heading4"/>
       </w:pPr>
       <w:r>
-        <w:lastRenderedPageBreak/>
         <w:t>Format</w:t>
       </w:r>
     </w:p>
@@ -2906,9 +3381,11 @@
       <w:r>
         <w:t xml:space="preserve">ID (Global): Positive </w:t>
       </w:r>
+      <w:proofErr w:type="gramStart"/>
       <w:r>
         <w:t>integer on the ones scale</w:t>
       </w:r>
+      <w:proofErr w:type="gramEnd"/>
       <w:r>
         <w:t xml:space="preserve"> identifying the animation to be us</w:t>
       </w:r>
@@ -2935,9 +3412,11 @@
           <w:numId w:val="9"/>
         </w:numPr>
       </w:pPr>
+      <w:proofErr w:type="spellStart"/>
       <w:r>
         <w:t>AnimationSet</w:t>
       </w:r>
+      <w:proofErr w:type="spellEnd"/>
       <w:r>
         <w:t xml:space="preserve"> (Local)</w:t>
       </w:r>
@@ -3010,12 +3489,14 @@
         </w:numPr>
       </w:pPr>
       <w:hyperlink w:anchor="_DID" w:history="1">
+        <w:proofErr w:type="spellStart"/>
         <w:r>
           <w:rPr>
             <w:rStyle w:val="Hyperlink"/>
           </w:rPr>
           <w:t>AssetID</w:t>
         </w:r>
+        <w:proofErr w:type="spellEnd"/>
       </w:hyperlink>
       <w:r>
         <w:t xml:space="preserve"> (Optional)</w:t>
@@ -3063,7 +3544,15 @@
         <w:t>n one frame can exist in the</w:t>
       </w:r>
       <w:r>
-        <w:t xml:space="preserve"> AnimationSet.</w:t>
+        <w:t xml:space="preserve"> </w:t>
+      </w:r>
+      <w:proofErr w:type="spellStart"/>
+      <w:r>
+        <w:t>AnimationSet</w:t>
+      </w:r>
+      <w:proofErr w:type="spellEnd"/>
+      <w:r>
+        <w:t>.</w:t>
       </w:r>
     </w:p>
     <w:p>
@@ -3081,7 +3570,15 @@
         <w:t>Boolean value i</w:t>
       </w:r>
       <w:r>
-        <w:t>f the previous frame should be continued in this frame. The difference between this and FrameCount is that this can override the effects of the previous frame.</w:t>
+        <w:t xml:space="preserve">f the previous frame should be continued in this frame. The difference between this and </w:t>
+      </w:r>
+      <w:proofErr w:type="spellStart"/>
+      <w:r>
+        <w:t>FrameCount</w:t>
+      </w:r>
+      <w:proofErr w:type="spellEnd"/>
+      <w:r>
+        <w:t xml:space="preserve"> is that this can override the effects of the previous frame.</w:t>
       </w:r>
       <w:r>
         <w:t xml:space="preserve"> Values from the previous frame are used in this frame and can be compounded, so if a Color is used on the previous frame but not on this frame then the previous frame’s Color is used. If the same Color does not exist on the previous Frame but exist on this frame then this frame is the only one with that Color. (Default: false)</w:t>
@@ -3095,8 +3592,13 @@
           <w:numId w:val="9"/>
         </w:numPr>
       </w:pPr>
-      <w:r>
-        <w:t xml:space="preserve">FrameCount: </w:t>
+      <w:proofErr w:type="spellStart"/>
+      <w:r>
+        <w:t>FrameCount</w:t>
+      </w:r>
+      <w:proofErr w:type="spellEnd"/>
+      <w:r>
+        <w:t xml:space="preserve">: </w:t>
       </w:r>
       <w:r>
         <w:t>Positive integer defining t</w:t>
@@ -3117,12 +3619,14 @@
         <w:t xml:space="preserve">Effect: A </w:t>
       </w:r>
       <w:hyperlink r:id="rId8" w:history="1">
+        <w:proofErr w:type="spellStart"/>
         <w:r>
           <w:rPr>
             <w:rStyle w:val="Hyperlink"/>
           </w:rPr>
           <w:t>Microsoft.Xna.Framework.Graphics.SpriteEffects</w:t>
         </w:r>
+        <w:proofErr w:type="spellEnd"/>
       </w:hyperlink>
       <w:r>
         <w:t xml:space="preserve"> to apply to the animation. (Default: None)</w:t>
@@ -3155,11 +3659,11 @@
         </w:numPr>
       </w:pPr>
       <w:r>
-        <w:t xml:space="preserve">Frame: A rectangle that defines the area of the sprite sheet to display. The first value is the X position of the upper-left hand corner of the rectangle. The second is the Y position of the upper-left hand corner of </w:t>
+        <w:t xml:space="preserve">Frame: A rectangle that defines the area of the sprite sheet to display. The first value is the X position of the upper-left hand corner of the </w:t>
       </w:r>
       <w:r>
         <w:lastRenderedPageBreak/>
-        <w:t>the rectangle. The third value is the width of the rectangle. The fourth value is the height of the rectangle. (Default: the entire sprite sheet)</w:t>
+        <w:t>rectangle. The second is the Y position of the upper-left hand corner of the rectangle. The third value is the width of the rectangle. The fourth value is the height of the rectangle. (Default: the entire sprite sheet)</w:t>
       </w:r>
     </w:p>
     <w:p>
@@ -3224,8 +3728,13 @@
           <w:numId w:val="9"/>
         </w:numPr>
       </w:pPr>
-      <w:r>
-        <w:t>RotationFormat: What format the Rotation is stored. This is ignored if Rotation is not used. Possible values are “Radian” or “Degree” which are self-explanatory. (Default: Degree)</w:t>
+      <w:proofErr w:type="spellStart"/>
+      <w:r>
+        <w:t>RotationFormat</w:t>
+      </w:r>
+      <w:proofErr w:type="spellEnd"/>
+      <w:r>
+        <w:t>: What format the Rotation is stored. This is ignored if Rotation is not used. Possible values are “Radian” or “Degree” which are self-explanatory. (Default: Degree)</w:t>
       </w:r>
     </w:p>
     <w:p>
@@ -3240,8 +3749,8 @@
       <w:pPr>
         <w:pStyle w:val="Heading3"/>
       </w:pPr>
-      <w:bookmarkStart w:id="14" w:name="_Assembly_Qualified_Name"/>
-      <w:bookmarkEnd w:id="14"/>
+      <w:bookmarkStart w:id="16" w:name="_Assembly_Qualified_Name"/>
+      <w:bookmarkEnd w:id="16"/>
       <w:r>
         <w:t>Assembly Qualified Name</w:t>
       </w:r>
@@ -3262,8 +3771,6 @@
       <w:r>
         <w:t xml:space="preserve"> Also, for everything except the assembly, no spaces should be used. If spaces exist then you will get a warning and the type will not load.</w:t>
       </w:r>
-      <w:bookmarkStart w:id="15" w:name="_GoBack"/>
-      <w:bookmarkEnd w:id="15"/>
     </w:p>
     <w:p>
       <w:pPr>
@@ -3292,11 +3799,19 @@
           <w:rStyle w:val="Emphasis"/>
         </w:rPr>
       </w:pPr>
+      <w:proofErr w:type="gramStart"/>
       <w:r>
         <w:rPr>
           <w:rStyle w:val="Emphasis"/>
         </w:rPr>
-        <w:t>&lt;?xml version="1.0" encoding="utf-8"?&gt;</w:t>
+        <w:t>&lt;?xml</w:t>
+      </w:r>
+      <w:proofErr w:type="gramEnd"/>
+      <w:r>
+        <w:rPr>
+          <w:rStyle w:val="Emphasis"/>
+        </w:rPr>
+        <w:t xml:space="preserve"> version="1.0" encoding="utf-8"?&gt;</w:t>
       </w:r>
     </w:p>
     <w:p>
@@ -3380,8 +3895,8 @@
       <w:pPr>
         <w:pStyle w:val="Heading3"/>
       </w:pPr>
-      <w:bookmarkStart w:id="16" w:name="_Animation_1"/>
-      <w:bookmarkEnd w:id="16"/>
+      <w:bookmarkStart w:id="17" w:name="_Animation_1"/>
+      <w:bookmarkEnd w:id="17"/>
       <w:r>
         <w:t xml:space="preserve">Use of </w:t>
       </w:r>
@@ -3391,7 +3906,15 @@
     </w:p>
     <w:p>
       <w:r>
-        <w:t>There are a couple key components in animation: the default animation, local animation, global animation, LocalAID, and AID.</w:t>
+        <w:t xml:space="preserve">There are a couple key components in animation: the default animation, local animation, global animation, </w:t>
+      </w:r>
+      <w:proofErr w:type="spellStart"/>
+      <w:r>
+        <w:t>LocalAID</w:t>
+      </w:r>
+      <w:proofErr w:type="spellEnd"/>
+      <w:r>
+        <w:t>, and AID.</w:t>
       </w:r>
     </w:p>
     <w:p>
@@ -3421,23 +3944,52 @@
         <w:t xml:space="preserve">is a positive integer where zero is the default (in the first version of the definition) animation. This is true regardless of if there are local or global animations. This basically puts the ID on a one’s scale. </w:t>
       </w:r>
       <w:r>
-        <w:t>AIDs depend on a separate attribute called LocalAID.</w:t>
+        <w:t xml:space="preserve">AIDs depend on a separate attribute called </w:t>
+      </w:r>
+      <w:proofErr w:type="spellStart"/>
+      <w:r>
+        <w:t>LocalAID</w:t>
+      </w:r>
+      <w:proofErr w:type="spellEnd"/>
+      <w:r>
+        <w:t>.</w:t>
       </w:r>
       <w:r>
         <w:t xml:space="preserve"> </w:t>
       </w:r>
     </w:p>
     <w:p>
-      <w:r>
-        <w:t xml:space="preserve">LocalAID defines if the AID attribute should be applied to local animations values or global animation values. If this is true than the AIDs value references </w:t>
-      </w:r>
-      <w:r>
-        <w:t>the local animations, if false then it references the global animations. The default value for this change based on the local animations, if the entity has local animations then LocalAID is set to true. Else it is set to false.</w:t>
-      </w:r>
-    </w:p>
-    <w:p>
-      <w:r>
-        <w:t>Quick and Important tip: the Override attribute. If your animation doesn’t work, make sure this is set properly.</w:t>
+      <w:proofErr w:type="spellStart"/>
+      <w:r>
+        <w:t>LocalAID</w:t>
+      </w:r>
+      <w:proofErr w:type="spellEnd"/>
+      <w:r>
+        <w:t xml:space="preserve"> defines if the AID attribute should be applied to local animations values or global animation values. If this is true than the AIDs value references </w:t>
+      </w:r>
+      <w:r>
+        <w:t xml:space="preserve">the local animations, if false then it references the global animations. The default value for this change based on the local animations, if the entity has local animations then </w:t>
+      </w:r>
+      <w:proofErr w:type="spellStart"/>
+      <w:r>
+        <w:t>LocalAID</w:t>
+      </w:r>
+      <w:proofErr w:type="spellEnd"/>
+      <w:r>
+        <w:t xml:space="preserve"> is set to true. Else it is set to false.</w:t>
+      </w:r>
+    </w:p>
+    <w:p>
+      <w:r>
+        <w:t xml:space="preserve">Quick and </w:t>
+      </w:r>
+      <w:proofErr w:type="gramStart"/>
+      <w:r>
+        <w:t>Important</w:t>
+      </w:r>
+      <w:proofErr w:type="gramEnd"/>
+      <w:r>
+        <w:t xml:space="preserve"> tip: the Override attribute. If your animation doesn’t work, make sure this is set properly.</w:t>
       </w:r>
     </w:p>
     <w:p>
@@ -3463,7 +4015,15 @@
         <w:t>Constructors</w:t>
       </w:r>
       <w:r>
-        <w:t xml:space="preserve"> can’t have a “params”, “ref”, or “out” argument</w:t>
+        <w:t xml:space="preserve"> can’t have a “</w:t>
+      </w:r>
+      <w:proofErr w:type="spellStart"/>
+      <w:r>
+        <w:t>params</w:t>
+      </w:r>
+      <w:proofErr w:type="spellEnd"/>
+      <w:r>
+        <w:t>”, “ref”, or “out” argument</w:t>
       </w:r>
       <w:r>
         <w:t>. If arguments are skipped, the last argument should be used</w:t>
@@ -3480,8 +4040,13 @@
           <w:numId w:val="10"/>
         </w:numPr>
       </w:pPr>
-      <w:r>
-        <w:t>RotationFormat is not supported right now (well it is</w:t>
+      <w:proofErr w:type="spellStart"/>
+      <w:r>
+        <w:t>RotationFormat</w:t>
+      </w:r>
+      <w:proofErr w:type="spellEnd"/>
+      <w:r>
+        <w:t xml:space="preserve"> is not supported right now (well it is</w:t>
       </w:r>
       <w:r>
         <w:t>,</w:t>
@@ -4006,7 +4571,7 @@
         <w:rFonts w:ascii="Symbol" w:hAnsi="Symbol" w:hint="default"/>
       </w:rPr>
     </w:lvl>
-    <w:lvl w:ilvl="4" w:tplc="04090003" w:tentative="1">
+    <w:lvl w:ilvl="4" w:tplc="04090003">
       <w:start w:val="1"/>
       <w:numFmt w:val="bullet"/>
       <w:lvlText w:val="o"/>
@@ -6053,7 +6618,7 @@
 </file>
 
 <file path=customXml/itemProps1.xml><?xml version="1.0" encoding="utf-8"?>
-<ds:datastoreItem xmlns:ds="http://schemas.openxmlformats.org/officeDocument/2006/customXml" ds:itemID="{876B1672-C805-4E6D-A1E9-23EC24BD7528}">
+<ds:datastoreItem xmlns:ds="http://schemas.openxmlformats.org/officeDocument/2006/customXml" ds:itemID="{2BAD7B0D-B5EA-481C-B71B-C91E289BC056}">
   <ds:schemaRefs>
     <ds:schemaRef ds:uri="http://schemas.openxmlformats.org/officeDocument/2006/bibliography"/>
   </ds:schemaRefs>

</xml_diff>

<commit_message>
An additional update (in addition to Brent's). Note: Both my update and Brent's can be summed up as "Stuff we worked on but never actually finished/fully-tested but we might as well upload them". In Brent's case, he didn't know but it seems to be minor (initial) optimization of the physics system (specifically scaling). Which he subsequently broke in SceneNode.
My update:
Update to the content format specification.
Support for map specific camera scale, rotation, and bounds.
Additional safety comparisions in PhysicsPharaoh.
Map specific physics (unsure how finished this is [update: seems to be ignored for now])
More support and implementation of the Date object.
Better reporting of errors in script system (which is NOT done so don't expect it to do anything)
General updates to comment remover for scripting system.
</commit_message>
<xml_diff>
--- a/Projects/SGDe/Documentation/Content Format.docx
+++ b/Projects/SGDe/Documentation/Content Format.docx
@@ -259,7 +259,10 @@
         </w:r>
       </w:hyperlink>
       <w:r>
-        <w:t xml:space="preserve"> maps now have an initial camera position</w:t>
+        <w:t xml:space="preserve"> maps now have initial camera position</w:t>
+      </w:r>
+      <w:r>
+        <w:t>/scale/rotation/bounds</w:t>
       </w:r>
       <w:r>
         <w:t>, “order”</w:t>
@@ -319,8 +322,6 @@
       <w:r>
         <w:t xml:space="preserve"> As well as Sprite offset.</w:t>
       </w:r>
-      <w:bookmarkStart w:id="0" w:name="_GoBack"/>
-      <w:bookmarkEnd w:id="0"/>
     </w:p>
     <w:p>
       <w:pPr>
@@ -439,29 +440,29 @@
       <w:pPr>
         <w:pStyle w:val="Heading3"/>
       </w:pPr>
-      <w:bookmarkStart w:id="1" w:name="_Types"/>
-      <w:bookmarkStart w:id="2" w:name="_Ref279174892"/>
-      <w:bookmarkEnd w:id="1"/>
+      <w:bookmarkStart w:id="0" w:name="_Types"/>
+      <w:bookmarkStart w:id="1" w:name="_Ref279174892"/>
+      <w:bookmarkEnd w:id="0"/>
       <w:r>
         <w:lastRenderedPageBreak/>
         <w:t>Types</w:t>
       </w:r>
+      <w:bookmarkEnd w:id="1"/>
+    </w:p>
+    <w:p>
+      <w:pPr>
+        <w:pStyle w:val="Heading4"/>
+      </w:pPr>
+      <w:bookmarkStart w:id="2" w:name="_Sprite_Sheet"/>
+      <w:bookmarkStart w:id="3" w:name="_Ref279431745"/>
       <w:bookmarkEnd w:id="2"/>
-    </w:p>
-    <w:p>
-      <w:pPr>
-        <w:pStyle w:val="Heading4"/>
-      </w:pPr>
-      <w:bookmarkStart w:id="3" w:name="_Sprite_Sheet"/>
-      <w:bookmarkStart w:id="4" w:name="_Ref279431745"/>
+      <w:r>
+        <w:t xml:space="preserve">Sprite </w:t>
+      </w:r>
+      <w:r>
+        <w:t>Sheet</w:t>
+      </w:r>
       <w:bookmarkEnd w:id="3"/>
-      <w:r>
-        <w:t xml:space="preserve">Sprite </w:t>
-      </w:r>
-      <w:r>
-        <w:t>Sheet</w:t>
-      </w:r>
-      <w:bookmarkEnd w:id="4"/>
     </w:p>
     <w:p>
       <w:r>
@@ -925,8 +926,8 @@
       <w:pPr>
         <w:pStyle w:val="Heading4"/>
       </w:pPr>
-      <w:bookmarkStart w:id="5" w:name="_Entity"/>
-      <w:bookmarkEnd w:id="5"/>
+      <w:bookmarkStart w:id="4" w:name="_Entity"/>
+      <w:bookmarkEnd w:id="4"/>
       <w:r>
         <w:t>Entity</w:t>
       </w:r>
@@ -2154,13 +2155,13 @@
       <w:pPr>
         <w:pStyle w:val="Heading4"/>
       </w:pPr>
-      <w:bookmarkStart w:id="6" w:name="_Map"/>
-      <w:bookmarkStart w:id="7" w:name="_Ref279431751"/>
+      <w:bookmarkStart w:id="5" w:name="_Map"/>
+      <w:bookmarkStart w:id="6" w:name="_Ref279431751"/>
+      <w:bookmarkEnd w:id="5"/>
+      <w:r>
+        <w:t>Map</w:t>
+      </w:r>
       <w:bookmarkEnd w:id="6"/>
-      <w:r>
-        <w:t>Map</w:t>
-      </w:r>
-      <w:bookmarkEnd w:id="7"/>
     </w:p>
     <w:p>
       <w:r>
@@ -2208,8 +2209,8 @@
       <w:pPr>
         <w:pStyle w:val="Heading6"/>
       </w:pPr>
-      <w:bookmarkStart w:id="8" w:name="_Map_1"/>
-      <w:bookmarkEnd w:id="8"/>
+      <w:bookmarkStart w:id="7" w:name="_Map_1"/>
+      <w:bookmarkEnd w:id="7"/>
       <w:r>
         <w:t>Map</w:t>
       </w:r>
@@ -2639,8 +2640,8 @@
       <w:pPr>
         <w:pStyle w:val="Heading6"/>
       </w:pPr>
-      <w:bookmarkStart w:id="9" w:name="_Resources"/>
-      <w:bookmarkEnd w:id="9"/>
+      <w:bookmarkStart w:id="8" w:name="_Resources"/>
+      <w:bookmarkEnd w:id="8"/>
       <w:r>
         <w:t>Resources</w:t>
       </w:r>
@@ -2763,13 +2764,13 @@
       <w:pPr>
         <w:pStyle w:val="Heading4"/>
       </w:pPr>
-      <w:bookmarkStart w:id="10" w:name="_Game"/>
-      <w:bookmarkStart w:id="11" w:name="_Ref279431714"/>
+      <w:bookmarkStart w:id="9" w:name="_Game"/>
+      <w:bookmarkStart w:id="10" w:name="_Ref279431714"/>
+      <w:bookmarkEnd w:id="9"/>
+      <w:r>
+        <w:t>Game</w:t>
+      </w:r>
       <w:bookmarkEnd w:id="10"/>
-      <w:r>
-        <w:t>Game</w:t>
-      </w:r>
-      <w:bookmarkEnd w:id="11"/>
     </w:p>
     <w:p>
       <w:r>
@@ -2885,8 +2886,8 @@
       <w:pPr>
         <w:pStyle w:val="Heading6"/>
       </w:pPr>
-      <w:bookmarkStart w:id="12" w:name="_Settings"/>
-      <w:bookmarkEnd w:id="12"/>
+      <w:bookmarkStart w:id="11" w:name="_Settings"/>
+      <w:bookmarkEnd w:id="11"/>
       <w:r>
         <w:t>Settings</w:t>
       </w:r>
@@ -3033,6 +3034,71 @@
       <w:r>
         <w:t xml:space="preserve"> The reason for including it here is to make it possible to start a map more than once but have the camera in a different position.</w:t>
       </w:r>
+      <w:r>
+        <w:t xml:space="preserve"> It can also have the following elements:</w:t>
+      </w:r>
+    </w:p>
+    <w:p>
+      <w:pPr>
+        <w:pStyle w:val="ListParagraph"/>
+        <w:numPr>
+          <w:ilvl w:val="4"/>
+          <w:numId w:val="3"/>
+        </w:numPr>
+      </w:pPr>
+      <w:r>
+        <w:t>Rotation</w:t>
+      </w:r>
+      <w:r>
+        <w:t xml:space="preserve"> (Optional): This has one </w:t>
+      </w:r>
+      <w:r>
+        <w:t>optional</w:t>
+      </w:r>
+      <w:bookmarkStart w:id="12" w:name="_GoBack"/>
+      <w:bookmarkEnd w:id="12"/>
+      <w:r>
+        <w:t xml:space="preserve"> attribute, “Value”, which defines a floating point value that defines the camera’s default rotation in radians. (Default: 0)</w:t>
+      </w:r>
+    </w:p>
+    <w:p>
+      <w:pPr>
+        <w:pStyle w:val="ListParagraph"/>
+        <w:numPr>
+          <w:ilvl w:val="4"/>
+          <w:numId w:val="3"/>
+        </w:numPr>
+      </w:pPr>
+      <w:r>
+        <w:t>Scale (Optional): This is similar to the parent element, it has two optional attributes, X and Y. (Default: X=1, Y=1)</w:t>
+      </w:r>
+    </w:p>
+    <w:p>
+      <w:pPr>
+        <w:pStyle w:val="ListParagraph"/>
+        <w:numPr>
+          <w:ilvl w:val="4"/>
+          <w:numId w:val="3"/>
+        </w:numPr>
+      </w:pPr>
+      <w:r>
+        <w:t xml:space="preserve">Bounds (Optional): This defines the camera’s bounds for a map. If has 4 optional attributes, HP, HN, VP, VN. The format for the names are H=horizontal, V=vertical, P=positive, N=negative. </w:t>
+      </w:r>
+      <w:r>
+        <w:t xml:space="preserve"> All are floating point values that accept “Infinity” but not “NaN”. (Default: HP=Infinity, HN=-Infinity, V</w:t>
+      </w:r>
+      <w:r>
+        <w:t xml:space="preserve">P=Infinity, </w:t>
+      </w:r>
+      <w:r>
+        <w:t>V</w:t>
+      </w:r>
+      <w:r>
+        <w:t>N=-Infinity</w:t>
+      </w:r>
+      <w:r>
+        <w:t>)</w:t>
+      </w:r>
     </w:p>
     <w:p>
       <w:pPr>
@@ -3079,7 +3145,11 @@
         <w:t xml:space="preserve">different draw orders. </w:t>
       </w:r>
       <w:r>
-        <w:t>For example if the order separation is 2, then for every two pixels that the CentralOrder moves, the layer behind (lower order number) it moves one pixel. The layer in front of it moves four pixels.</w:t>
+        <w:t xml:space="preserve">For example if the order separation is 2, then for every two pixels that the CentralOrder moves, the layer behind (lower </w:t>
+      </w:r>
+      <w:r>
+        <w:lastRenderedPageBreak/>
+        <w:t>order number) it moves one pixel. The layer in front of it moves four pixels.</w:t>
       </w:r>
     </w:p>
     <w:p>
@@ -3178,7 +3248,6 @@
         </w:numPr>
       </w:pPr>
       <w:r>
-        <w:lastRenderedPageBreak/>
         <w:t>Height (Windows/Windows Phone)</w:t>
       </w:r>
       <w:r>
@@ -3363,6 +3432,7 @@
       <w:bookmarkStart w:id="15" w:name="_Animation"/>
       <w:bookmarkEnd w:id="15"/>
       <w:r>
+        <w:lastRenderedPageBreak/>
         <w:t>Animation</w:t>
       </w:r>
     </w:p>
@@ -3453,7 +3523,6 @@
         <w:pStyle w:val="Heading5"/>
       </w:pPr>
       <w:r>
-        <w:lastRenderedPageBreak/>
         <w:t>Elements</w:t>
       </w:r>
     </w:p>
@@ -3667,6 +3736,7 @@
         </w:numPr>
       </w:pPr>
       <w:r>
+        <w:lastRenderedPageBreak/>
         <w:t>Color: The tint that the animation will have when it is displayed. A hexadecimal color value in the format of AA</w:t>
       </w:r>
       <w:r>
@@ -3751,7 +3821,6 @@
         </w:numPr>
       </w:pPr>
       <w:r>
-        <w:lastRenderedPageBreak/>
         <w:t>RotationFormat: What format the Rotation is stored. This is ignored if Rotation is not used. Possible values are “Radian” or “Degree” which are self-explanatory. (Default: Degree)</w:t>
       </w:r>
     </w:p>
@@ -3921,6 +3990,7 @@
     </w:p>
     <w:p>
       <w:r>
+        <w:lastRenderedPageBreak/>
         <w:t>The default animation has two meanings. One defines an animation that doesn’t do anything. It simply displays the sprite. The other defines from a list of local animations in an entity, which is the default for the entity.</w:t>
       </w:r>
     </w:p>
@@ -3956,11 +4026,7 @@
         <w:t xml:space="preserve">LocalAID defines if the AID attribute should be applied to local animations values or global animation values. If this is true than the AIDs value references </w:t>
       </w:r>
       <w:r>
-        <w:t xml:space="preserve">the local animations, if false then it references the </w:t>
-      </w:r>
-      <w:r>
-        <w:lastRenderedPageBreak/>
-        <w:t>global animations. The default value for this change based on the local animations, if the entity has local animations then LocalAID is set to true. Else it is set to false.</w:t>
+        <w:t>the local animations, if false then it references the global animations. The default value for this change based on the local animations, if the entity has local animations then LocalAID is set to true. Else it is set to false.</w:t>
       </w:r>
     </w:p>
     <w:p>
@@ -6697,7 +6763,7 @@
 </file>
 
 <file path=customXml/itemProps1.xml><?xml version="1.0" encoding="utf-8"?>
-<ds:datastoreItem xmlns:ds="http://schemas.openxmlformats.org/officeDocument/2006/customXml" ds:itemID="{9F4B003B-35B2-481D-B93B-EE3E4759AB7B}">
+<ds:datastoreItem xmlns:ds="http://schemas.openxmlformats.org/officeDocument/2006/customXml" ds:itemID="{C224E37B-DB03-4FD7-8DC5-25DDD971BCAB}">
   <ds:schemaRefs>
     <ds:schemaRef ds:uri="http://schemas.openxmlformats.org/officeDocument/2006/bibliography"/>
   </ds:schemaRefs>

</xml_diff>